<commit_message>
Mise à jour de la documentation 	+ Ajour de l'introduction 	+ Ajout d'étude d'opportunité
</commit_message>
<xml_diff>
--- a/SEEMULLERJ_TPI_2015/doc/SEEMULLER Julien TPI, Documentation technique.docx
+++ b/SEEMULLERJ_TPI_2015/doc/SEEMULLER Julien TPI, Documentation technique.docx
@@ -121,7 +121,6 @@
                         <w:szCs w:val="80"/>
                       </w:rPr>
                     </w:pPr>
-                    <w:proofErr w:type="spellStart"/>
                     <w:r>
                       <w:rPr>
                         <w:rFonts w:asciiTheme="majorHAnsi" w:eastAsiaTheme="majorEastAsia" w:hAnsiTheme="majorHAnsi" w:cstheme="majorBidi"/>
@@ -130,7 +129,6 @@
                       </w:rPr>
                       <w:t>Catal’info</w:t>
                     </w:r>
-                    <w:proofErr w:type="spellEnd"/>
                   </w:p>
                 </w:tc>
               </w:sdtContent>
@@ -150,9 +148,6 @@
                 </w:rPr>
                 <w:alias w:val="Sous-titre"/>
                 <w:id w:val="15524255"/>
-                <w:placeholder>
-                  <w:docPart w:val="A953AE789BE94FE2AACED0B9B1F1C50E"/>
-                </w:placeholder>
                 <w:dataBinding w:prefixMappings="xmlns:ns0='http://schemas.openxmlformats.org/package/2006/metadata/core-properties' xmlns:ns1='http://purl.org/dc/elements/1.1/'" w:xpath="/ns0:coreProperties[1]/ns1:subject[1]" w:storeItemID="{6C3C8BC8-F283-45AE-878A-BAB7291924A1}"/>
                 <w:text/>
               </w:sdtPr>
@@ -352,8 +347,6 @@
             <w:t>Table des matières</w:t>
           </w:r>
         </w:p>
-        <w:bookmarkStart w:id="0" w:name="_GoBack"/>
-        <w:bookmarkEnd w:id="0"/>
         <w:p>
           <w:pPr>
             <w:pStyle w:val="TM1"/>
@@ -1644,7 +1637,7 @@
       <w:pPr>
         <w:pStyle w:val="Titre1"/>
       </w:pPr>
-      <w:bookmarkStart w:id="1" w:name="_Toc417970296"/>
+      <w:bookmarkStart w:id="0" w:name="_Toc417970296"/>
       <w:r>
         <w:lastRenderedPageBreak/>
         <w:t>Introductio</w:t>
@@ -1652,184 +1645,914 @@
       <w:r>
         <w:t>n</w:t>
       </w:r>
+      <w:bookmarkEnd w:id="0"/>
+    </w:p>
+    <w:p>
+      <w:r>
+        <w:t xml:space="preserve">Dans le cadre de mon travail pratique individuel, le but est de réaliser un site web pour qu’un revendeur puisse fournir un catalogue en ligne des produits informatiques disponibles dans son établissement. </w:t>
+      </w:r>
+    </w:p>
+    <w:p>
+      <w:r>
+        <w:t xml:space="preserve">Les utilisateurs </w:t>
+      </w:r>
+      <w:r>
+        <w:t>peuvent</w:t>
+      </w:r>
+      <w:r>
+        <w:t xml:space="preserve"> rechercher et visualiser les informations relatives aux composants ou produits informatique. </w:t>
+      </w:r>
+      <w:r>
+        <w:t xml:space="preserve">Le catalogue informatique </w:t>
+      </w:r>
+      <w:r>
+        <w:t>est</w:t>
+      </w:r>
+      <w:r>
+        <w:t xml:space="preserve"> géré par les administrateurs du site web et </w:t>
+      </w:r>
+      <w:r>
+        <w:t>permet</w:t>
+      </w:r>
+      <w:r>
+        <w:t xml:space="preserve"> de fournir un maximum de documentation à l’utilisateur tel que des images, des descriptions du produits, le prix des produits ou encore des </w:t>
+      </w:r>
+      <w:r>
+        <w:t>documentations sur les produits présentés</w:t>
+      </w:r>
+      <w:r>
+        <w:t>.</w:t>
+      </w:r>
+    </w:p>
+    <w:p>
+      <w:r>
+        <w:t xml:space="preserve">Le site </w:t>
+      </w:r>
+      <w:r>
+        <w:t>possède</w:t>
+      </w:r>
+      <w:r>
+        <w:t xml:space="preserve"> aussi différents moyens de classer les produits :</w:t>
+      </w:r>
+    </w:p>
+    <w:p>
+      <w:pPr>
+        <w:pStyle w:val="Paragraphedeliste"/>
+        <w:numPr>
+          <w:ilvl w:val="0"/>
+          <w:numId w:val="7"/>
+        </w:numPr>
+      </w:pPr>
+      <w:r>
+        <w:t>Trier par popularité</w:t>
+      </w:r>
+    </w:p>
+    <w:p>
+      <w:pPr>
+        <w:pStyle w:val="Paragraphedeliste"/>
+        <w:numPr>
+          <w:ilvl w:val="0"/>
+          <w:numId w:val="7"/>
+        </w:numPr>
+      </w:pPr>
+      <w:r>
+        <w:t>Trier par le choix des administrateurs</w:t>
+      </w:r>
+    </w:p>
+    <w:p>
+      <w:pPr>
+        <w:pStyle w:val="Paragraphedeliste"/>
+        <w:numPr>
+          <w:ilvl w:val="0"/>
+          <w:numId w:val="7"/>
+        </w:numPr>
+      </w:pPr>
+      <w:r>
+        <w:t>Trier par date d’ajout</w:t>
+      </w:r>
+    </w:p>
+    <w:p>
+      <w:r>
+        <w:t xml:space="preserve">En plus d’une fonction de classement, il </w:t>
+      </w:r>
+      <w:r>
+        <w:t>est</w:t>
+      </w:r>
+      <w:r>
+        <w:t xml:space="preserve"> aussi possible de rechercher des produits à l’aide de</w:t>
+      </w:r>
+      <w:r>
+        <w:t xml:space="preserve"> différents</w:t>
+      </w:r>
+      <w:r>
+        <w:t xml:space="preserve"> mots-clés</w:t>
+      </w:r>
+      <w:r>
+        <w:t>.</w:t>
+      </w:r>
+    </w:p>
+    <w:p>
+      <w:pPr>
+        <w:pStyle w:val="Titre1"/>
+      </w:pPr>
+      <w:bookmarkStart w:id="1" w:name="_Toc417970297"/>
+      <w:r>
+        <w:t>Etude d’opportunité</w:t>
+      </w:r>
       <w:bookmarkEnd w:id="1"/>
     </w:p>
     <w:p>
+      <w:r>
+        <w:t>Il existe de nombreux sites de revendeurs de produits informatique, en voici quelques exemples :</w:t>
+      </w:r>
+    </w:p>
+    <w:p>
+      <w:pPr>
+        <w:pStyle w:val="Titre2"/>
+      </w:pPr>
+      <w:r>
+        <w:t>PRODIMEX</w:t>
+      </w:r>
+    </w:p>
+    <w:p>
+      <w:hyperlink r:id="rId10" w:history="1">
+        <w:r>
+          <w:rPr>
+            <w:rStyle w:val="Lienhypertexte"/>
+          </w:rPr>
+          <w:t>http://www.prodimex.ch/</w:t>
+        </w:r>
+      </w:hyperlink>
+    </w:p>
+    <w:p>
+      <w:pPr>
+        <w:pStyle w:val="Positif"/>
+        <w:spacing w:before="120"/>
+      </w:pPr>
+      <w:r>
+        <w:t>Points positifs :</w:t>
+      </w:r>
+    </w:p>
+    <w:p>
+      <w:pPr>
+        <w:pStyle w:val="Positif"/>
+        <w:numPr>
+          <w:ilvl w:val="0"/>
+          <w:numId w:val="1"/>
+        </w:numPr>
+        <w:spacing w:after="0"/>
+        <w:ind w:hanging="357"/>
+      </w:pPr>
+      <w:r>
+        <w:t>Images représentatives du produit</w:t>
+      </w:r>
+    </w:p>
+    <w:p>
+      <w:pPr>
+        <w:pStyle w:val="Positif"/>
+        <w:numPr>
+          <w:ilvl w:val="0"/>
+          <w:numId w:val="1"/>
+        </w:numPr>
+        <w:spacing w:after="0"/>
+        <w:ind w:hanging="357"/>
+      </w:pPr>
+      <w:r>
+        <w:t>Recherche précise du produit</w:t>
+      </w:r>
+    </w:p>
+    <w:p>
+      <w:pPr>
+        <w:pStyle w:val="Positif"/>
+        <w:numPr>
+          <w:ilvl w:val="0"/>
+          <w:numId w:val="1"/>
+        </w:numPr>
+        <w:spacing w:after="0"/>
+        <w:ind w:hanging="357"/>
+      </w:pPr>
+      <w:r>
+        <w:t>Médias dans descriptif du produit</w:t>
+      </w:r>
+    </w:p>
+    <w:p>
+      <w:pPr>
+        <w:pStyle w:val="Positif"/>
+        <w:numPr>
+          <w:ilvl w:val="0"/>
+          <w:numId w:val="1"/>
+        </w:numPr>
+        <w:spacing w:after="0"/>
+        <w:ind w:hanging="357"/>
+      </w:pPr>
+      <w:r>
+        <w:t xml:space="preserve">Titre du produit </w:t>
+      </w:r>
+      <w:r>
+        <w:t>possède une description</w:t>
+      </w:r>
+    </w:p>
+    <w:p>
+      <w:pPr>
+        <w:pStyle w:val="Positif"/>
+        <w:numPr>
+          <w:ilvl w:val="0"/>
+          <w:numId w:val="1"/>
+        </w:numPr>
+        <w:spacing w:after="0"/>
+        <w:ind w:hanging="357"/>
+      </w:pPr>
+      <w:r>
+        <w:t>Changement de devises CHF vers EUR et inversement</w:t>
+      </w:r>
+    </w:p>
+    <w:p>
+      <w:pPr>
+        <w:pStyle w:val="Positif"/>
+        <w:numPr>
+          <w:ilvl w:val="0"/>
+          <w:numId w:val="1"/>
+        </w:numPr>
+        <w:spacing w:after="0"/>
+        <w:ind w:hanging="357"/>
+      </w:pPr>
+      <w:r>
+        <w:t>Affichage disponibilité des produits à l’aide d’un icone</w:t>
+      </w:r>
+    </w:p>
+    <w:p>
+      <w:pPr>
+        <w:pStyle w:val="Ngatif"/>
+        <w:spacing w:before="120"/>
+      </w:pPr>
+      <w:r>
+        <w:t>Points négatifs :</w:t>
+      </w:r>
+    </w:p>
+    <w:p>
+      <w:pPr>
+        <w:pStyle w:val="Ngatif"/>
+        <w:numPr>
+          <w:ilvl w:val="0"/>
+          <w:numId w:val="2"/>
+        </w:numPr>
+        <w:spacing w:after="0"/>
+        <w:ind w:left="714" w:hanging="357"/>
+      </w:pPr>
+      <w:r>
+        <w:t>Menu supérieur confus (trop de termes &amp; catégories vagues)</w:t>
+      </w:r>
+    </w:p>
+    <w:p>
+      <w:pPr>
+        <w:pStyle w:val="Ngatif"/>
+        <w:numPr>
+          <w:ilvl w:val="0"/>
+          <w:numId w:val="2"/>
+        </w:numPr>
+        <w:spacing w:after="0"/>
+        <w:ind w:left="714" w:hanging="357"/>
+      </w:pPr>
+      <w:r>
+        <w:t>Redondance dans les menus</w:t>
+      </w:r>
+    </w:p>
+    <w:p>
+      <w:pPr>
+        <w:pStyle w:val="Ngatif"/>
+        <w:numPr>
+          <w:ilvl w:val="0"/>
+          <w:numId w:val="2"/>
+        </w:numPr>
+        <w:spacing w:after="0"/>
+        <w:ind w:left="714" w:hanging="357"/>
+      </w:pPr>
+      <w:r>
+        <w:t>Interface peu intuitive par moments</w:t>
+      </w:r>
+    </w:p>
+    <w:p>
+      <w:pPr>
+        <w:pStyle w:val="Ngatif"/>
+        <w:numPr>
+          <w:ilvl w:val="0"/>
+          <w:numId w:val="2"/>
+        </w:numPr>
+      </w:pPr>
+      <w:r>
+        <w:t>Ne possède pas de site mobile</w:t>
+      </w:r>
+    </w:p>
+    <w:p>
+      <w:pPr>
+        <w:rPr>
+          <w:rFonts w:asciiTheme="majorHAnsi" w:eastAsiaTheme="majorEastAsia" w:hAnsiTheme="majorHAnsi" w:cstheme="majorBidi"/>
+          <w:bCs/>
+          <w:color w:val="797B7E" w:themeColor="accent1"/>
+          <w:sz w:val="26"/>
+          <w:szCs w:val="26"/>
+        </w:rPr>
+      </w:pPr>
+      <w:r>
+        <w:br w:type="page"/>
+      </w:r>
+    </w:p>
+    <w:p>
+      <w:pPr>
+        <w:pStyle w:val="Titre2"/>
+      </w:pPr>
+      <w:r>
+        <w:lastRenderedPageBreak/>
+        <w:t>1000</w:t>
+      </w:r>
+      <w:r>
+        <w:t xml:space="preserve"> </w:t>
+      </w:r>
+      <w:r>
+        <w:t>ORDI</w:t>
+      </w:r>
+    </w:p>
+    <w:p>
+      <w:hyperlink r:id="rId11" w:history="1">
+        <w:r>
+          <w:rPr>
+            <w:rStyle w:val="Lienhypertexte"/>
+          </w:rPr>
+          <w:t>http://www.1000ordi.ch/</w:t>
+        </w:r>
+      </w:hyperlink>
+    </w:p>
+    <w:p>
+      <w:pPr>
+        <w:pStyle w:val="Positif"/>
+        <w:spacing w:before="120"/>
+      </w:pPr>
+      <w:r>
+        <w:t>Points positifs :</w:t>
+      </w:r>
+    </w:p>
+    <w:p>
+      <w:pPr>
+        <w:pStyle w:val="Positif"/>
+        <w:numPr>
+          <w:ilvl w:val="0"/>
+          <w:numId w:val="1"/>
+        </w:numPr>
+        <w:spacing w:after="0"/>
+        <w:ind w:hanging="357"/>
+      </w:pPr>
+      <w:r>
+        <w:t>Interface intuitive</w:t>
+      </w:r>
+    </w:p>
+    <w:p>
+      <w:pPr>
+        <w:pStyle w:val="Positif"/>
+        <w:numPr>
+          <w:ilvl w:val="0"/>
+          <w:numId w:val="1"/>
+        </w:numPr>
+        <w:spacing w:after="0"/>
+        <w:ind w:hanging="357"/>
+      </w:pPr>
+      <w:r>
+        <w:t xml:space="preserve">Site disponible en </w:t>
+      </w:r>
+      <w:r>
+        <w:t>deux</w:t>
+      </w:r>
+      <w:r>
+        <w:t xml:space="preserve"> langues</w:t>
+      </w:r>
+      <w:r>
+        <w:t xml:space="preserve"> différentes</w:t>
+      </w:r>
+    </w:p>
+    <w:p>
+      <w:pPr>
+        <w:pStyle w:val="Positif"/>
+        <w:numPr>
+          <w:ilvl w:val="0"/>
+          <w:numId w:val="1"/>
+        </w:numPr>
+        <w:spacing w:after="0"/>
+        <w:ind w:hanging="357"/>
+      </w:pPr>
+      <w:r>
+        <w:t>Menu supérieur propre</w:t>
+      </w:r>
+    </w:p>
+    <w:p>
+      <w:pPr>
+        <w:pStyle w:val="Positif"/>
+        <w:numPr>
+          <w:ilvl w:val="0"/>
+          <w:numId w:val="1"/>
+        </w:numPr>
+        <w:spacing w:after="0"/>
+        <w:ind w:hanging="357"/>
+      </w:pPr>
+      <w:r>
+        <w:t>Images représentatives du produit</w:t>
+      </w:r>
+    </w:p>
+    <w:p>
+      <w:pPr>
+        <w:pStyle w:val="Positif"/>
+        <w:numPr>
+          <w:ilvl w:val="0"/>
+          <w:numId w:val="1"/>
+        </w:numPr>
+        <w:spacing w:after="0"/>
+        <w:ind w:hanging="357"/>
+      </w:pPr>
+      <w:r>
+        <w:t>Recherche précise du produit</w:t>
+      </w:r>
+    </w:p>
+    <w:p>
+      <w:pPr>
+        <w:pStyle w:val="Positif"/>
+        <w:numPr>
+          <w:ilvl w:val="0"/>
+          <w:numId w:val="1"/>
+        </w:numPr>
+        <w:spacing w:after="0"/>
+        <w:ind w:hanging="357"/>
+      </w:pPr>
+      <w:r>
+        <w:t>Médias dans descriptif du produit</w:t>
+      </w:r>
+    </w:p>
+    <w:p>
+      <w:pPr>
+        <w:pStyle w:val="Positif"/>
+        <w:numPr>
+          <w:ilvl w:val="0"/>
+          <w:numId w:val="1"/>
+        </w:numPr>
+        <w:spacing w:after="0"/>
+        <w:ind w:hanging="357"/>
+      </w:pPr>
+      <w:r>
+        <w:t>Titre du produit possède une description</w:t>
+      </w:r>
+    </w:p>
+    <w:p>
+      <w:pPr>
+        <w:pStyle w:val="Positif"/>
+        <w:numPr>
+          <w:ilvl w:val="0"/>
+          <w:numId w:val="1"/>
+        </w:numPr>
+        <w:spacing w:after="0"/>
+        <w:ind w:hanging="357"/>
+      </w:pPr>
+      <w:r>
+        <w:t>Affichage disponibilité des produits à l’aide d’un icone</w:t>
+      </w:r>
+    </w:p>
+    <w:p>
+      <w:pPr>
+        <w:pStyle w:val="Positif"/>
+        <w:numPr>
+          <w:ilvl w:val="0"/>
+          <w:numId w:val="1"/>
+        </w:numPr>
+        <w:spacing w:after="0"/>
+        <w:ind w:hanging="357"/>
+      </w:pPr>
+      <w:r>
+        <w:t>Liste de comptabilité avec un produit en particulier</w:t>
+      </w:r>
+    </w:p>
+    <w:p>
+      <w:pPr>
+        <w:pStyle w:val="Ngatif"/>
+        <w:spacing w:before="120"/>
+      </w:pPr>
+      <w:r>
+        <w:t>Points négatifs :</w:t>
+      </w:r>
+    </w:p>
+    <w:p>
+      <w:pPr>
+        <w:pStyle w:val="Ngatif"/>
+        <w:numPr>
+          <w:ilvl w:val="0"/>
+          <w:numId w:val="2"/>
+        </w:numPr>
+      </w:pPr>
+      <w:r>
+        <w:t>Ne possède pas de site mobile</w:t>
+      </w:r>
+    </w:p>
+    <w:p>
+      <w:pPr>
+        <w:pStyle w:val="Titre2"/>
+      </w:pPr>
+      <w:r>
+        <w:t>STEG</w:t>
+      </w:r>
+    </w:p>
+    <w:p>
+      <w:pPr>
+        <w:pStyle w:val="Positif"/>
+        <w:spacing w:before="120"/>
+        <w:rPr>
+          <w:b w:val="0"/>
+          <w:color w:val="auto"/>
+        </w:rPr>
+      </w:pPr>
+      <w:hyperlink r:id="rId12" w:history="1">
+        <w:r>
+          <w:rPr>
+            <w:rStyle w:val="Lienhypertexte"/>
+            <w:b w:val="0"/>
+          </w:rPr>
+          <w:t>http://www.steg-electronics.ch/fr/Default.aspx</w:t>
+        </w:r>
+      </w:hyperlink>
+    </w:p>
+    <w:p>
+      <w:pPr>
+        <w:pStyle w:val="Positif"/>
+        <w:spacing w:before="120"/>
+      </w:pPr>
+      <w:r>
+        <w:t>Points positifs :</w:t>
+      </w:r>
+    </w:p>
+    <w:p>
+      <w:pPr>
+        <w:pStyle w:val="Positif"/>
+        <w:numPr>
+          <w:ilvl w:val="0"/>
+          <w:numId w:val="1"/>
+        </w:numPr>
+        <w:spacing w:after="0"/>
+        <w:ind w:hanging="357"/>
+      </w:pPr>
+      <w:r>
+        <w:t>Site disponible en trois langues différentes</w:t>
+      </w:r>
+    </w:p>
+    <w:p>
+      <w:pPr>
+        <w:pStyle w:val="Positif"/>
+        <w:numPr>
+          <w:ilvl w:val="0"/>
+          <w:numId w:val="1"/>
+        </w:numPr>
+        <w:spacing w:after="0"/>
+        <w:ind w:hanging="357"/>
+      </w:pPr>
+      <w:r>
+        <w:t>Catégories claires</w:t>
+      </w:r>
+    </w:p>
+    <w:p>
+      <w:pPr>
+        <w:pStyle w:val="Positif"/>
+        <w:numPr>
+          <w:ilvl w:val="0"/>
+          <w:numId w:val="1"/>
+        </w:numPr>
+        <w:spacing w:after="0"/>
+        <w:ind w:hanging="357"/>
+      </w:pPr>
+      <w:r>
+        <w:t>Affichage disponibilité des produits à l’aide d’un icone</w:t>
+      </w:r>
+    </w:p>
+    <w:p>
+      <w:pPr>
+        <w:pStyle w:val="Positif"/>
+        <w:numPr>
+          <w:ilvl w:val="0"/>
+          <w:numId w:val="1"/>
+        </w:numPr>
+        <w:spacing w:after="0"/>
+        <w:ind w:hanging="357"/>
+      </w:pPr>
+      <w:r>
+        <w:t>Images représentatives du produit</w:t>
+      </w:r>
+    </w:p>
+    <w:p>
+      <w:pPr>
+        <w:pStyle w:val="Positif"/>
+        <w:numPr>
+          <w:ilvl w:val="0"/>
+          <w:numId w:val="1"/>
+        </w:numPr>
+        <w:spacing w:after="0"/>
+        <w:ind w:hanging="357"/>
+      </w:pPr>
+      <w:r>
+        <w:t>Recherche précise du produit</w:t>
+      </w:r>
+    </w:p>
+    <w:p>
+      <w:pPr>
+        <w:pStyle w:val="Positif"/>
+        <w:numPr>
+          <w:ilvl w:val="0"/>
+          <w:numId w:val="1"/>
+        </w:numPr>
+        <w:spacing w:after="0"/>
+        <w:ind w:hanging="357"/>
+      </w:pPr>
+      <w:r>
+        <w:t>Médias dans descriptif du produit</w:t>
+      </w:r>
+    </w:p>
+    <w:p>
+      <w:pPr>
+        <w:pStyle w:val="Ngatif"/>
+        <w:spacing w:before="120"/>
+      </w:pPr>
+      <w:r>
+        <w:t>Points négatifs :</w:t>
+      </w:r>
+    </w:p>
+    <w:p>
+      <w:pPr>
+        <w:pStyle w:val="Ngatif"/>
+        <w:numPr>
+          <w:ilvl w:val="0"/>
+          <w:numId w:val="2"/>
+        </w:numPr>
+        <w:spacing w:after="0"/>
+        <w:ind w:left="714" w:hanging="357"/>
+      </w:pPr>
+      <w:r>
+        <w:t>Ne possède pas de site mobile</w:t>
+      </w:r>
+    </w:p>
+    <w:p>
+      <w:pPr>
+        <w:pStyle w:val="Ngatif"/>
+        <w:numPr>
+          <w:ilvl w:val="0"/>
+          <w:numId w:val="2"/>
+        </w:numPr>
+        <w:spacing w:after="0"/>
+        <w:ind w:left="714" w:hanging="357"/>
+      </w:pPr>
+      <w:r>
+        <w:t>Interface peu intuitive par moments</w:t>
+      </w:r>
+    </w:p>
+    <w:p>
+      <w:pPr>
+        <w:pStyle w:val="Ngatif"/>
+        <w:numPr>
+          <w:ilvl w:val="0"/>
+          <w:numId w:val="2"/>
+        </w:numPr>
+        <w:spacing w:after="0"/>
+        <w:ind w:left="714" w:hanging="357"/>
+      </w:pPr>
+      <w:r>
+        <w:t>Site « trop long » (information pas instantanément accessible)</w:t>
+      </w:r>
+    </w:p>
+    <w:p>
+      <w:pPr>
+        <w:pStyle w:val="Ngatif"/>
+        <w:spacing w:after="0"/>
+      </w:pPr>
+    </w:p>
+    <w:p>
+      <w:r>
+        <w:t>Il existe</w:t>
+      </w:r>
+      <w:r>
+        <w:t xml:space="preserve"> bien sû</w:t>
+      </w:r>
+      <w:r>
+        <w:t>r</w:t>
+      </w:r>
+      <w:r>
+        <w:t xml:space="preserve"> beaucoup d’autres sites de revendeurs de produits informatique</w:t>
+      </w:r>
+      <w:r>
+        <w:t xml:space="preserve">, j’ai décidé de limiter mon étude d’opportunité sur des sites populaires </w:t>
+      </w:r>
+      <w:r>
+        <w:t>suisses.</w:t>
+      </w:r>
+    </w:p>
+    <w:p>
+      <w:r>
+        <w:t xml:space="preserve">Le site web partage </w:t>
+      </w:r>
+      <w:r>
+        <w:t xml:space="preserve">donc </w:t>
+      </w:r>
+      <w:r>
+        <w:t xml:space="preserve">des similitudes avec ces différents </w:t>
+      </w:r>
+      <w:r>
+        <w:t xml:space="preserve">sites web. Par exemple, le site web possède une interface intuitive à l’utilisateur, un système de recherche par mots-clés, un affichage graphique des produits ou encore un affichage de la disponibilité des produits </w:t>
+      </w:r>
+      <w:r>
+        <w:t>à</w:t>
+      </w:r>
+      <w:r>
+        <w:t xml:space="preserve"> l’aide d’</w:t>
+      </w:r>
+      <w:r>
+        <w:t>icônes</w:t>
+      </w:r>
+      <w:r>
+        <w:t>.</w:t>
+      </w:r>
+    </w:p>
+    <w:p>
+      <w:r>
+        <w:lastRenderedPageBreak/>
+        <w:t>Une des problématiques présente sur la</w:t>
+      </w:r>
+      <w:r>
+        <w:t xml:space="preserve"> </w:t>
+      </w:r>
+      <w:r>
+        <w:t>totalité des sites de mon échantillon est le manque d’une interface disponible pour téléphone mobile. De nos jours, les utilisateurs utilisent de plus en plus leur smartphone pour accéder à des sites web</w:t>
+      </w:r>
+      <w:r>
+        <w:t>.</w:t>
+      </w:r>
+      <w:bookmarkStart w:id="2" w:name="_GoBack"/>
+      <w:bookmarkEnd w:id="2"/>
+    </w:p>
+    <w:p>
       <w:pPr>
         <w:pStyle w:val="Titre1"/>
       </w:pPr>
-      <w:bookmarkStart w:id="2" w:name="_Toc417970297"/>
-      <w:r>
-        <w:t>Etude d’opportunité</w:t>
-      </w:r>
-      <w:bookmarkEnd w:id="2"/>
+      <w:bookmarkStart w:id="3" w:name="_Toc417970298"/>
+      <w:r>
+        <w:t>Analyse fonctionnelle</w:t>
+      </w:r>
+      <w:bookmarkEnd w:id="3"/>
+    </w:p>
+    <w:p>
+      <w:pPr>
+        <w:pStyle w:val="Titre2"/>
+      </w:pPr>
+      <w:bookmarkStart w:id="4" w:name="_Toc417970299"/>
+      <w:r>
+        <w:t>Généralités</w:t>
+      </w:r>
+      <w:bookmarkEnd w:id="4"/>
+    </w:p>
+    <w:p>
+      <w:pPr>
+        <w:pStyle w:val="Titre2"/>
+      </w:pPr>
+      <w:bookmarkStart w:id="5" w:name="_Toc417970300"/>
+      <w:r>
+        <w:t>Description des fonctionnalités globales</w:t>
+      </w:r>
+      <w:bookmarkEnd w:id="5"/>
+    </w:p>
+    <w:p>
+      <w:pPr>
+        <w:pStyle w:val="Titre2"/>
+      </w:pPr>
+      <w:bookmarkStart w:id="6" w:name="_Toc417970301"/>
+      <w:r>
+        <w:t xml:space="preserve">Description des fonctionnalités </w:t>
+      </w:r>
+      <w:r>
+        <w:t>particulières</w:t>
+      </w:r>
+      <w:bookmarkEnd w:id="6"/>
+    </w:p>
+    <w:p>
+      <w:pPr>
+        <w:pStyle w:val="Titre2"/>
+      </w:pPr>
+      <w:bookmarkStart w:id="7" w:name="_Toc417970302"/>
+      <w:r>
+        <w:t>Description détaillée de l’interface</w:t>
+      </w:r>
+      <w:bookmarkEnd w:id="7"/>
+    </w:p>
+    <w:p>
+      <w:pPr>
+        <w:pStyle w:val="Titre2"/>
+      </w:pPr>
+      <w:bookmarkStart w:id="8" w:name="_Toc417970303"/>
+      <w:r>
+        <w:t>Description des éléments de sécurité</w:t>
+      </w:r>
+      <w:bookmarkEnd w:id="8"/>
     </w:p>
     <w:p>
       <w:pPr>
         <w:pStyle w:val="Titre1"/>
       </w:pPr>
-      <w:bookmarkStart w:id="3" w:name="_Toc417970298"/>
-      <w:r>
-        <w:t>Analyse fonctionnelle</w:t>
-      </w:r>
-      <w:bookmarkEnd w:id="3"/>
+      <w:bookmarkStart w:id="9" w:name="_Toc417970304"/>
+      <w:r>
+        <w:t>Analyse organique</w:t>
+      </w:r>
+      <w:bookmarkEnd w:id="9"/>
     </w:p>
     <w:p>
       <w:pPr>
         <w:pStyle w:val="Titre2"/>
       </w:pPr>
-      <w:bookmarkStart w:id="4" w:name="_Toc417970299"/>
+      <w:bookmarkStart w:id="10" w:name="_Toc417970305"/>
       <w:r>
         <w:t>Généralités</w:t>
       </w:r>
-      <w:bookmarkEnd w:id="4"/>
+      <w:bookmarkEnd w:id="10"/>
+    </w:p>
+    <w:p>
+      <w:pPr>
+        <w:pStyle w:val="Titre1"/>
+      </w:pPr>
+      <w:bookmarkStart w:id="11" w:name="_Toc417970306"/>
+      <w:r>
+        <w:t>Tests</w:t>
+      </w:r>
+      <w:bookmarkEnd w:id="11"/>
+    </w:p>
+    <w:p>
+      <w:pPr>
+        <w:pStyle w:val="Titre1"/>
+      </w:pPr>
+      <w:bookmarkStart w:id="12" w:name="_Toc417970307"/>
+      <w:r>
+        <w:t>Conclusion</w:t>
+      </w:r>
+      <w:bookmarkEnd w:id="12"/>
     </w:p>
     <w:p>
       <w:pPr>
         <w:pStyle w:val="Titre2"/>
       </w:pPr>
-      <w:bookmarkStart w:id="5" w:name="_Toc417970300"/>
-      <w:r>
-        <w:t>Description des fonctionnalités globales</w:t>
-      </w:r>
-      <w:bookmarkEnd w:id="5"/>
+      <w:bookmarkStart w:id="13" w:name="_Toc417970308"/>
+      <w:r>
+        <w:t>Bilan, améliorations envisageables</w:t>
+      </w:r>
+      <w:bookmarkEnd w:id="13"/>
+      <w:r>
+        <w:t xml:space="preserve"> </w:t>
+      </w:r>
     </w:p>
     <w:p>
       <w:pPr>
         <w:pStyle w:val="Titre2"/>
       </w:pPr>
-      <w:bookmarkStart w:id="6" w:name="_Toc417970301"/>
-      <w:r>
-        <w:t xml:space="preserve">Description des fonctionnalités </w:t>
-      </w:r>
-      <w:r>
-        <w:t>particulières</w:t>
-      </w:r>
-      <w:bookmarkEnd w:id="6"/>
+      <w:bookmarkStart w:id="14" w:name="_Toc417970309"/>
+      <w:r>
+        <w:t>Comparaison analyse et réalisation</w:t>
+      </w:r>
+      <w:bookmarkEnd w:id="14"/>
+      <w:r>
+        <w:t xml:space="preserve"> </w:t>
+      </w:r>
     </w:p>
     <w:p>
       <w:pPr>
         <w:pStyle w:val="Titre2"/>
       </w:pPr>
-      <w:bookmarkStart w:id="7" w:name="_Toc417970302"/>
-      <w:r>
-        <w:t>Description détaillée de l’interface</w:t>
-      </w:r>
-      <w:bookmarkEnd w:id="7"/>
+      <w:bookmarkStart w:id="15" w:name="_Toc417970310"/>
+      <w:r>
+        <w:t>Comparaison journal et planning</w:t>
+      </w:r>
+      <w:bookmarkEnd w:id="15"/>
+      <w:r>
+        <w:t xml:space="preserve"> </w:t>
+      </w:r>
     </w:p>
     <w:p>
       <w:pPr>
         <w:pStyle w:val="Titre2"/>
       </w:pPr>
-      <w:bookmarkStart w:id="8" w:name="_Toc417970303"/>
-      <w:r>
-        <w:t>Description des éléments de sécurité</w:t>
-      </w:r>
-      <w:bookmarkEnd w:id="8"/>
+      <w:bookmarkStart w:id="16" w:name="_Toc417970311"/>
+      <w:r>
+        <w:t>(Mes satisfactions, ce que j’ai appris)</w:t>
+      </w:r>
+      <w:bookmarkEnd w:id="16"/>
     </w:p>
     <w:p>
       <w:pPr>
         <w:pStyle w:val="Titre1"/>
       </w:pPr>
-      <w:bookmarkStart w:id="9" w:name="_Toc417970304"/>
-      <w:r>
-        <w:t>Analyse organique</w:t>
-      </w:r>
-      <w:bookmarkEnd w:id="9"/>
-    </w:p>
-    <w:p>
-      <w:pPr>
-        <w:pStyle w:val="Titre2"/>
-      </w:pPr>
-      <w:bookmarkStart w:id="10" w:name="_Toc417970305"/>
-      <w:r>
-        <w:t>Généralités</w:t>
-      </w:r>
-      <w:bookmarkEnd w:id="10"/>
+      <w:bookmarkStart w:id="17" w:name="_Toc417970312"/>
+      <w:r>
+        <w:t>Bibliographie</w:t>
+      </w:r>
+      <w:bookmarkEnd w:id="17"/>
     </w:p>
     <w:p>
       <w:pPr>
         <w:pStyle w:val="Titre1"/>
       </w:pPr>
-      <w:bookmarkStart w:id="11" w:name="_Toc417970306"/>
-      <w:r>
-        <w:t>Tests</w:t>
-      </w:r>
-      <w:bookmarkEnd w:id="11"/>
-    </w:p>
-    <w:p>
-      <w:pPr>
-        <w:pStyle w:val="Titre1"/>
-      </w:pPr>
-      <w:bookmarkStart w:id="12" w:name="_Toc417970307"/>
-      <w:r>
-        <w:t>Conclusion</w:t>
-      </w:r>
-      <w:bookmarkEnd w:id="12"/>
-    </w:p>
-    <w:p>
-      <w:pPr>
-        <w:pStyle w:val="Titre2"/>
-      </w:pPr>
-      <w:bookmarkStart w:id="13" w:name="_Toc417970308"/>
-      <w:r>
-        <w:t>Bilan, améliorations envisageables</w:t>
-      </w:r>
-      <w:bookmarkEnd w:id="13"/>
-      <w:r>
-        <w:t xml:space="preserve"> </w:t>
-      </w:r>
-    </w:p>
-    <w:p>
-      <w:pPr>
-        <w:pStyle w:val="Titre2"/>
-      </w:pPr>
-      <w:bookmarkStart w:id="14" w:name="_Toc417970309"/>
-      <w:r>
-        <w:t>Comparaison analyse et réalisation</w:t>
-      </w:r>
-      <w:bookmarkEnd w:id="14"/>
-      <w:r>
-        <w:t xml:space="preserve"> </w:t>
-      </w:r>
-    </w:p>
-    <w:p>
-      <w:pPr>
-        <w:pStyle w:val="Titre2"/>
-      </w:pPr>
-      <w:bookmarkStart w:id="15" w:name="_Toc417970310"/>
-      <w:r>
-        <w:t>Comparaison journal et planning</w:t>
-      </w:r>
-      <w:bookmarkEnd w:id="15"/>
-      <w:r>
-        <w:t xml:space="preserve"> </w:t>
-      </w:r>
-    </w:p>
-    <w:p>
-      <w:pPr>
-        <w:pStyle w:val="Titre2"/>
-      </w:pPr>
-      <w:bookmarkStart w:id="16" w:name="_Toc417970311"/>
-      <w:r>
-        <w:t>(Mes satisfactions, ce que j’ai appris)</w:t>
-      </w:r>
-      <w:bookmarkEnd w:id="16"/>
-    </w:p>
-    <w:p>
-      <w:pPr>
-        <w:pStyle w:val="Titre1"/>
-      </w:pPr>
-      <w:bookmarkStart w:id="17" w:name="_Toc417970312"/>
-      <w:r>
-        <w:t>Bibliographie</w:t>
-      </w:r>
-      <w:bookmarkEnd w:id="17"/>
-    </w:p>
-    <w:p>
-      <w:pPr>
-        <w:pStyle w:val="Titre1"/>
-      </w:pPr>
       <w:bookmarkStart w:id="18" w:name="_Toc417970313"/>
       <w:r>
         <w:t>Remerciements</w:t>
@@ -1837,8 +2560,8 @@
       <w:bookmarkEnd w:id="18"/>
     </w:p>
     <w:sectPr>
-      <w:headerReference w:type="default" r:id="rId10"/>
-      <w:footerReference w:type="default" r:id="rId11"/>
+      <w:headerReference w:type="default" r:id="rId13"/>
+      <w:footerReference w:type="default" r:id="rId14"/>
       <w:pgSz w:w="11906" w:h="16838"/>
       <w:pgMar w:top="1417" w:right="1417" w:bottom="1417" w:left="1417" w:header="708" w:footer="708" w:gutter="0"/>
       <w:pgNumType w:start="0"/>
@@ -1932,7 +2655,7 @@
         <w:noProof/>
         <w:lang w:val="fr-FR"/>
       </w:rPr>
-      <w:t>1</w:t>
+      <w:t>3</w:t>
     </w:r>
     <w:r>
       <w:rPr>
@@ -1970,7 +2693,7 @@
         <w:noProof/>
         <w:lang w:val="fr-FR"/>
       </w:rPr>
-      <w:t>2</w:t>
+      <w:t>4</w:t>
     </w:r>
     <w:r>
       <w:rPr>
@@ -1979,6 +2702,8 @@
       <w:fldChar w:fldCharType="end"/>
     </w:r>
   </w:p>
+  <w:p/>
+  <w:p/>
 </w:ftr>
 </file>
 
@@ -2056,6 +2781,8 @@
       <w:fldChar w:fldCharType="end"/>
     </w:r>
   </w:p>
+  <w:p/>
+  <w:p/>
 </w:hdr>
 </file>
 
@@ -2514,6 +3241,119 @@
     </w:lvl>
   </w:abstractNum>
   <w:abstractNum w:abstractNumId="4">
+    <w:nsid w:val="3BF55747"/>
+    <w:multiLevelType w:val="hybridMultilevel"/>
+    <w:tmpl w:val="031E102C"/>
+    <w:lvl w:ilvl="0" w:tplc="100C0001">
+      <w:start w:val="1"/>
+      <w:numFmt w:val="bullet"/>
+      <w:lvlText w:val=""/>
+      <w:lvlJc w:val="left"/>
+      <w:pPr>
+        <w:ind w:left="720" w:hanging="360"/>
+      </w:pPr>
+      <w:rPr>
+        <w:rFonts w:ascii="Symbol" w:hAnsi="Symbol" w:hint="default"/>
+      </w:rPr>
+    </w:lvl>
+    <w:lvl w:ilvl="1" w:tplc="100C0003" w:tentative="1">
+      <w:start w:val="1"/>
+      <w:numFmt w:val="bullet"/>
+      <w:lvlText w:val="o"/>
+      <w:lvlJc w:val="left"/>
+      <w:pPr>
+        <w:ind w:left="1440" w:hanging="360"/>
+      </w:pPr>
+      <w:rPr>
+        <w:rFonts w:ascii="Courier New" w:hAnsi="Courier New" w:cs="Courier New" w:hint="default"/>
+      </w:rPr>
+    </w:lvl>
+    <w:lvl w:ilvl="2" w:tplc="100C0005" w:tentative="1">
+      <w:start w:val="1"/>
+      <w:numFmt w:val="bullet"/>
+      <w:lvlText w:val=""/>
+      <w:lvlJc w:val="left"/>
+      <w:pPr>
+        <w:ind w:left="2160" w:hanging="360"/>
+      </w:pPr>
+      <w:rPr>
+        <w:rFonts w:ascii="Wingdings" w:hAnsi="Wingdings" w:hint="default"/>
+      </w:rPr>
+    </w:lvl>
+    <w:lvl w:ilvl="3" w:tplc="100C0001" w:tentative="1">
+      <w:start w:val="1"/>
+      <w:numFmt w:val="bullet"/>
+      <w:lvlText w:val=""/>
+      <w:lvlJc w:val="left"/>
+      <w:pPr>
+        <w:ind w:left="2880" w:hanging="360"/>
+      </w:pPr>
+      <w:rPr>
+        <w:rFonts w:ascii="Symbol" w:hAnsi="Symbol" w:hint="default"/>
+      </w:rPr>
+    </w:lvl>
+    <w:lvl w:ilvl="4" w:tplc="100C0003" w:tentative="1">
+      <w:start w:val="1"/>
+      <w:numFmt w:val="bullet"/>
+      <w:lvlText w:val="o"/>
+      <w:lvlJc w:val="left"/>
+      <w:pPr>
+        <w:ind w:left="3600" w:hanging="360"/>
+      </w:pPr>
+      <w:rPr>
+        <w:rFonts w:ascii="Courier New" w:hAnsi="Courier New" w:cs="Courier New" w:hint="default"/>
+      </w:rPr>
+    </w:lvl>
+    <w:lvl w:ilvl="5" w:tplc="100C0005" w:tentative="1">
+      <w:start w:val="1"/>
+      <w:numFmt w:val="bullet"/>
+      <w:lvlText w:val=""/>
+      <w:lvlJc w:val="left"/>
+      <w:pPr>
+        <w:ind w:left="4320" w:hanging="360"/>
+      </w:pPr>
+      <w:rPr>
+        <w:rFonts w:ascii="Wingdings" w:hAnsi="Wingdings" w:hint="default"/>
+      </w:rPr>
+    </w:lvl>
+    <w:lvl w:ilvl="6" w:tplc="100C0001" w:tentative="1">
+      <w:start w:val="1"/>
+      <w:numFmt w:val="bullet"/>
+      <w:lvlText w:val=""/>
+      <w:lvlJc w:val="left"/>
+      <w:pPr>
+        <w:ind w:left="5040" w:hanging="360"/>
+      </w:pPr>
+      <w:rPr>
+        <w:rFonts w:ascii="Symbol" w:hAnsi="Symbol" w:hint="default"/>
+      </w:rPr>
+    </w:lvl>
+    <w:lvl w:ilvl="7" w:tplc="100C0003" w:tentative="1">
+      <w:start w:val="1"/>
+      <w:numFmt w:val="bullet"/>
+      <w:lvlText w:val="o"/>
+      <w:lvlJc w:val="left"/>
+      <w:pPr>
+        <w:ind w:left="5760" w:hanging="360"/>
+      </w:pPr>
+      <w:rPr>
+        <w:rFonts w:ascii="Courier New" w:hAnsi="Courier New" w:cs="Courier New" w:hint="default"/>
+      </w:rPr>
+    </w:lvl>
+    <w:lvl w:ilvl="8" w:tplc="100C0005" w:tentative="1">
+      <w:start w:val="1"/>
+      <w:numFmt w:val="bullet"/>
+      <w:lvlText w:val=""/>
+      <w:lvlJc w:val="left"/>
+      <w:pPr>
+        <w:ind w:left="6480" w:hanging="360"/>
+      </w:pPr>
+      <w:rPr>
+        <w:rFonts w:ascii="Wingdings" w:hAnsi="Wingdings" w:hint="default"/>
+      </w:rPr>
+    </w:lvl>
+  </w:abstractNum>
+  <w:abstractNum w:abstractNumId="5">
     <w:nsid w:val="3CE8527F"/>
     <w:multiLevelType w:val="hybridMultilevel"/>
     <w:tmpl w:val="522E16C8"/>
@@ -2626,7 +3466,7 @@
       </w:rPr>
     </w:lvl>
   </w:abstractNum>
-  <w:abstractNum w:abstractNumId="5">
+  <w:abstractNum w:abstractNumId="6">
     <w:nsid w:val="5E483247"/>
     <w:multiLevelType w:val="hybridMultilevel"/>
     <w:tmpl w:val="36B87EB8"/>
@@ -2746,16 +3586,19 @@
     <w:abstractNumId w:val="0"/>
   </w:num>
   <w:num w:numId="3">
-    <w:abstractNumId w:val="5"/>
+    <w:abstractNumId w:val="6"/>
   </w:num>
   <w:num w:numId="4">
     <w:abstractNumId w:val="1"/>
   </w:num>
   <w:num w:numId="5">
-    <w:abstractNumId w:val="4"/>
+    <w:abstractNumId w:val="5"/>
   </w:num>
   <w:num w:numId="6">
     <w:abstractNumId w:val="3"/>
+  </w:num>
+  <w:num w:numId="7">
+    <w:abstractNumId w:val="4"/>
   </w:num>
 </w:numbering>
 </file>
@@ -4050,38 +4893,6 @@
         </w:p>
       </w:docPartBody>
     </w:docPart>
-    <w:docPart>
-      <w:docPartPr>
-        <w:name w:val="BCEB45527EA44195A64F21255EF25313"/>
-        <w:category>
-          <w:name w:val="Général"/>
-          <w:gallery w:val="placeholder"/>
-        </w:category>
-        <w:types>
-          <w:type w:val="bbPlcHdr"/>
-        </w:types>
-        <w:behaviors>
-          <w:behavior w:val="content"/>
-        </w:behaviors>
-        <w:guid w:val="{011B39F4-C800-481C-AB81-DB415F8EE28F}"/>
-      </w:docPartPr>
-      <w:docPartBody>
-        <w:p>
-          <w:pPr>
-            <w:pStyle w:val="BCEB45527EA44195A64F21255EF25313"/>
-          </w:pPr>
-          <w:r>
-            <w:rPr>
-              <w:rFonts w:asciiTheme="majorHAnsi" w:eastAsiaTheme="majorEastAsia" w:hAnsiTheme="majorHAnsi" w:cstheme="majorBidi"/>
-              <w:sz w:val="80"/>
-              <w:szCs w:val="80"/>
-              <w:lang w:val="fr-FR"/>
-            </w:rPr>
-            <w:t>[Titre du document]</w:t>
-          </w:r>
-        </w:p>
-      </w:docPartBody>
-    </w:docPart>
   </w:docParts>
 </w:glossaryDocument>
 </file>
@@ -4131,12 +4942,11 @@
     <w:sig w:usb0="00000287" w:usb1="00000000" w:usb2="00000000" w:usb3="00000000" w:csb0="0000009F" w:csb1="00000000"/>
   </w:font>
   <w:font w:name="Tahoma">
-    <w:panose1 w:val="00000000000000000000"/>
+    <w:panose1 w:val="020B0604030504040204"/>
     <w:charset w:val="00"/>
     <w:family w:val="swiss"/>
-    <w:notTrueType/>
     <w:pitch w:val="variable"/>
-    <w:sig w:usb0="00000003" w:usb1="00000000" w:usb2="00000000" w:usb3="00000000" w:csb0="00000001" w:csb1="00000000"/>
+    <w:sig w:usb0="E1002EFF" w:usb1="C000605B" w:usb2="00000029" w:usb3="00000000" w:csb0="000101FF" w:csb1="00000000"/>
   </w:font>
   <w:font w:name="Calibri">
     <w:panose1 w:val="020F0502020204030204"/>
@@ -4173,6 +4983,7 @@
     <w:rsid w:val="000E11C8"/>
     <w:rsid w:val="00122D6C"/>
     <w:rsid w:val="00196F62"/>
+    <w:rsid w:val="0024014B"/>
     <w:rsid w:val="00370055"/>
     <w:rsid w:val="00660D16"/>
     <w:rsid w:val="00710066"/>
@@ -5038,7 +5849,7 @@
 </file>
 
 <file path=customXml/itemProps2.xml><?xml version="1.0" encoding="utf-8"?>
-<ds:datastoreItem xmlns:ds="http://schemas.openxmlformats.org/officeDocument/2006/customXml" ds:itemID="{1611EDF8-8847-4BCB-841C-FE1C7F46F97C}">
+<ds:datastoreItem xmlns:ds="http://schemas.openxmlformats.org/officeDocument/2006/customXml" ds:itemID="{FE72060F-2F09-46C2-8E66-FF8059613D72}">
   <ds:schemaRefs>
     <ds:schemaRef ds:uri="http://schemas.openxmlformats.org/officeDocument/2006/bibliography"/>
   </ds:schemaRefs>

</xml_diff>

<commit_message>
Mise à jour de la documentation et ajout des fichiers de base de données 	+ La structure et les données sont séparés en deux fichiers
</commit_message>
<xml_diff>
--- a/SEEMULLERJ_TPI_2015/doc/SEEMULLER Julien TPI, Documentation technique.docx
+++ b/SEEMULLERJ_TPI_2015/doc/SEEMULLER Julien TPI, Documentation technique.docx
@@ -17,6 +17,7 @@
       </w:sdtPr>
       <w:sdtEndPr>
         <w:rPr>
+          <w:rFonts w:asciiTheme="minorHAnsi" w:eastAsiaTheme="minorHAnsi" w:hAnsiTheme="minorHAnsi" w:cstheme="minorBidi"/>
           <w:caps w:val="0"/>
         </w:rPr>
       </w:sdtEndPr>
@@ -44,9 +45,6 @@
                 </w:rPr>
                 <w:alias w:val="Société"/>
                 <w:id w:val="15524243"/>
-                <w:placeholder>
-                  <w:docPart w:val="599680F7BEC446B4B1A999323D969989"/>
-                </w:placeholder>
                 <w:dataBinding w:prefixMappings="xmlns:ns0='http://schemas.openxmlformats.org/officeDocument/2006/extended-properties'" w:xpath="/ns0:Properties[1]/ns0:Company[1]" w:storeItemID="{6668398D-A668-4E3E-A5EB-62B293D839F1}"/>
                 <w:text/>
               </w:sdtPr>
@@ -296,15 +294,7 @@
         </w:tbl>
         <w:p/>
         <w:p>
-          <w:pPr>
-            <w:rPr>
-              <w:rFonts w:asciiTheme="majorHAnsi" w:eastAsiaTheme="majorEastAsia" w:hAnsiTheme="majorHAnsi" w:cstheme="majorBidi"/>
-            </w:rPr>
-          </w:pPr>
           <w:r>
-            <w:rPr>
-              <w:rFonts w:asciiTheme="majorHAnsi" w:eastAsiaTheme="majorEastAsia" w:hAnsiTheme="majorHAnsi" w:cstheme="majorBidi"/>
-            </w:rPr>
             <w:br w:type="page"/>
           </w:r>
         </w:p>
@@ -314,8 +304,6 @@
       <w:sdtPr>
         <w:rPr>
           <w:rFonts w:asciiTheme="minorHAnsi" w:eastAsiaTheme="minorHAnsi" w:hAnsiTheme="minorHAnsi" w:cstheme="minorBidi"/>
-          <w:b w:val="0"/>
-          <w:bCs w:val="0"/>
           <w:color w:val="auto"/>
           <w:sz w:val="22"/>
           <w:szCs w:val="22"/>
@@ -327,18 +315,19 @@
           <w:docPartUnique/>
         </w:docPartObj>
       </w:sdtPr>
-      <w:sdtEndPr/>
+      <w:sdtEndPr>
+        <w:rPr>
+          <w:b w:val="0"/>
+          <w:bCs w:val="0"/>
+        </w:rPr>
+      </w:sdtEndPr>
       <w:sdtContent>
         <w:p>
           <w:pPr>
             <w:pStyle w:val="En-ttedetabledesmatires"/>
-            <w:rPr>
-              <w:b w:val="0"/>
-            </w:rPr>
           </w:pPr>
           <w:r>
             <w:rPr>
-              <w:b w:val="0"/>
               <w:lang w:val="fr-FR"/>
             </w:rPr>
             <w:t>Table des matières</w:t>
@@ -365,7 +354,7 @@
           <w:r>
             <w:fldChar w:fldCharType="separate"/>
           </w:r>
-          <w:hyperlink w:anchor="_Toc417970296" w:history="1">
+          <w:hyperlink w:anchor="_Toc417990927" w:history="1">
             <w:r>
               <w:rPr>
                 <w:rStyle w:val="Lienhypertexte"/>
@@ -392,7 +381,7 @@
                 <w:noProof/>
                 <w:webHidden/>
               </w:rPr>
-              <w:instrText xml:space="preserve"> PAGEREF _Toc417970296 \h </w:instrText>
+              <w:instrText xml:space="preserve"> PAGEREF _Toc417990927 \h </w:instrText>
             </w:r>
             <w:r>
               <w:rPr>
@@ -435,7 +424,7 @@
               <w:lang w:eastAsia="fr-CH"/>
             </w:rPr>
           </w:pPr>
-          <w:hyperlink w:anchor="_Toc417970297" w:history="1">
+          <w:hyperlink w:anchor="_Toc417990928" w:history="1">
             <w:r>
               <w:rPr>
                 <w:rStyle w:val="Lienhypertexte"/>
@@ -462,7 +451,7 @@
                 <w:noProof/>
                 <w:webHidden/>
               </w:rPr>
-              <w:instrText xml:space="preserve"> PAGEREF _Toc417970297 \h </w:instrText>
+              <w:instrText xml:space="preserve"> PAGEREF _Toc417990928 \h </w:instrText>
             </w:r>
             <w:r>
               <w:rPr>
@@ -483,6 +472,248 @@
                 <w:webHidden/>
               </w:rPr>
               <w:t>2</w:t>
+            </w:r>
+            <w:r>
+              <w:rPr>
+                <w:noProof/>
+                <w:webHidden/>
+              </w:rPr>
+              <w:fldChar w:fldCharType="end"/>
+            </w:r>
+          </w:hyperlink>
+        </w:p>
+        <w:p>
+          <w:pPr>
+            <w:pStyle w:val="TM2"/>
+            <w:tabs>
+              <w:tab w:val="right" w:leader="dot" w:pos="9062"/>
+            </w:tabs>
+            <w:rPr>
+              <w:rFonts w:eastAsiaTheme="minorEastAsia"/>
+              <w:noProof/>
+              <w:lang w:eastAsia="fr-CH"/>
+            </w:rPr>
+          </w:pPr>
+          <w:hyperlink w:anchor="_Toc417990929" w:history="1">
+            <w:r>
+              <w:rPr>
+                <w:rStyle w:val="Lienhypertexte"/>
+                <w:rFonts w:ascii="Cambria Math" w:hAnsi="Cambria Math" w:cs="Cambria Math" w:hint="eastAsia"/>
+                <w:noProof/>
+              </w:rPr>
+              <w:t>①</w:t>
+            </w:r>
+            <w:r>
+              <w:rPr>
+                <w:rStyle w:val="Lienhypertexte"/>
+                <w:rFonts w:ascii="Cambria Math" w:hAnsi="Cambria Math" w:cs="Cambria Math"/>
+                <w:noProof/>
+              </w:rPr>
+              <w:t xml:space="preserve"> </w:t>
+            </w:r>
+            <w:r>
+              <w:rPr>
+                <w:rStyle w:val="Lienhypertexte"/>
+                <w:noProof/>
+              </w:rPr>
+              <w:t>PRODIMEX</w:t>
+            </w:r>
+            <w:r>
+              <w:rPr>
+                <w:noProof/>
+                <w:webHidden/>
+              </w:rPr>
+              <w:tab/>
+            </w:r>
+            <w:r>
+              <w:rPr>
+                <w:noProof/>
+                <w:webHidden/>
+              </w:rPr>
+              <w:fldChar w:fldCharType="begin"/>
+            </w:r>
+            <w:r>
+              <w:rPr>
+                <w:noProof/>
+                <w:webHidden/>
+              </w:rPr>
+              <w:instrText xml:space="preserve"> PAGEREF _Toc417990929 \h </w:instrText>
+            </w:r>
+            <w:r>
+              <w:rPr>
+                <w:noProof/>
+                <w:webHidden/>
+              </w:rPr>
+            </w:r>
+            <w:r>
+              <w:rPr>
+                <w:noProof/>
+                <w:webHidden/>
+              </w:rPr>
+              <w:fldChar w:fldCharType="separate"/>
+            </w:r>
+            <w:r>
+              <w:rPr>
+                <w:noProof/>
+                <w:webHidden/>
+              </w:rPr>
+              <w:t>2</w:t>
+            </w:r>
+            <w:r>
+              <w:rPr>
+                <w:noProof/>
+                <w:webHidden/>
+              </w:rPr>
+              <w:fldChar w:fldCharType="end"/>
+            </w:r>
+          </w:hyperlink>
+        </w:p>
+        <w:p>
+          <w:pPr>
+            <w:pStyle w:val="TM2"/>
+            <w:tabs>
+              <w:tab w:val="right" w:leader="dot" w:pos="9062"/>
+            </w:tabs>
+            <w:rPr>
+              <w:rFonts w:eastAsiaTheme="minorEastAsia"/>
+              <w:noProof/>
+              <w:lang w:eastAsia="fr-CH"/>
+            </w:rPr>
+          </w:pPr>
+          <w:hyperlink w:anchor="_Toc417990930" w:history="1">
+            <w:r>
+              <w:rPr>
+                <w:rStyle w:val="Lienhypertexte"/>
+                <w:rFonts w:ascii="Cambria Math" w:hAnsi="Cambria Math" w:cs="Cambria Math" w:hint="eastAsia"/>
+                <w:noProof/>
+              </w:rPr>
+              <w:t>②</w:t>
+            </w:r>
+            <w:r>
+              <w:rPr>
+                <w:rStyle w:val="Lienhypertexte"/>
+                <w:noProof/>
+              </w:rPr>
+              <w:t xml:space="preserve"> 1000 ORDI</w:t>
+            </w:r>
+            <w:r>
+              <w:rPr>
+                <w:noProof/>
+                <w:webHidden/>
+              </w:rPr>
+              <w:tab/>
+            </w:r>
+            <w:r>
+              <w:rPr>
+                <w:noProof/>
+                <w:webHidden/>
+              </w:rPr>
+              <w:fldChar w:fldCharType="begin"/>
+            </w:r>
+            <w:r>
+              <w:rPr>
+                <w:noProof/>
+                <w:webHidden/>
+              </w:rPr>
+              <w:instrText xml:space="preserve"> PAGEREF _Toc417990930 \h </w:instrText>
+            </w:r>
+            <w:r>
+              <w:rPr>
+                <w:noProof/>
+                <w:webHidden/>
+              </w:rPr>
+            </w:r>
+            <w:r>
+              <w:rPr>
+                <w:noProof/>
+                <w:webHidden/>
+              </w:rPr>
+              <w:fldChar w:fldCharType="separate"/>
+            </w:r>
+            <w:r>
+              <w:rPr>
+                <w:noProof/>
+                <w:webHidden/>
+              </w:rPr>
+              <w:t>3</w:t>
+            </w:r>
+            <w:r>
+              <w:rPr>
+                <w:noProof/>
+                <w:webHidden/>
+              </w:rPr>
+              <w:fldChar w:fldCharType="end"/>
+            </w:r>
+          </w:hyperlink>
+        </w:p>
+        <w:p>
+          <w:pPr>
+            <w:pStyle w:val="TM2"/>
+            <w:tabs>
+              <w:tab w:val="right" w:leader="dot" w:pos="9062"/>
+            </w:tabs>
+            <w:rPr>
+              <w:rFonts w:eastAsiaTheme="minorEastAsia"/>
+              <w:noProof/>
+              <w:lang w:eastAsia="fr-CH"/>
+            </w:rPr>
+          </w:pPr>
+          <w:hyperlink w:anchor="_Toc417990931" w:history="1">
+            <w:r>
+              <w:rPr>
+                <w:rStyle w:val="Lienhypertexte"/>
+                <w:rFonts w:ascii="Cambria Math" w:hAnsi="Cambria Math" w:cs="Cambria Math" w:hint="eastAsia"/>
+                <w:noProof/>
+              </w:rPr>
+              <w:t>③</w:t>
+            </w:r>
+            <w:r>
+              <w:rPr>
+                <w:rStyle w:val="Lienhypertexte"/>
+                <w:noProof/>
+              </w:rPr>
+              <w:t xml:space="preserve"> STEG</w:t>
+            </w:r>
+            <w:r>
+              <w:rPr>
+                <w:noProof/>
+                <w:webHidden/>
+              </w:rPr>
+              <w:tab/>
+            </w:r>
+            <w:r>
+              <w:rPr>
+                <w:noProof/>
+                <w:webHidden/>
+              </w:rPr>
+              <w:fldChar w:fldCharType="begin"/>
+            </w:r>
+            <w:r>
+              <w:rPr>
+                <w:noProof/>
+                <w:webHidden/>
+              </w:rPr>
+              <w:instrText xml:space="preserve"> PAGEREF _Toc417990931 \h </w:instrText>
+            </w:r>
+            <w:r>
+              <w:rPr>
+                <w:noProof/>
+                <w:webHidden/>
+              </w:rPr>
+            </w:r>
+            <w:r>
+              <w:rPr>
+                <w:noProof/>
+                <w:webHidden/>
+              </w:rPr>
+              <w:fldChar w:fldCharType="separate"/>
+            </w:r>
+            <w:r>
+              <w:rPr>
+                <w:noProof/>
+                <w:webHidden/>
+              </w:rPr>
+              <w:t>3</w:t>
             </w:r>
             <w:r>
               <w:rPr>
@@ -505,7 +736,7 @@
               <w:lang w:eastAsia="fr-CH"/>
             </w:rPr>
           </w:pPr>
-          <w:hyperlink w:anchor="_Toc417970298" w:history="1">
+          <w:hyperlink w:anchor="_Toc417990932" w:history="1">
             <w:r>
               <w:rPr>
                 <w:rStyle w:val="Lienhypertexte"/>
@@ -532,7 +763,7 @@
                 <w:noProof/>
                 <w:webHidden/>
               </w:rPr>
-              <w:instrText xml:space="preserve"> PAGEREF _Toc417970298 \h </w:instrText>
+              <w:instrText xml:space="preserve"> PAGEREF _Toc417990932 \h </w:instrText>
             </w:r>
             <w:r>
               <w:rPr>
@@ -552,7 +783,7 @@
                 <w:noProof/>
                 <w:webHidden/>
               </w:rPr>
-              <w:t>2</w:t>
+              <w:t>4</w:t>
             </w:r>
             <w:r>
               <w:rPr>
@@ -575,7 +806,7 @@
               <w:lang w:eastAsia="fr-CH"/>
             </w:rPr>
           </w:pPr>
-          <w:hyperlink w:anchor="_Toc417970299" w:history="1">
+          <w:hyperlink w:anchor="_Toc417990933" w:history="1">
             <w:r>
               <w:rPr>
                 <w:rStyle w:val="Lienhypertexte"/>
@@ -602,7 +833,7 @@
                 <w:noProof/>
                 <w:webHidden/>
               </w:rPr>
-              <w:instrText xml:space="preserve"> PAGEREF _Toc417970299 \h </w:instrText>
+              <w:instrText xml:space="preserve"> PAGEREF _Toc417990933 \h </w:instrText>
             </w:r>
             <w:r>
               <w:rPr>
@@ -622,7 +853,7 @@
                 <w:noProof/>
                 <w:webHidden/>
               </w:rPr>
-              <w:t>2</w:t>
+              <w:t>4</w:t>
             </w:r>
             <w:r>
               <w:rPr>
@@ -645,7 +876,7 @@
               <w:lang w:eastAsia="fr-CH"/>
             </w:rPr>
           </w:pPr>
-          <w:hyperlink w:anchor="_Toc417970300" w:history="1">
+          <w:hyperlink w:anchor="_Toc417990934" w:history="1">
             <w:r>
               <w:rPr>
                 <w:rStyle w:val="Lienhypertexte"/>
@@ -672,7 +903,7 @@
                 <w:noProof/>
                 <w:webHidden/>
               </w:rPr>
-              <w:instrText xml:space="preserve"> PAGEREF _Toc417970300 \h </w:instrText>
+              <w:instrText xml:space="preserve"> PAGEREF _Toc417990934 \h </w:instrText>
             </w:r>
             <w:r>
               <w:rPr>
@@ -692,7 +923,7 @@
                 <w:noProof/>
                 <w:webHidden/>
               </w:rPr>
-              <w:t>2</w:t>
+              <w:t>4</w:t>
             </w:r>
             <w:r>
               <w:rPr>
@@ -715,7 +946,7 @@
               <w:lang w:eastAsia="fr-CH"/>
             </w:rPr>
           </w:pPr>
-          <w:hyperlink w:anchor="_Toc417970301" w:history="1">
+          <w:hyperlink w:anchor="_Toc417990935" w:history="1">
             <w:r>
               <w:rPr>
                 <w:rStyle w:val="Lienhypertexte"/>
@@ -742,7 +973,7 @@
                 <w:noProof/>
                 <w:webHidden/>
               </w:rPr>
-              <w:instrText xml:space="preserve"> PAGEREF _Toc417970301 \h </w:instrText>
+              <w:instrText xml:space="preserve"> PAGEREF _Toc417990935 \h </w:instrText>
             </w:r>
             <w:r>
               <w:rPr>
@@ -762,7 +993,7 @@
                 <w:noProof/>
                 <w:webHidden/>
               </w:rPr>
-              <w:t>2</w:t>
+              <w:t>4</w:t>
             </w:r>
             <w:r>
               <w:rPr>
@@ -785,7 +1016,7 @@
               <w:lang w:eastAsia="fr-CH"/>
             </w:rPr>
           </w:pPr>
-          <w:hyperlink w:anchor="_Toc417970302" w:history="1">
+          <w:hyperlink w:anchor="_Toc417990936" w:history="1">
             <w:r>
               <w:rPr>
                 <w:rStyle w:val="Lienhypertexte"/>
@@ -812,7 +1043,7 @@
                 <w:noProof/>
                 <w:webHidden/>
               </w:rPr>
-              <w:instrText xml:space="preserve"> PAGEREF _Toc417970302 \h </w:instrText>
+              <w:instrText xml:space="preserve"> PAGEREF _Toc417990936 \h </w:instrText>
             </w:r>
             <w:r>
               <w:rPr>
@@ -832,7 +1063,7 @@
                 <w:noProof/>
                 <w:webHidden/>
               </w:rPr>
-              <w:t>2</w:t>
+              <w:t>4</w:t>
             </w:r>
             <w:r>
               <w:rPr>
@@ -855,7 +1086,7 @@
               <w:lang w:eastAsia="fr-CH"/>
             </w:rPr>
           </w:pPr>
-          <w:hyperlink w:anchor="_Toc417970303" w:history="1">
+          <w:hyperlink w:anchor="_Toc417990937" w:history="1">
             <w:r>
               <w:rPr>
                 <w:rStyle w:val="Lienhypertexte"/>
@@ -882,7 +1113,7 @@
                 <w:noProof/>
                 <w:webHidden/>
               </w:rPr>
-              <w:instrText xml:space="preserve"> PAGEREF _Toc417970303 \h </w:instrText>
+              <w:instrText xml:space="preserve"> PAGEREF _Toc417990937 \h </w:instrText>
             </w:r>
             <w:r>
               <w:rPr>
@@ -902,7 +1133,7 @@
                 <w:noProof/>
                 <w:webHidden/>
               </w:rPr>
-              <w:t>2</w:t>
+              <w:t>4</w:t>
             </w:r>
             <w:r>
               <w:rPr>
@@ -925,7 +1156,7 @@
               <w:lang w:eastAsia="fr-CH"/>
             </w:rPr>
           </w:pPr>
-          <w:hyperlink w:anchor="_Toc417970304" w:history="1">
+          <w:hyperlink w:anchor="_Toc417990938" w:history="1">
             <w:r>
               <w:rPr>
                 <w:rStyle w:val="Lienhypertexte"/>
@@ -952,7 +1183,7 @@
                 <w:noProof/>
                 <w:webHidden/>
               </w:rPr>
-              <w:instrText xml:space="preserve"> PAGEREF _Toc417970304 \h </w:instrText>
+              <w:instrText xml:space="preserve"> PAGEREF _Toc417990938 \h </w:instrText>
             </w:r>
             <w:r>
               <w:rPr>
@@ -972,7 +1203,7 @@
                 <w:noProof/>
                 <w:webHidden/>
               </w:rPr>
-              <w:t>2</w:t>
+              <w:t>4</w:t>
             </w:r>
             <w:r>
               <w:rPr>
@@ -995,7 +1226,7 @@
               <w:lang w:eastAsia="fr-CH"/>
             </w:rPr>
           </w:pPr>
-          <w:hyperlink w:anchor="_Toc417970305" w:history="1">
+          <w:hyperlink w:anchor="_Toc417990939" w:history="1">
             <w:r>
               <w:rPr>
                 <w:rStyle w:val="Lienhypertexte"/>
@@ -1022,7 +1253,7 @@
                 <w:noProof/>
                 <w:webHidden/>
               </w:rPr>
-              <w:instrText xml:space="preserve"> PAGEREF _Toc417970305 \h </w:instrText>
+              <w:instrText xml:space="preserve"> PAGEREF _Toc417990939 \h </w:instrText>
             </w:r>
             <w:r>
               <w:rPr>
@@ -1042,7 +1273,7 @@
                 <w:noProof/>
                 <w:webHidden/>
               </w:rPr>
-              <w:t>2</w:t>
+              <w:t>4</w:t>
             </w:r>
             <w:r>
               <w:rPr>
@@ -1065,7 +1296,7 @@
               <w:lang w:eastAsia="fr-CH"/>
             </w:rPr>
           </w:pPr>
-          <w:hyperlink w:anchor="_Toc417970306" w:history="1">
+          <w:hyperlink w:anchor="_Toc417990940" w:history="1">
             <w:r>
               <w:rPr>
                 <w:rStyle w:val="Lienhypertexte"/>
@@ -1092,7 +1323,7 @@
                 <w:noProof/>
                 <w:webHidden/>
               </w:rPr>
-              <w:instrText xml:space="preserve"> PAGEREF _Toc417970306 \h </w:instrText>
+              <w:instrText xml:space="preserve"> PAGEREF _Toc417990940 \h </w:instrText>
             </w:r>
             <w:r>
               <w:rPr>
@@ -1112,7 +1343,7 @@
                 <w:noProof/>
                 <w:webHidden/>
               </w:rPr>
-              <w:t>2</w:t>
+              <w:t>4</w:t>
             </w:r>
             <w:r>
               <w:rPr>
@@ -1135,7 +1366,7 @@
               <w:lang w:eastAsia="fr-CH"/>
             </w:rPr>
           </w:pPr>
-          <w:hyperlink w:anchor="_Toc417970307" w:history="1">
+          <w:hyperlink w:anchor="_Toc417990941" w:history="1">
             <w:r>
               <w:rPr>
                 <w:rStyle w:val="Lienhypertexte"/>
@@ -1162,7 +1393,7 @@
                 <w:noProof/>
                 <w:webHidden/>
               </w:rPr>
-              <w:instrText xml:space="preserve"> PAGEREF _Toc417970307 \h </w:instrText>
+              <w:instrText xml:space="preserve"> PAGEREF _Toc417990941 \h </w:instrText>
             </w:r>
             <w:r>
               <w:rPr>
@@ -1182,7 +1413,7 @@
                 <w:noProof/>
                 <w:webHidden/>
               </w:rPr>
-              <w:t>2</w:t>
+              <w:t>4</w:t>
             </w:r>
             <w:r>
               <w:rPr>
@@ -1205,7 +1436,7 @@
               <w:lang w:eastAsia="fr-CH"/>
             </w:rPr>
           </w:pPr>
-          <w:hyperlink w:anchor="_Toc417970308" w:history="1">
+          <w:hyperlink w:anchor="_Toc417990942" w:history="1">
             <w:r>
               <w:rPr>
                 <w:rStyle w:val="Lienhypertexte"/>
@@ -1232,7 +1463,7 @@
                 <w:noProof/>
                 <w:webHidden/>
               </w:rPr>
-              <w:instrText xml:space="preserve"> PAGEREF _Toc417970308 \h </w:instrText>
+              <w:instrText xml:space="preserve"> PAGEREF _Toc417990942 \h </w:instrText>
             </w:r>
             <w:r>
               <w:rPr>
@@ -1252,7 +1483,7 @@
                 <w:noProof/>
                 <w:webHidden/>
               </w:rPr>
-              <w:t>2</w:t>
+              <w:t>4</w:t>
             </w:r>
             <w:r>
               <w:rPr>
@@ -1275,7 +1506,7 @@
               <w:lang w:eastAsia="fr-CH"/>
             </w:rPr>
           </w:pPr>
-          <w:hyperlink w:anchor="_Toc417970309" w:history="1">
+          <w:hyperlink w:anchor="_Toc417990943" w:history="1">
             <w:r>
               <w:rPr>
                 <w:rStyle w:val="Lienhypertexte"/>
@@ -1302,7 +1533,7 @@
                 <w:noProof/>
                 <w:webHidden/>
               </w:rPr>
-              <w:instrText xml:space="preserve"> PAGEREF _Toc417970309 \h </w:instrText>
+              <w:instrText xml:space="preserve"> PAGEREF _Toc417990943 \h </w:instrText>
             </w:r>
             <w:r>
               <w:rPr>
@@ -1322,7 +1553,7 @@
                 <w:noProof/>
                 <w:webHidden/>
               </w:rPr>
-              <w:t>2</w:t>
+              <w:t>4</w:t>
             </w:r>
             <w:r>
               <w:rPr>
@@ -1345,7 +1576,7 @@
               <w:lang w:eastAsia="fr-CH"/>
             </w:rPr>
           </w:pPr>
-          <w:hyperlink w:anchor="_Toc417970310" w:history="1">
+          <w:hyperlink w:anchor="_Toc417990944" w:history="1">
             <w:r>
               <w:rPr>
                 <w:rStyle w:val="Lienhypertexte"/>
@@ -1372,7 +1603,7 @@
                 <w:noProof/>
                 <w:webHidden/>
               </w:rPr>
-              <w:instrText xml:space="preserve"> PAGEREF _Toc417970310 \h </w:instrText>
+              <w:instrText xml:space="preserve"> PAGEREF _Toc417990944 \h </w:instrText>
             </w:r>
             <w:r>
               <w:rPr>
@@ -1392,7 +1623,7 @@
                 <w:noProof/>
                 <w:webHidden/>
               </w:rPr>
-              <w:t>2</w:t>
+              <w:t>4</w:t>
             </w:r>
             <w:r>
               <w:rPr>
@@ -1415,7 +1646,7 @@
               <w:lang w:eastAsia="fr-CH"/>
             </w:rPr>
           </w:pPr>
-          <w:hyperlink w:anchor="_Toc417970311" w:history="1">
+          <w:hyperlink w:anchor="_Toc417990945" w:history="1">
             <w:r>
               <w:rPr>
                 <w:rStyle w:val="Lienhypertexte"/>
@@ -1442,7 +1673,7 @@
                 <w:noProof/>
                 <w:webHidden/>
               </w:rPr>
-              <w:instrText xml:space="preserve"> PAGEREF _Toc417970311 \h </w:instrText>
+              <w:instrText xml:space="preserve"> PAGEREF _Toc417990945 \h </w:instrText>
             </w:r>
             <w:r>
               <w:rPr>
@@ -1462,7 +1693,7 @@
                 <w:noProof/>
                 <w:webHidden/>
               </w:rPr>
-              <w:t>2</w:t>
+              <w:t>4</w:t>
             </w:r>
             <w:r>
               <w:rPr>
@@ -1485,7 +1716,7 @@
               <w:lang w:eastAsia="fr-CH"/>
             </w:rPr>
           </w:pPr>
-          <w:hyperlink w:anchor="_Toc417970312" w:history="1">
+          <w:hyperlink w:anchor="_Toc417990946" w:history="1">
             <w:r>
               <w:rPr>
                 <w:rStyle w:val="Lienhypertexte"/>
@@ -1512,7 +1743,7 @@
                 <w:noProof/>
                 <w:webHidden/>
               </w:rPr>
-              <w:instrText xml:space="preserve"> PAGEREF _Toc417970312 \h </w:instrText>
+              <w:instrText xml:space="preserve"> PAGEREF _Toc417990946 \h </w:instrText>
             </w:r>
             <w:r>
               <w:rPr>
@@ -1532,7 +1763,7 @@
                 <w:noProof/>
                 <w:webHidden/>
               </w:rPr>
-              <w:t>2</w:t>
+              <w:t>4</w:t>
             </w:r>
             <w:r>
               <w:rPr>
@@ -1555,7 +1786,7 @@
               <w:lang w:eastAsia="fr-CH"/>
             </w:rPr>
           </w:pPr>
-          <w:hyperlink w:anchor="_Toc417970313" w:history="1">
+          <w:hyperlink w:anchor="_Toc417990947" w:history="1">
             <w:r>
               <w:rPr>
                 <w:rStyle w:val="Lienhypertexte"/>
@@ -1582,7 +1813,7 @@
                 <w:noProof/>
                 <w:webHidden/>
               </w:rPr>
-              <w:instrText xml:space="preserve"> PAGEREF _Toc417970313 \h </w:instrText>
+              <w:instrText xml:space="preserve"> PAGEREF _Toc417990947 \h </w:instrText>
             </w:r>
             <w:r>
               <w:rPr>
@@ -1602,7 +1833,7 @@
                 <w:noProof/>
                 <w:webHidden/>
               </w:rPr>
-              <w:t>2</w:t>
+              <w:t>4</w:t>
             </w:r>
             <w:r>
               <w:rPr>
@@ -1634,7 +1865,7 @@
       <w:pPr>
         <w:pStyle w:val="Titre1"/>
       </w:pPr>
-      <w:bookmarkStart w:id="0" w:name="_Toc417970296"/>
+      <w:bookmarkStart w:id="0" w:name="_Toc417990927"/>
       <w:r>
         <w:lastRenderedPageBreak/>
         <w:t>Introductio</w:t>
@@ -1746,7 +1977,7 @@
       <w:pPr>
         <w:pStyle w:val="Titre1"/>
       </w:pPr>
-      <w:bookmarkStart w:id="1" w:name="_Toc417970297"/>
+      <w:bookmarkStart w:id="1" w:name="_Toc417990928"/>
       <w:r>
         <w:t>Etude d’opportunité</w:t>
       </w:r>
@@ -1761,9 +1992,23 @@
       <w:pPr>
         <w:pStyle w:val="Titre2"/>
       </w:pPr>
+      <w:bookmarkStart w:id="2" w:name="_Toc417990929"/>
+      <w:r>
+        <w:rPr>
+          <w:rFonts w:ascii="Cambria Math" w:hAnsi="Cambria Math" w:cs="Cambria Math"/>
+        </w:rPr>
+        <w:t>①</w:t>
+      </w:r>
+      <w:r>
+        <w:rPr>
+          <w:rFonts w:ascii="Cambria Math" w:hAnsi="Cambria Math" w:cs="Cambria Math"/>
+        </w:rPr>
+        <w:t xml:space="preserve"> </w:t>
+      </w:r>
       <w:r>
         <w:t>PRODIMEX</w:t>
       </w:r>
+      <w:bookmarkEnd w:id="2"/>
     </w:p>
     <w:p>
       <w:hyperlink r:id="rId10" w:history="1">
@@ -1778,7 +2023,7 @@
     <w:p>
       <w:pPr>
         <w:pStyle w:val="Positif"/>
-        <w:spacing w:before="120"/>
+        <w:spacing w:before="120" w:after="240"/>
       </w:pPr>
       <w:r>
         <w:t>Points positifs :</w:t>
@@ -1792,7 +2037,6 @@
           <w:numId w:val="1"/>
         </w:numPr>
         <w:spacing w:after="0"/>
-        <w:ind w:hanging="357"/>
       </w:pPr>
       <w:r>
         <w:t>Images représentatives du produit</w:t>
@@ -1806,7 +2050,6 @@
           <w:numId w:val="1"/>
         </w:numPr>
         <w:spacing w:after="0"/>
-        <w:ind w:hanging="357"/>
       </w:pPr>
       <w:r>
         <w:t>Recherche précise du produit</w:t>
@@ -1820,7 +2063,6 @@
           <w:numId w:val="1"/>
         </w:numPr>
         <w:spacing w:after="0"/>
-        <w:ind w:hanging="357"/>
       </w:pPr>
       <w:r>
         <w:t>Médias dans descriptif du produit</w:t>
@@ -1834,7 +2076,6 @@
           <w:numId w:val="1"/>
         </w:numPr>
         <w:spacing w:after="0"/>
-        <w:ind w:hanging="357"/>
       </w:pPr>
       <w:r>
         <w:t xml:space="preserve">Titre du produit </w:t>
@@ -1851,7 +2092,6 @@
           <w:numId w:val="1"/>
         </w:numPr>
         <w:spacing w:after="0"/>
-        <w:ind w:hanging="357"/>
       </w:pPr>
       <w:r>
         <w:t>Changement de devises CHF vers EUR et inversement</w:t>
@@ -1865,7 +2105,6 @@
           <w:numId w:val="1"/>
         </w:numPr>
         <w:spacing w:after="0"/>
-        <w:ind w:hanging="357"/>
       </w:pPr>
       <w:r>
         <w:t>Affichage disponibilité des produits à l’aide d’un icone</w:t>
@@ -1874,7 +2113,7 @@
     <w:p>
       <w:pPr>
         <w:pStyle w:val="Ngatif"/>
-        <w:spacing w:before="120"/>
+        <w:spacing w:before="120" w:after="240"/>
       </w:pPr>
       <w:r>
         <w:t>Points négatifs :</w:t>
@@ -1888,7 +2127,6 @@
           <w:numId w:val="2"/>
         </w:numPr>
         <w:spacing w:after="0"/>
-        <w:ind w:left="714" w:hanging="357"/>
       </w:pPr>
       <w:r>
         <w:t>Menu supérieur confus (trop de termes &amp; catégories vagues)</w:t>
@@ -1902,7 +2140,6 @@
           <w:numId w:val="2"/>
         </w:numPr>
         <w:spacing w:after="0"/>
-        <w:ind w:left="714" w:hanging="357"/>
       </w:pPr>
       <w:r>
         <w:t>Redondance dans les menus</w:t>
@@ -1916,7 +2153,6 @@
           <w:numId w:val="2"/>
         </w:numPr>
         <w:spacing w:after="0"/>
-        <w:ind w:left="714" w:hanging="357"/>
       </w:pPr>
       <w:r>
         <w:t>Interface peu intuitive par moments</w:t>
@@ -1929,6 +2165,7 @@
           <w:ilvl w:val="0"/>
           <w:numId w:val="2"/>
         </w:numPr>
+        <w:spacing w:after="0"/>
       </w:pPr>
       <w:r>
         <w:t>Ne possède pas de site mobile</w:t>
@@ -1938,7 +2175,6 @@
       <w:pPr>
         <w:rPr>
           <w:rFonts w:asciiTheme="majorHAnsi" w:eastAsiaTheme="majorEastAsia" w:hAnsiTheme="majorHAnsi" w:cstheme="majorBidi"/>
-          <w:bCs/>
           <w:color w:val="797B7E" w:themeColor="accent1"/>
           <w:sz w:val="26"/>
           <w:szCs w:val="26"/>
@@ -1952,8 +2188,18 @@
       <w:pPr>
         <w:pStyle w:val="Titre2"/>
       </w:pPr>
-      <w:r>
+      <w:bookmarkStart w:id="3" w:name="_Toc417990930"/>
+      <w:r>
+        <w:rPr>
+          <w:rFonts w:ascii="Cambria Math" w:hAnsi="Cambria Math" w:cs="Cambria Math"/>
+        </w:rPr>
         <w:lastRenderedPageBreak/>
+        <w:t>②</w:t>
+      </w:r>
+      <w:r>
+        <w:t xml:space="preserve"> </w:t>
+      </w:r>
+      <w:r>
         <w:t>1000</w:t>
       </w:r>
       <w:r>
@@ -1962,6 +2208,7 @@
       <w:r>
         <w:t>ORDI</w:t>
       </w:r>
+      <w:bookmarkEnd w:id="3"/>
     </w:p>
     <w:p>
       <w:hyperlink r:id="rId11" w:history="1">
@@ -1976,7 +2223,7 @@
     <w:p>
       <w:pPr>
         <w:pStyle w:val="Positif"/>
-        <w:spacing w:before="120"/>
+        <w:spacing w:before="120" w:after="240"/>
       </w:pPr>
       <w:r>
         <w:t>Points positifs :</w:t>
@@ -1990,7 +2237,6 @@
           <w:numId w:val="1"/>
         </w:numPr>
         <w:spacing w:after="0"/>
-        <w:ind w:hanging="357"/>
       </w:pPr>
       <w:r>
         <w:t>Interface intuitive</w:t>
@@ -2004,7 +2250,6 @@
           <w:numId w:val="1"/>
         </w:numPr>
         <w:spacing w:after="0"/>
-        <w:ind w:hanging="357"/>
       </w:pPr>
       <w:r>
         <w:t xml:space="preserve">Site disponible en </w:t>
@@ -2027,7 +2272,6 @@
           <w:numId w:val="1"/>
         </w:numPr>
         <w:spacing w:after="0"/>
-        <w:ind w:hanging="357"/>
       </w:pPr>
       <w:r>
         <w:t>Menu supérieur propre</w:t>
@@ -2041,7 +2285,6 @@
           <w:numId w:val="1"/>
         </w:numPr>
         <w:spacing w:after="0"/>
-        <w:ind w:hanging="357"/>
       </w:pPr>
       <w:r>
         <w:t>Images représentatives du produit</w:t>
@@ -2055,7 +2298,6 @@
           <w:numId w:val="1"/>
         </w:numPr>
         <w:spacing w:after="0"/>
-        <w:ind w:hanging="357"/>
       </w:pPr>
       <w:r>
         <w:t>Recherche précise du produit</w:t>
@@ -2069,7 +2311,6 @@
           <w:numId w:val="1"/>
         </w:numPr>
         <w:spacing w:after="0"/>
-        <w:ind w:hanging="357"/>
       </w:pPr>
       <w:r>
         <w:t>Médias dans descriptif du produit</w:t>
@@ -2083,7 +2324,6 @@
           <w:numId w:val="1"/>
         </w:numPr>
         <w:spacing w:after="0"/>
-        <w:ind w:hanging="357"/>
       </w:pPr>
       <w:r>
         <w:t>Titre du produit possède une description</w:t>
@@ -2097,7 +2337,6 @@
           <w:numId w:val="1"/>
         </w:numPr>
         <w:spacing w:after="0"/>
-        <w:ind w:hanging="357"/>
       </w:pPr>
       <w:r>
         <w:t>Affichage disponibilité des produits à l’aide d’un icone</w:t>
@@ -2111,7 +2350,6 @@
           <w:numId w:val="1"/>
         </w:numPr>
         <w:spacing w:after="0"/>
-        <w:ind w:hanging="357"/>
       </w:pPr>
       <w:r>
         <w:t>Liste de comptabilité avec un produit en particulier</w:t>
@@ -2120,7 +2358,7 @@
     <w:p>
       <w:pPr>
         <w:pStyle w:val="Ngatif"/>
-        <w:spacing w:before="120"/>
+        <w:spacing w:before="120" w:after="240"/>
       </w:pPr>
       <w:r>
         <w:t>Points négatifs :</w:t>
@@ -2133,6 +2371,7 @@
           <w:ilvl w:val="0"/>
           <w:numId w:val="2"/>
         </w:numPr>
+        <w:spacing w:after="0"/>
       </w:pPr>
       <w:r>
         <w:t>Ne possède pas de site mobile</w:t>
@@ -2142,16 +2381,25 @@
       <w:pPr>
         <w:pStyle w:val="Titre2"/>
       </w:pPr>
+      <w:bookmarkStart w:id="4" w:name="_Toc417990931"/>
+      <w:r>
+        <w:rPr>
+          <w:rFonts w:ascii="Cambria Math" w:hAnsi="Cambria Math" w:cs="Cambria Math"/>
+        </w:rPr>
+        <w:t>③</w:t>
+      </w:r>
+      <w:r>
+        <w:t xml:space="preserve"> </w:t>
+      </w:r>
       <w:r>
         <w:t>STEG</w:t>
       </w:r>
+      <w:bookmarkEnd w:id="4"/>
     </w:p>
     <w:p>
       <w:pPr>
         <w:pStyle w:val="Positif"/>
-        <w:spacing w:before="120"/>
         <w:rPr>
-          <w:b w:val="0"/>
           <w:color w:val="auto"/>
         </w:rPr>
       </w:pPr>
@@ -2168,7 +2416,7 @@
     <w:p>
       <w:pPr>
         <w:pStyle w:val="Positif"/>
-        <w:spacing w:before="120"/>
+        <w:spacing w:before="120" w:after="240"/>
       </w:pPr>
       <w:r>
         <w:t>Points positifs :</w:t>
@@ -2182,7 +2430,6 @@
           <w:numId w:val="1"/>
         </w:numPr>
         <w:spacing w:after="0"/>
-        <w:ind w:hanging="357"/>
       </w:pPr>
       <w:r>
         <w:t>Site disponible en trois langues différentes</w:t>
@@ -2196,7 +2443,6 @@
           <w:numId w:val="1"/>
         </w:numPr>
         <w:spacing w:after="0"/>
-        <w:ind w:hanging="357"/>
       </w:pPr>
       <w:r>
         <w:t>Catégories claires</w:t>
@@ -2210,7 +2456,6 @@
           <w:numId w:val="1"/>
         </w:numPr>
         <w:spacing w:after="0"/>
-        <w:ind w:hanging="357"/>
       </w:pPr>
       <w:r>
         <w:t>Affichage disponibilité des produits à l’aide d’un icone</w:t>
@@ -2224,7 +2469,6 @@
           <w:numId w:val="1"/>
         </w:numPr>
         <w:spacing w:after="0"/>
-        <w:ind w:hanging="357"/>
       </w:pPr>
       <w:r>
         <w:t>Images représentatives du produit</w:t>
@@ -2238,7 +2482,6 @@
           <w:numId w:val="1"/>
         </w:numPr>
         <w:spacing w:after="0"/>
-        <w:ind w:hanging="357"/>
       </w:pPr>
       <w:r>
         <w:t>Recherche précise du produit</w:t>
@@ -2252,7 +2495,6 @@
           <w:numId w:val="1"/>
         </w:numPr>
         <w:spacing w:after="0"/>
-        <w:ind w:hanging="357"/>
       </w:pPr>
       <w:r>
         <w:t>Médias dans descriptif du produit</w:t>
@@ -2261,7 +2503,7 @@
     <w:p>
       <w:pPr>
         <w:pStyle w:val="Ngatif"/>
-        <w:spacing w:before="120"/>
+        <w:spacing w:before="120" w:after="240"/>
       </w:pPr>
       <w:r>
         <w:t>Points négatifs :</w:t>
@@ -2275,7 +2517,6 @@
           <w:numId w:val="2"/>
         </w:numPr>
         <w:spacing w:after="0"/>
-        <w:ind w:left="714" w:hanging="357"/>
       </w:pPr>
       <w:r>
         <w:t>Ne possède pas de site mobile</w:t>
@@ -2289,7 +2530,6 @@
           <w:numId w:val="2"/>
         </w:numPr>
         <w:spacing w:after="0"/>
-        <w:ind w:left="714" w:hanging="357"/>
       </w:pPr>
       <w:r>
         <w:t>Interface peu intuitive par moments</w:t>
@@ -2303,7 +2543,6 @@
           <w:numId w:val="2"/>
         </w:numPr>
         <w:spacing w:after="0"/>
-        <w:ind w:left="714" w:hanging="357"/>
       </w:pPr>
       <w:r>
         <w:t>Site « trop long » (information pas instantanément accessible)</w:t>
@@ -2312,7 +2551,6 @@
     <w:p>
       <w:pPr>
         <w:pStyle w:val="Ngatif"/>
-        <w:spacing w:after="0"/>
       </w:pPr>
     </w:p>
     <w:p>
@@ -2374,122 +2612,206 @@
       <w:r>
         <w:t>.</w:t>
       </w:r>
-      <w:bookmarkStart w:id="2" w:name="_GoBack"/>
-      <w:bookmarkEnd w:id="2"/>
+      <w:r>
+        <w:t xml:space="preserve"> Je pense qu’il est donc important d’implémenter une interface adaptable au format mobile.</w:t>
+      </w:r>
+      <w:r>
+        <w:t xml:space="preserve"> </w:t>
+      </w:r>
     </w:p>
     <w:p>
       <w:pPr>
         <w:pStyle w:val="Titre1"/>
       </w:pPr>
-      <w:bookmarkStart w:id="3" w:name="_Toc417970298"/>
+      <w:bookmarkStart w:id="5" w:name="_Toc417990932"/>
       <w:r>
         <w:lastRenderedPageBreak/>
         <w:t>Analyse fonctionnelle</w:t>
       </w:r>
-      <w:bookmarkEnd w:id="3"/>
+      <w:bookmarkEnd w:id="5"/>
     </w:p>
     <w:p>
       <w:pPr>
         <w:pStyle w:val="Titre2"/>
       </w:pPr>
-      <w:bookmarkStart w:id="4" w:name="_Toc417970299"/>
+      <w:bookmarkStart w:id="6" w:name="_Toc417990933"/>
       <w:r>
         <w:t>Généralités</w:t>
       </w:r>
-      <w:bookmarkEnd w:id="4"/>
+      <w:bookmarkEnd w:id="6"/>
+    </w:p>
+    <w:p>
+      <w:r>
+        <w:t>Voici le fonctionnement général d</w:t>
+      </w:r>
+      <w:r>
+        <w:t>e Catal</w:t>
+      </w:r>
+      <w:r>
+        <w:t>’</w:t>
+      </w:r>
+      <w:r>
+        <w:t>i</w:t>
+      </w:r>
+      <w:r>
+        <w:t>nfo :</w:t>
+      </w:r>
+    </w:p>
+    <w:p>
+      <w:r>
+        <w:t>L’utilisateur est tout d’abord accueilli sur une page contenant</w:t>
+      </w:r>
+      <w:r>
+        <w:t xml:space="preserve"> les produits suggérés par les administrateurs du site, les produits les plus populaires</w:t>
+      </w:r>
+      <w:r>
+        <w:t xml:space="preserve"> auprès des utilisateurs et les produits ajoutés récemment.</w:t>
+      </w:r>
+    </w:p>
+    <w:p>
+      <w:r>
+        <w:t xml:space="preserve">Cette page possède </w:t>
+      </w:r>
+      <w:r>
+        <w:t xml:space="preserve">aussi une barre de recherche permettant à l’utilisateur d’entrer </w:t>
+      </w:r>
+      <w:r>
+        <w:t xml:space="preserve">des </w:t>
+      </w:r>
+      <w:r>
+        <w:t>critères</w:t>
+      </w:r>
+      <w:r>
+        <w:t xml:space="preserve"> tels</w:t>
+      </w:r>
+      <w:r>
+        <w:t xml:space="preserve"> que le titre du produit, la marque ou encore des éléments de la description</w:t>
+      </w:r>
+      <w:r>
+        <w:t xml:space="preserve">, puis on mène l’utilisateur sur une page </w:t>
+      </w:r>
+      <w:r>
+        <w:t>contenant le</w:t>
+      </w:r>
+      <w:r>
+        <w:t xml:space="preserve"> résultat de sa recherche</w:t>
+      </w:r>
+      <w:r>
+        <w:t>.</w:t>
+      </w:r>
+      <w:r>
+        <w:t xml:space="preserve"> Sur le côté gauche de la page</w:t>
+      </w:r>
+      <w:r>
+        <w:t>, une liste des mots clés est affichée qui permet à l’utilisateur d’accéder rapidement à une catégorie (ex : RAM, Affiche une page avec la totalité des produits contenant le mot clé « RAM »).</w:t>
+      </w:r>
+    </w:p>
+    <w:p>
+      <w:pPr>
+        <w:rPr>
+          <w:noProof/>
+          <w:lang w:eastAsia="fr-CH"/>
+        </w:rPr>
+      </w:pPr>
+      <w:r>
+        <w:t>Il existe deux types d’utilisateurs consultant le site. Le premier est le visiteur, il peut consulter les différentes informations des produits du site. Le deuxième est l’administrateur, il possède les mêmes privilèges que le visiteur mais peut aussi ajouter, modifier ou encore supprimer des produits.</w:t>
+      </w:r>
+      <w:bookmarkStart w:id="7" w:name="_GoBack"/>
+      <w:bookmarkEnd w:id="7"/>
     </w:p>
     <w:p>
       <w:pPr>
         <w:pStyle w:val="Titre2"/>
       </w:pPr>
-      <w:bookmarkStart w:id="5" w:name="_Toc417970300"/>
-      <w:r>
+      <w:bookmarkStart w:id="8" w:name="_Toc417990934"/>
+      <w:r>
+        <w:lastRenderedPageBreak/>
         <w:t>Description des fonctionnalités globales</w:t>
       </w:r>
-      <w:bookmarkEnd w:id="5"/>
+      <w:bookmarkEnd w:id="8"/>
     </w:p>
     <w:p>
       <w:pPr>
         <w:pStyle w:val="Titre2"/>
       </w:pPr>
-      <w:bookmarkStart w:id="6" w:name="_Toc417970301"/>
+      <w:bookmarkStart w:id="9" w:name="_Toc417990935"/>
       <w:r>
         <w:t xml:space="preserve">Description des fonctionnalités </w:t>
       </w:r>
       <w:r>
         <w:t>particulières</w:t>
       </w:r>
-      <w:bookmarkEnd w:id="6"/>
+      <w:bookmarkEnd w:id="9"/>
     </w:p>
     <w:p>
       <w:pPr>
         <w:pStyle w:val="Titre2"/>
       </w:pPr>
-      <w:bookmarkStart w:id="7" w:name="_Toc417970302"/>
+      <w:bookmarkStart w:id="10" w:name="_Toc417990936"/>
       <w:r>
         <w:t>Description détaillée de l’interface</w:t>
       </w:r>
-      <w:bookmarkEnd w:id="7"/>
+      <w:bookmarkEnd w:id="10"/>
     </w:p>
     <w:p>
       <w:pPr>
         <w:pStyle w:val="Titre2"/>
       </w:pPr>
-      <w:bookmarkStart w:id="8" w:name="_Toc417970303"/>
+      <w:bookmarkStart w:id="11" w:name="_Toc417990937"/>
       <w:r>
         <w:t>Description des éléments de sécurité</w:t>
       </w:r>
-      <w:bookmarkEnd w:id="8"/>
+      <w:bookmarkEnd w:id="11"/>
     </w:p>
     <w:p>
       <w:pPr>
         <w:pStyle w:val="Titre1"/>
       </w:pPr>
-      <w:bookmarkStart w:id="9" w:name="_Toc417970304"/>
+      <w:bookmarkStart w:id="12" w:name="_Toc417990938"/>
       <w:r>
         <w:t>Analyse organique</w:t>
       </w:r>
-      <w:bookmarkEnd w:id="9"/>
+      <w:bookmarkEnd w:id="12"/>
     </w:p>
     <w:p>
       <w:pPr>
         <w:pStyle w:val="Titre2"/>
       </w:pPr>
-      <w:bookmarkStart w:id="10" w:name="_Toc417970305"/>
+      <w:bookmarkStart w:id="13" w:name="_Toc417990939"/>
       <w:r>
         <w:t>Généralités</w:t>
       </w:r>
-      <w:bookmarkEnd w:id="10"/>
+      <w:bookmarkEnd w:id="13"/>
     </w:p>
     <w:p>
       <w:pPr>
         <w:pStyle w:val="Titre1"/>
       </w:pPr>
-      <w:bookmarkStart w:id="11" w:name="_Toc417970306"/>
+      <w:bookmarkStart w:id="14" w:name="_Toc417990940"/>
       <w:r>
         <w:t>Tests</w:t>
       </w:r>
-      <w:bookmarkEnd w:id="11"/>
+      <w:bookmarkEnd w:id="14"/>
     </w:p>
     <w:p>
       <w:pPr>
         <w:pStyle w:val="Titre1"/>
       </w:pPr>
-      <w:bookmarkStart w:id="12" w:name="_Toc417970307"/>
+      <w:bookmarkStart w:id="15" w:name="_Toc417990941"/>
       <w:r>
         <w:t>Conclusion</w:t>
       </w:r>
-      <w:bookmarkEnd w:id="12"/>
+      <w:bookmarkEnd w:id="15"/>
     </w:p>
     <w:p>
       <w:pPr>
         <w:pStyle w:val="Titre2"/>
       </w:pPr>
-      <w:bookmarkStart w:id="13" w:name="_Toc417970308"/>
+      <w:bookmarkStart w:id="16" w:name="_Toc417990942"/>
       <w:r>
         <w:t>Bilan, améliorations envisageables</w:t>
       </w:r>
-      <w:bookmarkEnd w:id="13"/>
+      <w:bookmarkEnd w:id="16"/>
       <w:r>
         <w:t xml:space="preserve"> </w:t>
       </w:r>
@@ -2498,11 +2820,11 @@
       <w:pPr>
         <w:pStyle w:val="Titre2"/>
       </w:pPr>
-      <w:bookmarkStart w:id="14" w:name="_Toc417970309"/>
+      <w:bookmarkStart w:id="17" w:name="_Toc417990943"/>
       <w:r>
         <w:t>Comparaison analyse et réalisation</w:t>
       </w:r>
-      <w:bookmarkEnd w:id="14"/>
+      <w:bookmarkEnd w:id="17"/>
       <w:r>
         <w:t xml:space="preserve"> </w:t>
       </w:r>
@@ -2511,11 +2833,11 @@
       <w:pPr>
         <w:pStyle w:val="Titre2"/>
       </w:pPr>
-      <w:bookmarkStart w:id="15" w:name="_Toc417970310"/>
+      <w:bookmarkStart w:id="18" w:name="_Toc417990944"/>
       <w:r>
         <w:t>Comparaison journal et planning</w:t>
       </w:r>
-      <w:bookmarkEnd w:id="15"/>
+      <w:bookmarkEnd w:id="18"/>
       <w:r>
         <w:t xml:space="preserve"> </w:t>
       </w:r>
@@ -2524,31 +2846,31 @@
       <w:pPr>
         <w:pStyle w:val="Titre2"/>
       </w:pPr>
-      <w:bookmarkStart w:id="16" w:name="_Toc417970311"/>
+      <w:bookmarkStart w:id="19" w:name="_Toc417990945"/>
       <w:r>
         <w:t>(Mes satisfactions, ce que j’ai appris)</w:t>
       </w:r>
-      <w:bookmarkEnd w:id="16"/>
+      <w:bookmarkEnd w:id="19"/>
     </w:p>
     <w:p>
       <w:pPr>
         <w:pStyle w:val="Titre1"/>
       </w:pPr>
-      <w:bookmarkStart w:id="17" w:name="_Toc417970312"/>
+      <w:bookmarkStart w:id="20" w:name="_Toc417990946"/>
       <w:r>
         <w:t>Bibliographie</w:t>
       </w:r>
-      <w:bookmarkEnd w:id="17"/>
+      <w:bookmarkEnd w:id="20"/>
     </w:p>
     <w:p>
       <w:pPr>
         <w:pStyle w:val="Titre1"/>
       </w:pPr>
-      <w:bookmarkStart w:id="18" w:name="_Toc417970313"/>
+      <w:bookmarkStart w:id="21" w:name="_Toc417990947"/>
       <w:r>
         <w:t>Remerciements</w:t>
       </w:r>
-      <w:bookmarkEnd w:id="18"/>
+      <w:bookmarkEnd w:id="21"/>
     </w:p>
     <w:sectPr>
       <w:headerReference w:type="default" r:id="rId13"/>
@@ -2568,9 +2890,6 @@
 <w:endnotes xmlns:wpc="http://schemas.microsoft.com/office/word/2010/wordprocessingCanvas" xmlns:mc="http://schemas.openxmlformats.org/markup-compatibility/2006" xmlns:o="urn:schemas-microsoft-com:office:office" xmlns:r="http://schemas.openxmlformats.org/officeDocument/2006/relationships" xmlns:m="http://schemas.openxmlformats.org/officeDocument/2006/math" xmlns:v="urn:schemas-microsoft-com:vml" xmlns:wp14="http://schemas.microsoft.com/office/word/2010/wordprocessingDrawing" xmlns:wp="http://schemas.openxmlformats.org/drawingml/2006/wordprocessingDrawing" xmlns:w10="urn:schemas-microsoft-com:office:word" xmlns:w="http://schemas.openxmlformats.org/wordprocessingml/2006/main" xmlns:w14="http://schemas.microsoft.com/office/word/2010/wordml" xmlns:wpg="http://schemas.microsoft.com/office/word/2010/wordprocessingGroup" xmlns:wpi="http://schemas.microsoft.com/office/word/2010/wordprocessingInk" xmlns:wne="http://schemas.microsoft.com/office/word/2006/wordml" xmlns:wps="http://schemas.microsoft.com/office/word/2010/wordprocessingShape" mc:Ignorable="w14 wp14">
   <w:endnote w:type="separator" w:id="-1">
     <w:p>
-      <w:pPr>
-        <w:spacing w:after="0" w:line="240" w:lineRule="auto"/>
-      </w:pPr>
       <w:r>
         <w:separator/>
       </w:r>
@@ -2578,9 +2897,6 @@
   </w:endnote>
   <w:endnote w:type="continuationSeparator" w:id="0">
     <w:p>
-      <w:pPr>
-        <w:spacing w:after="0" w:line="240" w:lineRule="auto"/>
-      </w:pPr>
       <w:r>
         <w:continuationSeparator/>
       </w:r>
@@ -2594,9 +2910,6 @@
   <w:p>
     <w:pPr>
       <w:pStyle w:val="Pieddepage"/>
-      <w:pBdr>
-        <w:top w:val="single" w:sz="4" w:space="1" w:color="auto"/>
-      </w:pBdr>
     </w:pPr>
     <w:sdt>
       <w:sdtPr>
@@ -2623,35 +2936,22 @@
       <w:t xml:space="preserve">Page </w:t>
     </w:r>
     <w:r>
-      <w:rPr>
-        <w:b/>
-      </w:rPr>
       <w:fldChar w:fldCharType="begin"/>
     </w:r>
     <w:r>
-      <w:rPr>
-        <w:b/>
-      </w:rPr>
       <w:instrText>PAGE  \* Arabic  \* MERGEFORMAT</w:instrText>
     </w:r>
     <w:r>
-      <w:rPr>
-        <w:b/>
-      </w:rPr>
       <w:fldChar w:fldCharType="separate"/>
     </w:r>
     <w:r>
       <w:rPr>
-        <w:b/>
         <w:noProof/>
         <w:lang w:val="fr-FR"/>
       </w:rPr>
       <w:t>4</w:t>
     </w:r>
     <w:r>
-      <w:rPr>
-        <w:b/>
-      </w:rPr>
       <w:fldChar w:fldCharType="end"/>
     </w:r>
     <w:r>
@@ -2660,38 +2960,15 @@
       </w:rPr>
       <w:t xml:space="preserve"> sur </w:t>
     </w:r>
-    <w:r>
-      <w:rPr>
-        <w:b/>
-      </w:rPr>
-      <w:fldChar w:fldCharType="begin"/>
-    </w:r>
-    <w:r>
-      <w:rPr>
-        <w:b/>
-      </w:rPr>
-      <w:instrText>NUMPAGES  \* Arabic  \* MERGEFORMAT</w:instrText>
-    </w:r>
-    <w:r>
-      <w:rPr>
-        <w:b/>
-      </w:rPr>
-      <w:fldChar w:fldCharType="separate"/>
-    </w:r>
-    <w:r>
-      <w:rPr>
-        <w:b/>
-        <w:noProof/>
-        <w:lang w:val="fr-FR"/>
-      </w:rPr>
-      <w:t>4</w:t>
-    </w:r>
-    <w:r>
-      <w:rPr>
-        <w:b/>
-      </w:rPr>
-      <w:fldChar w:fldCharType="end"/>
-    </w:r>
+    <w:fldSimple w:instr="NUMPAGES  \* Arabic  \* MERGEFORMAT">
+      <w:r>
+        <w:rPr>
+          <w:noProof/>
+          <w:lang w:val="fr-FR"/>
+        </w:rPr>
+        <w:t>5</w:t>
+      </w:r>
+    </w:fldSimple>
   </w:p>
 </w:ftr>
 </file>
@@ -2700,9 +2977,6 @@
 <w:footnotes xmlns:wpc="http://schemas.microsoft.com/office/word/2010/wordprocessingCanvas" xmlns:mc="http://schemas.openxmlformats.org/markup-compatibility/2006" xmlns:o="urn:schemas-microsoft-com:office:office" xmlns:r="http://schemas.openxmlformats.org/officeDocument/2006/relationships" xmlns:m="http://schemas.openxmlformats.org/officeDocument/2006/math" xmlns:v="urn:schemas-microsoft-com:vml" xmlns:wp14="http://schemas.microsoft.com/office/word/2010/wordprocessingDrawing" xmlns:wp="http://schemas.openxmlformats.org/drawingml/2006/wordprocessingDrawing" xmlns:w10="urn:schemas-microsoft-com:office:word" xmlns:w="http://schemas.openxmlformats.org/wordprocessingml/2006/main" xmlns:w14="http://schemas.microsoft.com/office/word/2010/wordml" xmlns:wpg="http://schemas.microsoft.com/office/word/2010/wordprocessingGroup" xmlns:wpi="http://schemas.microsoft.com/office/word/2010/wordprocessingInk" xmlns:wne="http://schemas.microsoft.com/office/word/2006/wordml" xmlns:wps="http://schemas.microsoft.com/office/word/2010/wordprocessingShape" mc:Ignorable="w14 wp14">
   <w:footnote w:type="separator" w:id="-1">
     <w:p>
-      <w:pPr>
-        <w:spacing w:after="0" w:line="240" w:lineRule="auto"/>
-      </w:pPr>
       <w:r>
         <w:separator/>
       </w:r>
@@ -2710,9 +2984,6 @@
   </w:footnote>
   <w:footnote w:type="continuationSeparator" w:id="0">
     <w:p>
-      <w:pPr>
-        <w:spacing w:after="0" w:line="240" w:lineRule="auto"/>
-      </w:pPr>
       <w:r>
         <w:continuationSeparator/>
       </w:r>
@@ -2726,12 +2997,6 @@
   <w:p>
     <w:pPr>
       <w:pStyle w:val="En-tte"/>
-      <w:pBdr>
-        <w:bottom w:val="single" w:sz="4" w:space="1" w:color="auto"/>
-      </w:pBdr>
-      <w:tabs>
-        <w:tab w:val="clear" w:pos="4536"/>
-      </w:tabs>
     </w:pPr>
     <w:sdt>
       <w:sdtPr>
@@ -3749,6 +4014,10 @@
   <w:style w:type="paragraph" w:default="1" w:styleId="Normal">
     <w:name w:val="Normal"/>
     <w:qFormat/>
+    <w:rsid w:val="009D01C8"/>
+    <w:pPr>
+      <w:jc w:val="both"/>
+    </w:pPr>
   </w:style>
   <w:style w:type="paragraph" w:styleId="Titre1">
     <w:name w:val="heading 1"/>
@@ -3819,7 +4088,6 @@
   <w:style w:type="character" w:default="1" w:styleId="Policepardfaut">
     <w:name w:val="Default Paragraph Font"/>
     <w:uiPriority w:val="1"/>
-    <w:semiHidden/>
     <w:unhideWhenUsed/>
   </w:style>
   <w:style w:type="table" w:default="1" w:styleId="TableauNormal">
@@ -3942,7 +4210,6 @@
     <w:basedOn w:val="Titre1"/>
     <w:next w:val="Normal"/>
     <w:uiPriority w:val="39"/>
-    <w:semiHidden/>
     <w:unhideWhenUsed/>
     <w:qFormat/>
     <w:rsid w:val="00740571"/>
@@ -4377,6 +4644,10 @@
   <w:style w:type="paragraph" w:default="1" w:styleId="Normal">
     <w:name w:val="Normal"/>
     <w:qFormat/>
+    <w:rsid w:val="009D01C8"/>
+    <w:pPr>
+      <w:jc w:val="both"/>
+    </w:pPr>
   </w:style>
   <w:style w:type="paragraph" w:styleId="Titre1">
     <w:name w:val="heading 1"/>
@@ -4447,7 +4718,6 @@
   <w:style w:type="character" w:default="1" w:styleId="Policepardfaut">
     <w:name w:val="Default Paragraph Font"/>
     <w:uiPriority w:val="1"/>
-    <w:semiHidden/>
     <w:unhideWhenUsed/>
   </w:style>
   <w:style w:type="table" w:default="1" w:styleId="TableauNormal">
@@ -4570,7 +4840,6 @@
     <w:basedOn w:val="Titre1"/>
     <w:next w:val="Normal"/>
     <w:uiPriority w:val="39"/>
-    <w:semiHidden/>
     <w:unhideWhenUsed/>
     <w:qFormat/>
     <w:rsid w:val="00740571"/>
@@ -4844,663 +5113,6 @@
     </w:rPr>
   </w:style>
 </w:styles>
-</file>
-
-<file path=word/glossary/document.xml><?xml version="1.0" encoding="utf-8"?>
-<w:glossaryDocument xmlns:wpc="http://schemas.microsoft.com/office/word/2010/wordprocessingCanvas" xmlns:mc="http://schemas.openxmlformats.org/markup-compatibility/2006" xmlns:o="urn:schemas-microsoft-com:office:office" xmlns:r="http://schemas.openxmlformats.org/officeDocument/2006/relationships" xmlns:m="http://schemas.openxmlformats.org/officeDocument/2006/math" xmlns:v="urn:schemas-microsoft-com:vml" xmlns:wp14="http://schemas.microsoft.com/office/word/2010/wordprocessingDrawing" xmlns:wp="http://schemas.openxmlformats.org/drawingml/2006/wordprocessingDrawing" xmlns:w10="urn:schemas-microsoft-com:office:word" xmlns:w="http://schemas.openxmlformats.org/wordprocessingml/2006/main" xmlns:w14="http://schemas.microsoft.com/office/word/2010/wordml" xmlns:wpg="http://schemas.microsoft.com/office/word/2010/wordprocessingGroup" xmlns:wpi="http://schemas.microsoft.com/office/word/2010/wordprocessingInk" xmlns:wne="http://schemas.microsoft.com/office/word/2006/wordml" xmlns:wps="http://schemas.microsoft.com/office/word/2010/wordprocessingShape" mc:Ignorable="w14 wp14"/>
-</file>
-
-<file path=word/glossary/fontTable.xml><?xml version="1.0" encoding="utf-8"?>
-<w:fonts xmlns:mc="http://schemas.openxmlformats.org/markup-compatibility/2006" xmlns:r="http://schemas.openxmlformats.org/officeDocument/2006/relationships" xmlns:w="http://schemas.openxmlformats.org/wordprocessingml/2006/main" xmlns:w14="http://schemas.microsoft.com/office/word/2010/wordml" mc:Ignorable="w14">
-  <w:font w:name="Symbol">
-    <w:panose1 w:val="05050102010706020507"/>
-    <w:charset w:val="02"/>
-    <w:family w:val="roman"/>
-    <w:pitch w:val="variable"/>
-    <w:sig w:usb0="00000000" w:usb1="10000000" w:usb2="00000000" w:usb3="00000000" w:csb0="80000000" w:csb1="00000000"/>
-  </w:font>
-  <w:font w:name="Times New Roman">
-    <w:panose1 w:val="02020603050405020304"/>
-    <w:charset w:val="00"/>
-    <w:family w:val="roman"/>
-    <w:pitch w:val="variable"/>
-    <w:sig w:usb0="E0002AFF" w:usb1="C0007841" w:usb2="00000009" w:usb3="00000000" w:csb0="000001FF" w:csb1="00000000"/>
-  </w:font>
-  <w:font w:name="Courier New">
-    <w:panose1 w:val="02070309020205020404"/>
-    <w:charset w:val="00"/>
-    <w:family w:val="modern"/>
-    <w:pitch w:val="fixed"/>
-    <w:sig w:usb0="E0002AFF" w:usb1="C0007843" w:usb2="00000009" w:usb3="00000000" w:csb0="000001FF" w:csb1="00000000"/>
-  </w:font>
-  <w:font w:name="Wingdings">
-    <w:panose1 w:val="05000000000000000000"/>
-    <w:charset w:val="02"/>
-    <w:family w:val="auto"/>
-    <w:pitch w:val="variable"/>
-    <w:sig w:usb0="00000000" w:usb1="10000000" w:usb2="00000000" w:usb3="00000000" w:csb0="80000000" w:csb1="00000000"/>
-  </w:font>
-  <w:font w:name="Franklin Gothic Book">
-    <w:panose1 w:val="020B0503020102020204"/>
-    <w:charset w:val="00"/>
-    <w:family w:val="swiss"/>
-    <w:pitch w:val="variable"/>
-    <w:sig w:usb0="00000287" w:usb1="00000000" w:usb2="00000000" w:usb3="00000000" w:csb0="0000009F" w:csb1="00000000"/>
-  </w:font>
-  <w:font w:name="Franklin Gothic Medium">
-    <w:panose1 w:val="020B0603020102020204"/>
-    <w:charset w:val="00"/>
-    <w:family w:val="swiss"/>
-    <w:pitch w:val="variable"/>
-    <w:sig w:usb0="00000287" w:usb1="00000000" w:usb2="00000000" w:usb3="00000000" w:csb0="0000009F" w:csb1="00000000"/>
-  </w:font>
-  <w:font w:name="Tahoma">
-    <w:panose1 w:val="020B0604030504040204"/>
-    <w:charset w:val="00"/>
-    <w:family w:val="swiss"/>
-    <w:pitch w:val="variable"/>
-    <w:sig w:usb0="E1002EFF" w:usb1="C000605B" w:usb2="00000029" w:usb3="00000000" w:csb0="000101FF" w:csb1="00000000"/>
-  </w:font>
-  <w:font w:name="Calibri">
-    <w:panose1 w:val="020F0502020204030204"/>
-    <w:charset w:val="00"/>
-    <w:family w:val="swiss"/>
-    <w:pitch w:val="variable"/>
-    <w:sig w:usb0="E00002FF" w:usb1="4000ACFF" w:usb2="00000001" w:usb3="00000000" w:csb0="0000019F" w:csb1="00000000"/>
-  </w:font>
-  <w:font w:name="Cambria">
-    <w:panose1 w:val="02040503050406030204"/>
-    <w:charset w:val="00"/>
-    <w:family w:val="roman"/>
-    <w:pitch w:val="variable"/>
-    <w:sig w:usb0="E00002FF" w:usb1="400004FF" w:usb2="00000000" w:usb3="00000000" w:csb0="0000019F" w:csb1="00000000"/>
-  </w:font>
-</w:fonts>
-</file>
-
-<file path=word/glossary/settings.xml><?xml version="1.0" encoding="utf-8"?>
-<w:settings xmlns:mc="http://schemas.openxmlformats.org/markup-compatibility/2006" xmlns:o="urn:schemas-microsoft-com:office:office" xmlns:r="http://schemas.openxmlformats.org/officeDocument/2006/relationships" xmlns:m="http://schemas.openxmlformats.org/officeDocument/2006/math" xmlns:v="urn:schemas-microsoft-com:vml" xmlns:w10="urn:schemas-microsoft-com:office:word" xmlns:w="http://schemas.openxmlformats.org/wordprocessingml/2006/main" xmlns:w14="http://schemas.microsoft.com/office/word/2010/wordml" xmlns:sl="http://schemas.openxmlformats.org/schemaLibrary/2006/main" mc:Ignorable="w14">
-  <w:view w:val="normal"/>
-  <w:defaultTabStop w:val="708"/>
-  <w:hyphenationZone w:val="425"/>
-  <w:characterSpacingControl w:val="doNotCompress"/>
-  <w:compat>
-    <w:useFELayout/>
-    <w:compatSetting w:name="compatibilityMode" w:uri="http://schemas.microsoft.com/office/word" w:val="14"/>
-    <w:compatSetting w:name="overrideTableStyleFontSizeAndJustification" w:uri="http://schemas.microsoft.com/office/word" w:val="1"/>
-    <w:compatSetting w:name="enableOpenTypeFeatures" w:uri="http://schemas.microsoft.com/office/word" w:val="1"/>
-    <w:compatSetting w:name="doNotFlipMirrorIndents" w:uri="http://schemas.microsoft.com/office/word" w:val="1"/>
-  </w:compat>
-  <w:rsids>
-    <w:rsidRoot w:val="00196F62"/>
-    <w:rsid w:val="000E11C8"/>
-    <w:rsid w:val="00122D6C"/>
-    <w:rsid w:val="00196F62"/>
-    <w:rsid w:val="0024014B"/>
-    <w:rsid w:val="00370055"/>
-    <w:rsid w:val="00660D16"/>
-    <w:rsid w:val="00710066"/>
-    <w:rsid w:val="007F23BE"/>
-    <w:rsid w:val="00837AA2"/>
-    <w:rsid w:val="00C6325B"/>
-    <w:rsid w:val="00CC0334"/>
-    <w:rsid w:val="00E8347A"/>
-    <w:rsid w:val="00E9752A"/>
-    <w:rsid w:val="00FB6D88"/>
-  </w:rsids>
-  <m:mathPr>
-    <m:mathFont m:val="Cambria Math"/>
-    <m:brkBin m:val="before"/>
-    <m:brkBinSub m:val="--"/>
-    <m:smallFrac m:val="0"/>
-    <m:dispDef/>
-    <m:lMargin m:val="0"/>
-    <m:rMargin m:val="0"/>
-    <m:defJc m:val="centerGroup"/>
-    <m:wrapIndent m:val="1440"/>
-    <m:intLim m:val="subSup"/>
-    <m:naryLim m:val="undOvr"/>
-  </m:mathPr>
-  <w:themeFontLang w:val="fr-CH"/>
-  <w:clrSchemeMapping w:bg1="light1" w:t1="dark1" w:bg2="light2" w:t2="dark2" w:accent1="accent1" w:accent2="accent2" w:accent3="accent3" w:accent4="accent4" w:accent5="accent5" w:accent6="accent6" w:hyperlink="hyperlink" w:followedHyperlink="followedHyperlink"/>
-  <w:decimalSymbol w:val="."/>
-  <w:listSeparator w:val=";"/>
-</w:settings>
-</file>
-
-<file path=word/glossary/styles.xml><?xml version="1.0" encoding="utf-8"?>
-<w:styles xmlns:mc="http://schemas.openxmlformats.org/markup-compatibility/2006" xmlns:r="http://schemas.openxmlformats.org/officeDocument/2006/relationships" xmlns:w="http://schemas.openxmlformats.org/wordprocessingml/2006/main" xmlns:w14="http://schemas.microsoft.com/office/word/2010/wordml" mc:Ignorable="w14">
-  <w:docDefaults>
-    <w:rPrDefault>
-      <w:rPr>
-        <w:rFonts w:asciiTheme="minorHAnsi" w:eastAsiaTheme="minorEastAsia" w:hAnsiTheme="minorHAnsi" w:cstheme="minorBidi"/>
-        <w:sz w:val="22"/>
-        <w:szCs w:val="22"/>
-        <w:lang w:val="fr-CH" w:eastAsia="fr-CH" w:bidi="ar-SA"/>
-      </w:rPr>
-    </w:rPrDefault>
-    <w:pPrDefault>
-      <w:pPr>
-        <w:spacing w:after="200" w:line="276" w:lineRule="auto"/>
-      </w:pPr>
-    </w:pPrDefault>
-  </w:docDefaults>
-  <w:latentStyles w:defLockedState="0" w:defUIPriority="99" w:defSemiHidden="1" w:defUnhideWhenUsed="1" w:defQFormat="0" w:count="267">
-    <w:lsdException w:name="Normal" w:semiHidden="0" w:uiPriority="0" w:unhideWhenUsed="0" w:qFormat="1"/>
-    <w:lsdException w:name="heading 1" w:semiHidden="0" w:uiPriority="9" w:unhideWhenUsed="0" w:qFormat="1"/>
-    <w:lsdException w:name="heading 2" w:uiPriority="9" w:qFormat="1"/>
-    <w:lsdException w:name="heading 3" w:uiPriority="9" w:qFormat="1"/>
-    <w:lsdException w:name="heading 4" w:uiPriority="9" w:qFormat="1"/>
-    <w:lsdException w:name="heading 5" w:uiPriority="9" w:qFormat="1"/>
-    <w:lsdException w:name="heading 6" w:uiPriority="9" w:qFormat="1"/>
-    <w:lsdException w:name="heading 7" w:uiPriority="9" w:qFormat="1"/>
-    <w:lsdException w:name="heading 8" w:uiPriority="9" w:qFormat="1"/>
-    <w:lsdException w:name="heading 9" w:uiPriority="9" w:qFormat="1"/>
-    <w:lsdException w:name="toc 1" w:uiPriority="39"/>
-    <w:lsdException w:name="toc 2" w:uiPriority="39"/>
-    <w:lsdException w:name="toc 3" w:uiPriority="39"/>
-    <w:lsdException w:name="toc 4" w:uiPriority="39"/>
-    <w:lsdException w:name="toc 5" w:uiPriority="39"/>
-    <w:lsdException w:name="toc 6" w:uiPriority="39"/>
-    <w:lsdException w:name="toc 7" w:uiPriority="39"/>
-    <w:lsdException w:name="toc 8" w:uiPriority="39"/>
-    <w:lsdException w:name="toc 9" w:uiPriority="39"/>
-    <w:lsdException w:name="caption" w:uiPriority="35" w:qFormat="1"/>
-    <w:lsdException w:name="Title" w:semiHidden="0" w:uiPriority="10" w:unhideWhenUsed="0" w:qFormat="1"/>
-    <w:lsdException w:name="Default Paragraph Font" w:uiPriority="1"/>
-    <w:lsdException w:name="Subtitle" w:semiHidden="0" w:uiPriority="11" w:unhideWhenUsed="0" w:qFormat="1"/>
-    <w:lsdException w:name="Strong" w:semiHidden="0" w:uiPriority="22" w:unhideWhenUsed="0" w:qFormat="1"/>
-    <w:lsdException w:name="Emphasis" w:semiHidden="0" w:uiPriority="20" w:unhideWhenUsed="0" w:qFormat="1"/>
-    <w:lsdException w:name="Table Grid" w:semiHidden="0" w:uiPriority="59" w:unhideWhenUsed="0"/>
-    <w:lsdException w:name="Placeholder Text" w:unhideWhenUsed="0"/>
-    <w:lsdException w:name="No Spacing" w:semiHidden="0" w:uiPriority="1" w:unhideWhenUsed="0" w:qFormat="1"/>
-    <w:lsdException w:name="Light Shading" w:semiHidden="0" w:uiPriority="60" w:unhideWhenUsed="0"/>
-    <w:lsdException w:name="Light List" w:semiHidden="0" w:uiPriority="61" w:unhideWhenUsed="0"/>
-    <w:lsdException w:name="Light Grid" w:semiHidden="0" w:uiPriority="62" w:unhideWhenUsed="0"/>
-    <w:lsdException w:name="Medium Shading 1" w:semiHidden="0" w:uiPriority="63" w:unhideWhenUsed="0"/>
-    <w:lsdException w:name="Medium Shading 2" w:semiHidden="0" w:uiPriority="64" w:unhideWhenUsed="0"/>
-    <w:lsdException w:name="Medium List 1" w:semiHidden="0" w:uiPriority="65" w:unhideWhenUsed="0"/>
-    <w:lsdException w:name="Medium List 2" w:semiHidden="0" w:uiPriority="66" w:unhideWhenUsed="0"/>
-    <w:lsdException w:name="Medium Grid 1" w:semiHidden="0" w:uiPriority="67" w:unhideWhenUsed="0"/>
-    <w:lsdException w:name="Medium Grid 2" w:semiHidden="0" w:uiPriority="68" w:unhideWhenUsed="0"/>
-    <w:lsdException w:name="Medium Grid 3" w:semiHidden="0" w:uiPriority="69" w:unhideWhenUsed="0"/>
-    <w:lsdException w:name="Dark List" w:semiHidden="0" w:uiPriority="70" w:unhideWhenUsed="0"/>
-    <w:lsdException w:name="Colorful Shading" w:semiHidden="0" w:uiPriority="71" w:unhideWhenUsed="0"/>
-    <w:lsdException w:name="Colorful List" w:semiHidden="0" w:uiPriority="72" w:unhideWhenUsed="0"/>
-    <w:lsdException w:name="Colorful Grid" w:semiHidden="0" w:uiPriority="73" w:unhideWhenUsed="0"/>
-    <w:lsdException w:name="Light Shading Accent 1" w:semiHidden="0" w:uiPriority="60" w:unhideWhenUsed="0"/>
-    <w:lsdException w:name="Light List Accent 1" w:semiHidden="0" w:uiPriority="61" w:unhideWhenUsed="0"/>
-    <w:lsdException w:name="Light Grid Accent 1" w:semiHidden="0" w:uiPriority="62" w:unhideWhenUsed="0"/>
-    <w:lsdException w:name="Medium Shading 1 Accent 1" w:semiHidden="0" w:uiPriority="63" w:unhideWhenUsed="0"/>
-    <w:lsdException w:name="Medium Shading 2 Accent 1" w:semiHidden="0" w:uiPriority="64" w:unhideWhenUsed="0"/>
-    <w:lsdException w:name="Medium List 1 Accent 1" w:semiHidden="0" w:uiPriority="65" w:unhideWhenUsed="0"/>
-    <w:lsdException w:name="Revision" w:unhideWhenUsed="0"/>
-    <w:lsdException w:name="List Paragraph" w:semiHidden="0" w:uiPriority="34" w:unhideWhenUsed="0" w:qFormat="1"/>
-    <w:lsdException w:name="Quote" w:semiHidden="0" w:uiPriority="29" w:unhideWhenUsed="0" w:qFormat="1"/>
-    <w:lsdException w:name="Intense Quote" w:semiHidden="0" w:uiPriority="30" w:unhideWhenUsed="0" w:qFormat="1"/>
-    <w:lsdException w:name="Medium List 2 Accent 1" w:semiHidden="0" w:uiPriority="66" w:unhideWhenUsed="0"/>
-    <w:lsdException w:name="Medium Grid 1 Accent 1" w:semiHidden="0" w:uiPriority="67" w:unhideWhenUsed="0"/>
-    <w:lsdException w:name="Medium Grid 2 Accent 1" w:semiHidden="0" w:uiPriority="68" w:unhideWhenUsed="0"/>
-    <w:lsdException w:name="Medium Grid 3 Accent 1" w:semiHidden="0" w:uiPriority="69" w:unhideWhenUsed="0"/>
-    <w:lsdException w:name="Dark List Accent 1" w:semiHidden="0" w:uiPriority="70" w:unhideWhenUsed="0"/>
-    <w:lsdException w:name="Colorful Shading Accent 1" w:semiHidden="0" w:uiPriority="71" w:unhideWhenUsed="0"/>
-    <w:lsdException w:name="Colorful List Accent 1" w:semiHidden="0" w:uiPriority="72" w:unhideWhenUsed="0"/>
-    <w:lsdException w:name="Colorful Grid Accent 1" w:semiHidden="0" w:uiPriority="73" w:unhideWhenUsed="0"/>
-    <w:lsdException w:name="Light Shading Accent 2" w:semiHidden="0" w:uiPriority="60" w:unhideWhenUsed="0"/>
-    <w:lsdException w:name="Light List Accent 2" w:semiHidden="0" w:uiPriority="61" w:unhideWhenUsed="0"/>
-    <w:lsdException w:name="Light Grid Accent 2" w:semiHidden="0" w:uiPriority="62" w:unhideWhenUsed="0"/>
-    <w:lsdException w:name="Medium Shading 1 Accent 2" w:semiHidden="0" w:uiPriority="63" w:unhideWhenUsed="0"/>
-    <w:lsdException w:name="Medium Shading 2 Accent 2" w:semiHidden="0" w:uiPriority="64" w:unhideWhenUsed="0"/>
-    <w:lsdException w:name="Medium List 1 Accent 2" w:semiHidden="0" w:uiPriority="65" w:unhideWhenUsed="0"/>
-    <w:lsdException w:name="Medium List 2 Accent 2" w:semiHidden="0" w:uiPriority="66" w:unhideWhenUsed="0"/>
-    <w:lsdException w:name="Medium Grid 1 Accent 2" w:semiHidden="0" w:uiPriority="67" w:unhideWhenUsed="0"/>
-    <w:lsdException w:name="Medium Grid 2 Accent 2" w:semiHidden="0" w:uiPriority="68" w:unhideWhenUsed="0"/>
-    <w:lsdException w:name="Medium Grid 3 Accent 2" w:semiHidden="0" w:uiPriority="69" w:unhideWhenUsed="0"/>
-    <w:lsdException w:name="Dark List Accent 2" w:semiHidden="0" w:uiPriority="70" w:unhideWhenUsed="0"/>
-    <w:lsdException w:name="Colorful Shading Accent 2" w:semiHidden="0" w:uiPriority="71" w:unhideWhenUsed="0"/>
-    <w:lsdException w:name="Colorful List Accent 2" w:semiHidden="0" w:uiPriority="72" w:unhideWhenUsed="0"/>
-    <w:lsdException w:name="Colorful Grid Accent 2" w:semiHidden="0" w:uiPriority="73" w:unhideWhenUsed="0"/>
-    <w:lsdException w:name="Light Shading Accent 3" w:semiHidden="0" w:uiPriority="60" w:unhideWhenUsed="0"/>
-    <w:lsdException w:name="Light List Accent 3" w:semiHidden="0" w:uiPriority="61" w:unhideWhenUsed="0"/>
-    <w:lsdException w:name="Light Grid Accent 3" w:semiHidden="0" w:uiPriority="62" w:unhideWhenUsed="0"/>
-    <w:lsdException w:name="Medium Shading 1 Accent 3" w:semiHidden="0" w:uiPriority="63" w:unhideWhenUsed="0"/>
-    <w:lsdException w:name="Medium Shading 2 Accent 3" w:semiHidden="0" w:uiPriority="64" w:unhideWhenUsed="0"/>
-    <w:lsdException w:name="Medium List 1 Accent 3" w:semiHidden="0" w:uiPriority="65" w:unhideWhenUsed="0"/>
-    <w:lsdException w:name="Medium List 2 Accent 3" w:semiHidden="0" w:uiPriority="66" w:unhideWhenUsed="0"/>
-    <w:lsdException w:name="Medium Grid 1 Accent 3" w:semiHidden="0" w:uiPriority="67" w:unhideWhenUsed="0"/>
-    <w:lsdException w:name="Medium Grid 2 Accent 3" w:semiHidden="0" w:uiPriority="68" w:unhideWhenUsed="0"/>
-    <w:lsdException w:name="Medium Grid 3 Accent 3" w:semiHidden="0" w:uiPriority="69" w:unhideWhenUsed="0"/>
-    <w:lsdException w:name="Dark List Accent 3" w:semiHidden="0" w:uiPriority="70" w:unhideWhenUsed="0"/>
-    <w:lsdException w:name="Colorful Shading Accent 3" w:semiHidden="0" w:uiPriority="71" w:unhideWhenUsed="0"/>
-    <w:lsdException w:name="Colorful List Accent 3" w:semiHidden="0" w:uiPriority="72" w:unhideWhenUsed="0"/>
-    <w:lsdException w:name="Colorful Grid Accent 3" w:semiHidden="0" w:uiPriority="73" w:unhideWhenUsed="0"/>
-    <w:lsdException w:name="Light Shading Accent 4" w:semiHidden="0" w:uiPriority="60" w:unhideWhenUsed="0"/>
-    <w:lsdException w:name="Light List Accent 4" w:semiHidden="0" w:uiPriority="61" w:unhideWhenUsed="0"/>
-    <w:lsdException w:name="Light Grid Accent 4" w:semiHidden="0" w:uiPriority="62" w:unhideWhenUsed="0"/>
-    <w:lsdException w:name="Medium Shading 1 Accent 4" w:semiHidden="0" w:uiPriority="63" w:unhideWhenUsed="0"/>
-    <w:lsdException w:name="Medium Shading 2 Accent 4" w:semiHidden="0" w:uiPriority="64" w:unhideWhenUsed="0"/>
-    <w:lsdException w:name="Medium List 1 Accent 4" w:semiHidden="0" w:uiPriority="65" w:unhideWhenUsed="0"/>
-    <w:lsdException w:name="Medium List 2 Accent 4" w:semiHidden="0" w:uiPriority="66" w:unhideWhenUsed="0"/>
-    <w:lsdException w:name="Medium Grid 1 Accent 4" w:semiHidden="0" w:uiPriority="67" w:unhideWhenUsed="0"/>
-    <w:lsdException w:name="Medium Grid 2 Accent 4" w:semiHidden="0" w:uiPriority="68" w:unhideWhenUsed="0"/>
-    <w:lsdException w:name="Medium Grid 3 Accent 4" w:semiHidden="0" w:uiPriority="69" w:unhideWhenUsed="0"/>
-    <w:lsdException w:name="Dark List Accent 4" w:semiHidden="0" w:uiPriority="70" w:unhideWhenUsed="0"/>
-    <w:lsdException w:name="Colorful Shading Accent 4" w:semiHidden="0" w:uiPriority="71" w:unhideWhenUsed="0"/>
-    <w:lsdException w:name="Colorful List Accent 4" w:semiHidden="0" w:uiPriority="72" w:unhideWhenUsed="0"/>
-    <w:lsdException w:name="Colorful Grid Accent 4" w:semiHidden="0" w:uiPriority="73" w:unhideWhenUsed="0"/>
-    <w:lsdException w:name="Light Shading Accent 5" w:semiHidden="0" w:uiPriority="60" w:unhideWhenUsed="0"/>
-    <w:lsdException w:name="Light List Accent 5" w:semiHidden="0" w:uiPriority="61" w:unhideWhenUsed="0"/>
-    <w:lsdException w:name="Light Grid Accent 5" w:semiHidden="0" w:uiPriority="62" w:unhideWhenUsed="0"/>
-    <w:lsdException w:name="Medium Shading 1 Accent 5" w:semiHidden="0" w:uiPriority="63" w:unhideWhenUsed="0"/>
-    <w:lsdException w:name="Medium Shading 2 Accent 5" w:semiHidden="0" w:uiPriority="64" w:unhideWhenUsed="0"/>
-    <w:lsdException w:name="Medium List 1 Accent 5" w:semiHidden="0" w:uiPriority="65" w:unhideWhenUsed="0"/>
-    <w:lsdException w:name="Medium List 2 Accent 5" w:semiHidden="0" w:uiPriority="66" w:unhideWhenUsed="0"/>
-    <w:lsdException w:name="Medium Grid 1 Accent 5" w:semiHidden="0" w:uiPriority="67" w:unhideWhenUsed="0"/>
-    <w:lsdException w:name="Medium Grid 2 Accent 5" w:semiHidden="0" w:uiPriority="68" w:unhideWhenUsed="0"/>
-    <w:lsdException w:name="Medium Grid 3 Accent 5" w:semiHidden="0" w:uiPriority="69" w:unhideWhenUsed="0"/>
-    <w:lsdException w:name="Dark List Accent 5" w:semiHidden="0" w:uiPriority="70" w:unhideWhenUsed="0"/>
-    <w:lsdException w:name="Colorful Shading Accent 5" w:semiHidden="0" w:uiPriority="71" w:unhideWhenUsed="0"/>
-    <w:lsdException w:name="Colorful List Accent 5" w:semiHidden="0" w:uiPriority="72" w:unhideWhenUsed="0"/>
-    <w:lsdException w:name="Colorful Grid Accent 5" w:semiHidden="0" w:uiPriority="73" w:unhideWhenUsed="0"/>
-    <w:lsdException w:name="Light Shading Accent 6" w:semiHidden="0" w:uiPriority="60" w:unhideWhenUsed="0"/>
-    <w:lsdException w:name="Light List Accent 6" w:semiHidden="0" w:uiPriority="61" w:unhideWhenUsed="0"/>
-    <w:lsdException w:name="Light Grid Accent 6" w:semiHidden="0" w:uiPriority="62" w:unhideWhenUsed="0"/>
-    <w:lsdException w:name="Medium Shading 1 Accent 6" w:semiHidden="0" w:uiPriority="63" w:unhideWhenUsed="0"/>
-    <w:lsdException w:name="Medium Shading 2 Accent 6" w:semiHidden="0" w:uiPriority="64" w:unhideWhenUsed="0"/>
-    <w:lsdException w:name="Medium List 1 Accent 6" w:semiHidden="0" w:uiPriority="65" w:unhideWhenUsed="0"/>
-    <w:lsdException w:name="Medium List 2 Accent 6" w:semiHidden="0" w:uiPriority="66" w:unhideWhenUsed="0"/>
-    <w:lsdException w:name="Medium Grid 1 Accent 6" w:semiHidden="0" w:uiPriority="67" w:unhideWhenUsed="0"/>
-    <w:lsdException w:name="Medium Grid 2 Accent 6" w:semiHidden="0" w:uiPriority="68" w:unhideWhenUsed="0"/>
-    <w:lsdException w:name="Medium Grid 3 Accent 6" w:semiHidden="0" w:uiPriority="69" w:unhideWhenUsed="0"/>
-    <w:lsdException w:name="Dark List Accent 6" w:semiHidden="0" w:uiPriority="70" w:unhideWhenUsed="0"/>
-    <w:lsdException w:name="Colorful Shading Accent 6" w:semiHidden="0" w:uiPriority="71" w:unhideWhenUsed="0"/>
-    <w:lsdException w:name="Colorful List Accent 6" w:semiHidden="0" w:uiPriority="72" w:unhideWhenUsed="0"/>
-    <w:lsdException w:name="Colorful Grid Accent 6" w:semiHidden="0" w:uiPriority="73" w:unhideWhenUsed="0"/>
-    <w:lsdException w:name="Subtle Emphasis" w:semiHidden="0" w:uiPriority="19" w:unhideWhenUsed="0" w:qFormat="1"/>
-    <w:lsdException w:name="Intense Emphasis" w:semiHidden="0" w:uiPriority="21" w:unhideWhenUsed="0" w:qFormat="1"/>
-    <w:lsdException w:name="Subtle Reference" w:semiHidden="0" w:uiPriority="31" w:unhideWhenUsed="0" w:qFormat="1"/>
-    <w:lsdException w:name="Intense Reference" w:semiHidden="0" w:uiPriority="32" w:unhideWhenUsed="0" w:qFormat="1"/>
-    <w:lsdException w:name="Book Title" w:semiHidden="0" w:uiPriority="33" w:unhideWhenUsed="0" w:qFormat="1"/>
-    <w:lsdException w:name="Bibliography" w:uiPriority="37"/>
-    <w:lsdException w:name="TOC Heading" w:uiPriority="39" w:qFormat="1"/>
-  </w:latentStyles>
-  <w:style w:type="paragraph" w:default="1" w:styleId="Normal">
-    <w:name w:val="Normal"/>
-    <w:qFormat/>
-  </w:style>
-  <w:style w:type="character" w:default="1" w:styleId="Policepardfaut">
-    <w:name w:val="Default Paragraph Font"/>
-    <w:uiPriority w:val="1"/>
-    <w:semiHidden/>
-    <w:unhideWhenUsed/>
-  </w:style>
-  <w:style w:type="table" w:default="1" w:styleId="TableauNormal">
-    <w:name w:val="Normal Table"/>
-    <w:uiPriority w:val="99"/>
-    <w:semiHidden/>
-    <w:unhideWhenUsed/>
-    <w:tblPr>
-      <w:tblInd w:w="0" w:type="dxa"/>
-      <w:tblCellMar>
-        <w:top w:w="0" w:type="dxa"/>
-        <w:left w:w="108" w:type="dxa"/>
-        <w:bottom w:w="0" w:type="dxa"/>
-        <w:right w:w="108" w:type="dxa"/>
-      </w:tblCellMar>
-    </w:tblPr>
-  </w:style>
-  <w:style w:type="numbering" w:default="1" w:styleId="Aucuneliste">
-    <w:name w:val="No List"/>
-    <w:uiPriority w:val="99"/>
-    <w:semiHidden/>
-    <w:unhideWhenUsed/>
-  </w:style>
-  <w:style w:type="paragraph" w:customStyle="1" w:styleId="A4FC3293D4E24706AF20E63177948256">
-    <w:name w:val="A4FC3293D4E24706AF20E63177948256"/>
-    <w:rsid w:val="00196F62"/>
-  </w:style>
-  <w:style w:type="paragraph" w:customStyle="1" w:styleId="FF856064A99840D998266F374B4F00B8">
-    <w:name w:val="FF856064A99840D998266F374B4F00B8"/>
-    <w:rsid w:val="00196F62"/>
-  </w:style>
-  <w:style w:type="paragraph" w:customStyle="1" w:styleId="21C0F2C0AAD942A385E5AE10EEA441DE">
-    <w:name w:val="21C0F2C0AAD942A385E5AE10EEA441DE"/>
-    <w:rsid w:val="00196F62"/>
-  </w:style>
-  <w:style w:type="paragraph" w:customStyle="1" w:styleId="EDD3025F1B044903A5222E611BB04F01">
-    <w:name w:val="EDD3025F1B044903A5222E611BB04F01"/>
-    <w:rsid w:val="00196F62"/>
-  </w:style>
-  <w:style w:type="paragraph" w:customStyle="1" w:styleId="8EBE37BF1B13470A92223DC83C929FBD">
-    <w:name w:val="8EBE37BF1B13470A92223DC83C929FBD"/>
-    <w:rsid w:val="00196F62"/>
-  </w:style>
-  <w:style w:type="paragraph" w:customStyle="1" w:styleId="F69F7781509C4B3980DF9C4D8DB23CB3">
-    <w:name w:val="F69F7781509C4B3980DF9C4D8DB23CB3"/>
-    <w:rsid w:val="00196F62"/>
-  </w:style>
-  <w:style w:type="paragraph" w:customStyle="1" w:styleId="04E0A18A888246C0A926A9947E8091FB">
-    <w:name w:val="04E0A18A888246C0A926A9947E8091FB"/>
-    <w:rsid w:val="00196F62"/>
-  </w:style>
-  <w:style w:type="paragraph" w:customStyle="1" w:styleId="6685299E48304FBD91DB1D48021BB6EB">
-    <w:name w:val="6685299E48304FBD91DB1D48021BB6EB"/>
-    <w:rsid w:val="00196F62"/>
-  </w:style>
-  <w:style w:type="paragraph" w:customStyle="1" w:styleId="599680F7BEC446B4B1A999323D969989">
-    <w:name w:val="599680F7BEC446B4B1A999323D969989"/>
-    <w:rsid w:val="00C6325B"/>
-  </w:style>
-  <w:style w:type="paragraph" w:customStyle="1" w:styleId="BCEB45527EA44195A64F21255EF25313">
-    <w:name w:val="BCEB45527EA44195A64F21255EF25313"/>
-    <w:rsid w:val="00C6325B"/>
-  </w:style>
-  <w:style w:type="paragraph" w:customStyle="1" w:styleId="A953AE789BE94FE2AACED0B9B1F1C50E">
-    <w:name w:val="A953AE789BE94FE2AACED0B9B1F1C50E"/>
-    <w:rsid w:val="00C6325B"/>
-  </w:style>
-  <w:style w:type="paragraph" w:customStyle="1" w:styleId="1F9223D9BD62486B9E2FC636D77B5316">
-    <w:name w:val="1F9223D9BD62486B9E2FC636D77B5316"/>
-    <w:rsid w:val="00C6325B"/>
-  </w:style>
-  <w:style w:type="paragraph" w:customStyle="1" w:styleId="02EE4EDF9703498CAF9C730409E164DB">
-    <w:name w:val="02EE4EDF9703498CAF9C730409E164DB"/>
-    <w:rsid w:val="00C6325B"/>
-  </w:style>
-  <w:style w:type="paragraph" w:customStyle="1" w:styleId="DD46A8ABCE72471BA0C12DB59C2F1483">
-    <w:name w:val="DD46A8ABCE72471BA0C12DB59C2F1483"/>
-    <w:rsid w:val="00C6325B"/>
-  </w:style>
-  <w:style w:type="paragraph" w:customStyle="1" w:styleId="6F037A0BFA944EBE913BF162128D4CC7">
-    <w:name w:val="6F037A0BFA944EBE913BF162128D4CC7"/>
-    <w:rsid w:val="00710066"/>
-  </w:style>
-  <w:style w:type="character" w:styleId="Textedelespacerserv">
-    <w:name w:val="Placeholder Text"/>
-    <w:basedOn w:val="Policepardfaut"/>
-    <w:uiPriority w:val="99"/>
-    <w:semiHidden/>
-    <w:rsid w:val="00710066"/>
-    <w:rPr>
-      <w:color w:val="808080"/>
-    </w:rPr>
-  </w:style>
-  <w:style w:type="paragraph" w:customStyle="1" w:styleId="5D9B84E94FF9449F92EEAE1242440A9B">
-    <w:name w:val="5D9B84E94FF9449F92EEAE1242440A9B"/>
-    <w:rsid w:val="00710066"/>
-  </w:style>
-</w:styles>
-</file>
-
-<file path=word/glossary/stylesWithEffects.xml><?xml version="1.0" encoding="utf-8"?>
-<w:styles xmlns:wpc="http://schemas.microsoft.com/office/word/2010/wordprocessingCanvas" xmlns:mc="http://schemas.openxmlformats.org/markup-compatibility/2006" xmlns:o="urn:schemas-microsoft-com:office:office" xmlns:r="http://schemas.openxmlformats.org/officeDocument/2006/relationships" xmlns:m="http://schemas.openxmlformats.org/officeDocument/2006/math" xmlns:v="urn:schemas-microsoft-com:vml" xmlns:wp14="http://schemas.microsoft.com/office/word/2010/wordprocessingDrawing" xmlns:wp="http://schemas.openxmlformats.org/drawingml/2006/wordprocessingDrawing" xmlns:w10="urn:schemas-microsoft-com:office:word" xmlns:w="http://schemas.openxmlformats.org/wordprocessingml/2006/main" xmlns:w14="http://schemas.microsoft.com/office/word/2010/wordml" xmlns:wpg="http://schemas.microsoft.com/office/word/2010/wordprocessingGroup" xmlns:wpi="http://schemas.microsoft.com/office/word/2010/wordprocessingInk" xmlns:wne="http://schemas.microsoft.com/office/word/2006/wordml" xmlns:wps="http://schemas.microsoft.com/office/word/2010/wordprocessingShape" mc:Ignorable="w14 wp14">
-  <w:docDefaults>
-    <w:rPrDefault>
-      <w:rPr>
-        <w:rFonts w:asciiTheme="minorHAnsi" w:eastAsiaTheme="minorEastAsia" w:hAnsiTheme="minorHAnsi" w:cstheme="minorBidi"/>
-        <w:sz w:val="22"/>
-        <w:szCs w:val="22"/>
-        <w:lang w:val="fr-CH" w:eastAsia="fr-CH" w:bidi="ar-SA"/>
-      </w:rPr>
-    </w:rPrDefault>
-    <w:pPrDefault>
-      <w:pPr>
-        <w:spacing w:after="200" w:line="276" w:lineRule="auto"/>
-      </w:pPr>
-    </w:pPrDefault>
-  </w:docDefaults>
-  <w:latentStyles w:defLockedState="0" w:defUIPriority="99" w:defSemiHidden="1" w:defUnhideWhenUsed="1" w:defQFormat="0" w:count="267">
-    <w:lsdException w:name="Normal" w:semiHidden="0" w:uiPriority="0" w:unhideWhenUsed="0" w:qFormat="1"/>
-    <w:lsdException w:name="heading 1" w:semiHidden="0" w:uiPriority="9" w:unhideWhenUsed="0" w:qFormat="1"/>
-    <w:lsdException w:name="heading 2" w:uiPriority="9" w:qFormat="1"/>
-    <w:lsdException w:name="heading 3" w:uiPriority="9" w:qFormat="1"/>
-    <w:lsdException w:name="heading 4" w:uiPriority="9" w:qFormat="1"/>
-    <w:lsdException w:name="heading 5" w:uiPriority="9" w:qFormat="1"/>
-    <w:lsdException w:name="heading 6" w:uiPriority="9" w:qFormat="1"/>
-    <w:lsdException w:name="heading 7" w:uiPriority="9" w:qFormat="1"/>
-    <w:lsdException w:name="heading 8" w:uiPriority="9" w:qFormat="1"/>
-    <w:lsdException w:name="heading 9" w:uiPriority="9" w:qFormat="1"/>
-    <w:lsdException w:name="toc 1" w:uiPriority="39"/>
-    <w:lsdException w:name="toc 2" w:uiPriority="39"/>
-    <w:lsdException w:name="toc 3" w:uiPriority="39"/>
-    <w:lsdException w:name="toc 4" w:uiPriority="39"/>
-    <w:lsdException w:name="toc 5" w:uiPriority="39"/>
-    <w:lsdException w:name="toc 6" w:uiPriority="39"/>
-    <w:lsdException w:name="toc 7" w:uiPriority="39"/>
-    <w:lsdException w:name="toc 8" w:uiPriority="39"/>
-    <w:lsdException w:name="toc 9" w:uiPriority="39"/>
-    <w:lsdException w:name="caption" w:uiPriority="35" w:qFormat="1"/>
-    <w:lsdException w:name="Title" w:semiHidden="0" w:uiPriority="10" w:unhideWhenUsed="0" w:qFormat="1"/>
-    <w:lsdException w:name="Default Paragraph Font" w:uiPriority="1"/>
-    <w:lsdException w:name="Subtitle" w:semiHidden="0" w:uiPriority="11" w:unhideWhenUsed="0" w:qFormat="1"/>
-    <w:lsdException w:name="Strong" w:semiHidden="0" w:uiPriority="22" w:unhideWhenUsed="0" w:qFormat="1"/>
-    <w:lsdException w:name="Emphasis" w:semiHidden="0" w:uiPriority="20" w:unhideWhenUsed="0" w:qFormat="1"/>
-    <w:lsdException w:name="Table Grid" w:semiHidden="0" w:uiPriority="59" w:unhideWhenUsed="0"/>
-    <w:lsdException w:name="Placeholder Text" w:unhideWhenUsed="0"/>
-    <w:lsdException w:name="No Spacing" w:semiHidden="0" w:uiPriority="1" w:unhideWhenUsed="0" w:qFormat="1"/>
-    <w:lsdException w:name="Light Shading" w:semiHidden="0" w:uiPriority="60" w:unhideWhenUsed="0"/>
-    <w:lsdException w:name="Light List" w:semiHidden="0" w:uiPriority="61" w:unhideWhenUsed="0"/>
-    <w:lsdException w:name="Light Grid" w:semiHidden="0" w:uiPriority="62" w:unhideWhenUsed="0"/>
-    <w:lsdException w:name="Medium Shading 1" w:semiHidden="0" w:uiPriority="63" w:unhideWhenUsed="0"/>
-    <w:lsdException w:name="Medium Shading 2" w:semiHidden="0" w:uiPriority="64" w:unhideWhenUsed="0"/>
-    <w:lsdException w:name="Medium List 1" w:semiHidden="0" w:uiPriority="65" w:unhideWhenUsed="0"/>
-    <w:lsdException w:name="Medium List 2" w:semiHidden="0" w:uiPriority="66" w:unhideWhenUsed="0"/>
-    <w:lsdException w:name="Medium Grid 1" w:semiHidden="0" w:uiPriority="67" w:unhideWhenUsed="0"/>
-    <w:lsdException w:name="Medium Grid 2" w:semiHidden="0" w:uiPriority="68" w:unhideWhenUsed="0"/>
-    <w:lsdException w:name="Medium Grid 3" w:semiHidden="0" w:uiPriority="69" w:unhideWhenUsed="0"/>
-    <w:lsdException w:name="Dark List" w:semiHidden="0" w:uiPriority="70" w:unhideWhenUsed="0"/>
-    <w:lsdException w:name="Colorful Shading" w:semiHidden="0" w:uiPriority="71" w:unhideWhenUsed="0"/>
-    <w:lsdException w:name="Colorful List" w:semiHidden="0" w:uiPriority="72" w:unhideWhenUsed="0"/>
-    <w:lsdException w:name="Colorful Grid" w:semiHidden="0" w:uiPriority="73" w:unhideWhenUsed="0"/>
-    <w:lsdException w:name="Light Shading Accent 1" w:semiHidden="0" w:uiPriority="60" w:unhideWhenUsed="0"/>
-    <w:lsdException w:name="Light List Accent 1" w:semiHidden="0" w:uiPriority="61" w:unhideWhenUsed="0"/>
-    <w:lsdException w:name="Light Grid Accent 1" w:semiHidden="0" w:uiPriority="62" w:unhideWhenUsed="0"/>
-    <w:lsdException w:name="Medium Shading 1 Accent 1" w:semiHidden="0" w:uiPriority="63" w:unhideWhenUsed="0"/>
-    <w:lsdException w:name="Medium Shading 2 Accent 1" w:semiHidden="0" w:uiPriority="64" w:unhideWhenUsed="0"/>
-    <w:lsdException w:name="Medium List 1 Accent 1" w:semiHidden="0" w:uiPriority="65" w:unhideWhenUsed="0"/>
-    <w:lsdException w:name="Revision" w:unhideWhenUsed="0"/>
-    <w:lsdException w:name="List Paragraph" w:semiHidden="0" w:uiPriority="34" w:unhideWhenUsed="0" w:qFormat="1"/>
-    <w:lsdException w:name="Quote" w:semiHidden="0" w:uiPriority="29" w:unhideWhenUsed="0" w:qFormat="1"/>
-    <w:lsdException w:name="Intense Quote" w:semiHidden="0" w:uiPriority="30" w:unhideWhenUsed="0" w:qFormat="1"/>
-    <w:lsdException w:name="Medium List 2 Accent 1" w:semiHidden="0" w:uiPriority="66" w:unhideWhenUsed="0"/>
-    <w:lsdException w:name="Medium Grid 1 Accent 1" w:semiHidden="0" w:uiPriority="67" w:unhideWhenUsed="0"/>
-    <w:lsdException w:name="Medium Grid 2 Accent 1" w:semiHidden="0" w:uiPriority="68" w:unhideWhenUsed="0"/>
-    <w:lsdException w:name="Medium Grid 3 Accent 1" w:semiHidden="0" w:uiPriority="69" w:unhideWhenUsed="0"/>
-    <w:lsdException w:name="Dark List Accent 1" w:semiHidden="0" w:uiPriority="70" w:unhideWhenUsed="0"/>
-    <w:lsdException w:name="Colorful Shading Accent 1" w:semiHidden="0" w:uiPriority="71" w:unhideWhenUsed="0"/>
-    <w:lsdException w:name="Colorful List Accent 1" w:semiHidden="0" w:uiPriority="72" w:unhideWhenUsed="0"/>
-    <w:lsdException w:name="Colorful Grid Accent 1" w:semiHidden="0" w:uiPriority="73" w:unhideWhenUsed="0"/>
-    <w:lsdException w:name="Light Shading Accent 2" w:semiHidden="0" w:uiPriority="60" w:unhideWhenUsed="0"/>
-    <w:lsdException w:name="Light List Accent 2" w:semiHidden="0" w:uiPriority="61" w:unhideWhenUsed="0"/>
-    <w:lsdException w:name="Light Grid Accent 2" w:semiHidden="0" w:uiPriority="62" w:unhideWhenUsed="0"/>
-    <w:lsdException w:name="Medium Shading 1 Accent 2" w:semiHidden="0" w:uiPriority="63" w:unhideWhenUsed="0"/>
-    <w:lsdException w:name="Medium Shading 2 Accent 2" w:semiHidden="0" w:uiPriority="64" w:unhideWhenUsed="0"/>
-    <w:lsdException w:name="Medium List 1 Accent 2" w:semiHidden="0" w:uiPriority="65" w:unhideWhenUsed="0"/>
-    <w:lsdException w:name="Medium List 2 Accent 2" w:semiHidden="0" w:uiPriority="66" w:unhideWhenUsed="0"/>
-    <w:lsdException w:name="Medium Grid 1 Accent 2" w:semiHidden="0" w:uiPriority="67" w:unhideWhenUsed="0"/>
-    <w:lsdException w:name="Medium Grid 2 Accent 2" w:semiHidden="0" w:uiPriority="68" w:unhideWhenUsed="0"/>
-    <w:lsdException w:name="Medium Grid 3 Accent 2" w:semiHidden="0" w:uiPriority="69" w:unhideWhenUsed="0"/>
-    <w:lsdException w:name="Dark List Accent 2" w:semiHidden="0" w:uiPriority="70" w:unhideWhenUsed="0"/>
-    <w:lsdException w:name="Colorful Shading Accent 2" w:semiHidden="0" w:uiPriority="71" w:unhideWhenUsed="0"/>
-    <w:lsdException w:name="Colorful List Accent 2" w:semiHidden="0" w:uiPriority="72" w:unhideWhenUsed="0"/>
-    <w:lsdException w:name="Colorful Grid Accent 2" w:semiHidden="0" w:uiPriority="73" w:unhideWhenUsed="0"/>
-    <w:lsdException w:name="Light Shading Accent 3" w:semiHidden="0" w:uiPriority="60" w:unhideWhenUsed="0"/>
-    <w:lsdException w:name="Light List Accent 3" w:semiHidden="0" w:uiPriority="61" w:unhideWhenUsed="0"/>
-    <w:lsdException w:name="Light Grid Accent 3" w:semiHidden="0" w:uiPriority="62" w:unhideWhenUsed="0"/>
-    <w:lsdException w:name="Medium Shading 1 Accent 3" w:semiHidden="0" w:uiPriority="63" w:unhideWhenUsed="0"/>
-    <w:lsdException w:name="Medium Shading 2 Accent 3" w:semiHidden="0" w:uiPriority="64" w:unhideWhenUsed="0"/>
-    <w:lsdException w:name="Medium List 1 Accent 3" w:semiHidden="0" w:uiPriority="65" w:unhideWhenUsed="0"/>
-    <w:lsdException w:name="Medium List 2 Accent 3" w:semiHidden="0" w:uiPriority="66" w:unhideWhenUsed="0"/>
-    <w:lsdException w:name="Medium Grid 1 Accent 3" w:semiHidden="0" w:uiPriority="67" w:unhideWhenUsed="0"/>
-    <w:lsdException w:name="Medium Grid 2 Accent 3" w:semiHidden="0" w:uiPriority="68" w:unhideWhenUsed="0"/>
-    <w:lsdException w:name="Medium Grid 3 Accent 3" w:semiHidden="0" w:uiPriority="69" w:unhideWhenUsed="0"/>
-    <w:lsdException w:name="Dark List Accent 3" w:semiHidden="0" w:uiPriority="70" w:unhideWhenUsed="0"/>
-    <w:lsdException w:name="Colorful Shading Accent 3" w:semiHidden="0" w:uiPriority="71" w:unhideWhenUsed="0"/>
-    <w:lsdException w:name="Colorful List Accent 3" w:semiHidden="0" w:uiPriority="72" w:unhideWhenUsed="0"/>
-    <w:lsdException w:name="Colorful Grid Accent 3" w:semiHidden="0" w:uiPriority="73" w:unhideWhenUsed="0"/>
-    <w:lsdException w:name="Light Shading Accent 4" w:semiHidden="0" w:uiPriority="60" w:unhideWhenUsed="0"/>
-    <w:lsdException w:name="Light List Accent 4" w:semiHidden="0" w:uiPriority="61" w:unhideWhenUsed="0"/>
-    <w:lsdException w:name="Light Grid Accent 4" w:semiHidden="0" w:uiPriority="62" w:unhideWhenUsed="0"/>
-    <w:lsdException w:name="Medium Shading 1 Accent 4" w:semiHidden="0" w:uiPriority="63" w:unhideWhenUsed="0"/>
-    <w:lsdException w:name="Medium Shading 2 Accent 4" w:semiHidden="0" w:uiPriority="64" w:unhideWhenUsed="0"/>
-    <w:lsdException w:name="Medium List 1 Accent 4" w:semiHidden="0" w:uiPriority="65" w:unhideWhenUsed="0"/>
-    <w:lsdException w:name="Medium List 2 Accent 4" w:semiHidden="0" w:uiPriority="66" w:unhideWhenUsed="0"/>
-    <w:lsdException w:name="Medium Grid 1 Accent 4" w:semiHidden="0" w:uiPriority="67" w:unhideWhenUsed="0"/>
-    <w:lsdException w:name="Medium Grid 2 Accent 4" w:semiHidden="0" w:uiPriority="68" w:unhideWhenUsed="0"/>
-    <w:lsdException w:name="Medium Grid 3 Accent 4" w:semiHidden="0" w:uiPriority="69" w:unhideWhenUsed="0"/>
-    <w:lsdException w:name="Dark List Accent 4" w:semiHidden="0" w:uiPriority="70" w:unhideWhenUsed="0"/>
-    <w:lsdException w:name="Colorful Shading Accent 4" w:semiHidden="0" w:uiPriority="71" w:unhideWhenUsed="0"/>
-    <w:lsdException w:name="Colorful List Accent 4" w:semiHidden="0" w:uiPriority="72" w:unhideWhenUsed="0"/>
-    <w:lsdException w:name="Colorful Grid Accent 4" w:semiHidden="0" w:uiPriority="73" w:unhideWhenUsed="0"/>
-    <w:lsdException w:name="Light Shading Accent 5" w:semiHidden="0" w:uiPriority="60" w:unhideWhenUsed="0"/>
-    <w:lsdException w:name="Light List Accent 5" w:semiHidden="0" w:uiPriority="61" w:unhideWhenUsed="0"/>
-    <w:lsdException w:name="Light Grid Accent 5" w:semiHidden="0" w:uiPriority="62" w:unhideWhenUsed="0"/>
-    <w:lsdException w:name="Medium Shading 1 Accent 5" w:semiHidden="0" w:uiPriority="63" w:unhideWhenUsed="0"/>
-    <w:lsdException w:name="Medium Shading 2 Accent 5" w:semiHidden="0" w:uiPriority="64" w:unhideWhenUsed="0"/>
-    <w:lsdException w:name="Medium List 1 Accent 5" w:semiHidden="0" w:uiPriority="65" w:unhideWhenUsed="0"/>
-    <w:lsdException w:name="Medium List 2 Accent 5" w:semiHidden="0" w:uiPriority="66" w:unhideWhenUsed="0"/>
-    <w:lsdException w:name="Medium Grid 1 Accent 5" w:semiHidden="0" w:uiPriority="67" w:unhideWhenUsed="0"/>
-    <w:lsdException w:name="Medium Grid 2 Accent 5" w:semiHidden="0" w:uiPriority="68" w:unhideWhenUsed="0"/>
-    <w:lsdException w:name="Medium Grid 3 Accent 5" w:semiHidden="0" w:uiPriority="69" w:unhideWhenUsed="0"/>
-    <w:lsdException w:name="Dark List Accent 5" w:semiHidden="0" w:uiPriority="70" w:unhideWhenUsed="0"/>
-    <w:lsdException w:name="Colorful Shading Accent 5" w:semiHidden="0" w:uiPriority="71" w:unhideWhenUsed="0"/>
-    <w:lsdException w:name="Colorful List Accent 5" w:semiHidden="0" w:uiPriority="72" w:unhideWhenUsed="0"/>
-    <w:lsdException w:name="Colorful Grid Accent 5" w:semiHidden="0" w:uiPriority="73" w:unhideWhenUsed="0"/>
-    <w:lsdException w:name="Light Shading Accent 6" w:semiHidden="0" w:uiPriority="60" w:unhideWhenUsed="0"/>
-    <w:lsdException w:name="Light List Accent 6" w:semiHidden="0" w:uiPriority="61" w:unhideWhenUsed="0"/>
-    <w:lsdException w:name="Light Grid Accent 6" w:semiHidden="0" w:uiPriority="62" w:unhideWhenUsed="0"/>
-    <w:lsdException w:name="Medium Shading 1 Accent 6" w:semiHidden="0" w:uiPriority="63" w:unhideWhenUsed="0"/>
-    <w:lsdException w:name="Medium Shading 2 Accent 6" w:semiHidden="0" w:uiPriority="64" w:unhideWhenUsed="0"/>
-    <w:lsdException w:name="Medium List 1 Accent 6" w:semiHidden="0" w:uiPriority="65" w:unhideWhenUsed="0"/>
-    <w:lsdException w:name="Medium List 2 Accent 6" w:semiHidden="0" w:uiPriority="66" w:unhideWhenUsed="0"/>
-    <w:lsdException w:name="Medium Grid 1 Accent 6" w:semiHidden="0" w:uiPriority="67" w:unhideWhenUsed="0"/>
-    <w:lsdException w:name="Medium Grid 2 Accent 6" w:semiHidden="0" w:uiPriority="68" w:unhideWhenUsed="0"/>
-    <w:lsdException w:name="Medium Grid 3 Accent 6" w:semiHidden="0" w:uiPriority="69" w:unhideWhenUsed="0"/>
-    <w:lsdException w:name="Dark List Accent 6" w:semiHidden="0" w:uiPriority="70" w:unhideWhenUsed="0"/>
-    <w:lsdException w:name="Colorful Shading Accent 6" w:semiHidden="0" w:uiPriority="71" w:unhideWhenUsed="0"/>
-    <w:lsdException w:name="Colorful List Accent 6" w:semiHidden="0" w:uiPriority="72" w:unhideWhenUsed="0"/>
-    <w:lsdException w:name="Colorful Grid Accent 6" w:semiHidden="0" w:uiPriority="73" w:unhideWhenUsed="0"/>
-    <w:lsdException w:name="Subtle Emphasis" w:semiHidden="0" w:uiPriority="19" w:unhideWhenUsed="0" w:qFormat="1"/>
-    <w:lsdException w:name="Intense Emphasis" w:semiHidden="0" w:uiPriority="21" w:unhideWhenUsed="0" w:qFormat="1"/>
-    <w:lsdException w:name="Subtle Reference" w:semiHidden="0" w:uiPriority="31" w:unhideWhenUsed="0" w:qFormat="1"/>
-    <w:lsdException w:name="Intense Reference" w:semiHidden="0" w:uiPriority="32" w:unhideWhenUsed="0" w:qFormat="1"/>
-    <w:lsdException w:name="Book Title" w:semiHidden="0" w:uiPriority="33" w:unhideWhenUsed="0" w:qFormat="1"/>
-    <w:lsdException w:name="Bibliography" w:uiPriority="37"/>
-    <w:lsdException w:name="TOC Heading" w:uiPriority="39" w:qFormat="1"/>
-  </w:latentStyles>
-  <w:style w:type="paragraph" w:default="1" w:styleId="Normal">
-    <w:name w:val="Normal"/>
-    <w:qFormat/>
-  </w:style>
-  <w:style w:type="character" w:default="1" w:styleId="Policepardfaut">
-    <w:name w:val="Default Paragraph Font"/>
-    <w:uiPriority w:val="1"/>
-    <w:semiHidden/>
-    <w:unhideWhenUsed/>
-  </w:style>
-  <w:style w:type="table" w:default="1" w:styleId="TableauNormal">
-    <w:name w:val="Normal Table"/>
-    <w:uiPriority w:val="99"/>
-    <w:semiHidden/>
-    <w:unhideWhenUsed/>
-    <w:tblPr>
-      <w:tblInd w:w="0" w:type="dxa"/>
-      <w:tblCellMar>
-        <w:top w:w="0" w:type="dxa"/>
-        <w:left w:w="108" w:type="dxa"/>
-        <w:bottom w:w="0" w:type="dxa"/>
-        <w:right w:w="108" w:type="dxa"/>
-      </w:tblCellMar>
-    </w:tblPr>
-  </w:style>
-  <w:style w:type="numbering" w:default="1" w:styleId="Aucuneliste">
-    <w:name w:val="No List"/>
-    <w:uiPriority w:val="99"/>
-    <w:semiHidden/>
-    <w:unhideWhenUsed/>
-  </w:style>
-  <w:style w:type="paragraph" w:customStyle="1" w:styleId="A4FC3293D4E24706AF20E63177948256">
-    <w:name w:val="A4FC3293D4E24706AF20E63177948256"/>
-    <w:rsid w:val="00196F62"/>
-  </w:style>
-  <w:style w:type="paragraph" w:customStyle="1" w:styleId="FF856064A99840D998266F374B4F00B8">
-    <w:name w:val="FF856064A99840D998266F374B4F00B8"/>
-    <w:rsid w:val="00196F62"/>
-  </w:style>
-  <w:style w:type="paragraph" w:customStyle="1" w:styleId="21C0F2C0AAD942A385E5AE10EEA441DE">
-    <w:name w:val="21C0F2C0AAD942A385E5AE10EEA441DE"/>
-    <w:rsid w:val="00196F62"/>
-  </w:style>
-  <w:style w:type="paragraph" w:customStyle="1" w:styleId="EDD3025F1B044903A5222E611BB04F01">
-    <w:name w:val="EDD3025F1B044903A5222E611BB04F01"/>
-    <w:rsid w:val="00196F62"/>
-  </w:style>
-  <w:style w:type="paragraph" w:customStyle="1" w:styleId="8EBE37BF1B13470A92223DC83C929FBD">
-    <w:name w:val="8EBE37BF1B13470A92223DC83C929FBD"/>
-    <w:rsid w:val="00196F62"/>
-  </w:style>
-  <w:style w:type="paragraph" w:customStyle="1" w:styleId="F69F7781509C4B3980DF9C4D8DB23CB3">
-    <w:name w:val="F69F7781509C4B3980DF9C4D8DB23CB3"/>
-    <w:rsid w:val="00196F62"/>
-  </w:style>
-  <w:style w:type="paragraph" w:customStyle="1" w:styleId="04E0A18A888246C0A926A9947E8091FB">
-    <w:name w:val="04E0A18A888246C0A926A9947E8091FB"/>
-    <w:rsid w:val="00196F62"/>
-  </w:style>
-  <w:style w:type="paragraph" w:customStyle="1" w:styleId="6685299E48304FBD91DB1D48021BB6EB">
-    <w:name w:val="6685299E48304FBD91DB1D48021BB6EB"/>
-    <w:rsid w:val="00196F62"/>
-  </w:style>
-  <w:style w:type="paragraph" w:customStyle="1" w:styleId="599680F7BEC446B4B1A999323D969989">
-    <w:name w:val="599680F7BEC446B4B1A999323D969989"/>
-    <w:rsid w:val="00C6325B"/>
-  </w:style>
-  <w:style w:type="paragraph" w:customStyle="1" w:styleId="BCEB45527EA44195A64F21255EF25313">
-    <w:name w:val="BCEB45527EA44195A64F21255EF25313"/>
-    <w:rsid w:val="00C6325B"/>
-  </w:style>
-  <w:style w:type="paragraph" w:customStyle="1" w:styleId="A953AE789BE94FE2AACED0B9B1F1C50E">
-    <w:name w:val="A953AE789BE94FE2AACED0B9B1F1C50E"/>
-    <w:rsid w:val="00C6325B"/>
-  </w:style>
-  <w:style w:type="paragraph" w:customStyle="1" w:styleId="1F9223D9BD62486B9E2FC636D77B5316">
-    <w:name w:val="1F9223D9BD62486B9E2FC636D77B5316"/>
-    <w:rsid w:val="00C6325B"/>
-  </w:style>
-  <w:style w:type="paragraph" w:customStyle="1" w:styleId="02EE4EDF9703498CAF9C730409E164DB">
-    <w:name w:val="02EE4EDF9703498CAF9C730409E164DB"/>
-    <w:rsid w:val="00C6325B"/>
-  </w:style>
-  <w:style w:type="paragraph" w:customStyle="1" w:styleId="DD46A8ABCE72471BA0C12DB59C2F1483">
-    <w:name w:val="DD46A8ABCE72471BA0C12DB59C2F1483"/>
-    <w:rsid w:val="00C6325B"/>
-  </w:style>
-  <w:style w:type="paragraph" w:customStyle="1" w:styleId="6F037A0BFA944EBE913BF162128D4CC7">
-    <w:name w:val="6F037A0BFA944EBE913BF162128D4CC7"/>
-    <w:rsid w:val="00710066"/>
-  </w:style>
-  <w:style w:type="character" w:styleId="Textedelespacerserv">
-    <w:name w:val="Placeholder Text"/>
-    <w:basedOn w:val="Policepardfaut"/>
-    <w:uiPriority w:val="99"/>
-    <w:semiHidden/>
-    <w:rsid w:val="00710066"/>
-    <w:rPr>
-      <w:color w:val="808080"/>
-    </w:rPr>
-  </w:style>
-  <w:style w:type="paragraph" w:customStyle="1" w:styleId="5D9B84E94FF9449F92EEAE1242440A9B">
-    <w:name w:val="5D9B84E94FF9449F92EEAE1242440A9B"/>
-    <w:rsid w:val="00710066"/>
-  </w:style>
-</w:styles>
-</file>
-
-<file path=word/glossary/webSettings.xml><?xml version="1.0" encoding="utf-8"?>
-<w:webSettings xmlns:mc="http://schemas.openxmlformats.org/markup-compatibility/2006" xmlns:r="http://schemas.openxmlformats.org/officeDocument/2006/relationships" xmlns:w="http://schemas.openxmlformats.org/wordprocessingml/2006/main" xmlns:w14="http://schemas.microsoft.com/office/word/2010/wordml" mc:Ignorable="w14">
-  <w:optimizeForBrowser/>
-  <w:allowPNG/>
-</w:webSettings>
 </file>
 
 <file path=word/theme/theme1.xml><?xml version="1.0" encoding="utf-8"?>
@@ -5803,7 +5415,7 @@
 </file>
 
 <file path=customXml/itemProps2.xml><?xml version="1.0" encoding="utf-8"?>
-<ds:datastoreItem xmlns:ds="http://schemas.openxmlformats.org/officeDocument/2006/customXml" ds:itemID="{FF44AFE8-2606-49A1-BFB9-7EF48B8A6207}">
+<ds:datastoreItem xmlns:ds="http://schemas.openxmlformats.org/officeDocument/2006/customXml" ds:itemID="{F8C3426B-2C2B-42B7-BE5F-565A38242A82}">
   <ds:schemaRefs>
     <ds:schemaRef ds:uri="http://schemas.openxmlformats.org/officeDocument/2006/bibliography"/>
   </ds:schemaRefs>

</xml_diff>

<commit_message>
Ajout de schémas pour la documentation et mise à jour de la documentation
</commit_message>
<xml_diff>
--- a/SEEMULLERJ_TPI_2015/doc/SEEMULLER Julien TPI, Documentation technique.docx
+++ b/SEEMULLERJ_TPI_2015/doc/SEEMULLER Julien TPI, Documentation technique.docx
@@ -351,7 +351,7 @@
           <w:r>
             <w:fldChar w:fldCharType="separate"/>
           </w:r>
-          <w:hyperlink w:anchor="_Toc417990927" w:history="1">
+          <w:hyperlink w:anchor="_Toc418057637" w:history="1">
             <w:r>
               <w:rPr>
                 <w:rStyle w:val="Lienhypertexte"/>
@@ -378,7 +378,7 @@
                 <w:noProof/>
                 <w:webHidden/>
               </w:rPr>
-              <w:instrText xml:space="preserve"> PAGEREF _Toc417990927 \h </w:instrText>
+              <w:instrText xml:space="preserve"> PAGEREF _Toc418057637 \h </w:instrText>
             </w:r>
             <w:r>
               <w:rPr>
@@ -421,7 +421,7 @@
               <w:lang w:eastAsia="fr-CH"/>
             </w:rPr>
           </w:pPr>
-          <w:hyperlink w:anchor="_Toc417990928" w:history="1">
+          <w:hyperlink w:anchor="_Toc418057638" w:history="1">
             <w:r>
               <w:rPr>
                 <w:rStyle w:val="Lienhypertexte"/>
@@ -448,7 +448,7 @@
                 <w:noProof/>
                 <w:webHidden/>
               </w:rPr>
-              <w:instrText xml:space="preserve"> PAGEREF _Toc417990928 \h </w:instrText>
+              <w:instrText xml:space="preserve"> PAGEREF _Toc418057638 \h </w:instrText>
             </w:r>
             <w:r>
               <w:rPr>
@@ -491,7 +491,7 @@
               <w:lang w:eastAsia="fr-CH"/>
             </w:rPr>
           </w:pPr>
-          <w:hyperlink w:anchor="_Toc417990929" w:history="1">
+          <w:hyperlink w:anchor="_Toc418057639" w:history="1">
             <w:r>
               <w:rPr>
                 <w:rStyle w:val="Lienhypertexte"/>
@@ -534,7 +534,7 @@
                 <w:noProof/>
                 <w:webHidden/>
               </w:rPr>
-              <w:instrText xml:space="preserve"> PAGEREF _Toc417990929 \h </w:instrText>
+              <w:instrText xml:space="preserve"> PAGEREF _Toc418057639 \h </w:instrText>
             </w:r>
             <w:r>
               <w:rPr>
@@ -577,7 +577,7 @@
               <w:lang w:eastAsia="fr-CH"/>
             </w:rPr>
           </w:pPr>
-          <w:hyperlink w:anchor="_Toc417990930" w:history="1">
+          <w:hyperlink w:anchor="_Toc418057640" w:history="1">
             <w:r>
               <w:rPr>
                 <w:rStyle w:val="Lienhypertexte"/>
@@ -612,7 +612,7 @@
                 <w:noProof/>
                 <w:webHidden/>
               </w:rPr>
-              <w:instrText xml:space="preserve"> PAGEREF _Toc417990930 \h </w:instrText>
+              <w:instrText xml:space="preserve"> PAGEREF _Toc418057640 \h </w:instrText>
             </w:r>
             <w:r>
               <w:rPr>
@@ -655,7 +655,7 @@
               <w:lang w:eastAsia="fr-CH"/>
             </w:rPr>
           </w:pPr>
-          <w:hyperlink w:anchor="_Toc417990931" w:history="1">
+          <w:hyperlink w:anchor="_Toc418057641" w:history="1">
             <w:r>
               <w:rPr>
                 <w:rStyle w:val="Lienhypertexte"/>
@@ -690,7 +690,7 @@
                 <w:noProof/>
                 <w:webHidden/>
               </w:rPr>
-              <w:instrText xml:space="preserve"> PAGEREF _Toc417990931 \h </w:instrText>
+              <w:instrText xml:space="preserve"> PAGEREF _Toc418057641 \h </w:instrText>
             </w:r>
             <w:r>
               <w:rPr>
@@ -733,7 +733,7 @@
               <w:lang w:eastAsia="fr-CH"/>
             </w:rPr>
           </w:pPr>
-          <w:hyperlink w:anchor="_Toc417990932" w:history="1">
+          <w:hyperlink w:anchor="_Toc418057642" w:history="1">
             <w:r>
               <w:rPr>
                 <w:rStyle w:val="Lienhypertexte"/>
@@ -760,7 +760,7 @@
                 <w:noProof/>
                 <w:webHidden/>
               </w:rPr>
-              <w:instrText xml:space="preserve"> PAGEREF _Toc417990932 \h </w:instrText>
+              <w:instrText xml:space="preserve"> PAGEREF _Toc418057642 \h </w:instrText>
             </w:r>
             <w:r>
               <w:rPr>
@@ -803,7 +803,7 @@
               <w:lang w:eastAsia="fr-CH"/>
             </w:rPr>
           </w:pPr>
-          <w:hyperlink w:anchor="_Toc417990933" w:history="1">
+          <w:hyperlink w:anchor="_Toc418057643" w:history="1">
             <w:r>
               <w:rPr>
                 <w:rStyle w:val="Lienhypertexte"/>
@@ -830,7 +830,7 @@
                 <w:noProof/>
                 <w:webHidden/>
               </w:rPr>
-              <w:instrText xml:space="preserve"> PAGEREF _Toc417990933 \h </w:instrText>
+              <w:instrText xml:space="preserve"> PAGEREF _Toc418057643 \h </w:instrText>
             </w:r>
             <w:r>
               <w:rPr>
@@ -873,7 +873,7 @@
               <w:lang w:eastAsia="fr-CH"/>
             </w:rPr>
           </w:pPr>
-          <w:hyperlink w:anchor="_Toc417990934" w:history="1">
+          <w:hyperlink w:anchor="_Toc418057644" w:history="1">
             <w:r>
               <w:rPr>
                 <w:rStyle w:val="Lienhypertexte"/>
@@ -900,7 +900,7 @@
                 <w:noProof/>
                 <w:webHidden/>
               </w:rPr>
-              <w:instrText xml:space="preserve"> PAGEREF _Toc417990934 \h </w:instrText>
+              <w:instrText xml:space="preserve"> PAGEREF _Toc418057644 \h </w:instrText>
             </w:r>
             <w:r>
               <w:rPr>
@@ -943,7 +943,7 @@
               <w:lang w:eastAsia="fr-CH"/>
             </w:rPr>
           </w:pPr>
-          <w:hyperlink w:anchor="_Toc417990935" w:history="1">
+          <w:hyperlink w:anchor="_Toc418057645" w:history="1">
             <w:r>
               <w:rPr>
                 <w:rStyle w:val="Lienhypertexte"/>
@@ -970,7 +970,7 @@
                 <w:noProof/>
                 <w:webHidden/>
               </w:rPr>
-              <w:instrText xml:space="preserve"> PAGEREF _Toc417990935 \h </w:instrText>
+              <w:instrText xml:space="preserve"> PAGEREF _Toc418057645 \h </w:instrText>
             </w:r>
             <w:r>
               <w:rPr>
@@ -990,7 +990,7 @@
                 <w:noProof/>
                 <w:webHidden/>
               </w:rPr>
-              <w:t>4</w:t>
+              <w:t>5</w:t>
             </w:r>
             <w:r>
               <w:rPr>
@@ -1013,7 +1013,7 @@
               <w:lang w:eastAsia="fr-CH"/>
             </w:rPr>
           </w:pPr>
-          <w:hyperlink w:anchor="_Toc417990936" w:history="1">
+          <w:hyperlink w:anchor="_Toc418057646" w:history="1">
             <w:r>
               <w:rPr>
                 <w:rStyle w:val="Lienhypertexte"/>
@@ -1040,7 +1040,7 @@
                 <w:noProof/>
                 <w:webHidden/>
               </w:rPr>
-              <w:instrText xml:space="preserve"> PAGEREF _Toc417990936 \h </w:instrText>
+              <w:instrText xml:space="preserve"> PAGEREF _Toc418057646 \h </w:instrText>
             </w:r>
             <w:r>
               <w:rPr>
@@ -1060,7 +1060,7 @@
                 <w:noProof/>
                 <w:webHidden/>
               </w:rPr>
-              <w:t>4</w:t>
+              <w:t>5</w:t>
             </w:r>
             <w:r>
               <w:rPr>
@@ -1083,7 +1083,7 @@
               <w:lang w:eastAsia="fr-CH"/>
             </w:rPr>
           </w:pPr>
-          <w:hyperlink w:anchor="_Toc417990937" w:history="1">
+          <w:hyperlink w:anchor="_Toc418057647" w:history="1">
             <w:r>
               <w:rPr>
                 <w:rStyle w:val="Lienhypertexte"/>
@@ -1110,7 +1110,7 @@
                 <w:noProof/>
                 <w:webHidden/>
               </w:rPr>
-              <w:instrText xml:space="preserve"> PAGEREF _Toc417990937 \h </w:instrText>
+              <w:instrText xml:space="preserve"> PAGEREF _Toc418057647 \h </w:instrText>
             </w:r>
             <w:r>
               <w:rPr>
@@ -1130,7 +1130,7 @@
                 <w:noProof/>
                 <w:webHidden/>
               </w:rPr>
-              <w:t>4</w:t>
+              <w:t>5</w:t>
             </w:r>
             <w:r>
               <w:rPr>
@@ -1153,7 +1153,7 @@
               <w:lang w:eastAsia="fr-CH"/>
             </w:rPr>
           </w:pPr>
-          <w:hyperlink w:anchor="_Toc417990938" w:history="1">
+          <w:hyperlink w:anchor="_Toc418057648" w:history="1">
             <w:r>
               <w:rPr>
                 <w:rStyle w:val="Lienhypertexte"/>
@@ -1180,7 +1180,7 @@
                 <w:noProof/>
                 <w:webHidden/>
               </w:rPr>
-              <w:instrText xml:space="preserve"> PAGEREF _Toc417990938 \h </w:instrText>
+              <w:instrText xml:space="preserve"> PAGEREF _Toc418057648 \h </w:instrText>
             </w:r>
             <w:r>
               <w:rPr>
@@ -1200,7 +1200,7 @@
                 <w:noProof/>
                 <w:webHidden/>
               </w:rPr>
-              <w:t>4</w:t>
+              <w:t>5</w:t>
             </w:r>
             <w:r>
               <w:rPr>
@@ -1223,7 +1223,7 @@
               <w:lang w:eastAsia="fr-CH"/>
             </w:rPr>
           </w:pPr>
-          <w:hyperlink w:anchor="_Toc417990939" w:history="1">
+          <w:hyperlink w:anchor="_Toc418057649" w:history="1">
             <w:r>
               <w:rPr>
                 <w:rStyle w:val="Lienhypertexte"/>
@@ -1250,7 +1250,7 @@
                 <w:noProof/>
                 <w:webHidden/>
               </w:rPr>
-              <w:instrText xml:space="preserve"> PAGEREF _Toc417990939 \h </w:instrText>
+              <w:instrText xml:space="preserve"> PAGEREF _Toc418057649 \h </w:instrText>
             </w:r>
             <w:r>
               <w:rPr>
@@ -1270,7 +1270,7 @@
                 <w:noProof/>
                 <w:webHidden/>
               </w:rPr>
-              <w:t>4</w:t>
+              <w:t>5</w:t>
             </w:r>
             <w:r>
               <w:rPr>
@@ -1293,7 +1293,7 @@
               <w:lang w:eastAsia="fr-CH"/>
             </w:rPr>
           </w:pPr>
-          <w:hyperlink w:anchor="_Toc417990940" w:history="1">
+          <w:hyperlink w:anchor="_Toc418057650" w:history="1">
             <w:r>
               <w:rPr>
                 <w:rStyle w:val="Lienhypertexte"/>
@@ -1320,7 +1320,7 @@
                 <w:noProof/>
                 <w:webHidden/>
               </w:rPr>
-              <w:instrText xml:space="preserve"> PAGEREF _Toc417990940 \h </w:instrText>
+              <w:instrText xml:space="preserve"> PAGEREF _Toc418057650 \h </w:instrText>
             </w:r>
             <w:r>
               <w:rPr>
@@ -1340,7 +1340,7 @@
                 <w:noProof/>
                 <w:webHidden/>
               </w:rPr>
-              <w:t>4</w:t>
+              <w:t>5</w:t>
             </w:r>
             <w:r>
               <w:rPr>
@@ -1363,7 +1363,7 @@
               <w:lang w:eastAsia="fr-CH"/>
             </w:rPr>
           </w:pPr>
-          <w:hyperlink w:anchor="_Toc417990941" w:history="1">
+          <w:hyperlink w:anchor="_Toc418057651" w:history="1">
             <w:r>
               <w:rPr>
                 <w:rStyle w:val="Lienhypertexte"/>
@@ -1390,7 +1390,7 @@
                 <w:noProof/>
                 <w:webHidden/>
               </w:rPr>
-              <w:instrText xml:space="preserve"> PAGEREF _Toc417990941 \h </w:instrText>
+              <w:instrText xml:space="preserve"> PAGEREF _Toc418057651 \h </w:instrText>
             </w:r>
             <w:r>
               <w:rPr>
@@ -1410,7 +1410,7 @@
                 <w:noProof/>
                 <w:webHidden/>
               </w:rPr>
-              <w:t>4</w:t>
+              <w:t>5</w:t>
             </w:r>
             <w:r>
               <w:rPr>
@@ -1433,7 +1433,7 @@
               <w:lang w:eastAsia="fr-CH"/>
             </w:rPr>
           </w:pPr>
-          <w:hyperlink w:anchor="_Toc417990942" w:history="1">
+          <w:hyperlink w:anchor="_Toc418057652" w:history="1">
             <w:r>
               <w:rPr>
                 <w:rStyle w:val="Lienhypertexte"/>
@@ -1460,7 +1460,7 @@
                 <w:noProof/>
                 <w:webHidden/>
               </w:rPr>
-              <w:instrText xml:space="preserve"> PAGEREF _Toc417990942 \h </w:instrText>
+              <w:instrText xml:space="preserve"> PAGEREF _Toc418057652 \h </w:instrText>
             </w:r>
             <w:r>
               <w:rPr>
@@ -1480,7 +1480,7 @@
                 <w:noProof/>
                 <w:webHidden/>
               </w:rPr>
-              <w:t>4</w:t>
+              <w:t>5</w:t>
             </w:r>
             <w:r>
               <w:rPr>
@@ -1503,7 +1503,7 @@
               <w:lang w:eastAsia="fr-CH"/>
             </w:rPr>
           </w:pPr>
-          <w:hyperlink w:anchor="_Toc417990943" w:history="1">
+          <w:hyperlink w:anchor="_Toc418057653" w:history="1">
             <w:r>
               <w:rPr>
                 <w:rStyle w:val="Lienhypertexte"/>
@@ -1530,7 +1530,7 @@
                 <w:noProof/>
                 <w:webHidden/>
               </w:rPr>
-              <w:instrText xml:space="preserve"> PAGEREF _Toc417990943 \h </w:instrText>
+              <w:instrText xml:space="preserve"> PAGEREF _Toc418057653 \h </w:instrText>
             </w:r>
             <w:r>
               <w:rPr>
@@ -1550,7 +1550,7 @@
                 <w:noProof/>
                 <w:webHidden/>
               </w:rPr>
-              <w:t>4</w:t>
+              <w:t>5</w:t>
             </w:r>
             <w:r>
               <w:rPr>
@@ -1573,7 +1573,7 @@
               <w:lang w:eastAsia="fr-CH"/>
             </w:rPr>
           </w:pPr>
-          <w:hyperlink w:anchor="_Toc417990944" w:history="1">
+          <w:hyperlink w:anchor="_Toc418057654" w:history="1">
             <w:r>
               <w:rPr>
                 <w:rStyle w:val="Lienhypertexte"/>
@@ -1600,7 +1600,7 @@
                 <w:noProof/>
                 <w:webHidden/>
               </w:rPr>
-              <w:instrText xml:space="preserve"> PAGEREF _Toc417990944 \h </w:instrText>
+              <w:instrText xml:space="preserve"> PAGEREF _Toc418057654 \h </w:instrText>
             </w:r>
             <w:r>
               <w:rPr>
@@ -1620,7 +1620,7 @@
                 <w:noProof/>
                 <w:webHidden/>
               </w:rPr>
-              <w:t>4</w:t>
+              <w:t>5</w:t>
             </w:r>
             <w:r>
               <w:rPr>
@@ -1643,7 +1643,7 @@
               <w:lang w:eastAsia="fr-CH"/>
             </w:rPr>
           </w:pPr>
-          <w:hyperlink w:anchor="_Toc417990945" w:history="1">
+          <w:hyperlink w:anchor="_Toc418057655" w:history="1">
             <w:r>
               <w:rPr>
                 <w:rStyle w:val="Lienhypertexte"/>
@@ -1670,7 +1670,7 @@
                 <w:noProof/>
                 <w:webHidden/>
               </w:rPr>
-              <w:instrText xml:space="preserve"> PAGEREF _Toc417990945 \h </w:instrText>
+              <w:instrText xml:space="preserve"> PAGEREF _Toc418057655 \h </w:instrText>
             </w:r>
             <w:r>
               <w:rPr>
@@ -1690,7 +1690,7 @@
                 <w:noProof/>
                 <w:webHidden/>
               </w:rPr>
-              <w:t>4</w:t>
+              <w:t>5</w:t>
             </w:r>
             <w:r>
               <w:rPr>
@@ -1713,7 +1713,7 @@
               <w:lang w:eastAsia="fr-CH"/>
             </w:rPr>
           </w:pPr>
-          <w:hyperlink w:anchor="_Toc417990946" w:history="1">
+          <w:hyperlink w:anchor="_Toc418057656" w:history="1">
             <w:r>
               <w:rPr>
                 <w:rStyle w:val="Lienhypertexte"/>
@@ -1740,7 +1740,7 @@
                 <w:noProof/>
                 <w:webHidden/>
               </w:rPr>
-              <w:instrText xml:space="preserve"> PAGEREF _Toc417990946 \h </w:instrText>
+              <w:instrText xml:space="preserve"> PAGEREF _Toc418057656 \h </w:instrText>
             </w:r>
             <w:r>
               <w:rPr>
@@ -1760,7 +1760,7 @@
                 <w:noProof/>
                 <w:webHidden/>
               </w:rPr>
-              <w:t>4</w:t>
+              <w:t>5</w:t>
             </w:r>
             <w:r>
               <w:rPr>
@@ -1783,7 +1783,7 @@
               <w:lang w:eastAsia="fr-CH"/>
             </w:rPr>
           </w:pPr>
-          <w:hyperlink w:anchor="_Toc417990947" w:history="1">
+          <w:hyperlink w:anchor="_Toc418057657" w:history="1">
             <w:r>
               <w:rPr>
                 <w:rStyle w:val="Lienhypertexte"/>
@@ -1810,7 +1810,7 @@
                 <w:noProof/>
                 <w:webHidden/>
               </w:rPr>
-              <w:instrText xml:space="preserve"> PAGEREF _Toc417990947 \h </w:instrText>
+              <w:instrText xml:space="preserve"> PAGEREF _Toc418057657 \h </w:instrText>
             </w:r>
             <w:r>
               <w:rPr>
@@ -1830,7 +1830,7 @@
                 <w:noProof/>
                 <w:webHidden/>
               </w:rPr>
-              <w:t>4</w:t>
+              <w:t>5</w:t>
             </w:r>
             <w:r>
               <w:rPr>
@@ -1862,7 +1862,7 @@
       <w:pPr>
         <w:pStyle w:val="Titre1"/>
       </w:pPr>
-      <w:bookmarkStart w:id="0" w:name="_Toc417990927"/>
+      <w:bookmarkStart w:id="0" w:name="_Toc418057637"/>
       <w:r>
         <w:lastRenderedPageBreak/>
         <w:t>Introductio</w:t>
@@ -1968,7 +1968,7 @@
       <w:pPr>
         <w:pStyle w:val="Titre1"/>
       </w:pPr>
-      <w:bookmarkStart w:id="1" w:name="_Toc417990928"/>
+      <w:bookmarkStart w:id="1" w:name="_Toc418057638"/>
       <w:r>
         <w:t>Etude d’opportunité</w:t>
       </w:r>
@@ -1983,7 +1983,7 @@
       <w:pPr>
         <w:pStyle w:val="Titre2"/>
       </w:pPr>
-      <w:bookmarkStart w:id="2" w:name="_Toc417990929"/>
+      <w:bookmarkStart w:id="2" w:name="_Toc418057639"/>
       <w:r>
         <w:rPr>
           <w:rFonts w:ascii="Cambria Math" w:hAnsi="Cambria Math" w:cs="Cambria Math"/>
@@ -2028,8 +2028,14 @@
           <w:numId w:val="1"/>
         </w:numPr>
         <w:spacing w:after="0"/>
-      </w:pPr>
-      <w:r>
+        <w:rPr>
+          <w:b w:val="0"/>
+        </w:rPr>
+      </w:pPr>
+      <w:r>
+        <w:rPr>
+          <w:b w:val="0"/>
+        </w:rPr>
         <w:t>Images représentatives du produit</w:t>
       </w:r>
     </w:p>
@@ -2041,8 +2047,14 @@
           <w:numId w:val="1"/>
         </w:numPr>
         <w:spacing w:after="0"/>
-      </w:pPr>
-      <w:r>
+        <w:rPr>
+          <w:b w:val="0"/>
+        </w:rPr>
+      </w:pPr>
+      <w:r>
+        <w:rPr>
+          <w:b w:val="0"/>
+        </w:rPr>
         <w:t>Recherche précise du produit</w:t>
       </w:r>
     </w:p>
@@ -2054,8 +2066,14 @@
           <w:numId w:val="1"/>
         </w:numPr>
         <w:spacing w:after="0"/>
-      </w:pPr>
-      <w:r>
+        <w:rPr>
+          <w:b w:val="0"/>
+        </w:rPr>
+      </w:pPr>
+      <w:r>
+        <w:rPr>
+          <w:b w:val="0"/>
+        </w:rPr>
         <w:t>Médias dans descriptif du produit</w:t>
       </w:r>
     </w:p>
@@ -2067,11 +2085,20 @@
           <w:numId w:val="1"/>
         </w:numPr>
         <w:spacing w:after="0"/>
-      </w:pPr>
-      <w:r>
+        <w:rPr>
+          <w:b w:val="0"/>
+        </w:rPr>
+      </w:pPr>
+      <w:r>
+        <w:rPr>
+          <w:b w:val="0"/>
+        </w:rPr>
         <w:t xml:space="preserve">Titre du produit </w:t>
       </w:r>
       <w:r>
+        <w:rPr>
+          <w:b w:val="0"/>
+        </w:rPr>
         <w:t>possède une description</w:t>
       </w:r>
     </w:p>
@@ -2083,8 +2110,14 @@
           <w:numId w:val="1"/>
         </w:numPr>
         <w:spacing w:after="0"/>
-      </w:pPr>
-      <w:r>
+        <w:rPr>
+          <w:b w:val="0"/>
+        </w:rPr>
+      </w:pPr>
+      <w:r>
+        <w:rPr>
+          <w:b w:val="0"/>
+        </w:rPr>
         <w:t>Changement de devises CHF vers EUR et inversement</w:t>
       </w:r>
     </w:p>
@@ -2096,8 +2129,14 @@
           <w:numId w:val="1"/>
         </w:numPr>
         <w:spacing w:after="0"/>
-      </w:pPr>
-      <w:r>
+        <w:rPr>
+          <w:b w:val="0"/>
+        </w:rPr>
+      </w:pPr>
+      <w:r>
+        <w:rPr>
+          <w:b w:val="0"/>
+        </w:rPr>
         <w:t>Affichage disponibilité des produits à l’aide d’un icone</w:t>
       </w:r>
     </w:p>
@@ -2118,8 +2157,14 @@
           <w:numId w:val="2"/>
         </w:numPr>
         <w:spacing w:after="0"/>
-      </w:pPr>
-      <w:r>
+        <w:rPr>
+          <w:b w:val="0"/>
+        </w:rPr>
+      </w:pPr>
+      <w:r>
+        <w:rPr>
+          <w:b w:val="0"/>
+        </w:rPr>
         <w:t>Menu supérieur confus (trop de termes &amp; catégories vagues)</w:t>
       </w:r>
     </w:p>
@@ -2131,8 +2176,14 @@
           <w:numId w:val="2"/>
         </w:numPr>
         <w:spacing w:after="0"/>
-      </w:pPr>
-      <w:r>
+        <w:rPr>
+          <w:b w:val="0"/>
+        </w:rPr>
+      </w:pPr>
+      <w:r>
+        <w:rPr>
+          <w:b w:val="0"/>
+        </w:rPr>
         <w:t>Redondance dans les menus</w:t>
       </w:r>
     </w:p>
@@ -2144,8 +2195,14 @@
           <w:numId w:val="2"/>
         </w:numPr>
         <w:spacing w:after="0"/>
-      </w:pPr>
-      <w:r>
+        <w:rPr>
+          <w:b w:val="0"/>
+        </w:rPr>
+      </w:pPr>
+      <w:r>
+        <w:rPr>
+          <w:b w:val="0"/>
+        </w:rPr>
         <w:t>Interface peu intuitive par moments</w:t>
       </w:r>
     </w:p>
@@ -2157,8 +2214,14 @@
           <w:numId w:val="2"/>
         </w:numPr>
         <w:spacing w:after="0"/>
-      </w:pPr>
-      <w:r>
+        <w:rPr>
+          <w:b w:val="0"/>
+        </w:rPr>
+      </w:pPr>
+      <w:r>
+        <w:rPr>
+          <w:b w:val="0"/>
+        </w:rPr>
         <w:t>Ne possède pas de site mobile</w:t>
       </w:r>
     </w:p>
@@ -2171,6 +2234,8 @@
           <w:szCs w:val="26"/>
         </w:rPr>
       </w:pPr>
+      <w:bookmarkStart w:id="3" w:name="_GoBack"/>
+      <w:bookmarkEnd w:id="3"/>
       <w:r>
         <w:br w:type="page"/>
       </w:r>
@@ -2179,7 +2244,7 @@
       <w:pPr>
         <w:pStyle w:val="Titre2"/>
       </w:pPr>
-      <w:bookmarkStart w:id="3" w:name="_Toc417990930"/>
+      <w:bookmarkStart w:id="4" w:name="_Toc418057640"/>
       <w:r>
         <w:rPr>
           <w:rFonts w:ascii="Cambria Math" w:hAnsi="Cambria Math" w:cs="Cambria Math"/>
@@ -2199,7 +2264,7 @@
       <w:r>
         <w:t>ORDI</w:t>
       </w:r>
-      <w:bookmarkEnd w:id="3"/>
+      <w:bookmarkEnd w:id="4"/>
     </w:p>
     <w:p>
       <w:hyperlink r:id="rId11" w:history="1">
@@ -2228,8 +2293,14 @@
           <w:numId w:val="1"/>
         </w:numPr>
         <w:spacing w:after="0"/>
-      </w:pPr>
-      <w:r>
+        <w:rPr>
+          <w:b w:val="0"/>
+        </w:rPr>
+      </w:pPr>
+      <w:r>
+        <w:rPr>
+          <w:b w:val="0"/>
+        </w:rPr>
         <w:t>Interface intuitive</w:t>
       </w:r>
     </w:p>
@@ -2241,17 +2312,32 @@
           <w:numId w:val="1"/>
         </w:numPr>
         <w:spacing w:after="0"/>
-      </w:pPr>
-      <w:r>
+        <w:rPr>
+          <w:b w:val="0"/>
+        </w:rPr>
+      </w:pPr>
+      <w:r>
+        <w:rPr>
+          <w:b w:val="0"/>
+        </w:rPr>
         <w:t xml:space="preserve">Site disponible en </w:t>
       </w:r>
       <w:r>
+        <w:rPr>
+          <w:b w:val="0"/>
+        </w:rPr>
         <w:t>deux</w:t>
       </w:r>
       <w:r>
+        <w:rPr>
+          <w:b w:val="0"/>
+        </w:rPr>
         <w:t xml:space="preserve"> langues</w:t>
       </w:r>
       <w:r>
+        <w:rPr>
+          <w:b w:val="0"/>
+        </w:rPr>
         <w:t xml:space="preserve"> différentes</w:t>
       </w:r>
     </w:p>
@@ -2263,8 +2349,14 @@
           <w:numId w:val="1"/>
         </w:numPr>
         <w:spacing w:after="0"/>
-      </w:pPr>
-      <w:r>
+        <w:rPr>
+          <w:b w:val="0"/>
+        </w:rPr>
+      </w:pPr>
+      <w:r>
+        <w:rPr>
+          <w:b w:val="0"/>
+        </w:rPr>
         <w:t>Menu supérieur propre</w:t>
       </w:r>
     </w:p>
@@ -2276,8 +2368,14 @@
           <w:numId w:val="1"/>
         </w:numPr>
         <w:spacing w:after="0"/>
-      </w:pPr>
-      <w:r>
+        <w:rPr>
+          <w:b w:val="0"/>
+        </w:rPr>
+      </w:pPr>
+      <w:r>
+        <w:rPr>
+          <w:b w:val="0"/>
+        </w:rPr>
         <w:t>Images représentatives du produit</w:t>
       </w:r>
     </w:p>
@@ -2289,8 +2387,14 @@
           <w:numId w:val="1"/>
         </w:numPr>
         <w:spacing w:after="0"/>
-      </w:pPr>
-      <w:r>
+        <w:rPr>
+          <w:b w:val="0"/>
+        </w:rPr>
+      </w:pPr>
+      <w:r>
+        <w:rPr>
+          <w:b w:val="0"/>
+        </w:rPr>
         <w:t>Recherche précise du produit</w:t>
       </w:r>
     </w:p>
@@ -2302,8 +2406,14 @@
           <w:numId w:val="1"/>
         </w:numPr>
         <w:spacing w:after="0"/>
-      </w:pPr>
-      <w:r>
+        <w:rPr>
+          <w:b w:val="0"/>
+        </w:rPr>
+      </w:pPr>
+      <w:r>
+        <w:rPr>
+          <w:b w:val="0"/>
+        </w:rPr>
         <w:t>Médias dans descriptif du produit</w:t>
       </w:r>
     </w:p>
@@ -2315,8 +2425,14 @@
           <w:numId w:val="1"/>
         </w:numPr>
         <w:spacing w:after="0"/>
-      </w:pPr>
-      <w:r>
+        <w:rPr>
+          <w:b w:val="0"/>
+        </w:rPr>
+      </w:pPr>
+      <w:r>
+        <w:rPr>
+          <w:b w:val="0"/>
+        </w:rPr>
         <w:t>Titre du produit possède une description</w:t>
       </w:r>
     </w:p>
@@ -2328,8 +2444,14 @@
           <w:numId w:val="1"/>
         </w:numPr>
         <w:spacing w:after="0"/>
-      </w:pPr>
-      <w:r>
+        <w:rPr>
+          <w:b w:val="0"/>
+        </w:rPr>
+      </w:pPr>
+      <w:r>
+        <w:rPr>
+          <w:b w:val="0"/>
+        </w:rPr>
         <w:t>Affichage disponibilité des produits à l’aide d’un icone</w:t>
       </w:r>
     </w:p>
@@ -2341,8 +2463,14 @@
           <w:numId w:val="1"/>
         </w:numPr>
         <w:spacing w:after="0"/>
-      </w:pPr>
-      <w:r>
+        <w:rPr>
+          <w:b w:val="0"/>
+        </w:rPr>
+      </w:pPr>
+      <w:r>
+        <w:rPr>
+          <w:b w:val="0"/>
+        </w:rPr>
         <w:t>Liste de comptabilité avec un produit en particulier</w:t>
       </w:r>
     </w:p>
@@ -2363,8 +2491,14 @@
           <w:numId w:val="2"/>
         </w:numPr>
         <w:spacing w:after="0"/>
-      </w:pPr>
-      <w:r>
+        <w:rPr>
+          <w:b w:val="0"/>
+        </w:rPr>
+      </w:pPr>
+      <w:r>
+        <w:rPr>
+          <w:b w:val="0"/>
+        </w:rPr>
         <w:t>Ne possède pas de site mobile</w:t>
       </w:r>
     </w:p>
@@ -2372,7 +2506,7 @@
       <w:pPr>
         <w:pStyle w:val="Titre2"/>
       </w:pPr>
-      <w:bookmarkStart w:id="4" w:name="_Toc417990931"/>
+      <w:bookmarkStart w:id="5" w:name="_Toc418057641"/>
       <w:r>
         <w:rPr>
           <w:rFonts w:ascii="Cambria Math" w:hAnsi="Cambria Math" w:cs="Cambria Math"/>
@@ -2385,7 +2519,7 @@
       <w:r>
         <w:t>STEG</w:t>
       </w:r>
-      <w:bookmarkEnd w:id="4"/>
+      <w:bookmarkEnd w:id="5"/>
     </w:p>
     <w:p>
       <w:pPr>
@@ -2421,8 +2555,14 @@
           <w:numId w:val="1"/>
         </w:numPr>
         <w:spacing w:after="0"/>
-      </w:pPr>
-      <w:r>
+        <w:rPr>
+          <w:b w:val="0"/>
+        </w:rPr>
+      </w:pPr>
+      <w:r>
+        <w:rPr>
+          <w:b w:val="0"/>
+        </w:rPr>
         <w:t>Site disponible en trois langues différentes</w:t>
       </w:r>
     </w:p>
@@ -2434,8 +2574,14 @@
           <w:numId w:val="1"/>
         </w:numPr>
         <w:spacing w:after="0"/>
-      </w:pPr>
-      <w:r>
+        <w:rPr>
+          <w:b w:val="0"/>
+        </w:rPr>
+      </w:pPr>
+      <w:r>
+        <w:rPr>
+          <w:b w:val="0"/>
+        </w:rPr>
         <w:t>Catégories claires</w:t>
       </w:r>
     </w:p>
@@ -2447,8 +2593,14 @@
           <w:numId w:val="1"/>
         </w:numPr>
         <w:spacing w:after="0"/>
-      </w:pPr>
-      <w:r>
+        <w:rPr>
+          <w:b w:val="0"/>
+        </w:rPr>
+      </w:pPr>
+      <w:r>
+        <w:rPr>
+          <w:b w:val="0"/>
+        </w:rPr>
         <w:t>Affichage disponibilité des produits à l’aide d’un icone</w:t>
       </w:r>
     </w:p>
@@ -2460,8 +2612,14 @@
           <w:numId w:val="1"/>
         </w:numPr>
         <w:spacing w:after="0"/>
-      </w:pPr>
-      <w:r>
+        <w:rPr>
+          <w:b w:val="0"/>
+        </w:rPr>
+      </w:pPr>
+      <w:r>
+        <w:rPr>
+          <w:b w:val="0"/>
+        </w:rPr>
         <w:t>Images représentatives du produit</w:t>
       </w:r>
     </w:p>
@@ -2473,8 +2631,14 @@
           <w:numId w:val="1"/>
         </w:numPr>
         <w:spacing w:after="0"/>
-      </w:pPr>
-      <w:r>
+        <w:rPr>
+          <w:b w:val="0"/>
+        </w:rPr>
+      </w:pPr>
+      <w:r>
+        <w:rPr>
+          <w:b w:val="0"/>
+        </w:rPr>
         <w:t>Recherche précise du produit</w:t>
       </w:r>
     </w:p>
@@ -2486,8 +2650,14 @@
           <w:numId w:val="1"/>
         </w:numPr>
         <w:spacing w:after="0"/>
-      </w:pPr>
-      <w:r>
+        <w:rPr>
+          <w:b w:val="0"/>
+        </w:rPr>
+      </w:pPr>
+      <w:r>
+        <w:rPr>
+          <w:b w:val="0"/>
+        </w:rPr>
         <w:t>Médias dans descriptif du produit</w:t>
       </w:r>
     </w:p>
@@ -2508,8 +2678,14 @@
           <w:numId w:val="2"/>
         </w:numPr>
         <w:spacing w:after="0"/>
-      </w:pPr>
-      <w:r>
+        <w:rPr>
+          <w:b w:val="0"/>
+        </w:rPr>
+      </w:pPr>
+      <w:r>
+        <w:rPr>
+          <w:b w:val="0"/>
+        </w:rPr>
         <w:t>Ne possède pas de site mobile</w:t>
       </w:r>
     </w:p>
@@ -2521,8 +2697,14 @@
           <w:numId w:val="2"/>
         </w:numPr>
         <w:spacing w:after="0"/>
-      </w:pPr>
-      <w:r>
+        <w:rPr>
+          <w:b w:val="0"/>
+        </w:rPr>
+      </w:pPr>
+      <w:r>
+        <w:rPr>
+          <w:b w:val="0"/>
+        </w:rPr>
         <w:t>Interface peu intuitive par moments</w:t>
       </w:r>
     </w:p>
@@ -2534,8 +2716,14 @@
           <w:numId w:val="2"/>
         </w:numPr>
         <w:spacing w:after="0"/>
-      </w:pPr>
-      <w:r>
+        <w:rPr>
+          <w:b w:val="0"/>
+        </w:rPr>
+      </w:pPr>
+      <w:r>
+        <w:rPr>
+          <w:b w:val="0"/>
+        </w:rPr>
         <w:t>Site « trop long » (information pas instantanément accessible)</w:t>
       </w:r>
     </w:p>
@@ -2614,22 +2802,22 @@
       <w:pPr>
         <w:pStyle w:val="Titre1"/>
       </w:pPr>
-      <w:bookmarkStart w:id="5" w:name="_Toc417990932"/>
+      <w:bookmarkStart w:id="6" w:name="_Toc418057642"/>
       <w:r>
         <w:lastRenderedPageBreak/>
         <w:t>Analyse fonctionnelle</w:t>
       </w:r>
-      <w:bookmarkEnd w:id="5"/>
+      <w:bookmarkEnd w:id="6"/>
     </w:p>
     <w:p>
       <w:pPr>
         <w:pStyle w:val="Titre2"/>
       </w:pPr>
-      <w:bookmarkStart w:id="6" w:name="_Toc417990933"/>
+      <w:bookmarkStart w:id="7" w:name="_Toc418057643"/>
       <w:r>
         <w:t>Généralités</w:t>
       </w:r>
-      <w:bookmarkEnd w:id="6"/>
+      <w:bookmarkEnd w:id="7"/>
     </w:p>
     <w:p>
       <w:r>
@@ -2705,63 +2893,164 @@
         </w:rPr>
       </w:pPr>
       <w:r>
-        <w:t>Il existe deux types d’utilisateurs consultant le site. Le premier est le visiteur, il peut consulter les différentes informations des produits du site. Le deuxième est l’administrateur, il possède les mêmes privilèges que le visiteur mais peut aussi ajouter, modifier ou encore supprimer des produits.</w:t>
-      </w:r>
-      <w:r>
-        <w:t xml:space="preserve"> Quand un administrateur est connecté, il peut accéder à la modification</w:t>
-      </w:r>
-      <w:r>
-        <w:t xml:space="preserve"> ou suppression</w:t>
-      </w:r>
-      <w:r>
-        <w:t xml:space="preserve"> d’un produit</w:t>
-      </w:r>
-      <w:r>
         <w:rPr>
           <w:noProof/>
           <w:lang w:eastAsia="fr-CH"/>
         </w:rPr>
-        <w:t xml:space="preserve"> en cliquant sur un icone d’engrenage se trouvant dans le coin de l’objet à modifier.</w:t>
-      </w:r>
-      <w:r>
+        <w:t>Si un visiteur ou un administrateur clique sur un produit, on affiche les informations détaillées du produit selectionné.</w:t>
+      </w:r>
+    </w:p>
+    <w:p>
+      <w:pPr>
         <w:rPr>
           <w:noProof/>
           <w:lang w:eastAsia="fr-CH"/>
         </w:rPr>
-        <w:t xml:space="preserve"> Pour ajouter un produit, l’administrateur passe par une interface accessible via un lien dans la barre de </w:t>
+      </w:pPr>
+      <w:r>
+        <w:t>Il existe deux types d’utilisateurs consultant le site. Le premier est le visiteur, il peut consulter les différentes informations des produits du site. Le deuxième est l’administrateur, il possède les mêmes privilèges que le visiteur mais peut aussi ajouter, modifier ou encore supprimer des produits.</w:t>
+      </w:r>
+      <w:r>
+        <w:t xml:space="preserve"> Quand un administrateur est connecté, il peut accéder à la modification</w:t>
+      </w:r>
+      <w:r>
+        <w:t xml:space="preserve"> ou suppression</w:t>
+      </w:r>
+      <w:r>
+        <w:t xml:space="preserve"> d’un produit</w:t>
       </w:r>
       <w:r>
         <w:rPr>
           <w:noProof/>
           <w:lang w:eastAsia="fr-CH"/>
         </w:rPr>
-        <w:t>navigation</w:t>
+        <w:t xml:space="preserve"> en cliquant sur un icone d’engrenage se trouvant dans le coin de l’objet à modifier.</w:t>
       </w:r>
       <w:r>
         <w:rPr>
           <w:noProof/>
           <w:lang w:eastAsia="fr-CH"/>
         </w:rPr>
-        <w:t xml:space="preserve"> du site web.</w:t>
-      </w:r>
-    </w:p>
-    <w:p>
-      <w:pPr>
+        <w:t xml:space="preserve"> Pour ajouter un produit, l’administrateur passe par une interface accessible via un lien dans la barre de </w:t>
+      </w:r>
+      <w:r>
         <w:rPr>
           <w:noProof/>
           <w:lang w:eastAsia="fr-CH"/>
         </w:rPr>
-      </w:pPr>
+        <w:t>navigation</w:t>
+      </w:r>
+      <w:r>
+        <w:rPr>
+          <w:noProof/>
+          <w:lang w:eastAsia="fr-CH"/>
+        </w:rPr>
+        <w:t xml:space="preserve"> du site web.</w:t>
+      </w:r>
+    </w:p>
+    <w:p>
+      <w:pPr>
+        <w:rPr>
+          <w:noProof/>
+          <w:lang w:eastAsia="fr-CH"/>
+        </w:rPr>
+      </w:pPr>
+      <w:r>
+        <w:rPr>
+          <w:noProof/>
+          <w:lang w:eastAsia="fr-CH"/>
+        </w:rPr>
+        <w:drawing>
+          <wp:anchor distT="0" distB="0" distL="114300" distR="114300" simplePos="0" relativeHeight="251658240" behindDoc="0" locked="0" layoutInCell="1" allowOverlap="1" wp14:anchorId="46671505" wp14:editId="7B9E4418">
+            <wp:simplePos x="0" y="0"/>
+            <wp:positionH relativeFrom="column">
+              <wp:posOffset>650240</wp:posOffset>
+            </wp:positionH>
+            <wp:positionV relativeFrom="paragraph">
+              <wp:posOffset>499110</wp:posOffset>
+            </wp:positionV>
+            <wp:extent cx="4679950" cy="4103370"/>
+            <wp:effectExtent l="0" t="0" r="6350" b="0"/>
+            <wp:wrapSquare wrapText="bothSides"/>
+            <wp:docPr id="2" name="Image 2"/>
+            <wp:cNvGraphicFramePr>
+              <a:graphicFrameLocks xmlns:a="http://schemas.openxmlformats.org/drawingml/2006/main" noChangeAspect="1"/>
+            </wp:cNvGraphicFramePr>
+            <a:graphic xmlns:a="http://schemas.openxmlformats.org/drawingml/2006/main">
+              <a:graphicData uri="http://schemas.openxmlformats.org/drawingml/2006/picture">
+                <pic:pic xmlns:pic="http://schemas.openxmlformats.org/drawingml/2006/picture">
+                  <pic:nvPicPr>
+                    <pic:cNvPr id="0" name="Picture 2" descr="C:\Users\SEEMULLERJ_INFO\Downloads\tpi_schéma_fonctionnement.png"/>
+                    <pic:cNvPicPr>
+                      <a:picLocks noChangeAspect="1" noChangeArrowheads="1"/>
+                    </pic:cNvPicPr>
+                  </pic:nvPicPr>
+                  <pic:blipFill rotWithShape="1">
+                    <a:blip r:embed="rId13" cstate="print">
+                      <a:extLst>
+                        <a:ext uri="{28A0092B-C50C-407E-A947-70E740481C1C}">
+                          <a14:useLocalDpi xmlns:a14="http://schemas.microsoft.com/office/drawing/2010/main" val="0"/>
+                        </a:ext>
+                      </a:extLst>
+                    </a:blip>
+                    <a:srcRect l="1972" t="2056" r="1880" b="2056"/>
+                    <a:stretch/>
+                  </pic:blipFill>
+                  <pic:spPr bwMode="auto">
+                    <a:xfrm>
+                      <a:off x="0" y="0"/>
+                      <a:ext cx="4679950" cy="4103370"/>
+                    </a:xfrm>
+                    <a:prstGeom prst="rect">
+                      <a:avLst/>
+                    </a:prstGeom>
+                    <a:noFill/>
+                    <a:ln>
+                      <a:noFill/>
+                    </a:ln>
+                    <a:extLst>
+                      <a:ext uri="{53640926-AAD7-44D8-BBD7-CCE9431645EC}">
+                        <a14:shadowObscured xmlns:a14="http://schemas.microsoft.com/office/drawing/2010/main"/>
+                      </a:ext>
+                    </a:extLst>
+                  </pic:spPr>
+                </pic:pic>
+              </a:graphicData>
+            </a:graphic>
+            <wp14:sizeRelH relativeFrom="page">
+              <wp14:pctWidth>0</wp14:pctWidth>
+            </wp14:sizeRelH>
+            <wp14:sizeRelV relativeFrom="page">
+              <wp14:pctHeight>0</wp14:pctHeight>
+            </wp14:sizeRelV>
+          </wp:anchor>
+        </w:drawing>
+      </w:r>
+      <w:r>
+        <w:rPr>
+          <w:noProof/>
+          <w:lang w:eastAsia="fr-CH"/>
+        </w:rPr>
+        <w:t>Voici un schéma représentant les différentes pages du site web et les in</w:t>
+      </w:r>
+      <w:r>
+        <w:rPr>
+          <w:noProof/>
+          <w:lang w:eastAsia="fr-CH"/>
+        </w:rPr>
+        <w:t>terractions entre ces dernières :</w:t>
+      </w:r>
     </w:p>
     <w:p>
       <w:pPr>
         <w:pStyle w:val="Titre2"/>
       </w:pPr>
-      <w:bookmarkStart w:id="7" w:name="_Toc417990934"/>
-      <w:r>
+      <w:bookmarkStart w:id="8" w:name="_Toc418057644"/>
+      <w:r>
+        <w:lastRenderedPageBreak/>
         <w:t>Description des fonctionnalités globales</w:t>
       </w:r>
-      <w:bookmarkEnd w:id="7"/>
+      <w:bookmarkEnd w:id="8"/>
     </w:p>
     <w:p>
       <w:r>
@@ -2816,20 +3105,78 @@
         </w:numPr>
       </w:pPr>
       <w:r>
+        <w:t>Les administrateurs peuvent :</w:t>
+      </w:r>
+    </w:p>
+    <w:p>
+      <w:pPr>
+        <w:pStyle w:val="Paragraphedeliste"/>
+        <w:numPr>
+          <w:ilvl w:val="1"/>
+          <w:numId w:val="8"/>
+        </w:numPr>
+      </w:pPr>
+      <w:r>
+        <w:t>Ajouter un produit</w:t>
+      </w:r>
+      <w:r>
+        <w:t xml:space="preserve"> et ses médias</w:t>
+      </w:r>
+    </w:p>
+    <w:p>
+      <w:pPr>
+        <w:pStyle w:val="Paragraphedeliste"/>
+        <w:numPr>
+          <w:ilvl w:val="1"/>
+          <w:numId w:val="8"/>
+        </w:numPr>
+      </w:pPr>
+      <w:r>
+        <w:t>Modifier un produit</w:t>
+      </w:r>
+      <w:r>
+        <w:t xml:space="preserve"> </w:t>
+      </w:r>
+      <w:r>
+        <w:t>et ses médias</w:t>
+      </w:r>
+    </w:p>
+    <w:p>
+      <w:pPr>
+        <w:pStyle w:val="Paragraphedeliste"/>
+        <w:numPr>
+          <w:ilvl w:val="1"/>
+          <w:numId w:val="8"/>
+        </w:numPr>
+      </w:pPr>
+      <w:r>
+        <w:t>Supprimer un produit</w:t>
+      </w:r>
+      <w:r>
+        <w:t xml:space="preserve"> </w:t>
+      </w:r>
+      <w:r>
+        <w:t>et ses médias</w:t>
+      </w:r>
+    </w:p>
+    <w:p>
+      <w:pPr>
+        <w:pStyle w:val="Paragraphedeliste"/>
+        <w:numPr>
+          <w:ilvl w:val="0"/>
+          <w:numId w:val="8"/>
+        </w:numPr>
+      </w:pPr>
+      <w:r>
         <w:t>Affichage détaillé des produits</w:t>
       </w:r>
     </w:p>
     <w:p>
-      <w:bookmarkStart w:id="8" w:name="_GoBack"/>
-      <w:bookmarkEnd w:id="8"/>
-    </w:p>
-    <w:p>
       <w:pPr>
         <w:pStyle w:val="Titre2"/>
       </w:pPr>
-      <w:bookmarkStart w:id="9" w:name="_Toc417990935"/>
-      <w:r>
-        <w:lastRenderedPageBreak/>
+      <w:bookmarkStart w:id="9" w:name="_Toc418057645"/>
+      <w:r>
         <w:t xml:space="preserve">Description des fonctionnalités </w:t>
       </w:r>
       <w:r>
@@ -2841,7 +3188,7 @@
       <w:pPr>
         <w:pStyle w:val="Titre2"/>
       </w:pPr>
-      <w:bookmarkStart w:id="10" w:name="_Toc417990936"/>
+      <w:bookmarkStart w:id="10" w:name="_Toc418057646"/>
       <w:r>
         <w:t>Description détaillée de l’interface</w:t>
       </w:r>
@@ -2851,7 +3198,7 @@
       <w:pPr>
         <w:pStyle w:val="Titre2"/>
       </w:pPr>
-      <w:bookmarkStart w:id="11" w:name="_Toc417990937"/>
+      <w:bookmarkStart w:id="11" w:name="_Toc418057647"/>
       <w:r>
         <w:t>Description des éléments de sécurité</w:t>
       </w:r>
@@ -2861,7 +3208,7 @@
       <w:pPr>
         <w:pStyle w:val="Titre1"/>
       </w:pPr>
-      <w:bookmarkStart w:id="12" w:name="_Toc417990938"/>
+      <w:bookmarkStart w:id="12" w:name="_Toc418057648"/>
       <w:r>
         <w:t>Analyse organique</w:t>
       </w:r>
@@ -2871,7 +3218,7 @@
       <w:pPr>
         <w:pStyle w:val="Titre2"/>
       </w:pPr>
-      <w:bookmarkStart w:id="13" w:name="_Toc417990939"/>
+      <w:bookmarkStart w:id="13" w:name="_Toc418057649"/>
       <w:r>
         <w:t>Généralités</w:t>
       </w:r>
@@ -2881,7 +3228,7 @@
       <w:pPr>
         <w:pStyle w:val="Titre1"/>
       </w:pPr>
-      <w:bookmarkStart w:id="14" w:name="_Toc417990940"/>
+      <w:bookmarkStart w:id="14" w:name="_Toc418057650"/>
       <w:r>
         <w:t>Tests</w:t>
       </w:r>
@@ -2891,7 +3238,7 @@
       <w:pPr>
         <w:pStyle w:val="Titre1"/>
       </w:pPr>
-      <w:bookmarkStart w:id="15" w:name="_Toc417990941"/>
+      <w:bookmarkStart w:id="15" w:name="_Toc418057651"/>
       <w:r>
         <w:t>Conclusion</w:t>
       </w:r>
@@ -2901,7 +3248,7 @@
       <w:pPr>
         <w:pStyle w:val="Titre2"/>
       </w:pPr>
-      <w:bookmarkStart w:id="16" w:name="_Toc417990942"/>
+      <w:bookmarkStart w:id="16" w:name="_Toc418057652"/>
       <w:r>
         <w:t>Bilan, améliorations envisageables</w:t>
       </w:r>
@@ -2914,7 +3261,7 @@
       <w:pPr>
         <w:pStyle w:val="Titre2"/>
       </w:pPr>
-      <w:bookmarkStart w:id="17" w:name="_Toc417990943"/>
+      <w:bookmarkStart w:id="17" w:name="_Toc418057653"/>
       <w:r>
         <w:t>Comparaison analyse et réalisation</w:t>
       </w:r>
@@ -2927,7 +3274,7 @@
       <w:pPr>
         <w:pStyle w:val="Titre2"/>
       </w:pPr>
-      <w:bookmarkStart w:id="18" w:name="_Toc417990944"/>
+      <w:bookmarkStart w:id="18" w:name="_Toc418057654"/>
       <w:r>
         <w:t>Comparaison journal et planning</w:t>
       </w:r>
@@ -2940,7 +3287,7 @@
       <w:pPr>
         <w:pStyle w:val="Titre2"/>
       </w:pPr>
-      <w:bookmarkStart w:id="19" w:name="_Toc417990945"/>
+      <w:bookmarkStart w:id="19" w:name="_Toc418057655"/>
       <w:r>
         <w:t>(Mes satisfactions, ce que j’ai appris)</w:t>
       </w:r>
@@ -2950,7 +3297,7 @@
       <w:pPr>
         <w:pStyle w:val="Titre1"/>
       </w:pPr>
-      <w:bookmarkStart w:id="20" w:name="_Toc417990946"/>
+      <w:bookmarkStart w:id="20" w:name="_Toc418057656"/>
       <w:r>
         <w:t>Bibliographie</w:t>
       </w:r>
@@ -2960,15 +3307,15 @@
       <w:pPr>
         <w:pStyle w:val="Titre1"/>
       </w:pPr>
-      <w:bookmarkStart w:id="21" w:name="_Toc417990947"/>
+      <w:bookmarkStart w:id="21" w:name="_Toc418057657"/>
       <w:r>
         <w:t>Remerciements</w:t>
       </w:r>
       <w:bookmarkEnd w:id="21"/>
     </w:p>
     <w:sectPr>
-      <w:headerReference w:type="default" r:id="rId13"/>
-      <w:footerReference w:type="default" r:id="rId14"/>
+      <w:headerReference w:type="default" r:id="rId14"/>
+      <w:footerReference w:type="default" r:id="rId15"/>
       <w:pgSz w:w="11906" w:h="16838"/>
       <w:pgMar w:top="1417" w:right="1417" w:bottom="1417" w:left="1417" w:header="708" w:footer="708" w:gutter="0"/>
       <w:pgNumType w:start="0"/>
@@ -3004,6 +3351,9 @@
   <w:p>
     <w:pPr>
       <w:pStyle w:val="Pieddepage"/>
+      <w:pBdr>
+        <w:top w:val="single" w:sz="4" w:space="1" w:color="auto"/>
+      </w:pBdr>
     </w:pPr>
     <w:sdt>
       <w:sdtPr>
@@ -3043,7 +3393,7 @@
         <w:noProof/>
         <w:lang w:val="fr-FR"/>
       </w:rPr>
-      <w:t>5</w:t>
+      <w:t>3</w:t>
     </w:r>
     <w:r>
       <w:fldChar w:fldCharType="end"/>
@@ -3054,29 +3404,15 @@
       </w:rPr>
       <w:t xml:space="preserve"> sur </w:t>
     </w:r>
-    <w:r>
-      <w:fldChar w:fldCharType="begin"/>
-    </w:r>
-    <w:r>
-      <w:instrText>NUMPAGES  \* Arabic  \* MERGEFORMAT</w:instrText>
-    </w:r>
-    <w:r>
-      <w:fldChar w:fldCharType="separate"/>
-    </w:r>
-    <w:r>
-      <w:rPr>
-        <w:noProof/>
-        <w:lang w:val="fr-FR"/>
-      </w:rPr>
-      <w:t>5</w:t>
-    </w:r>
-    <w:r>
-      <w:rPr>
-        <w:noProof/>
-        <w:lang w:val="fr-FR"/>
-      </w:rPr>
-      <w:fldChar w:fldCharType="end"/>
-    </w:r>
+    <w:fldSimple w:instr="NUMPAGES  \* Arabic  \* MERGEFORMAT">
+      <w:r>
+        <w:rPr>
+          <w:noProof/>
+          <w:lang w:val="fr-FR"/>
+        </w:rPr>
+        <w:t>5</w:t>
+      </w:r>
+    </w:fldSimple>
   </w:p>
 </w:ftr>
 </file>
@@ -3105,6 +3441,9 @@
   <w:p>
     <w:pPr>
       <w:pStyle w:val="En-tte"/>
+      <w:pBdr>
+        <w:bottom w:val="single" w:sz="4" w:space="1" w:color="auto"/>
+      </w:pBdr>
     </w:pPr>
     <w:sdt>
       <w:sdtPr>
@@ -3137,7 +3476,7 @@
       <w:rPr>
         <w:noProof/>
       </w:rPr>
-      <w:t>28.04.2015</w:t>
+      <w:t>29.04.2015</w:t>
     </w:r>
     <w:r>
       <w:fldChar w:fldCharType="end"/>
@@ -3955,7 +4294,7 @@
         <w:rFonts w:ascii="Symbol" w:hAnsi="Symbol" w:hint="default"/>
       </w:rPr>
     </w:lvl>
-    <w:lvl w:ilvl="1" w:tplc="100C0003" w:tentative="1">
+    <w:lvl w:ilvl="1" w:tplc="100C0003">
       <w:start w:val="1"/>
       <w:numFmt w:val="bullet"/>
       <w:lvlText w:val="o"/>
@@ -5641,7 +5980,7 @@
 </file>
 
 <file path=customXml/itemProps2.xml><?xml version="1.0" encoding="utf-8"?>
-<ds:datastoreItem xmlns:ds="http://schemas.openxmlformats.org/officeDocument/2006/customXml" ds:itemID="{1B571344-F458-497A-A075-37853C1AE141}">
+<ds:datastoreItem xmlns:ds="http://schemas.openxmlformats.org/officeDocument/2006/customXml" ds:itemID="{A2CBD4E7-6DD3-4D38-B8F6-9E4B2D56AF8E}">
   <ds:schemaRefs>
     <ds:schemaRef ds:uri="http://schemas.openxmlformats.org/officeDocument/2006/bibliography"/>
   </ds:schemaRefs>

</xml_diff>

<commit_message>
Ajout de schémas et mise à jour de la documentation
</commit_message>
<xml_diff>
--- a/SEEMULLERJ_TPI_2015/doc/SEEMULLER Julien TPI, Documentation technique.docx
+++ b/SEEMULLERJ_TPI_2015/doc/SEEMULLER Julien TPI, Documentation technique.docx
@@ -330,6 +330,8 @@
             <w:t>Table des matières</w:t>
           </w:r>
         </w:p>
+        <w:bookmarkStart w:id="0" w:name="_GoBack"/>
+        <w:bookmarkEnd w:id="0"/>
         <w:p>
           <w:pPr>
             <w:pStyle w:val="TM1"/>
@@ -351,7 +353,7 @@
           <w:r>
             <w:fldChar w:fldCharType="separate"/>
           </w:r>
-          <w:hyperlink w:anchor="_Toc418057637" w:history="1">
+          <w:hyperlink w:anchor="_Toc418070269" w:history="1">
             <w:r>
               <w:rPr>
                 <w:rStyle w:val="Lienhypertexte"/>
@@ -378,7 +380,7 @@
                 <w:noProof/>
                 <w:webHidden/>
               </w:rPr>
-              <w:instrText xml:space="preserve"> PAGEREF _Toc418057637 \h </w:instrText>
+              <w:instrText xml:space="preserve"> PAGEREF _Toc418070269 \h </w:instrText>
             </w:r>
             <w:r>
               <w:rPr>
@@ -421,7 +423,7 @@
               <w:lang w:eastAsia="fr-CH"/>
             </w:rPr>
           </w:pPr>
-          <w:hyperlink w:anchor="_Toc418057638" w:history="1">
+          <w:hyperlink w:anchor="_Toc418070270" w:history="1">
             <w:r>
               <w:rPr>
                 <w:rStyle w:val="Lienhypertexte"/>
@@ -448,7 +450,7 @@
                 <w:noProof/>
                 <w:webHidden/>
               </w:rPr>
-              <w:instrText xml:space="preserve"> PAGEREF _Toc418057638 \h </w:instrText>
+              <w:instrText xml:space="preserve"> PAGEREF _Toc418070270 \h </w:instrText>
             </w:r>
             <w:r>
               <w:rPr>
@@ -491,7 +493,7 @@
               <w:lang w:eastAsia="fr-CH"/>
             </w:rPr>
           </w:pPr>
-          <w:hyperlink w:anchor="_Toc418057639" w:history="1">
+          <w:hyperlink w:anchor="_Toc418070271" w:history="1">
             <w:r>
               <w:rPr>
                 <w:rStyle w:val="Lienhypertexte"/>
@@ -534,7 +536,7 @@
                 <w:noProof/>
                 <w:webHidden/>
               </w:rPr>
-              <w:instrText xml:space="preserve"> PAGEREF _Toc418057639 \h </w:instrText>
+              <w:instrText xml:space="preserve"> PAGEREF _Toc418070271 \h </w:instrText>
             </w:r>
             <w:r>
               <w:rPr>
@@ -577,7 +579,7 @@
               <w:lang w:eastAsia="fr-CH"/>
             </w:rPr>
           </w:pPr>
-          <w:hyperlink w:anchor="_Toc418057640" w:history="1">
+          <w:hyperlink w:anchor="_Toc418070272" w:history="1">
             <w:r>
               <w:rPr>
                 <w:rStyle w:val="Lienhypertexte"/>
@@ -612,7 +614,7 @@
                 <w:noProof/>
                 <w:webHidden/>
               </w:rPr>
-              <w:instrText xml:space="preserve"> PAGEREF _Toc418057640 \h </w:instrText>
+              <w:instrText xml:space="preserve"> PAGEREF _Toc418070272 \h </w:instrText>
             </w:r>
             <w:r>
               <w:rPr>
@@ -655,7 +657,7 @@
               <w:lang w:eastAsia="fr-CH"/>
             </w:rPr>
           </w:pPr>
-          <w:hyperlink w:anchor="_Toc418057641" w:history="1">
+          <w:hyperlink w:anchor="_Toc418070273" w:history="1">
             <w:r>
               <w:rPr>
                 <w:rStyle w:val="Lienhypertexte"/>
@@ -690,7 +692,7 @@
                 <w:noProof/>
                 <w:webHidden/>
               </w:rPr>
-              <w:instrText xml:space="preserve"> PAGEREF _Toc418057641 \h </w:instrText>
+              <w:instrText xml:space="preserve"> PAGEREF _Toc418070273 \h </w:instrText>
             </w:r>
             <w:r>
               <w:rPr>
@@ -733,7 +735,7 @@
               <w:lang w:eastAsia="fr-CH"/>
             </w:rPr>
           </w:pPr>
-          <w:hyperlink w:anchor="_Toc418057642" w:history="1">
+          <w:hyperlink w:anchor="_Toc418070274" w:history="1">
             <w:r>
               <w:rPr>
                 <w:rStyle w:val="Lienhypertexte"/>
@@ -760,7 +762,7 @@
                 <w:noProof/>
                 <w:webHidden/>
               </w:rPr>
-              <w:instrText xml:space="preserve"> PAGEREF _Toc418057642 \h </w:instrText>
+              <w:instrText xml:space="preserve"> PAGEREF _Toc418070274 \h </w:instrText>
             </w:r>
             <w:r>
               <w:rPr>
@@ -803,7 +805,7 @@
               <w:lang w:eastAsia="fr-CH"/>
             </w:rPr>
           </w:pPr>
-          <w:hyperlink w:anchor="_Toc418057643" w:history="1">
+          <w:hyperlink w:anchor="_Toc418070275" w:history="1">
             <w:r>
               <w:rPr>
                 <w:rStyle w:val="Lienhypertexte"/>
@@ -830,7 +832,7 @@
                 <w:noProof/>
                 <w:webHidden/>
               </w:rPr>
-              <w:instrText xml:space="preserve"> PAGEREF _Toc418057643 \h </w:instrText>
+              <w:instrText xml:space="preserve"> PAGEREF _Toc418070275 \h </w:instrText>
             </w:r>
             <w:r>
               <w:rPr>
@@ -873,7 +875,7 @@
               <w:lang w:eastAsia="fr-CH"/>
             </w:rPr>
           </w:pPr>
-          <w:hyperlink w:anchor="_Toc418057644" w:history="1">
+          <w:hyperlink w:anchor="_Toc418070276" w:history="1">
             <w:r>
               <w:rPr>
                 <w:rStyle w:val="Lienhypertexte"/>
@@ -900,7 +902,7 @@
                 <w:noProof/>
                 <w:webHidden/>
               </w:rPr>
-              <w:instrText xml:space="preserve"> PAGEREF _Toc418057644 \h </w:instrText>
+              <w:instrText xml:space="preserve"> PAGEREF _Toc418070276 \h </w:instrText>
             </w:r>
             <w:r>
               <w:rPr>
@@ -920,7 +922,7 @@
                 <w:noProof/>
                 <w:webHidden/>
               </w:rPr>
-              <w:t>4</w:t>
+              <w:t>5</w:t>
             </w:r>
             <w:r>
               <w:rPr>
@@ -943,7 +945,7 @@
               <w:lang w:eastAsia="fr-CH"/>
             </w:rPr>
           </w:pPr>
-          <w:hyperlink w:anchor="_Toc418057645" w:history="1">
+          <w:hyperlink w:anchor="_Toc418070277" w:history="1">
             <w:r>
               <w:rPr>
                 <w:rStyle w:val="Lienhypertexte"/>
@@ -970,7 +972,7 @@
                 <w:noProof/>
                 <w:webHidden/>
               </w:rPr>
-              <w:instrText xml:space="preserve"> PAGEREF _Toc418057645 \h </w:instrText>
+              <w:instrText xml:space="preserve"> PAGEREF _Toc418070277 \h </w:instrText>
             </w:r>
             <w:r>
               <w:rPr>
@@ -1013,7 +1015,7 @@
               <w:lang w:eastAsia="fr-CH"/>
             </w:rPr>
           </w:pPr>
-          <w:hyperlink w:anchor="_Toc418057646" w:history="1">
+          <w:hyperlink w:anchor="_Toc418070278" w:history="1">
             <w:r>
               <w:rPr>
                 <w:rStyle w:val="Lienhypertexte"/>
@@ -1040,7 +1042,7 @@
                 <w:noProof/>
                 <w:webHidden/>
               </w:rPr>
-              <w:instrText xml:space="preserve"> PAGEREF _Toc418057646 \h </w:instrText>
+              <w:instrText xml:space="preserve"> PAGEREF _Toc418070278 \h </w:instrText>
             </w:r>
             <w:r>
               <w:rPr>
@@ -1060,7 +1062,585 @@
                 <w:noProof/>
                 <w:webHidden/>
               </w:rPr>
-              <w:t>5</w:t>
+              <w:t>6</w:t>
+            </w:r>
+            <w:r>
+              <w:rPr>
+                <w:noProof/>
+                <w:webHidden/>
+              </w:rPr>
+              <w:fldChar w:fldCharType="end"/>
+            </w:r>
+          </w:hyperlink>
+        </w:p>
+        <w:p>
+          <w:pPr>
+            <w:pStyle w:val="TM3"/>
+            <w:tabs>
+              <w:tab w:val="right" w:leader="dot" w:pos="9062"/>
+            </w:tabs>
+            <w:rPr>
+              <w:rFonts w:eastAsiaTheme="minorEastAsia"/>
+              <w:noProof/>
+              <w:lang w:eastAsia="fr-CH"/>
+            </w:rPr>
+          </w:pPr>
+          <w:hyperlink w:anchor="_Toc418070279" w:history="1">
+            <w:r>
+              <w:rPr>
+                <w:rStyle w:val="Lienhypertexte"/>
+                <w:rFonts w:ascii="Cambria Math" w:hAnsi="Cambria Math" w:cs="Cambria Math" w:hint="eastAsia"/>
+                <w:noProof/>
+              </w:rPr>
+              <w:t>①</w:t>
+            </w:r>
+            <w:r>
+              <w:rPr>
+                <w:rStyle w:val="Lienhypertexte"/>
+                <w:noProof/>
+              </w:rPr>
+              <w:t xml:space="preserve">  Page principale (Visiteur)</w:t>
+            </w:r>
+            <w:r>
+              <w:rPr>
+                <w:noProof/>
+                <w:webHidden/>
+              </w:rPr>
+              <w:tab/>
+            </w:r>
+            <w:r>
+              <w:rPr>
+                <w:noProof/>
+                <w:webHidden/>
+              </w:rPr>
+              <w:fldChar w:fldCharType="begin"/>
+            </w:r>
+            <w:r>
+              <w:rPr>
+                <w:noProof/>
+                <w:webHidden/>
+              </w:rPr>
+              <w:instrText xml:space="preserve"> PAGEREF _Toc418070279 \h </w:instrText>
+            </w:r>
+            <w:r>
+              <w:rPr>
+                <w:noProof/>
+                <w:webHidden/>
+              </w:rPr>
+            </w:r>
+            <w:r>
+              <w:rPr>
+                <w:noProof/>
+                <w:webHidden/>
+              </w:rPr>
+              <w:fldChar w:fldCharType="separate"/>
+            </w:r>
+            <w:r>
+              <w:rPr>
+                <w:noProof/>
+                <w:webHidden/>
+              </w:rPr>
+              <w:t>7</w:t>
+            </w:r>
+            <w:r>
+              <w:rPr>
+                <w:noProof/>
+                <w:webHidden/>
+              </w:rPr>
+              <w:fldChar w:fldCharType="end"/>
+            </w:r>
+          </w:hyperlink>
+        </w:p>
+        <w:p>
+          <w:pPr>
+            <w:pStyle w:val="TM3"/>
+            <w:tabs>
+              <w:tab w:val="right" w:leader="dot" w:pos="9062"/>
+            </w:tabs>
+            <w:rPr>
+              <w:rFonts w:eastAsiaTheme="minorEastAsia"/>
+              <w:noProof/>
+              <w:lang w:eastAsia="fr-CH"/>
+            </w:rPr>
+          </w:pPr>
+          <w:hyperlink w:anchor="_Toc418070280" w:history="1">
+            <w:r>
+              <w:rPr>
+                <w:rStyle w:val="Lienhypertexte"/>
+                <w:rFonts w:ascii="Cambria Math" w:hAnsi="Cambria Math" w:cs="Cambria Math" w:hint="eastAsia"/>
+                <w:noProof/>
+              </w:rPr>
+              <w:t>②</w:t>
+            </w:r>
+            <w:r>
+              <w:rPr>
+                <w:rStyle w:val="Lienhypertexte"/>
+                <w:noProof/>
+              </w:rPr>
+              <w:t xml:space="preserve">  Résultat de recherche</w:t>
+            </w:r>
+            <w:r>
+              <w:rPr>
+                <w:noProof/>
+                <w:webHidden/>
+              </w:rPr>
+              <w:tab/>
+            </w:r>
+            <w:r>
+              <w:rPr>
+                <w:noProof/>
+                <w:webHidden/>
+              </w:rPr>
+              <w:fldChar w:fldCharType="begin"/>
+            </w:r>
+            <w:r>
+              <w:rPr>
+                <w:noProof/>
+                <w:webHidden/>
+              </w:rPr>
+              <w:instrText xml:space="preserve"> PAGEREF _Toc418070280 \h </w:instrText>
+            </w:r>
+            <w:r>
+              <w:rPr>
+                <w:noProof/>
+                <w:webHidden/>
+              </w:rPr>
+            </w:r>
+            <w:r>
+              <w:rPr>
+                <w:noProof/>
+                <w:webHidden/>
+              </w:rPr>
+              <w:fldChar w:fldCharType="separate"/>
+            </w:r>
+            <w:r>
+              <w:rPr>
+                <w:noProof/>
+                <w:webHidden/>
+              </w:rPr>
+              <w:t>7</w:t>
+            </w:r>
+            <w:r>
+              <w:rPr>
+                <w:noProof/>
+                <w:webHidden/>
+              </w:rPr>
+              <w:fldChar w:fldCharType="end"/>
+            </w:r>
+          </w:hyperlink>
+        </w:p>
+        <w:p>
+          <w:pPr>
+            <w:pStyle w:val="TM3"/>
+            <w:tabs>
+              <w:tab w:val="right" w:leader="dot" w:pos="9062"/>
+            </w:tabs>
+            <w:rPr>
+              <w:rFonts w:eastAsiaTheme="minorEastAsia"/>
+              <w:noProof/>
+              <w:lang w:eastAsia="fr-CH"/>
+            </w:rPr>
+          </w:pPr>
+          <w:hyperlink w:anchor="_Toc418070281" w:history="1">
+            <w:r>
+              <w:rPr>
+                <w:rStyle w:val="Lienhypertexte"/>
+                <w:rFonts w:ascii="Cambria Math" w:hAnsi="Cambria Math" w:cs="Cambria Math" w:hint="eastAsia"/>
+                <w:noProof/>
+              </w:rPr>
+              <w:t>③</w:t>
+            </w:r>
+            <w:r>
+              <w:rPr>
+                <w:rStyle w:val="Lienhypertexte"/>
+                <w:noProof/>
+              </w:rPr>
+              <w:t xml:space="preserve">  Page principale (Administrateur)</w:t>
+            </w:r>
+            <w:r>
+              <w:rPr>
+                <w:noProof/>
+                <w:webHidden/>
+              </w:rPr>
+              <w:tab/>
+            </w:r>
+            <w:r>
+              <w:rPr>
+                <w:noProof/>
+                <w:webHidden/>
+              </w:rPr>
+              <w:fldChar w:fldCharType="begin"/>
+            </w:r>
+            <w:r>
+              <w:rPr>
+                <w:noProof/>
+                <w:webHidden/>
+              </w:rPr>
+              <w:instrText xml:space="preserve"> PAGEREF _Toc418070281 \h </w:instrText>
+            </w:r>
+            <w:r>
+              <w:rPr>
+                <w:noProof/>
+                <w:webHidden/>
+              </w:rPr>
+            </w:r>
+            <w:r>
+              <w:rPr>
+                <w:noProof/>
+                <w:webHidden/>
+              </w:rPr>
+              <w:fldChar w:fldCharType="separate"/>
+            </w:r>
+            <w:r>
+              <w:rPr>
+                <w:noProof/>
+                <w:webHidden/>
+              </w:rPr>
+              <w:t>7</w:t>
+            </w:r>
+            <w:r>
+              <w:rPr>
+                <w:noProof/>
+                <w:webHidden/>
+              </w:rPr>
+              <w:fldChar w:fldCharType="end"/>
+            </w:r>
+          </w:hyperlink>
+        </w:p>
+        <w:p>
+          <w:pPr>
+            <w:pStyle w:val="TM3"/>
+            <w:tabs>
+              <w:tab w:val="right" w:leader="dot" w:pos="9062"/>
+            </w:tabs>
+            <w:rPr>
+              <w:rFonts w:eastAsiaTheme="minorEastAsia"/>
+              <w:noProof/>
+              <w:lang w:eastAsia="fr-CH"/>
+            </w:rPr>
+          </w:pPr>
+          <w:hyperlink w:anchor="_Toc418070282" w:history="1">
+            <w:r>
+              <w:rPr>
+                <w:rStyle w:val="Lienhypertexte"/>
+                <w:rFonts w:ascii="Cambria Math" w:hAnsi="Cambria Math" w:cs="Cambria Math" w:hint="eastAsia"/>
+                <w:noProof/>
+              </w:rPr>
+              <w:t>④</w:t>
+            </w:r>
+            <w:r>
+              <w:rPr>
+                <w:rStyle w:val="Lienhypertexte"/>
+                <w:rFonts w:ascii="Franklin Gothic Medium" w:hAnsi="Franklin Gothic Medium" w:cs="Franklin Gothic Medium"/>
+                <w:noProof/>
+              </w:rPr>
+              <w:t xml:space="preserve">  </w:t>
+            </w:r>
+            <w:r>
+              <w:rPr>
+                <w:rStyle w:val="Lienhypertexte"/>
+                <w:noProof/>
+              </w:rPr>
+              <w:t>Menu déroulant en session administrateur</w:t>
+            </w:r>
+            <w:r>
+              <w:rPr>
+                <w:noProof/>
+                <w:webHidden/>
+              </w:rPr>
+              <w:tab/>
+            </w:r>
+            <w:r>
+              <w:rPr>
+                <w:noProof/>
+                <w:webHidden/>
+              </w:rPr>
+              <w:fldChar w:fldCharType="begin"/>
+            </w:r>
+            <w:r>
+              <w:rPr>
+                <w:noProof/>
+                <w:webHidden/>
+              </w:rPr>
+              <w:instrText xml:space="preserve"> PAGEREF _Toc418070282 \h </w:instrText>
+            </w:r>
+            <w:r>
+              <w:rPr>
+                <w:noProof/>
+                <w:webHidden/>
+              </w:rPr>
+            </w:r>
+            <w:r>
+              <w:rPr>
+                <w:noProof/>
+                <w:webHidden/>
+              </w:rPr>
+              <w:fldChar w:fldCharType="separate"/>
+            </w:r>
+            <w:r>
+              <w:rPr>
+                <w:noProof/>
+                <w:webHidden/>
+              </w:rPr>
+              <w:t>7</w:t>
+            </w:r>
+            <w:r>
+              <w:rPr>
+                <w:noProof/>
+                <w:webHidden/>
+              </w:rPr>
+              <w:fldChar w:fldCharType="end"/>
+            </w:r>
+          </w:hyperlink>
+        </w:p>
+        <w:p>
+          <w:pPr>
+            <w:pStyle w:val="TM3"/>
+            <w:tabs>
+              <w:tab w:val="right" w:leader="dot" w:pos="9062"/>
+            </w:tabs>
+            <w:rPr>
+              <w:rFonts w:eastAsiaTheme="minorEastAsia"/>
+              <w:noProof/>
+              <w:lang w:eastAsia="fr-CH"/>
+            </w:rPr>
+          </w:pPr>
+          <w:hyperlink w:anchor="_Toc418070283" w:history="1">
+            <w:r>
+              <w:rPr>
+                <w:rStyle w:val="Lienhypertexte"/>
+                <w:rFonts w:ascii="Cambria Math" w:hAnsi="Cambria Math" w:cs="Cambria Math" w:hint="eastAsia"/>
+                <w:noProof/>
+              </w:rPr>
+              <w:t>⑤</w:t>
+            </w:r>
+            <w:r>
+              <w:rPr>
+                <w:rStyle w:val="Lienhypertexte"/>
+                <w:rFonts w:ascii="Franklin Gothic Medium" w:hAnsi="Franklin Gothic Medium" w:cs="Franklin Gothic Medium"/>
+                <w:noProof/>
+              </w:rPr>
+              <w:t xml:space="preserve">  </w:t>
+            </w:r>
+            <w:r>
+              <w:rPr>
+                <w:rStyle w:val="Lienhypertexte"/>
+                <w:noProof/>
+              </w:rPr>
+              <w:t>Connexion administrateur</w:t>
+            </w:r>
+            <w:r>
+              <w:rPr>
+                <w:noProof/>
+                <w:webHidden/>
+              </w:rPr>
+              <w:tab/>
+            </w:r>
+            <w:r>
+              <w:rPr>
+                <w:noProof/>
+                <w:webHidden/>
+              </w:rPr>
+              <w:fldChar w:fldCharType="begin"/>
+            </w:r>
+            <w:r>
+              <w:rPr>
+                <w:noProof/>
+                <w:webHidden/>
+              </w:rPr>
+              <w:instrText xml:space="preserve"> PAGEREF _Toc418070283 \h </w:instrText>
+            </w:r>
+            <w:r>
+              <w:rPr>
+                <w:noProof/>
+                <w:webHidden/>
+              </w:rPr>
+            </w:r>
+            <w:r>
+              <w:rPr>
+                <w:noProof/>
+                <w:webHidden/>
+              </w:rPr>
+              <w:fldChar w:fldCharType="separate"/>
+            </w:r>
+            <w:r>
+              <w:rPr>
+                <w:noProof/>
+                <w:webHidden/>
+              </w:rPr>
+              <w:t>7</w:t>
+            </w:r>
+            <w:r>
+              <w:rPr>
+                <w:noProof/>
+                <w:webHidden/>
+              </w:rPr>
+              <w:fldChar w:fldCharType="end"/>
+            </w:r>
+          </w:hyperlink>
+        </w:p>
+        <w:p>
+          <w:pPr>
+            <w:pStyle w:val="TM3"/>
+            <w:tabs>
+              <w:tab w:val="right" w:leader="dot" w:pos="9062"/>
+            </w:tabs>
+            <w:rPr>
+              <w:rFonts w:eastAsiaTheme="minorEastAsia"/>
+              <w:noProof/>
+              <w:lang w:eastAsia="fr-CH"/>
+            </w:rPr>
+          </w:pPr>
+          <w:hyperlink w:anchor="_Toc418070284" w:history="1">
+            <w:r>
+              <w:rPr>
+                <w:rStyle w:val="Lienhypertexte"/>
+                <w:rFonts w:ascii="Cambria Math" w:hAnsi="Cambria Math" w:cs="Cambria Math" w:hint="eastAsia"/>
+                <w:noProof/>
+              </w:rPr>
+              <w:t>⑥</w:t>
+            </w:r>
+            <w:r>
+              <w:rPr>
+                <w:rStyle w:val="Lienhypertexte"/>
+                <w:rFonts w:ascii="Franklin Gothic Medium" w:hAnsi="Franklin Gothic Medium" w:cs="Franklin Gothic Medium"/>
+                <w:noProof/>
+              </w:rPr>
+              <w:t xml:space="preserve">  </w:t>
+            </w:r>
+            <w:r>
+              <w:rPr>
+                <w:rStyle w:val="Lienhypertexte"/>
+                <w:noProof/>
+              </w:rPr>
+              <w:t>Menu déroulant en session administrateur</w:t>
+            </w:r>
+            <w:r>
+              <w:rPr>
+                <w:noProof/>
+                <w:webHidden/>
+              </w:rPr>
+              <w:tab/>
+            </w:r>
+            <w:r>
+              <w:rPr>
+                <w:noProof/>
+                <w:webHidden/>
+              </w:rPr>
+              <w:fldChar w:fldCharType="begin"/>
+            </w:r>
+            <w:r>
+              <w:rPr>
+                <w:noProof/>
+                <w:webHidden/>
+              </w:rPr>
+              <w:instrText xml:space="preserve"> PAGEREF _Toc418070284 \h </w:instrText>
+            </w:r>
+            <w:r>
+              <w:rPr>
+                <w:noProof/>
+                <w:webHidden/>
+              </w:rPr>
+            </w:r>
+            <w:r>
+              <w:rPr>
+                <w:noProof/>
+                <w:webHidden/>
+              </w:rPr>
+              <w:fldChar w:fldCharType="separate"/>
+            </w:r>
+            <w:r>
+              <w:rPr>
+                <w:noProof/>
+                <w:webHidden/>
+              </w:rPr>
+              <w:t>7</w:t>
+            </w:r>
+            <w:r>
+              <w:rPr>
+                <w:noProof/>
+                <w:webHidden/>
+              </w:rPr>
+              <w:fldChar w:fldCharType="end"/>
+            </w:r>
+          </w:hyperlink>
+        </w:p>
+        <w:p>
+          <w:pPr>
+            <w:pStyle w:val="TM3"/>
+            <w:tabs>
+              <w:tab w:val="right" w:leader="dot" w:pos="9062"/>
+            </w:tabs>
+            <w:rPr>
+              <w:rFonts w:eastAsiaTheme="minorEastAsia"/>
+              <w:noProof/>
+              <w:lang w:eastAsia="fr-CH"/>
+            </w:rPr>
+          </w:pPr>
+          <w:hyperlink w:anchor="_Toc418070285" w:history="1">
+            <w:r>
+              <w:rPr>
+                <w:rStyle w:val="Lienhypertexte"/>
+                <w:rFonts w:ascii="Cambria Math" w:hAnsi="Cambria Math" w:cs="Cambria Math" w:hint="eastAsia"/>
+                <w:noProof/>
+              </w:rPr>
+              <w:t>⑦</w:t>
+            </w:r>
+            <w:r>
+              <w:rPr>
+                <w:rStyle w:val="Lienhypertexte"/>
+                <w:rFonts w:ascii="Cambria Math" w:hAnsi="Cambria Math" w:cs="Cambria Math"/>
+                <w:noProof/>
+              </w:rPr>
+              <w:t xml:space="preserve">  </w:t>
+            </w:r>
+            <w:r>
+              <w:rPr>
+                <w:rStyle w:val="Lienhypertexte"/>
+                <w:noProof/>
+              </w:rPr>
+              <w:t>Connexion administrateur</w:t>
+            </w:r>
+            <w:r>
+              <w:rPr>
+                <w:noProof/>
+                <w:webHidden/>
+              </w:rPr>
+              <w:tab/>
+            </w:r>
+            <w:r>
+              <w:rPr>
+                <w:noProof/>
+                <w:webHidden/>
+              </w:rPr>
+              <w:fldChar w:fldCharType="begin"/>
+            </w:r>
+            <w:r>
+              <w:rPr>
+                <w:noProof/>
+                <w:webHidden/>
+              </w:rPr>
+              <w:instrText xml:space="preserve"> PAGEREF _Toc418070285 \h </w:instrText>
+            </w:r>
+            <w:r>
+              <w:rPr>
+                <w:noProof/>
+                <w:webHidden/>
+              </w:rPr>
+            </w:r>
+            <w:r>
+              <w:rPr>
+                <w:noProof/>
+                <w:webHidden/>
+              </w:rPr>
+              <w:fldChar w:fldCharType="separate"/>
+            </w:r>
+            <w:r>
+              <w:rPr>
+                <w:noProof/>
+                <w:webHidden/>
+              </w:rPr>
+              <w:t>7</w:t>
             </w:r>
             <w:r>
               <w:rPr>
@@ -1083,7 +1663,7 @@
               <w:lang w:eastAsia="fr-CH"/>
             </w:rPr>
           </w:pPr>
-          <w:hyperlink w:anchor="_Toc418057647" w:history="1">
+          <w:hyperlink w:anchor="_Toc418070286" w:history="1">
             <w:r>
               <w:rPr>
                 <w:rStyle w:val="Lienhypertexte"/>
@@ -1110,7 +1690,7 @@
                 <w:noProof/>
                 <w:webHidden/>
               </w:rPr>
-              <w:instrText xml:space="preserve"> PAGEREF _Toc418057647 \h </w:instrText>
+              <w:instrText xml:space="preserve"> PAGEREF _Toc418070286 \h </w:instrText>
             </w:r>
             <w:r>
               <w:rPr>
@@ -1130,7 +1710,7 @@
                 <w:noProof/>
                 <w:webHidden/>
               </w:rPr>
-              <w:t>5</w:t>
+              <w:t>8</w:t>
             </w:r>
             <w:r>
               <w:rPr>
@@ -1153,7 +1733,7 @@
               <w:lang w:eastAsia="fr-CH"/>
             </w:rPr>
           </w:pPr>
-          <w:hyperlink w:anchor="_Toc418057648" w:history="1">
+          <w:hyperlink w:anchor="_Toc418070287" w:history="1">
             <w:r>
               <w:rPr>
                 <w:rStyle w:val="Lienhypertexte"/>
@@ -1180,7 +1760,7 @@
                 <w:noProof/>
                 <w:webHidden/>
               </w:rPr>
-              <w:instrText xml:space="preserve"> PAGEREF _Toc418057648 \h </w:instrText>
+              <w:instrText xml:space="preserve"> PAGEREF _Toc418070287 \h </w:instrText>
             </w:r>
             <w:r>
               <w:rPr>
@@ -1200,7 +1780,7 @@
                 <w:noProof/>
                 <w:webHidden/>
               </w:rPr>
-              <w:t>5</w:t>
+              <w:t>8</w:t>
             </w:r>
             <w:r>
               <w:rPr>
@@ -1223,7 +1803,7 @@
               <w:lang w:eastAsia="fr-CH"/>
             </w:rPr>
           </w:pPr>
-          <w:hyperlink w:anchor="_Toc418057649" w:history="1">
+          <w:hyperlink w:anchor="_Toc418070288" w:history="1">
             <w:r>
               <w:rPr>
                 <w:rStyle w:val="Lienhypertexte"/>
@@ -1250,7 +1830,7 @@
                 <w:noProof/>
                 <w:webHidden/>
               </w:rPr>
-              <w:instrText xml:space="preserve"> PAGEREF _Toc418057649 \h </w:instrText>
+              <w:instrText xml:space="preserve"> PAGEREF _Toc418070288 \h </w:instrText>
             </w:r>
             <w:r>
               <w:rPr>
@@ -1270,7 +1850,7 @@
                 <w:noProof/>
                 <w:webHidden/>
               </w:rPr>
-              <w:t>5</w:t>
+              <w:t>8</w:t>
             </w:r>
             <w:r>
               <w:rPr>
@@ -1293,7 +1873,7 @@
               <w:lang w:eastAsia="fr-CH"/>
             </w:rPr>
           </w:pPr>
-          <w:hyperlink w:anchor="_Toc418057650" w:history="1">
+          <w:hyperlink w:anchor="_Toc418070289" w:history="1">
             <w:r>
               <w:rPr>
                 <w:rStyle w:val="Lienhypertexte"/>
@@ -1320,7 +1900,7 @@
                 <w:noProof/>
                 <w:webHidden/>
               </w:rPr>
-              <w:instrText xml:space="preserve"> PAGEREF _Toc418057650 \h </w:instrText>
+              <w:instrText xml:space="preserve"> PAGEREF _Toc418070289 \h </w:instrText>
             </w:r>
             <w:r>
               <w:rPr>
@@ -1340,7 +1920,7 @@
                 <w:noProof/>
                 <w:webHidden/>
               </w:rPr>
-              <w:t>5</w:t>
+              <w:t>8</w:t>
             </w:r>
             <w:r>
               <w:rPr>
@@ -1363,7 +1943,7 @@
               <w:lang w:eastAsia="fr-CH"/>
             </w:rPr>
           </w:pPr>
-          <w:hyperlink w:anchor="_Toc418057651" w:history="1">
+          <w:hyperlink w:anchor="_Toc418070290" w:history="1">
             <w:r>
               <w:rPr>
                 <w:rStyle w:val="Lienhypertexte"/>
@@ -1390,7 +1970,7 @@
                 <w:noProof/>
                 <w:webHidden/>
               </w:rPr>
-              <w:instrText xml:space="preserve"> PAGEREF _Toc418057651 \h </w:instrText>
+              <w:instrText xml:space="preserve"> PAGEREF _Toc418070290 \h </w:instrText>
             </w:r>
             <w:r>
               <w:rPr>
@@ -1410,7 +1990,7 @@
                 <w:noProof/>
                 <w:webHidden/>
               </w:rPr>
-              <w:t>5</w:t>
+              <w:t>8</w:t>
             </w:r>
             <w:r>
               <w:rPr>
@@ -1433,7 +2013,7 @@
               <w:lang w:eastAsia="fr-CH"/>
             </w:rPr>
           </w:pPr>
-          <w:hyperlink w:anchor="_Toc418057652" w:history="1">
+          <w:hyperlink w:anchor="_Toc418070291" w:history="1">
             <w:r>
               <w:rPr>
                 <w:rStyle w:val="Lienhypertexte"/>
@@ -1460,7 +2040,7 @@
                 <w:noProof/>
                 <w:webHidden/>
               </w:rPr>
-              <w:instrText xml:space="preserve"> PAGEREF _Toc418057652 \h </w:instrText>
+              <w:instrText xml:space="preserve"> PAGEREF _Toc418070291 \h </w:instrText>
             </w:r>
             <w:r>
               <w:rPr>
@@ -1480,7 +2060,7 @@
                 <w:noProof/>
                 <w:webHidden/>
               </w:rPr>
-              <w:t>5</w:t>
+              <w:t>8</w:t>
             </w:r>
             <w:r>
               <w:rPr>
@@ -1503,7 +2083,7 @@
               <w:lang w:eastAsia="fr-CH"/>
             </w:rPr>
           </w:pPr>
-          <w:hyperlink w:anchor="_Toc418057653" w:history="1">
+          <w:hyperlink w:anchor="_Toc418070292" w:history="1">
             <w:r>
               <w:rPr>
                 <w:rStyle w:val="Lienhypertexte"/>
@@ -1530,7 +2110,7 @@
                 <w:noProof/>
                 <w:webHidden/>
               </w:rPr>
-              <w:instrText xml:space="preserve"> PAGEREF _Toc418057653 \h </w:instrText>
+              <w:instrText xml:space="preserve"> PAGEREF _Toc418070292 \h </w:instrText>
             </w:r>
             <w:r>
               <w:rPr>
@@ -1550,7 +2130,7 @@
                 <w:noProof/>
                 <w:webHidden/>
               </w:rPr>
-              <w:t>5</w:t>
+              <w:t>8</w:t>
             </w:r>
             <w:r>
               <w:rPr>
@@ -1573,7 +2153,7 @@
               <w:lang w:eastAsia="fr-CH"/>
             </w:rPr>
           </w:pPr>
-          <w:hyperlink w:anchor="_Toc418057654" w:history="1">
+          <w:hyperlink w:anchor="_Toc418070293" w:history="1">
             <w:r>
               <w:rPr>
                 <w:rStyle w:val="Lienhypertexte"/>
@@ -1600,7 +2180,7 @@
                 <w:noProof/>
                 <w:webHidden/>
               </w:rPr>
-              <w:instrText xml:space="preserve"> PAGEREF _Toc418057654 \h </w:instrText>
+              <w:instrText xml:space="preserve"> PAGEREF _Toc418070293 \h </w:instrText>
             </w:r>
             <w:r>
               <w:rPr>
@@ -1620,7 +2200,7 @@
                 <w:noProof/>
                 <w:webHidden/>
               </w:rPr>
-              <w:t>5</w:t>
+              <w:t>8</w:t>
             </w:r>
             <w:r>
               <w:rPr>
@@ -1643,7 +2223,7 @@
               <w:lang w:eastAsia="fr-CH"/>
             </w:rPr>
           </w:pPr>
-          <w:hyperlink w:anchor="_Toc418057655" w:history="1">
+          <w:hyperlink w:anchor="_Toc418070294" w:history="1">
             <w:r>
               <w:rPr>
                 <w:rStyle w:val="Lienhypertexte"/>
@@ -1670,7 +2250,7 @@
                 <w:noProof/>
                 <w:webHidden/>
               </w:rPr>
-              <w:instrText xml:space="preserve"> PAGEREF _Toc418057655 \h </w:instrText>
+              <w:instrText xml:space="preserve"> PAGEREF _Toc418070294 \h </w:instrText>
             </w:r>
             <w:r>
               <w:rPr>
@@ -1690,7 +2270,7 @@
                 <w:noProof/>
                 <w:webHidden/>
               </w:rPr>
-              <w:t>5</w:t>
+              <w:t>8</w:t>
             </w:r>
             <w:r>
               <w:rPr>
@@ -1713,7 +2293,7 @@
               <w:lang w:eastAsia="fr-CH"/>
             </w:rPr>
           </w:pPr>
-          <w:hyperlink w:anchor="_Toc418057656" w:history="1">
+          <w:hyperlink w:anchor="_Toc418070295" w:history="1">
             <w:r>
               <w:rPr>
                 <w:rStyle w:val="Lienhypertexte"/>
@@ -1740,7 +2320,7 @@
                 <w:noProof/>
                 <w:webHidden/>
               </w:rPr>
-              <w:instrText xml:space="preserve"> PAGEREF _Toc418057656 \h </w:instrText>
+              <w:instrText xml:space="preserve"> PAGEREF _Toc418070295 \h </w:instrText>
             </w:r>
             <w:r>
               <w:rPr>
@@ -1760,7 +2340,7 @@
                 <w:noProof/>
                 <w:webHidden/>
               </w:rPr>
-              <w:t>5</w:t>
+              <w:t>8</w:t>
             </w:r>
             <w:r>
               <w:rPr>
@@ -1783,7 +2363,7 @@
               <w:lang w:eastAsia="fr-CH"/>
             </w:rPr>
           </w:pPr>
-          <w:hyperlink w:anchor="_Toc418057657" w:history="1">
+          <w:hyperlink w:anchor="_Toc418070296" w:history="1">
             <w:r>
               <w:rPr>
                 <w:rStyle w:val="Lienhypertexte"/>
@@ -1810,7 +2390,7 @@
                 <w:noProof/>
                 <w:webHidden/>
               </w:rPr>
-              <w:instrText xml:space="preserve"> PAGEREF _Toc418057657 \h </w:instrText>
+              <w:instrText xml:space="preserve"> PAGEREF _Toc418070296 \h </w:instrText>
             </w:r>
             <w:r>
               <w:rPr>
@@ -1830,7 +2410,7 @@
                 <w:noProof/>
                 <w:webHidden/>
               </w:rPr>
-              <w:t>5</w:t>
+              <w:t>8</w:t>
             </w:r>
             <w:r>
               <w:rPr>
@@ -1862,7 +2442,7 @@
       <w:pPr>
         <w:pStyle w:val="Titre1"/>
       </w:pPr>
-      <w:bookmarkStart w:id="0" w:name="_Toc418057637"/>
+      <w:bookmarkStart w:id="1" w:name="_Toc418070269"/>
       <w:r>
         <w:lastRenderedPageBreak/>
         <w:t>Introductio</w:t>
@@ -1870,7 +2450,7 @@
       <w:r>
         <w:t>n</w:t>
       </w:r>
-      <w:bookmarkEnd w:id="0"/>
+      <w:bookmarkEnd w:id="1"/>
     </w:p>
     <w:p>
       <w:r>
@@ -1968,11 +2548,11 @@
       <w:pPr>
         <w:pStyle w:val="Titre1"/>
       </w:pPr>
-      <w:bookmarkStart w:id="1" w:name="_Toc418057638"/>
+      <w:bookmarkStart w:id="2" w:name="_Toc418070270"/>
       <w:r>
         <w:t>Etude d’opportunité</w:t>
       </w:r>
-      <w:bookmarkEnd w:id="1"/>
+      <w:bookmarkEnd w:id="2"/>
     </w:p>
     <w:p>
       <w:r>
@@ -1983,7 +2563,7 @@
       <w:pPr>
         <w:pStyle w:val="Titre2"/>
       </w:pPr>
-      <w:bookmarkStart w:id="2" w:name="_Toc418057639"/>
+      <w:bookmarkStart w:id="3" w:name="_Toc418070271"/>
       <w:r>
         <w:rPr>
           <w:rFonts w:ascii="Cambria Math" w:hAnsi="Cambria Math" w:cs="Cambria Math"/>
@@ -1999,7 +2579,7 @@
       <w:r>
         <w:t>PRODIMEX</w:t>
       </w:r>
-      <w:bookmarkEnd w:id="2"/>
+      <w:bookmarkEnd w:id="3"/>
     </w:p>
     <w:p>
       <w:hyperlink r:id="rId10" w:history="1">
@@ -2234,8 +2814,6 @@
           <w:szCs w:val="26"/>
         </w:rPr>
       </w:pPr>
-      <w:bookmarkStart w:id="3" w:name="_GoBack"/>
-      <w:bookmarkEnd w:id="3"/>
       <w:r>
         <w:br w:type="page"/>
       </w:r>
@@ -2244,7 +2822,7 @@
       <w:pPr>
         <w:pStyle w:val="Titre2"/>
       </w:pPr>
-      <w:bookmarkStart w:id="4" w:name="_Toc418057640"/>
+      <w:bookmarkStart w:id="4" w:name="_Toc418070272"/>
       <w:r>
         <w:rPr>
           <w:rFonts w:ascii="Cambria Math" w:hAnsi="Cambria Math" w:cs="Cambria Math"/>
@@ -2506,7 +3084,7 @@
       <w:pPr>
         <w:pStyle w:val="Titre2"/>
       </w:pPr>
-      <w:bookmarkStart w:id="5" w:name="_Toc418057641"/>
+      <w:bookmarkStart w:id="5" w:name="_Toc418070273"/>
       <w:r>
         <w:rPr>
           <w:rFonts w:ascii="Cambria Math" w:hAnsi="Cambria Math" w:cs="Cambria Math"/>
@@ -2802,7 +3380,7 @@
       <w:pPr>
         <w:pStyle w:val="Titre1"/>
       </w:pPr>
-      <w:bookmarkStart w:id="6" w:name="_Toc418057642"/>
+      <w:bookmarkStart w:id="6" w:name="_Toc418070274"/>
       <w:r>
         <w:lastRenderedPageBreak/>
         <w:t>Analyse fonctionnelle</w:t>
@@ -2813,7 +3391,7 @@
       <w:pPr>
         <w:pStyle w:val="Titre2"/>
       </w:pPr>
-      <w:bookmarkStart w:id="7" w:name="_Toc418057643"/>
+      <w:bookmarkStart w:id="7" w:name="_Toc418070275"/>
       <w:r>
         <w:t>Généralités</w:t>
       </w:r>
@@ -3045,7 +3623,7 @@
       <w:pPr>
         <w:pStyle w:val="Titre2"/>
       </w:pPr>
-      <w:bookmarkStart w:id="8" w:name="_Toc418057644"/>
+      <w:bookmarkStart w:id="8" w:name="_Toc418070276"/>
       <w:r>
         <w:lastRenderedPageBreak/>
         <w:t>Description des fonctionnalités globales</w:t>
@@ -3135,10 +3713,7 @@
         <w:t>Modifier un produit</w:t>
       </w:r>
       <w:r>
-        <w:t xml:space="preserve"> </w:t>
-      </w:r>
-      <w:r>
-        <w:t>et ses médias</w:t>
+        <w:t xml:space="preserve"> et ses médias</w:t>
       </w:r>
     </w:p>
     <w:p>
@@ -3153,10 +3728,7 @@
         <w:t>Supprimer un produit</w:t>
       </w:r>
       <w:r>
-        <w:t xml:space="preserve"> </w:t>
-      </w:r>
-      <w:r>
-        <w:t>et ses médias</w:t>
+        <w:t xml:space="preserve"> et ses médias</w:t>
       </w:r>
     </w:p>
     <w:p>
@@ -3175,7 +3747,7 @@
       <w:pPr>
         <w:pStyle w:val="Titre2"/>
       </w:pPr>
-      <w:bookmarkStart w:id="9" w:name="_Toc418057645"/>
+      <w:bookmarkStart w:id="9" w:name="_Toc418070277"/>
       <w:r>
         <w:t xml:space="preserve">Description des fonctionnalités </w:t>
       </w:r>
@@ -3186,9 +3758,130 @@
     </w:p>
     <w:p>
       <w:pPr>
+        <w:jc w:val="left"/>
+        <w:rPr>
+          <w:rFonts w:asciiTheme="majorHAnsi" w:eastAsiaTheme="majorEastAsia" w:hAnsiTheme="majorHAnsi" w:cstheme="majorBidi"/>
+          <w:bCs/>
+          <w:color w:val="797B7E" w:themeColor="accent1"/>
+          <w:sz w:val="26"/>
+          <w:szCs w:val="26"/>
+        </w:rPr>
+      </w:pPr>
+      <w:r>
+        <w:br w:type="page"/>
+      </w:r>
+    </w:p>
+    <w:p>
+      <w:pPr>
         <w:pStyle w:val="Titre2"/>
       </w:pPr>
-      <w:bookmarkStart w:id="10" w:name="_Toc418057646"/>
+      <w:bookmarkStart w:id="10" w:name="_Toc418070278"/>
+      <w:r>
+        <w:rPr>
+          <w:noProof/>
+          <w:lang w:eastAsia="fr-CH"/>
+        </w:rPr>
+        <w:lastRenderedPageBreak/>
+        <w:drawing>
+          <wp:anchor distT="0" distB="0" distL="114300" distR="114300" simplePos="0" relativeHeight="251659264" behindDoc="1" locked="0" layoutInCell="1" allowOverlap="1" wp14:anchorId="4E754105" wp14:editId="034C3ADB">
+            <wp:simplePos x="0" y="0"/>
+            <wp:positionH relativeFrom="column">
+              <wp:posOffset>-314325</wp:posOffset>
+            </wp:positionH>
+            <wp:positionV relativeFrom="paragraph">
+              <wp:posOffset>212725</wp:posOffset>
+            </wp:positionV>
+            <wp:extent cx="6391910" cy="8385175"/>
+            <wp:effectExtent l="0" t="0" r="8890" b="0"/>
+            <wp:wrapTight wrapText="bothSides">
+              <wp:wrapPolygon edited="0">
+                <wp:start x="644" y="393"/>
+                <wp:lineTo x="386" y="687"/>
+                <wp:lineTo x="386" y="932"/>
+                <wp:lineTo x="708" y="1276"/>
+                <wp:lineTo x="708" y="5938"/>
+                <wp:lineTo x="10815" y="5987"/>
+                <wp:lineTo x="10815" y="6772"/>
+                <wp:lineTo x="386" y="6772"/>
+                <wp:lineTo x="258" y="7459"/>
+                <wp:lineTo x="644" y="7557"/>
+                <wp:lineTo x="708" y="12268"/>
+                <wp:lineTo x="13261" y="12268"/>
+                <wp:lineTo x="13261" y="13053"/>
+                <wp:lineTo x="515" y="13102"/>
+                <wp:lineTo x="322" y="13593"/>
+                <wp:lineTo x="579" y="13838"/>
+                <wp:lineTo x="708" y="20512"/>
+                <wp:lineTo x="5601" y="20758"/>
+                <wp:lineTo x="12360" y="20856"/>
+                <wp:lineTo x="20793" y="20856"/>
+                <wp:lineTo x="20922" y="10256"/>
+                <wp:lineTo x="20407" y="10207"/>
+                <wp:lineTo x="13776" y="9913"/>
+                <wp:lineTo x="13841" y="8342"/>
+                <wp:lineTo x="14356" y="7410"/>
+                <wp:lineTo x="13776" y="7263"/>
+                <wp:lineTo x="10751" y="6772"/>
+                <wp:lineTo x="10815" y="5987"/>
+                <wp:lineTo x="21115" y="5987"/>
+                <wp:lineTo x="21566" y="5938"/>
+                <wp:lineTo x="21566" y="834"/>
+                <wp:lineTo x="21051" y="834"/>
+                <wp:lineTo x="12231" y="393"/>
+                <wp:lineTo x="644" y="393"/>
+              </wp:wrapPolygon>
+            </wp:wrapTight>
+            <wp:docPr id="1" name="Image 1" descr="C:\Users\SEEMULLERJ_INFO\Desktop\TPI2015\SEEMULLERJ_TPI_2015\doc\img\all_screens.png"/>
+            <wp:cNvGraphicFramePr>
+              <a:graphicFrameLocks xmlns:a="http://schemas.openxmlformats.org/drawingml/2006/main" noChangeAspect="1"/>
+            </wp:cNvGraphicFramePr>
+            <a:graphic xmlns:a="http://schemas.openxmlformats.org/drawingml/2006/main">
+              <a:graphicData uri="http://schemas.openxmlformats.org/drawingml/2006/picture">
+                <pic:pic xmlns:pic="http://schemas.openxmlformats.org/drawingml/2006/picture">
+                  <pic:nvPicPr>
+                    <pic:cNvPr id="0" name="Picture 1" descr="C:\Users\SEEMULLERJ_INFO\Desktop\TPI2015\SEEMULLERJ_TPI_2015\doc\img\all_screens.png"/>
+                    <pic:cNvPicPr>
+                      <a:picLocks noChangeAspect="1" noChangeArrowheads="1"/>
+                    </pic:cNvPicPr>
+                  </pic:nvPicPr>
+                  <pic:blipFill>
+                    <a:blip r:embed="rId14">
+                      <a:extLst>
+                        <a:ext uri="{28A0092B-C50C-407E-A947-70E740481C1C}">
+                          <a14:useLocalDpi xmlns:a14="http://schemas.microsoft.com/office/drawing/2010/main" val="0"/>
+                        </a:ext>
+                      </a:extLst>
+                    </a:blip>
+                    <a:srcRect/>
+                    <a:stretch>
+                      <a:fillRect/>
+                    </a:stretch>
+                  </pic:blipFill>
+                  <pic:spPr bwMode="auto">
+                    <a:xfrm>
+                      <a:off x="0" y="0"/>
+                      <a:ext cx="6391910" cy="8385175"/>
+                    </a:xfrm>
+                    <a:prstGeom prst="rect">
+                      <a:avLst/>
+                    </a:prstGeom>
+                    <a:noFill/>
+                    <a:ln>
+                      <a:noFill/>
+                    </a:ln>
+                  </pic:spPr>
+                </pic:pic>
+              </a:graphicData>
+            </a:graphic>
+            <wp14:sizeRelH relativeFrom="page">
+              <wp14:pctWidth>0</wp14:pctWidth>
+            </wp14:sizeRelH>
+            <wp14:sizeRelV relativeFrom="page">
+              <wp14:pctHeight>0</wp14:pctHeight>
+            </wp14:sizeRelV>
+          </wp:anchor>
+        </w:drawing>
+      </w:r>
       <w:r>
         <w:t>Description détaillée de l’interface</w:t>
       </w:r>
@@ -3196,63 +3889,336 @@
     </w:p>
     <w:p>
       <w:pPr>
+        <w:jc w:val="left"/>
+      </w:pPr>
+    </w:p>
+    <w:p>
+      <w:pPr>
+        <w:jc w:val="left"/>
+        <w:rPr>
+          <w:rFonts w:ascii="Cambria Math" w:eastAsiaTheme="majorEastAsia" w:hAnsi="Cambria Math" w:cs="Cambria Math"/>
+          <w:bCs/>
+          <w:color w:val="262626" w:themeColor="text1" w:themeTint="D9"/>
+        </w:rPr>
+      </w:pPr>
+      <w:bookmarkStart w:id="11" w:name="_Toc413240868"/>
+      <w:r>
+        <w:rPr>
+          <w:rFonts w:ascii="Cambria Math" w:hAnsi="Cambria Math" w:cs="Cambria Math"/>
+        </w:rPr>
+        <w:br w:type="page"/>
+      </w:r>
+    </w:p>
+    <w:p>
+      <w:pPr>
+        <w:pStyle w:val="Titre3"/>
+      </w:pPr>
+      <w:bookmarkStart w:id="12" w:name="_Toc418070279"/>
+      <w:r>
+        <w:rPr>
+          <w:rFonts w:ascii="Cambria Math" w:hAnsi="Cambria Math" w:cs="Cambria Math"/>
+        </w:rPr>
+        <w:lastRenderedPageBreak/>
+        <w:t>①</w:t>
+      </w:r>
+      <w:r>
+        <w:t xml:space="preserve">  </w:t>
+      </w:r>
+      <w:r>
+        <w:t>Page</w:t>
+      </w:r>
+      <w:r>
+        <w:t xml:space="preserve"> principal</w:t>
+      </w:r>
+      <w:bookmarkEnd w:id="11"/>
+      <w:r>
+        <w:t>e (Visiteur)</w:t>
+      </w:r>
+      <w:bookmarkEnd w:id="12"/>
+    </w:p>
+    <w:p>
+      <w:pPr>
+        <w:pStyle w:val="NormalDescription"/>
+      </w:pPr>
+      <w:r>
+        <w:t>Le menu principal</w:t>
+      </w:r>
+    </w:p>
+    <w:p>
+      <w:pPr>
+        <w:pStyle w:val="Titre3"/>
+      </w:pPr>
+      <w:bookmarkStart w:id="13" w:name="_Toc413240869"/>
+      <w:bookmarkStart w:id="14" w:name="_Toc418070280"/>
+      <w:r>
+        <w:rPr>
+          <w:rFonts w:ascii="Cambria Math" w:hAnsi="Cambria Math" w:cs="Cambria Math"/>
+        </w:rPr>
+        <w:t>②</w:t>
+      </w:r>
+      <w:r>
+        <w:t xml:space="preserve">  </w:t>
+      </w:r>
+      <w:bookmarkEnd w:id="13"/>
+      <w:r>
+        <w:t>Résultat de recherche</w:t>
+      </w:r>
+      <w:bookmarkEnd w:id="14"/>
+    </w:p>
+    <w:p>
+      <w:pPr>
+        <w:pStyle w:val="NormalDescription"/>
+      </w:pPr>
+      <w:bookmarkStart w:id="15" w:name="_Toc413240870"/>
+      <w:r>
+        <w:t>Blablas</w:t>
+      </w:r>
+    </w:p>
+    <w:p>
+      <w:pPr>
+        <w:pStyle w:val="Titre3"/>
+      </w:pPr>
+      <w:bookmarkStart w:id="16" w:name="_Toc418070281"/>
+      <w:r>
+        <w:rPr>
+          <w:rFonts w:ascii="Cambria Math" w:hAnsi="Cambria Math" w:cs="Cambria Math"/>
+        </w:rPr>
+        <w:t>③</w:t>
+      </w:r>
+      <w:r>
+        <w:t xml:space="preserve">  </w:t>
+      </w:r>
+      <w:bookmarkEnd w:id="15"/>
+      <w:r>
+        <w:t>Page principale (Administrateur)</w:t>
+      </w:r>
+      <w:bookmarkEnd w:id="16"/>
+    </w:p>
+    <w:p>
+      <w:pPr>
+        <w:pStyle w:val="NormalDescription"/>
+      </w:pPr>
+      <w:bookmarkStart w:id="17" w:name="_Toc413240871"/>
+      <w:r>
+        <w:t>Blablas</w:t>
+      </w:r>
+    </w:p>
+    <w:p>
+      <w:pPr>
+        <w:pStyle w:val="Titre3"/>
+      </w:pPr>
+      <w:bookmarkStart w:id="18" w:name="_Toc418070282"/>
+      <w:r>
+        <w:rPr>
+          <w:rFonts w:ascii="Cambria Math" w:hAnsi="Cambria Math" w:cs="Cambria Math"/>
+        </w:rPr>
+        <w:t>④</w:t>
+      </w:r>
+      <w:r>
+        <w:rPr>
+          <w:rFonts w:ascii="Franklin Gothic Medium" w:hAnsi="Franklin Gothic Medium" w:cs="Franklin Gothic Medium"/>
+        </w:rPr>
+        <w:t> </w:t>
+      </w:r>
+      <w:r>
+        <w:rPr>
+          <w:rFonts w:ascii="Franklin Gothic Medium" w:hAnsi="Franklin Gothic Medium" w:cs="Franklin Gothic Medium"/>
+        </w:rPr>
+        <w:t xml:space="preserve"> </w:t>
+      </w:r>
+      <w:bookmarkEnd w:id="17"/>
+      <w:r>
+        <w:t>Menu déroulant en session administrateur</w:t>
+      </w:r>
+      <w:bookmarkEnd w:id="18"/>
+    </w:p>
+    <w:p>
+      <w:pPr>
+        <w:pStyle w:val="NormalDescription"/>
+      </w:pPr>
+      <w:bookmarkStart w:id="19" w:name="_Toc413240872"/>
+      <w:r>
+        <w:t>Blablas</w:t>
+      </w:r>
+    </w:p>
+    <w:p>
+      <w:pPr>
+        <w:pStyle w:val="Titre3"/>
+      </w:pPr>
+      <w:bookmarkStart w:id="20" w:name="_Toc418070283"/>
+      <w:r>
+        <w:rPr>
+          <w:rFonts w:ascii="Cambria Math" w:hAnsi="Cambria Math" w:cs="Cambria Math"/>
+        </w:rPr>
+        <w:t>⑤</w:t>
+      </w:r>
+      <w:r>
+        <w:rPr>
+          <w:rFonts w:ascii="Franklin Gothic Medium" w:hAnsi="Franklin Gothic Medium" w:cs="Franklin Gothic Medium"/>
+        </w:rPr>
+        <w:t> </w:t>
+      </w:r>
+      <w:r>
+        <w:rPr>
+          <w:rFonts w:ascii="Franklin Gothic Medium" w:hAnsi="Franklin Gothic Medium" w:cs="Franklin Gothic Medium"/>
+        </w:rPr>
+        <w:t xml:space="preserve"> </w:t>
+      </w:r>
+      <w:bookmarkEnd w:id="19"/>
+      <w:r>
+        <w:t>Connexion administrateur</w:t>
+      </w:r>
+      <w:bookmarkEnd w:id="20"/>
+    </w:p>
+    <w:p>
+      <w:pPr>
+        <w:pStyle w:val="NormalDescription"/>
+      </w:pPr>
+      <w:r>
+        <w:t>Blablas</w:t>
+      </w:r>
+    </w:p>
+    <w:p>
+      <w:pPr>
+        <w:pStyle w:val="Titre3"/>
+      </w:pPr>
+      <w:bookmarkStart w:id="21" w:name="_Toc418070284"/>
+      <w:r>
+        <w:rPr>
+          <w:rFonts w:ascii="Cambria Math" w:hAnsi="Cambria Math" w:cs="Cambria Math"/>
+        </w:rPr>
+        <w:t>⑥</w:t>
+      </w:r>
+      <w:r>
+        <w:rPr>
+          <w:rFonts w:ascii="Franklin Gothic Medium" w:hAnsi="Franklin Gothic Medium" w:cs="Franklin Gothic Medium"/>
+        </w:rPr>
+        <w:t> </w:t>
+      </w:r>
+      <w:r>
+        <w:rPr>
+          <w:rFonts w:ascii="Franklin Gothic Medium" w:hAnsi="Franklin Gothic Medium" w:cs="Franklin Gothic Medium"/>
+        </w:rPr>
+        <w:t xml:space="preserve"> </w:t>
+      </w:r>
+      <w:r>
+        <w:t>Menu déroulant en session administrateur</w:t>
+      </w:r>
+      <w:bookmarkEnd w:id="21"/>
+    </w:p>
+    <w:p>
+      <w:pPr>
+        <w:pStyle w:val="NormalDescription"/>
+      </w:pPr>
+      <w:r>
+        <w:t>Blablas</w:t>
+      </w:r>
+    </w:p>
+    <w:p>
+      <w:pPr>
+        <w:pStyle w:val="Titre3"/>
+      </w:pPr>
+      <w:bookmarkStart w:id="22" w:name="_Toc418070285"/>
+      <w:r>
+        <w:rPr>
+          <w:rFonts w:ascii="Cambria Math" w:hAnsi="Cambria Math" w:cs="Cambria Math"/>
+        </w:rPr>
+        <w:t xml:space="preserve">⑦ </w:t>
+      </w:r>
+      <w:r>
+        <w:rPr>
+          <w:rFonts w:ascii="Cambria Math" w:hAnsi="Cambria Math" w:cs="Cambria Math"/>
+        </w:rPr>
+        <w:t xml:space="preserve"> </w:t>
+      </w:r>
+      <w:r>
+        <w:t>Connexion administrateur</w:t>
+      </w:r>
+      <w:bookmarkEnd w:id="22"/>
+    </w:p>
+    <w:p>
+      <w:pPr>
+        <w:pStyle w:val="NormalDescription"/>
+      </w:pPr>
+      <w:r>
+        <w:t>Blablas</w:t>
+      </w:r>
+    </w:p>
+    <w:p>
+      <w:pPr>
+        <w:jc w:val="left"/>
+        <w:rPr>
+          <w:rFonts w:asciiTheme="majorHAnsi" w:eastAsiaTheme="majorEastAsia" w:hAnsiTheme="majorHAnsi" w:cstheme="majorBidi"/>
+          <w:bCs/>
+          <w:color w:val="797B7E" w:themeColor="accent1"/>
+          <w:sz w:val="26"/>
+          <w:szCs w:val="26"/>
+        </w:rPr>
+      </w:pPr>
+      <w:r>
+        <w:br w:type="page"/>
+      </w:r>
+    </w:p>
+    <w:p>
+      <w:pPr>
         <w:pStyle w:val="Titre2"/>
       </w:pPr>
-      <w:bookmarkStart w:id="11" w:name="_Toc418057647"/>
-      <w:r>
+      <w:bookmarkStart w:id="23" w:name="_Toc418070286"/>
+      <w:r>
+        <w:lastRenderedPageBreak/>
         <w:t>Description des éléments de sécurité</w:t>
       </w:r>
-      <w:bookmarkEnd w:id="11"/>
+      <w:bookmarkEnd w:id="23"/>
     </w:p>
     <w:p>
       <w:pPr>
         <w:pStyle w:val="Titre1"/>
       </w:pPr>
-      <w:bookmarkStart w:id="12" w:name="_Toc418057648"/>
+      <w:bookmarkStart w:id="24" w:name="_Toc418070287"/>
       <w:r>
         <w:t>Analyse organique</w:t>
       </w:r>
-      <w:bookmarkEnd w:id="12"/>
+      <w:bookmarkEnd w:id="24"/>
     </w:p>
     <w:p>
       <w:pPr>
         <w:pStyle w:val="Titre2"/>
       </w:pPr>
-      <w:bookmarkStart w:id="13" w:name="_Toc418057649"/>
+      <w:bookmarkStart w:id="25" w:name="_Toc418070288"/>
       <w:r>
         <w:t>Généralités</w:t>
       </w:r>
-      <w:bookmarkEnd w:id="13"/>
+      <w:bookmarkEnd w:id="25"/>
     </w:p>
     <w:p>
       <w:pPr>
         <w:pStyle w:val="Titre1"/>
       </w:pPr>
-      <w:bookmarkStart w:id="14" w:name="_Toc418057650"/>
+      <w:bookmarkStart w:id="26" w:name="_Toc418070289"/>
       <w:r>
         <w:t>Tests</w:t>
       </w:r>
-      <w:bookmarkEnd w:id="14"/>
+      <w:bookmarkEnd w:id="26"/>
     </w:p>
     <w:p>
       <w:pPr>
         <w:pStyle w:val="Titre1"/>
       </w:pPr>
-      <w:bookmarkStart w:id="15" w:name="_Toc418057651"/>
+      <w:bookmarkStart w:id="27" w:name="_Toc418070290"/>
       <w:r>
         <w:t>Conclusion</w:t>
       </w:r>
-      <w:bookmarkEnd w:id="15"/>
+      <w:bookmarkEnd w:id="27"/>
     </w:p>
     <w:p>
       <w:pPr>
         <w:pStyle w:val="Titre2"/>
       </w:pPr>
-      <w:bookmarkStart w:id="16" w:name="_Toc418057652"/>
+      <w:bookmarkStart w:id="28" w:name="_Toc418070291"/>
       <w:r>
         <w:t>Bilan, améliorations envisageables</w:t>
       </w:r>
-      <w:bookmarkEnd w:id="16"/>
+      <w:bookmarkEnd w:id="28"/>
       <w:r>
         <w:t xml:space="preserve"> </w:t>
       </w:r>
@@ -3261,11 +4227,11 @@
       <w:pPr>
         <w:pStyle w:val="Titre2"/>
       </w:pPr>
-      <w:bookmarkStart w:id="17" w:name="_Toc418057653"/>
+      <w:bookmarkStart w:id="29" w:name="_Toc418070292"/>
       <w:r>
         <w:t>Comparaison analyse et réalisation</w:t>
       </w:r>
-      <w:bookmarkEnd w:id="17"/>
+      <w:bookmarkEnd w:id="29"/>
       <w:r>
         <w:t xml:space="preserve"> </w:t>
       </w:r>
@@ -3274,11 +4240,11 @@
       <w:pPr>
         <w:pStyle w:val="Titre2"/>
       </w:pPr>
-      <w:bookmarkStart w:id="18" w:name="_Toc418057654"/>
+      <w:bookmarkStart w:id="30" w:name="_Toc418070293"/>
       <w:r>
         <w:t>Comparaison journal et planning</w:t>
       </w:r>
-      <w:bookmarkEnd w:id="18"/>
+      <w:bookmarkEnd w:id="30"/>
       <w:r>
         <w:t xml:space="preserve"> </w:t>
       </w:r>
@@ -3287,35 +4253,35 @@
       <w:pPr>
         <w:pStyle w:val="Titre2"/>
       </w:pPr>
-      <w:bookmarkStart w:id="19" w:name="_Toc418057655"/>
+      <w:bookmarkStart w:id="31" w:name="_Toc418070294"/>
       <w:r>
         <w:t>(Mes satisfactions, ce que j’ai appris)</w:t>
       </w:r>
-      <w:bookmarkEnd w:id="19"/>
+      <w:bookmarkEnd w:id="31"/>
     </w:p>
     <w:p>
       <w:pPr>
         <w:pStyle w:val="Titre1"/>
       </w:pPr>
-      <w:bookmarkStart w:id="20" w:name="_Toc418057656"/>
+      <w:bookmarkStart w:id="32" w:name="_Toc418070295"/>
       <w:r>
         <w:t>Bibliographie</w:t>
       </w:r>
-      <w:bookmarkEnd w:id="20"/>
+      <w:bookmarkEnd w:id="32"/>
     </w:p>
     <w:p>
       <w:pPr>
         <w:pStyle w:val="Titre1"/>
       </w:pPr>
-      <w:bookmarkStart w:id="21" w:name="_Toc418057657"/>
+      <w:bookmarkStart w:id="33" w:name="_Toc418070296"/>
       <w:r>
         <w:t>Remerciements</w:t>
       </w:r>
-      <w:bookmarkEnd w:id="21"/>
+      <w:bookmarkEnd w:id="33"/>
     </w:p>
     <w:sectPr>
-      <w:headerReference w:type="default" r:id="rId14"/>
-      <w:footerReference w:type="default" r:id="rId15"/>
+      <w:headerReference w:type="default" r:id="rId15"/>
+      <w:footerReference w:type="default" r:id="rId16"/>
       <w:pgSz w:w="11906" w:h="16838"/>
       <w:pgMar w:top="1417" w:right="1417" w:bottom="1417" w:left="1417" w:header="708" w:footer="708" w:gutter="0"/>
       <w:pgNumType w:start="0"/>
@@ -3393,7 +4359,7 @@
         <w:noProof/>
         <w:lang w:val="fr-FR"/>
       </w:rPr>
-      <w:t>3</w:t>
+      <w:t>7</w:t>
     </w:r>
     <w:r>
       <w:fldChar w:fldCharType="end"/>
@@ -3404,15 +4370,29 @@
       </w:rPr>
       <w:t xml:space="preserve"> sur </w:t>
     </w:r>
-    <w:fldSimple w:instr="NUMPAGES  \* Arabic  \* MERGEFORMAT">
-      <w:r>
-        <w:rPr>
-          <w:noProof/>
-          <w:lang w:val="fr-FR"/>
-        </w:rPr>
-        <w:t>5</w:t>
-      </w:r>
-    </w:fldSimple>
+    <w:r>
+      <w:fldChar w:fldCharType="begin"/>
+    </w:r>
+    <w:r>
+      <w:instrText>NUMPAGES  \* Arabic  \* MERGEFORMAT</w:instrText>
+    </w:r>
+    <w:r>
+      <w:fldChar w:fldCharType="separate"/>
+    </w:r>
+    <w:r>
+      <w:rPr>
+        <w:noProof/>
+        <w:lang w:val="fr-FR"/>
+      </w:rPr>
+      <w:t>8</w:t>
+    </w:r>
+    <w:r>
+      <w:rPr>
+        <w:noProof/>
+        <w:lang w:val="fr-FR"/>
+      </w:rPr>
+      <w:fldChar w:fldCharType="end"/>
+    </w:r>
   </w:p>
 </w:ftr>
 </file>
@@ -5980,7 +6960,7 @@
 </file>
 
 <file path=customXml/itemProps2.xml><?xml version="1.0" encoding="utf-8"?>
-<ds:datastoreItem xmlns:ds="http://schemas.openxmlformats.org/officeDocument/2006/customXml" ds:itemID="{A2CBD4E7-6DD3-4D38-B8F6-9E4B2D56AF8E}">
+<ds:datastoreItem xmlns:ds="http://schemas.openxmlformats.org/officeDocument/2006/customXml" ds:itemID="{E2809947-3CA4-4196-8CFC-009ABE713DE4}">
   <ds:schemaRefs>
     <ds:schemaRef ds:uri="http://schemas.openxmlformats.org/officeDocument/2006/bibliography"/>
   </ds:schemaRefs>

</xml_diff>

<commit_message>
Mise à jour documentation 	+ Ajout d'un fichier pdf 	+ Ajout de la description détaillée de l'interface 	+ Ajout des éléments de sécurité
</commit_message>
<xml_diff>
--- a/SEEMULLERJ_TPI_2015/doc/SEEMULLER Julien TPI, Documentation technique.docx
+++ b/SEEMULLERJ_TPI_2015/doc/SEEMULLER Julien TPI, Documentation technique.docx
@@ -330,8 +330,6 @@
             <w:t>Table des matières</w:t>
           </w:r>
         </w:p>
-        <w:bookmarkStart w:id="0" w:name="_GoBack"/>
-        <w:bookmarkEnd w:id="0"/>
         <w:p>
           <w:pPr>
             <w:pStyle w:val="TM1"/>
@@ -2442,7 +2440,7 @@
       <w:pPr>
         <w:pStyle w:val="Titre1"/>
       </w:pPr>
-      <w:bookmarkStart w:id="1" w:name="_Toc418070269"/>
+      <w:bookmarkStart w:id="0" w:name="_Toc418070269"/>
       <w:r>
         <w:lastRenderedPageBreak/>
         <w:t>Introductio</w:t>
@@ -2450,7 +2448,7 @@
       <w:r>
         <w:t>n</w:t>
       </w:r>
-      <w:bookmarkEnd w:id="1"/>
+      <w:bookmarkEnd w:id="0"/>
     </w:p>
     <w:p>
       <w:r>
@@ -2548,38 +2546,38 @@
       <w:pPr>
         <w:pStyle w:val="Titre1"/>
       </w:pPr>
-      <w:bookmarkStart w:id="2" w:name="_Toc418070270"/>
+      <w:bookmarkStart w:id="1" w:name="_Toc418070270"/>
       <w:r>
         <w:t>Etude d’opportunité</w:t>
       </w:r>
+      <w:bookmarkEnd w:id="1"/>
+    </w:p>
+    <w:p>
+      <w:r>
+        <w:t>Il existe de nombreux sites de revendeurs de produits informatique, en voici quelques exemples :</w:t>
+      </w:r>
+    </w:p>
+    <w:p>
+      <w:pPr>
+        <w:pStyle w:val="Titre2"/>
+      </w:pPr>
+      <w:bookmarkStart w:id="2" w:name="_Toc418070271"/>
+      <w:r>
+        <w:rPr>
+          <w:rFonts w:ascii="Cambria Math" w:hAnsi="Cambria Math" w:cs="Cambria Math"/>
+        </w:rPr>
+        <w:t>①</w:t>
+      </w:r>
+      <w:r>
+        <w:rPr>
+          <w:rFonts w:ascii="Cambria Math" w:hAnsi="Cambria Math" w:cs="Cambria Math"/>
+        </w:rPr>
+        <w:t xml:space="preserve"> </w:t>
+      </w:r>
+      <w:r>
+        <w:t>PRODIMEX</w:t>
+      </w:r>
       <w:bookmarkEnd w:id="2"/>
-    </w:p>
-    <w:p>
-      <w:r>
-        <w:t>Il existe de nombreux sites de revendeurs de produits informatique, en voici quelques exemples :</w:t>
-      </w:r>
-    </w:p>
-    <w:p>
-      <w:pPr>
-        <w:pStyle w:val="Titre2"/>
-      </w:pPr>
-      <w:bookmarkStart w:id="3" w:name="_Toc418070271"/>
-      <w:r>
-        <w:rPr>
-          <w:rFonts w:ascii="Cambria Math" w:hAnsi="Cambria Math" w:cs="Cambria Math"/>
-        </w:rPr>
-        <w:t>①</w:t>
-      </w:r>
-      <w:r>
-        <w:rPr>
-          <w:rFonts w:ascii="Cambria Math" w:hAnsi="Cambria Math" w:cs="Cambria Math"/>
-        </w:rPr>
-        <w:t xml:space="preserve"> </w:t>
-      </w:r>
-      <w:r>
-        <w:t>PRODIMEX</w:t>
-      </w:r>
-      <w:bookmarkEnd w:id="3"/>
     </w:p>
     <w:p>
       <w:hyperlink r:id="rId10" w:history="1">
@@ -2822,7 +2820,7 @@
       <w:pPr>
         <w:pStyle w:val="Titre2"/>
       </w:pPr>
-      <w:bookmarkStart w:id="4" w:name="_Toc418070272"/>
+      <w:bookmarkStart w:id="3" w:name="_Toc418070272"/>
       <w:r>
         <w:rPr>
           <w:rFonts w:ascii="Cambria Math" w:hAnsi="Cambria Math" w:cs="Cambria Math"/>
@@ -2842,7 +2840,7 @@
       <w:r>
         <w:t>ORDI</w:t>
       </w:r>
-      <w:bookmarkEnd w:id="4"/>
+      <w:bookmarkEnd w:id="3"/>
     </w:p>
     <w:p>
       <w:hyperlink r:id="rId11" w:history="1">
@@ -3084,7 +3082,7 @@
       <w:pPr>
         <w:pStyle w:val="Titre2"/>
       </w:pPr>
-      <w:bookmarkStart w:id="5" w:name="_Toc418070273"/>
+      <w:bookmarkStart w:id="4" w:name="_Toc418070273"/>
       <w:r>
         <w:rPr>
           <w:rFonts w:ascii="Cambria Math" w:hAnsi="Cambria Math" w:cs="Cambria Math"/>
@@ -3097,7 +3095,7 @@
       <w:r>
         <w:t>STEG</w:t>
       </w:r>
-      <w:bookmarkEnd w:id="5"/>
+      <w:bookmarkEnd w:id="4"/>
     </w:p>
     <w:p>
       <w:pPr>
@@ -3380,22 +3378,22 @@
       <w:pPr>
         <w:pStyle w:val="Titre1"/>
       </w:pPr>
-      <w:bookmarkStart w:id="6" w:name="_Toc418070274"/>
+      <w:bookmarkStart w:id="5" w:name="_Toc418070274"/>
       <w:r>
         <w:lastRenderedPageBreak/>
         <w:t>Analyse fonctionnelle</w:t>
       </w:r>
+      <w:bookmarkEnd w:id="5"/>
+    </w:p>
+    <w:p>
+      <w:pPr>
+        <w:pStyle w:val="Titre2"/>
+      </w:pPr>
+      <w:bookmarkStart w:id="6" w:name="_Toc418070275"/>
+      <w:r>
+        <w:t>Généralités</w:t>
+      </w:r>
       <w:bookmarkEnd w:id="6"/>
-    </w:p>
-    <w:p>
-      <w:pPr>
-        <w:pStyle w:val="Titre2"/>
-      </w:pPr>
-      <w:bookmarkStart w:id="7" w:name="_Toc418070275"/>
-      <w:r>
-        <w:t>Généralités</w:t>
-      </w:r>
-      <w:bookmarkEnd w:id="7"/>
     </w:p>
     <w:p>
       <w:r>
@@ -3623,12 +3621,12 @@
       <w:pPr>
         <w:pStyle w:val="Titre2"/>
       </w:pPr>
-      <w:bookmarkStart w:id="8" w:name="_Toc418070276"/>
+      <w:bookmarkStart w:id="7" w:name="_Toc418070276"/>
       <w:r>
         <w:lastRenderedPageBreak/>
         <w:t>Description des fonctionnalités globales</w:t>
       </w:r>
-      <w:bookmarkEnd w:id="8"/>
+      <w:bookmarkEnd w:id="7"/>
     </w:p>
     <w:p>
       <w:r>
@@ -3747,14 +3745,14 @@
       <w:pPr>
         <w:pStyle w:val="Titre2"/>
       </w:pPr>
-      <w:bookmarkStart w:id="9" w:name="_Toc418070277"/>
+      <w:bookmarkStart w:id="8" w:name="_Toc418070277"/>
       <w:r>
         <w:t xml:space="preserve">Description des fonctionnalités </w:t>
       </w:r>
       <w:r>
         <w:t>particulières</w:t>
       </w:r>
-      <w:bookmarkEnd w:id="9"/>
+      <w:bookmarkEnd w:id="8"/>
     </w:p>
     <w:p>
       <w:pPr>
@@ -3775,7 +3773,7 @@
       <w:pPr>
         <w:pStyle w:val="Titre2"/>
       </w:pPr>
-      <w:bookmarkStart w:id="10" w:name="_Toc418070278"/>
+      <w:bookmarkStart w:id="9" w:name="_Toc418070278"/>
       <w:r>
         <w:rPr>
           <w:noProof/>
@@ -3885,7 +3883,7 @@
       <w:r>
         <w:t>Description détaillée de l’interface</w:t>
       </w:r>
-      <w:bookmarkEnd w:id="10"/>
+      <w:bookmarkEnd w:id="9"/>
     </w:p>
     <w:p>
       <w:pPr>
@@ -3901,7 +3899,7 @@
           <w:color w:val="262626" w:themeColor="text1" w:themeTint="D9"/>
         </w:rPr>
       </w:pPr>
-      <w:bookmarkStart w:id="11" w:name="_Toc413240868"/>
+      <w:bookmarkStart w:id="10" w:name="_Toc413240868"/>
       <w:r>
         <w:rPr>
           <w:rFonts w:ascii="Cambria Math" w:hAnsi="Cambria Math" w:cs="Cambria Math"/>
@@ -3913,7 +3911,7 @@
       <w:pPr>
         <w:pStyle w:val="Titre3"/>
       </w:pPr>
-      <w:bookmarkStart w:id="12" w:name="_Toc418070279"/>
+      <w:bookmarkStart w:id="11" w:name="_Toc418070279"/>
       <w:r>
         <w:rPr>
           <w:rFonts w:ascii="Cambria Math" w:hAnsi="Cambria Math" w:cs="Cambria Math"/>
@@ -3930,89 +3928,620 @@
       <w:r>
         <w:t xml:space="preserve"> principal</w:t>
       </w:r>
+      <w:bookmarkEnd w:id="10"/>
+      <w:r>
+        <w:t>e (Visiteur)</w:t>
+      </w:r>
       <w:bookmarkEnd w:id="11"/>
-      <w:r>
-        <w:t>e (Visiteur)</w:t>
+    </w:p>
+    <w:p>
+      <w:pPr>
+        <w:pStyle w:val="NormalDescription"/>
+      </w:pPr>
+      <w:r>
+        <w:t>La page principale du site web</w:t>
+      </w:r>
+      <w:r>
+        <w:t xml:space="preserve"> </w:t>
+      </w:r>
+      <w:r>
+        <w:t>est la page dont on</w:t>
+      </w:r>
+      <w:r>
+        <w:t xml:space="preserve"> accède en arrivant sur le site web, elle</w:t>
+      </w:r>
+      <w:r>
+        <w:t xml:space="preserve"> peut être résumée en cinq parties principales :</w:t>
+      </w:r>
+    </w:p>
+    <w:p>
+      <w:pPr>
+        <w:pStyle w:val="NormalDescription"/>
+        <w:numPr>
+          <w:ilvl w:val="0"/>
+          <w:numId w:val="9"/>
+        </w:numPr>
+        <w:spacing w:after="0"/>
+        <w:ind w:hanging="357"/>
+      </w:pPr>
+      <w:r>
+        <w:t>L’affichage des produits les plus populaires</w:t>
+      </w:r>
+    </w:p>
+    <w:p>
+      <w:pPr>
+        <w:pStyle w:val="NormalDescription"/>
+        <w:numPr>
+          <w:ilvl w:val="0"/>
+          <w:numId w:val="9"/>
+        </w:numPr>
+        <w:spacing w:after="0"/>
+        <w:ind w:hanging="357"/>
+      </w:pPr>
+      <w:r>
+        <w:t>L’affichage des produits recommandés par les administrateurs du site web</w:t>
+      </w:r>
+    </w:p>
+    <w:p>
+      <w:pPr>
+        <w:pStyle w:val="NormalDescription"/>
+        <w:numPr>
+          <w:ilvl w:val="0"/>
+          <w:numId w:val="9"/>
+        </w:numPr>
+        <w:spacing w:after="0"/>
+        <w:ind w:hanging="357"/>
+      </w:pPr>
+      <w:r>
+        <w:t>Le bouton de connexion pour administrateur</w:t>
+      </w:r>
+    </w:p>
+    <w:p>
+      <w:pPr>
+        <w:pStyle w:val="NormalDescription"/>
+        <w:numPr>
+          <w:ilvl w:val="0"/>
+          <w:numId w:val="9"/>
+        </w:numPr>
+        <w:spacing w:after="0"/>
+        <w:ind w:hanging="357"/>
+      </w:pPr>
+      <w:r>
+        <w:t>La barre de recherche</w:t>
+      </w:r>
+    </w:p>
+    <w:p>
+      <w:pPr>
+        <w:pStyle w:val="NormalDescription"/>
+        <w:numPr>
+          <w:ilvl w:val="0"/>
+          <w:numId w:val="9"/>
+        </w:numPr>
+      </w:pPr>
+      <w:r>
+        <w:t>La liste des mots clefs pour la recherche par mots clefs</w:t>
+      </w:r>
+    </w:p>
+    <w:p>
+      <w:pPr>
+        <w:pStyle w:val="NormalDescription"/>
+      </w:pPr>
+      <w:r>
+        <w:t>Ces différents éléments sont tous interactifs en renvoient l’utilisateur à une partie différente du site web. Cliquer sur un des produits populaire ou recommandé par l’un des administrateurs ouvre le</w:t>
+      </w:r>
+      <w:r>
+        <w:t>s</w:t>
+      </w:r>
+      <w:r>
+        <w:t xml:space="preserve"> </w:t>
+      </w:r>
+      <w:r>
+        <w:t xml:space="preserve">« </w:t>
+      </w:r>
+      <w:r>
+        <w:rPr>
+          <w:rFonts w:ascii="Cambria Math" w:hAnsi="Cambria Math" w:cs="Cambria Math"/>
+        </w:rPr>
+        <w:t>⑦</w:t>
+      </w:r>
+      <w:r>
+        <w:t xml:space="preserve">  Détails du produit</w:t>
+      </w:r>
+      <w:r>
+        <w:t> ». Cliquer sur le bouton de connexion renvoie l’utilisateur vers la page de « </w:t>
+      </w:r>
+      <w:r>
+        <w:rPr>
+          <w:rFonts w:ascii="Cambria Math" w:hAnsi="Cambria Math" w:cs="Cambria Math"/>
+        </w:rPr>
+        <w:t>⑤</w:t>
+      </w:r>
+      <w:r>
+        <w:t xml:space="preserve">  Connexion administrateur</w:t>
+      </w:r>
+      <w:r>
+        <w:t> »</w:t>
+      </w:r>
+      <w:r>
+        <w:t>.</w:t>
+      </w:r>
+      <w:r>
+        <w:t xml:space="preserve"> C</w:t>
+      </w:r>
+      <w:r>
+        <w:t>liquer sur l’un des mots clefs présent sur la partie gauche du site web permet à l’utilisateur de filtrer la liste des produit selon un critère, il est renvoyé vers la page du « </w:t>
+      </w:r>
+      <w:r>
+        <w:rPr>
+          <w:rFonts w:ascii="Cambria Math" w:hAnsi="Cambria Math" w:cs="Cambria Math"/>
+        </w:rPr>
+        <w:t>②</w:t>
+      </w:r>
+      <w:r>
+        <w:t xml:space="preserve">  Résultat de recherche</w:t>
+      </w:r>
+      <w:r>
+        <w:t> ».</w:t>
+      </w:r>
+      <w:r>
+        <w:t xml:space="preserve"> Finalement, si l’utilisateur </w:t>
+      </w:r>
+      <w:r>
+        <w:t>valide une recherche,</w:t>
+      </w:r>
+      <w:r>
+        <w:t xml:space="preserve"> </w:t>
+      </w:r>
+      <w:r>
+        <w:t>on le renvoie sur la page du « </w:t>
+      </w:r>
+      <w:r>
+        <w:rPr>
+          <w:rFonts w:ascii="Cambria Math" w:hAnsi="Cambria Math" w:cs="Cambria Math"/>
+        </w:rPr>
+        <w:t>②</w:t>
+      </w:r>
+      <w:r>
+        <w:t xml:space="preserve">  Résultat de recherche</w:t>
+      </w:r>
+      <w:r>
+        <w:t> »</w:t>
+      </w:r>
+      <w:r>
+        <w:t>, puis on filtre les résultats affichés selon les mots entrés par l’utilisateur</w:t>
+      </w:r>
+      <w:r>
+        <w:t>.</w:t>
+      </w:r>
+      <w:r>
+        <w:t xml:space="preserve"> </w:t>
+      </w:r>
+    </w:p>
+    <w:p>
+      <w:pPr>
+        <w:pStyle w:val="Titre3"/>
+      </w:pPr>
+      <w:bookmarkStart w:id="12" w:name="_Toc413240869"/>
+      <w:bookmarkStart w:id="13" w:name="_Toc418070280"/>
+      <w:r>
+        <w:rPr>
+          <w:rFonts w:ascii="Cambria Math" w:hAnsi="Cambria Math" w:cs="Cambria Math"/>
+        </w:rPr>
+        <w:t>②</w:t>
+      </w:r>
+      <w:r>
+        <w:t xml:space="preserve">  </w:t>
       </w:r>
       <w:bookmarkEnd w:id="12"/>
+      <w:r>
+        <w:t>Résultat de recherche</w:t>
+      </w:r>
+      <w:bookmarkEnd w:id="13"/>
     </w:p>
     <w:p>
       <w:pPr>
         <w:pStyle w:val="NormalDescription"/>
       </w:pPr>
-      <w:r>
-        <w:t>Le menu principal</w:t>
+      <w:bookmarkStart w:id="14" w:name="_Toc413240870"/>
+      <w:r>
+        <w:t xml:space="preserve">La page de résultat de recherche est accessible </w:t>
+      </w:r>
+      <w:r>
+        <w:t>de deux façons, on y accède</w:t>
+      </w:r>
+      <w:r>
+        <w:t xml:space="preserve"> quand l’utilisateur clique sur l’un des mots clefs. </w:t>
+      </w:r>
+      <w:r>
+        <w:t xml:space="preserve">Il est aussi possible d’y </w:t>
+      </w:r>
+      <w:r>
+        <w:t xml:space="preserve">accéder </w:t>
+      </w:r>
+      <w:r>
+        <w:t>après avoir validé une recherche à l’aide de la barre de recherche.</w:t>
+      </w:r>
+    </w:p>
+    <w:p>
+      <w:pPr>
+        <w:pStyle w:val="NormalDescription"/>
+      </w:pPr>
+      <w:r>
+        <w:t>Le but principal</w:t>
+      </w:r>
+      <w:r>
+        <w:t xml:space="preserve"> de cette page est de permettre à l’utilisateur d’afficher des produits regroupés par critères tel que leur titre, leur description, leur marque ou encore à l’aide d’un des mots clefs présent sur la partie gauche de l’interface.</w:t>
+      </w:r>
+    </w:p>
+    <w:p>
+      <w:pPr>
+        <w:pStyle w:val="NormalDescription"/>
+      </w:pPr>
+      <w:r>
+        <w:t>Il existe plusieurs éléments avec lesquels on peut interagir sur cette page.</w:t>
+      </w:r>
+      <w:r>
+        <w:t xml:space="preserve"> Cliquer sur l’un des produits affichés nous renvoie sur la page des « </w:t>
+      </w:r>
+      <w:r>
+        <w:rPr>
+          <w:rFonts w:ascii="Cambria Math" w:hAnsi="Cambria Math" w:cs="Cambria Math"/>
+        </w:rPr>
+        <w:t>⑦</w:t>
+      </w:r>
+      <w:r>
+        <w:t xml:space="preserve">  Détails du produit</w:t>
+      </w:r>
+      <w:r>
+        <w:t> ».</w:t>
+      </w:r>
+      <w:r>
+        <w:t xml:space="preserve"> Cliquer sur le texte « Catal’info » présent dans la barre supérieure renvoie l’utilisateur à la « </w:t>
+      </w:r>
+      <w:r>
+        <w:rPr>
+          <w:rFonts w:ascii="Cambria Math" w:hAnsi="Cambria Math" w:cs="Cambria Math"/>
+        </w:rPr>
+        <w:t>①</w:t>
+      </w:r>
+      <w:r>
+        <w:t xml:space="preserve">  Page principale (Visiteur)</w:t>
+      </w:r>
+      <w:r>
+        <w:t> » ou à la « </w:t>
+      </w:r>
+      <w:r>
+        <w:rPr>
+          <w:rFonts w:ascii="Cambria Math" w:hAnsi="Cambria Math" w:cs="Cambria Math"/>
+        </w:rPr>
+        <w:t>③</w:t>
+      </w:r>
+      <w:r>
+        <w:t xml:space="preserve">  </w:t>
+      </w:r>
+      <w:r>
+        <w:t>Page principale (Administrateur) » en dépendant du fait que l’utilisateur soit connecté ou non.</w:t>
       </w:r>
     </w:p>
     <w:p>
       <w:pPr>
         <w:pStyle w:val="Titre3"/>
       </w:pPr>
-      <w:bookmarkStart w:id="13" w:name="_Toc413240869"/>
-      <w:bookmarkStart w:id="14" w:name="_Toc418070280"/>
+      <w:bookmarkStart w:id="15" w:name="_Toc418070281"/>
       <w:r>
         <w:rPr>
           <w:rFonts w:ascii="Cambria Math" w:hAnsi="Cambria Math" w:cs="Cambria Math"/>
         </w:rPr>
-        <w:t>②</w:t>
+        <w:t>③</w:t>
       </w:r>
       <w:r>
         <w:t xml:space="preserve">  </w:t>
       </w:r>
-      <w:bookmarkEnd w:id="13"/>
-      <w:r>
-        <w:t>Résultat de recherche</w:t>
-      </w:r>
       <w:bookmarkEnd w:id="14"/>
+      <w:r>
+        <w:t>Page principale (Administrateur)</w:t>
+      </w:r>
+      <w:bookmarkEnd w:id="15"/>
     </w:p>
     <w:p>
       <w:pPr>
         <w:pStyle w:val="NormalDescription"/>
       </w:pPr>
-      <w:bookmarkStart w:id="15" w:name="_Toc413240870"/>
-      <w:r>
-        <w:t>Blablas</w:t>
+      <w:bookmarkStart w:id="16" w:name="_Toc413240871"/>
+      <w:r>
+        <w:t xml:space="preserve">La page principale de l’administrateur est uniquement accessible à un </w:t>
+      </w:r>
+      <w:r>
+        <w:t>administrateur</w:t>
+      </w:r>
+      <w:r>
+        <w:t xml:space="preserve"> connecté à Catal’info. Cette dernière est identique à la « </w:t>
+      </w:r>
+      <w:r>
+        <w:rPr>
+          <w:rFonts w:ascii="Cambria Math" w:hAnsi="Cambria Math" w:cs="Cambria Math"/>
+        </w:rPr>
+        <w:t>①</w:t>
+      </w:r>
+      <w:r>
+        <w:t xml:space="preserve">  Page principale (Visiteur)</w:t>
+      </w:r>
+      <w:r>
+        <w:t> » à l’exception de quelques éléments</w:t>
+      </w:r>
+      <w:r>
+        <w:t> :</w:t>
+      </w:r>
+    </w:p>
+    <w:p>
+      <w:pPr>
+        <w:pStyle w:val="NormalDescription"/>
+        <w:numPr>
+          <w:ilvl w:val="0"/>
+          <w:numId w:val="10"/>
+        </w:numPr>
+        <w:spacing w:after="0"/>
+        <w:ind w:hanging="357"/>
+      </w:pPr>
+      <w:r>
+        <w:t>La page possède un « </w:t>
+      </w:r>
+      <w:r>
+        <w:rPr>
+          <w:rFonts w:ascii="Cambria Math" w:hAnsi="Cambria Math" w:cs="Cambria Math"/>
+        </w:rPr>
+        <w:t>④</w:t>
+      </w:r>
+      <w:r>
+        <w:rPr>
+          <w:rFonts w:ascii="Franklin Gothic Medium" w:hAnsi="Franklin Gothic Medium" w:cs="Franklin Gothic Medium"/>
+        </w:rPr>
+        <w:t> </w:t>
+      </w:r>
+      <w:r>
+        <w:rPr>
+          <w:rFonts w:ascii="Franklin Gothic Medium" w:hAnsi="Franklin Gothic Medium" w:cs="Franklin Gothic Medium"/>
+        </w:rPr>
+        <w:t xml:space="preserve"> </w:t>
+      </w:r>
+      <w:r>
+        <w:t>Menu déroulant en session administrateur</w:t>
+      </w:r>
+      <w:r>
+        <w:t> »</w:t>
+      </w:r>
+    </w:p>
+    <w:p>
+      <w:pPr>
+        <w:pStyle w:val="NormalDescription"/>
+        <w:numPr>
+          <w:ilvl w:val="0"/>
+          <w:numId w:val="10"/>
+        </w:numPr>
+      </w:pPr>
+      <w:r>
+        <w:t>La page permet à l’administrateur de gérer des produits</w:t>
+      </w:r>
+    </w:p>
+    <w:p>
+      <w:pPr>
+        <w:pStyle w:val="NormalDescription"/>
+      </w:pPr>
+      <w:r>
+        <w:t xml:space="preserve">Le but principal de cette page est de permettre à l’administrateur de modifier ou de supprimer rapidement des produits. L’interface est intuitive car elle est presque identique à la </w:t>
+      </w:r>
+      <w:r>
+        <w:t xml:space="preserve">« </w:t>
+      </w:r>
+      <w:r>
+        <w:rPr>
+          <w:rFonts w:hint="eastAsia"/>
+        </w:rPr>
+        <w:t>①</w:t>
+      </w:r>
+      <w:r>
+        <w:t xml:space="preserve">  Page principale (Visiteur) »</w:t>
+      </w:r>
+      <w:r>
+        <w:t xml:space="preserve">. </w:t>
+      </w:r>
+    </w:p>
+    <w:p>
+      <w:pPr>
+        <w:pStyle w:val="NormalDescription"/>
+      </w:pPr>
+      <w:r>
+        <w:t xml:space="preserve">Un icone d’engrenage placé dans le coin du cadre d’un produit permet à l’administrateur d’accéder </w:t>
+      </w:r>
+      <w:r>
+        <w:t>au formulaire de</w:t>
+      </w:r>
+      <w:r>
+        <w:t xml:space="preserve"> modification du produit.</w:t>
       </w:r>
     </w:p>
     <w:p>
       <w:pPr>
         <w:pStyle w:val="Titre3"/>
       </w:pPr>
-      <w:bookmarkStart w:id="16" w:name="_Toc418070281"/>
+      <w:bookmarkStart w:id="17" w:name="_Toc418070282"/>
       <w:r>
         <w:rPr>
           <w:rFonts w:ascii="Cambria Math" w:hAnsi="Cambria Math" w:cs="Cambria Math"/>
         </w:rPr>
+        <w:lastRenderedPageBreak/>
+        <w:t>④</w:t>
+      </w:r>
+      <w:r>
+        <w:rPr>
+          <w:rFonts w:ascii="Franklin Gothic Medium" w:hAnsi="Franklin Gothic Medium" w:cs="Franklin Gothic Medium"/>
+        </w:rPr>
+        <w:t> </w:t>
+      </w:r>
+      <w:r>
+        <w:rPr>
+          <w:rFonts w:ascii="Franklin Gothic Medium" w:hAnsi="Franklin Gothic Medium" w:cs="Franklin Gothic Medium"/>
+        </w:rPr>
+        <w:t xml:space="preserve"> </w:t>
+      </w:r>
+      <w:bookmarkEnd w:id="16"/>
+      <w:r>
+        <w:t>Menu déroulant en session administrateur</w:t>
+      </w:r>
+      <w:bookmarkEnd w:id="17"/>
+    </w:p>
+    <w:p>
+      <w:pPr>
+        <w:pStyle w:val="NormalDescription"/>
+      </w:pPr>
+      <w:bookmarkStart w:id="18" w:name="_Toc413240872"/>
+      <w:r>
+        <w:t>Le menu déroulant est accessible uniquement depuis une session administrateur et permet à l’administrateur de se déconnecter</w:t>
+      </w:r>
+      <w:r>
+        <w:t xml:space="preserve"> ou encore d’</w:t>
+      </w:r>
+      <w:r>
+        <w:t>accéder</w:t>
+      </w:r>
+      <w:r>
+        <w:t xml:space="preserve"> à la page « </w:t>
+      </w:r>
+      <w:r>
+        <w:rPr>
+          <w:rFonts w:ascii="Cambria Math" w:hAnsi="Cambria Math" w:cs="Cambria Math"/>
+        </w:rPr>
+        <w:t>⑥  Ajout d’un produit / Modification produit</w:t>
+      </w:r>
+      <w:r>
+        <w:rPr>
+          <w:rFonts w:ascii="Cambria Math" w:hAnsi="Cambria Math" w:cs="Cambria Math"/>
+        </w:rPr>
+        <w:t xml:space="preserve"> </w:t>
+      </w:r>
+      <w:r>
+        <w:t>»</w:t>
+      </w:r>
+      <w:r>
+        <w:t>.</w:t>
+      </w:r>
+    </w:p>
+    <w:p>
+      <w:pPr>
+        <w:pStyle w:val="NormalDescription"/>
+      </w:pPr>
+      <w:r>
+        <w:t>Pour accéder au menu déroulant, l’administrateur clique tout simplement sur son nom en haut à droite de la « </w:t>
+      </w:r>
+      <w:r>
+        <w:rPr>
+          <w:rFonts w:ascii="Cambria Math" w:hAnsi="Cambria Math" w:cs="Cambria Math"/>
+        </w:rPr>
         <w:t>③</w:t>
       </w:r>
       <w:r>
-        <w:t xml:space="preserve">  </w:t>
-      </w:r>
-      <w:bookmarkEnd w:id="15"/>
-      <w:r>
-        <w:t>Page principale (Administrateur)</w:t>
-      </w:r>
-      <w:bookmarkEnd w:id="16"/>
+        <w:t xml:space="preserve">  Page principale (Administrateur)</w:t>
+      </w:r>
+      <w:r>
+        <w:t> »</w:t>
+      </w:r>
+      <w:r>
+        <w:t>.</w:t>
+      </w:r>
+      <w:r>
+        <w:t xml:space="preserve"> </w:t>
+      </w:r>
+    </w:p>
+    <w:p>
+      <w:pPr>
+        <w:pStyle w:val="Titre3"/>
+      </w:pPr>
+      <w:bookmarkStart w:id="19" w:name="_Toc418070283"/>
+      <w:r>
+        <w:rPr>
+          <w:rFonts w:ascii="Cambria Math" w:hAnsi="Cambria Math" w:cs="Cambria Math"/>
+        </w:rPr>
+        <w:t>⑤</w:t>
+      </w:r>
+      <w:r>
+        <w:rPr>
+          <w:rFonts w:ascii="Franklin Gothic Medium" w:hAnsi="Franklin Gothic Medium" w:cs="Franklin Gothic Medium"/>
+        </w:rPr>
+        <w:t> </w:t>
+      </w:r>
+      <w:r>
+        <w:rPr>
+          <w:rFonts w:ascii="Franklin Gothic Medium" w:hAnsi="Franklin Gothic Medium" w:cs="Franklin Gothic Medium"/>
+        </w:rPr>
+        <w:t xml:space="preserve"> </w:t>
+      </w:r>
+      <w:bookmarkEnd w:id="18"/>
+      <w:r>
+        <w:t>Connexion administrateur</w:t>
+      </w:r>
+      <w:bookmarkEnd w:id="19"/>
     </w:p>
     <w:p>
       <w:pPr>
         <w:pStyle w:val="NormalDescription"/>
       </w:pPr>
-      <w:bookmarkStart w:id="17" w:name="_Toc413240871"/>
-      <w:r>
-        <w:t>Blablas</w:t>
+      <w:r>
+        <w:t xml:space="preserve">On peut accéder à cette page depuis n’importe quelle autre page du site tant que l’on n’est pas connecté (statut visiteur). L’accès au formulaire est simple, il suffit de cliquer sur le lien « Connexion » se trouvant dans la barre </w:t>
+      </w:r>
+      <w:r>
+        <w:t>supérieure</w:t>
+      </w:r>
+      <w:r>
+        <w:t xml:space="preserve"> de la majorité des pages du site.</w:t>
+      </w:r>
+    </w:p>
+    <w:p>
+      <w:pPr>
+        <w:pStyle w:val="NormalDescription"/>
+      </w:pPr>
+      <w:r>
+        <w:t>Ce formulaire est uniquement utile à un administrateur de Catal’info, car il lui permet de se connecter et d’accéder aux formulaires de gestion de produits.</w:t>
+      </w:r>
+    </w:p>
+    <w:p>
+      <w:pPr>
+        <w:pStyle w:val="NormalDescription"/>
+      </w:pPr>
+      <w:r>
+        <w:t>Après avoir validé son nom d’utilisateur et son mot de passe, l’administrateur est redirigé vers la « </w:t>
+      </w:r>
+      <w:r>
+        <w:rPr>
+          <w:rFonts w:ascii="Cambria Math" w:hAnsi="Cambria Math" w:cs="Cambria Math"/>
+        </w:rPr>
+        <w:t>③</w:t>
+      </w:r>
+      <w:r>
+        <w:t xml:space="preserve">  Page principale (Administrateur)</w:t>
+      </w:r>
+      <w:r>
+        <w:t> ».</w:t>
+      </w:r>
+      <w:r>
+        <w:t xml:space="preserve"> Si des informations incorrectes sont rentrées à l’intérieur des champs, on affiche un message d’erreur au visiteur et on lui propose d’entrer à nouveau </w:t>
+      </w:r>
+      <w:r>
+        <w:t>ses informations</w:t>
+      </w:r>
+      <w:r>
+        <w:t>.</w:t>
       </w:r>
     </w:p>
     <w:p>
       <w:pPr>
         <w:pStyle w:val="Titre3"/>
       </w:pPr>
-      <w:bookmarkStart w:id="18" w:name="_Toc418070282"/>
+      <w:bookmarkStart w:id="20" w:name="_Toc418070284"/>
       <w:r>
         <w:rPr>
           <w:rFonts w:ascii="Cambria Math" w:hAnsi="Cambria Math" w:cs="Cambria Math"/>
         </w:rPr>
-        <w:t>④</w:t>
+        <w:t>⑥</w:t>
       </w:r>
       <w:r>
         <w:rPr>
@@ -4026,156 +4555,354 @@
         </w:rPr>
         <w:t xml:space="preserve"> </w:t>
       </w:r>
-      <w:bookmarkEnd w:id="17"/>
-      <w:r>
-        <w:t>Menu déroulant en session administrateur</w:t>
-      </w:r>
-      <w:bookmarkEnd w:id="18"/>
+      <w:bookmarkEnd w:id="20"/>
+      <w:r>
+        <w:t>Ajout d’un produit</w:t>
+      </w:r>
+      <w:r>
+        <w:t xml:space="preserve"> / Modification produit</w:t>
+      </w:r>
     </w:p>
     <w:p>
       <w:pPr>
         <w:pStyle w:val="NormalDescription"/>
       </w:pPr>
-      <w:bookmarkStart w:id="19" w:name="_Toc413240872"/>
-      <w:r>
-        <w:t>Blablas</w:t>
-      </w:r>
+      <w:r>
+        <w:t>Cette page est affichée après qu’un administrateur ait cliqué sur le bouton « Ajout d’un produit » dans le menu déroulant. Une version légèrement différente de cette page est affichée lorsque on modifie les informations d’un produit, le titre est changé à « Modification produit » et les informations du produit sélectionné sont préinscris dans les différents champs du formulaire.</w:t>
+      </w:r>
+      <w:r>
+        <w:t xml:space="preserve"> Un produit possède les informations suivantes et il est donc nécessaire de remplir tous les champs suivants :</w:t>
+      </w:r>
+    </w:p>
+    <w:p>
+      <w:pPr>
+        <w:pStyle w:val="NormalDescription"/>
+        <w:numPr>
+          <w:ilvl w:val="0"/>
+          <w:numId w:val="10"/>
+        </w:numPr>
+        <w:spacing w:after="0"/>
+        <w:ind w:hanging="357"/>
+      </w:pPr>
+      <w:r>
+        <w:t>Un titre</w:t>
+      </w:r>
+      <w:r>
+        <w:t xml:space="preserve"> </w:t>
+      </w:r>
+    </w:p>
+    <w:p>
+      <w:pPr>
+        <w:pStyle w:val="NormalDescription"/>
+        <w:numPr>
+          <w:ilvl w:val="0"/>
+          <w:numId w:val="10"/>
+        </w:numPr>
+        <w:spacing w:after="0"/>
+        <w:ind w:hanging="357"/>
+      </w:pPr>
+      <w:r>
+        <w:t>Une marque</w:t>
+      </w:r>
+    </w:p>
+    <w:p>
+      <w:pPr>
+        <w:pStyle w:val="NormalDescription"/>
+        <w:numPr>
+          <w:ilvl w:val="0"/>
+          <w:numId w:val="10"/>
+        </w:numPr>
+        <w:spacing w:after="0"/>
+        <w:ind w:hanging="357"/>
+      </w:pPr>
+      <w:r>
+        <w:t>Une description courte du produit</w:t>
+      </w:r>
+    </w:p>
+    <w:p>
+      <w:pPr>
+        <w:pStyle w:val="NormalDescription"/>
+        <w:numPr>
+          <w:ilvl w:val="0"/>
+          <w:numId w:val="10"/>
+        </w:numPr>
+        <w:spacing w:after="0"/>
+        <w:ind w:hanging="357"/>
+      </w:pPr>
+      <w:r>
+        <w:t>Une description longue du produit</w:t>
+      </w:r>
+    </w:p>
+    <w:p>
+      <w:pPr>
+        <w:pStyle w:val="NormalDescription"/>
+        <w:numPr>
+          <w:ilvl w:val="0"/>
+          <w:numId w:val="10"/>
+        </w:numPr>
+        <w:spacing w:after="0"/>
+        <w:ind w:hanging="357"/>
+      </w:pPr>
+      <w:r>
+        <w:t>La date d’ajout au magasin du produit</w:t>
+      </w:r>
+    </w:p>
+    <w:p>
+      <w:pPr>
+        <w:pStyle w:val="NormalDescription"/>
+        <w:numPr>
+          <w:ilvl w:val="1"/>
+          <w:numId w:val="10"/>
+        </w:numPr>
+        <w:spacing w:after="0"/>
+      </w:pPr>
+      <w:r>
+        <w:t>La date ou le produit va être disponible dans le catalogue en ligne</w:t>
+      </w:r>
+    </w:p>
+    <w:p>
+      <w:pPr>
+        <w:pStyle w:val="NormalDescription"/>
+        <w:numPr>
+          <w:ilvl w:val="0"/>
+          <w:numId w:val="10"/>
+        </w:numPr>
+        <w:spacing w:after="0"/>
+        <w:ind w:hanging="357"/>
+      </w:pPr>
+      <w:r>
+        <w:t>La date « d’expiration » du produit</w:t>
+      </w:r>
+    </w:p>
+    <w:p>
+      <w:pPr>
+        <w:pStyle w:val="NormalDescription"/>
+        <w:numPr>
+          <w:ilvl w:val="1"/>
+          <w:numId w:val="10"/>
+        </w:numPr>
+        <w:spacing w:after="0"/>
+      </w:pPr>
+      <w:r>
+        <w:t>La date ou le produit est retiré automatiquement du catalogue en ligne</w:t>
+      </w:r>
+    </w:p>
+    <w:p>
+      <w:pPr>
+        <w:pStyle w:val="NormalDescription"/>
+        <w:numPr>
+          <w:ilvl w:val="0"/>
+          <w:numId w:val="10"/>
+        </w:numPr>
+        <w:spacing w:after="0"/>
+      </w:pPr>
+      <w:r>
+        <w:t>Une ou des images du produit</w:t>
+      </w:r>
+    </w:p>
+    <w:p>
+      <w:pPr>
+        <w:pStyle w:val="NormalDescription"/>
+        <w:numPr>
+          <w:ilvl w:val="0"/>
+          <w:numId w:val="10"/>
+        </w:numPr>
+        <w:spacing w:after="0"/>
+      </w:pPr>
+      <w:r>
+        <w:t>Des documents téléchargeables (.pdf, .xls etc…)</w:t>
+      </w:r>
+    </w:p>
+    <w:p>
+      <w:pPr>
+        <w:pStyle w:val="NormalDescription"/>
+        <w:numPr>
+          <w:ilvl w:val="1"/>
+          <w:numId w:val="10"/>
+        </w:numPr>
+        <w:spacing w:after="0"/>
+      </w:pPr>
+      <w:r>
+        <w:t>Par exemple : Manuel d’utilisateur</w:t>
+      </w:r>
+    </w:p>
+    <w:p>
+      <w:pPr>
+        <w:pStyle w:val="NormalDescription"/>
+        <w:numPr>
+          <w:ilvl w:val="0"/>
+          <w:numId w:val="10"/>
+        </w:numPr>
+        <w:spacing w:after="0"/>
+        <w:ind w:hanging="357"/>
+      </w:pPr>
+      <w:r>
+        <w:t>Recommandation des administrateurs (« Est en première page »)</w:t>
+      </w:r>
+    </w:p>
+    <w:p>
+      <w:pPr>
+        <w:pStyle w:val="NormalDescription"/>
+        <w:numPr>
+          <w:ilvl w:val="1"/>
+          <w:numId w:val="10"/>
+        </w:numPr>
+        <w:spacing w:after="240"/>
+        <w:ind w:hanging="357"/>
+      </w:pPr>
+      <w:r>
+        <w:t xml:space="preserve">Cocher ce champ pour afficher le produit dans les suggestions des administrateurs </w:t>
+      </w:r>
+    </w:p>
+    <w:p>
+      <w:pPr>
+        <w:pStyle w:val="NormalDescription"/>
+        <w:spacing w:after="0"/>
+      </w:pPr>
+      <w:r>
+        <w:t>Après avoir entré la totalité des champs ou après avoir modifié l’un de ces derniers, on peut cliquer sur valider pour ajouter le produit ou appliquer les changements potentiellement apportés.</w:t>
+      </w:r>
+    </w:p>
+    <w:p>
+      <w:pPr>
+        <w:pStyle w:val="NormalDescription"/>
+      </w:pPr>
     </w:p>
     <w:p>
       <w:pPr>
         <w:pStyle w:val="Titre3"/>
       </w:pPr>
-      <w:bookmarkStart w:id="20" w:name="_Toc418070283"/>
+      <w:bookmarkStart w:id="21" w:name="_Toc418070285"/>
       <w:r>
         <w:rPr>
           <w:rFonts w:ascii="Cambria Math" w:hAnsi="Cambria Math" w:cs="Cambria Math"/>
         </w:rPr>
-        <w:t>⑤</w:t>
-      </w:r>
-      <w:r>
-        <w:rPr>
-          <w:rFonts w:ascii="Franklin Gothic Medium" w:hAnsi="Franklin Gothic Medium" w:cs="Franklin Gothic Medium"/>
-        </w:rPr>
-        <w:t> </w:t>
-      </w:r>
-      <w:r>
-        <w:rPr>
-          <w:rFonts w:ascii="Franklin Gothic Medium" w:hAnsi="Franklin Gothic Medium" w:cs="Franklin Gothic Medium"/>
+        <w:lastRenderedPageBreak/>
+        <w:t xml:space="preserve">⑦ </w:t>
+      </w:r>
+      <w:r>
+        <w:rPr>
+          <w:rFonts w:ascii="Cambria Math" w:hAnsi="Cambria Math" w:cs="Cambria Math"/>
         </w:rPr>
         <w:t xml:space="preserve"> </w:t>
       </w:r>
-      <w:bookmarkEnd w:id="19"/>
-      <w:r>
-        <w:t>Connexion administrateur</w:t>
-      </w:r>
-      <w:bookmarkEnd w:id="20"/>
+      <w:bookmarkEnd w:id="21"/>
+      <w:r>
+        <w:t>Détails du produit</w:t>
+      </w:r>
     </w:p>
     <w:p>
       <w:pPr>
         <w:pStyle w:val="NormalDescription"/>
       </w:pPr>
       <w:r>
-        <w:t>Blablas</w:t>
+        <w:t xml:space="preserve">Les détails d’un produit sont affichés après qu’un utilisateur / administrateur ait cliqué sur l’image d’un produit. Le rôle principal des détails du produit est, comme son nom l’indique, d’afficher en détail les différentes informations du produit. Cette page reste identique pour un administrateur et un utilisateur. </w:t>
+      </w:r>
+    </w:p>
+    <w:p>
+      <w:pPr>
+        <w:pStyle w:val="NormalDescription"/>
+      </w:pPr>
+      <w:r>
+        <w:t xml:space="preserve">Une image du produit est affichée dans le coin gauche de la boite du produit et si le produit possède différentes images, les images défilent </w:t>
+      </w:r>
+      <w:r>
+        <w:t>les unes après les autres</w:t>
+      </w:r>
+      <w:r>
+        <w:t>. Une description est aussi affichée en dessous de l’image du produit, des documents téléchargeables (.pdf, .xml etc…)</w:t>
+      </w:r>
+      <w:r>
+        <w:t xml:space="preserve"> sont aussi disponibles, voir « </w:t>
+      </w:r>
+      <w:r>
+        <w:rPr>
+          <w:rFonts w:ascii="Cambria Math" w:hAnsi="Cambria Math" w:cs="Cambria Math"/>
+        </w:rPr>
+        <w:t>⑥</w:t>
+      </w:r>
+      <w:r>
+        <w:t xml:space="preserve">  Ajout d’un produit / Modification produit</w:t>
+      </w:r>
+      <w:r>
+        <w:t> »</w:t>
+      </w:r>
+      <w:r>
+        <w:t>.</w:t>
+      </w:r>
+    </w:p>
+    <w:p>
+      <w:pPr>
+        <w:pStyle w:val="Titre2"/>
+      </w:pPr>
+      <w:bookmarkStart w:id="22" w:name="_Toc418070286"/>
+      <w:r>
+        <w:t>Description des éléments de sécurité</w:t>
+      </w:r>
+      <w:bookmarkEnd w:id="22"/>
+    </w:p>
+    <w:p>
+      <w:r>
+        <w:t>Ici seront indiqués les différents éléments composant la sécurité de Catal’info.</w:t>
       </w:r>
     </w:p>
     <w:p>
       <w:pPr>
         <w:pStyle w:val="Titre3"/>
       </w:pPr>
-      <w:bookmarkStart w:id="21" w:name="_Toc418070284"/>
-      <w:r>
-        <w:rPr>
-          <w:rFonts w:ascii="Cambria Math" w:hAnsi="Cambria Math" w:cs="Cambria Math"/>
-        </w:rPr>
-        <w:t>⑥</w:t>
-      </w:r>
-      <w:r>
-        <w:rPr>
-          <w:rFonts w:ascii="Franklin Gothic Medium" w:hAnsi="Franklin Gothic Medium" w:cs="Franklin Gothic Medium"/>
-        </w:rPr>
-        <w:t> </w:t>
-      </w:r>
-      <w:r>
-        <w:rPr>
-          <w:rFonts w:ascii="Franklin Gothic Medium" w:hAnsi="Franklin Gothic Medium" w:cs="Franklin Gothic Medium"/>
-        </w:rPr>
-        <w:t xml:space="preserve"> </w:t>
-      </w:r>
-      <w:r>
-        <w:t>Menu déroulant en session administrateur</w:t>
-      </w:r>
-      <w:bookmarkEnd w:id="21"/>
-    </w:p>
-    <w:p>
-      <w:pPr>
-        <w:pStyle w:val="NormalDescription"/>
-      </w:pPr>
-      <w:r>
-        <w:t>Blablas</w:t>
+      <w:r>
+        <w:t>Compte administrateur</w:t>
+      </w:r>
+    </w:p>
+    <w:p>
+      <w:r>
+        <w:t>Il est possible d’ajouter, de modifier ou encore de supprimer des produits mais uniquement à l’aide d’un compte administrateur protégé par une combinaison de nom d’utilisateur et de mot de passe.</w:t>
       </w:r>
     </w:p>
     <w:p>
       <w:pPr>
         <w:pStyle w:val="Titre3"/>
       </w:pPr>
-      <w:bookmarkStart w:id="22" w:name="_Toc418070285"/>
-      <w:r>
-        <w:rPr>
-          <w:rFonts w:ascii="Cambria Math" w:hAnsi="Cambria Math" w:cs="Cambria Math"/>
-        </w:rPr>
-        <w:t xml:space="preserve">⑦ </w:t>
-      </w:r>
-      <w:r>
-        <w:rPr>
-          <w:rFonts w:ascii="Cambria Math" w:hAnsi="Cambria Math" w:cs="Cambria Math"/>
-        </w:rPr>
-        <w:t xml:space="preserve"> </w:t>
-      </w:r>
-      <w:r>
-        <w:t>Connexion administrateur</w:t>
-      </w:r>
-      <w:bookmarkEnd w:id="22"/>
-    </w:p>
-    <w:p>
-      <w:pPr>
-        <w:pStyle w:val="NormalDescription"/>
-      </w:pPr>
-      <w:r>
-        <w:t>Blablas</w:t>
-      </w:r>
-    </w:p>
-    <w:p>
-      <w:pPr>
-        <w:jc w:val="left"/>
-        <w:rPr>
-          <w:rFonts w:asciiTheme="majorHAnsi" w:eastAsiaTheme="majorEastAsia" w:hAnsiTheme="majorHAnsi" w:cstheme="majorBidi"/>
-          <w:bCs/>
-          <w:color w:val="797B7E" w:themeColor="accent1"/>
-          <w:sz w:val="26"/>
-          <w:szCs w:val="26"/>
-        </w:rPr>
-      </w:pPr>
-      <w:r>
-        <w:br w:type="page"/>
-      </w:r>
-    </w:p>
-    <w:p>
-      <w:pPr>
-        <w:pStyle w:val="Titre2"/>
-      </w:pPr>
-      <w:bookmarkStart w:id="23" w:name="_Toc418070286"/>
+      <w:r>
+        <w:t>Connexion en tant qu’Administrateur</w:t>
+      </w:r>
+    </w:p>
+    <w:p>
+      <w:r>
+        <w:t>Pour sécuriser la connexion à Catal’info, les mots de passes des administrateurs seront encryptés à l’aide d’une combinaison de « SHA-1 » et de « MD5 »</w:t>
+      </w:r>
+      <w:r>
+        <w:t>.</w:t>
+      </w:r>
+      <w:r>
+        <w:t xml:space="preserve"> On s’assure que si le mot de passe est intercepté à mi-chemin avec le serveur, que la personne malveillante ne puisse rien faire avec le mot de passe.</w:t>
+      </w:r>
+    </w:p>
+    <w:p>
+      <w:pPr>
+        <w:pStyle w:val="Titre3"/>
+      </w:pPr>
+      <w:r>
+        <w:t>Avertissement</w:t>
+      </w:r>
+      <w:bookmarkStart w:id="23" w:name="_GoBack"/>
+      <w:bookmarkEnd w:id="23"/>
+      <w:r>
+        <w:t xml:space="preserve"> avant suppression d’un produit</w:t>
+      </w:r>
+    </w:p>
+    <w:p>
+      <w:r>
+        <w:t xml:space="preserve">Avant de supprimer un produit, une fenêtre pop-up demande à l’administrateur de confirmer son action, cela permet de réduire les chances de fausses manouvres et la suppression accidentelle d’un produit. </w:t>
+      </w:r>
+    </w:p>
+    <w:p>
+      <w:pPr>
+        <w:pStyle w:val="Titre1"/>
+      </w:pPr>
+      <w:bookmarkStart w:id="24" w:name="_Toc418070287"/>
       <w:r>
         <w:lastRenderedPageBreak/>
-        <w:t>Description des éléments de sécurité</w:t>
-      </w:r>
-      <w:bookmarkEnd w:id="23"/>
-    </w:p>
-    <w:p>
-      <w:pPr>
-        <w:pStyle w:val="Titre1"/>
-      </w:pPr>
-      <w:bookmarkStart w:id="24" w:name="_Toc418070287"/>
-      <w:r>
         <w:t>Analyse organique</w:t>
       </w:r>
       <w:bookmarkEnd w:id="24"/>
@@ -4359,7 +5086,7 @@
         <w:noProof/>
         <w:lang w:val="fr-FR"/>
       </w:rPr>
-      <w:t>7</w:t>
+      <w:t>9</w:t>
     </w:r>
     <w:r>
       <w:fldChar w:fldCharType="end"/>
@@ -4384,7 +5111,7 @@
         <w:noProof/>
         <w:lang w:val="fr-FR"/>
       </w:rPr>
-      <w:t>8</w:t>
+      <w:t>10</w:t>
     </w:r>
     <w:r>
       <w:rPr>
@@ -5259,6 +5986,119 @@
     </w:lvl>
   </w:abstractNum>
   <w:abstractNum w:abstractNumId="7">
+    <w:nsid w:val="6BD92A84"/>
+    <w:multiLevelType w:val="hybridMultilevel"/>
+    <w:tmpl w:val="929A8306"/>
+    <w:lvl w:ilvl="0" w:tplc="100C0001">
+      <w:start w:val="1"/>
+      <w:numFmt w:val="bullet"/>
+      <w:lvlText w:val=""/>
+      <w:lvlJc w:val="left"/>
+      <w:pPr>
+        <w:ind w:left="1117" w:hanging="360"/>
+      </w:pPr>
+      <w:rPr>
+        <w:rFonts w:ascii="Symbol" w:hAnsi="Symbol" w:hint="default"/>
+      </w:rPr>
+    </w:lvl>
+    <w:lvl w:ilvl="1" w:tplc="100C0003" w:tentative="1">
+      <w:start w:val="1"/>
+      <w:numFmt w:val="bullet"/>
+      <w:lvlText w:val="o"/>
+      <w:lvlJc w:val="left"/>
+      <w:pPr>
+        <w:ind w:left="1837" w:hanging="360"/>
+      </w:pPr>
+      <w:rPr>
+        <w:rFonts w:ascii="Courier New" w:hAnsi="Courier New" w:cs="Courier New" w:hint="default"/>
+      </w:rPr>
+    </w:lvl>
+    <w:lvl w:ilvl="2" w:tplc="100C0005" w:tentative="1">
+      <w:start w:val="1"/>
+      <w:numFmt w:val="bullet"/>
+      <w:lvlText w:val=""/>
+      <w:lvlJc w:val="left"/>
+      <w:pPr>
+        <w:ind w:left="2557" w:hanging="360"/>
+      </w:pPr>
+      <w:rPr>
+        <w:rFonts w:ascii="Wingdings" w:hAnsi="Wingdings" w:hint="default"/>
+      </w:rPr>
+    </w:lvl>
+    <w:lvl w:ilvl="3" w:tplc="100C0001" w:tentative="1">
+      <w:start w:val="1"/>
+      <w:numFmt w:val="bullet"/>
+      <w:lvlText w:val=""/>
+      <w:lvlJc w:val="left"/>
+      <w:pPr>
+        <w:ind w:left="3277" w:hanging="360"/>
+      </w:pPr>
+      <w:rPr>
+        <w:rFonts w:ascii="Symbol" w:hAnsi="Symbol" w:hint="default"/>
+      </w:rPr>
+    </w:lvl>
+    <w:lvl w:ilvl="4" w:tplc="100C0003" w:tentative="1">
+      <w:start w:val="1"/>
+      <w:numFmt w:val="bullet"/>
+      <w:lvlText w:val="o"/>
+      <w:lvlJc w:val="left"/>
+      <w:pPr>
+        <w:ind w:left="3997" w:hanging="360"/>
+      </w:pPr>
+      <w:rPr>
+        <w:rFonts w:ascii="Courier New" w:hAnsi="Courier New" w:cs="Courier New" w:hint="default"/>
+      </w:rPr>
+    </w:lvl>
+    <w:lvl w:ilvl="5" w:tplc="100C0005" w:tentative="1">
+      <w:start w:val="1"/>
+      <w:numFmt w:val="bullet"/>
+      <w:lvlText w:val=""/>
+      <w:lvlJc w:val="left"/>
+      <w:pPr>
+        <w:ind w:left="4717" w:hanging="360"/>
+      </w:pPr>
+      <w:rPr>
+        <w:rFonts w:ascii="Wingdings" w:hAnsi="Wingdings" w:hint="default"/>
+      </w:rPr>
+    </w:lvl>
+    <w:lvl w:ilvl="6" w:tplc="100C0001" w:tentative="1">
+      <w:start w:val="1"/>
+      <w:numFmt w:val="bullet"/>
+      <w:lvlText w:val=""/>
+      <w:lvlJc w:val="left"/>
+      <w:pPr>
+        <w:ind w:left="5437" w:hanging="360"/>
+      </w:pPr>
+      <w:rPr>
+        <w:rFonts w:ascii="Symbol" w:hAnsi="Symbol" w:hint="default"/>
+      </w:rPr>
+    </w:lvl>
+    <w:lvl w:ilvl="7" w:tplc="100C0003" w:tentative="1">
+      <w:start w:val="1"/>
+      <w:numFmt w:val="bullet"/>
+      <w:lvlText w:val="o"/>
+      <w:lvlJc w:val="left"/>
+      <w:pPr>
+        <w:ind w:left="6157" w:hanging="360"/>
+      </w:pPr>
+      <w:rPr>
+        <w:rFonts w:ascii="Courier New" w:hAnsi="Courier New" w:cs="Courier New" w:hint="default"/>
+      </w:rPr>
+    </w:lvl>
+    <w:lvl w:ilvl="8" w:tplc="100C0005" w:tentative="1">
+      <w:start w:val="1"/>
+      <w:numFmt w:val="bullet"/>
+      <w:lvlText w:val=""/>
+      <w:lvlJc w:val="left"/>
+      <w:pPr>
+        <w:ind w:left="6877" w:hanging="360"/>
+      </w:pPr>
+      <w:rPr>
+        <w:rFonts w:ascii="Wingdings" w:hAnsi="Wingdings" w:hint="default"/>
+      </w:rPr>
+    </w:lvl>
+  </w:abstractNum>
+  <w:abstractNum w:abstractNumId="8">
     <w:nsid w:val="70C45183"/>
     <w:multiLevelType w:val="hybridMultilevel"/>
     <w:tmpl w:val="ABB6FAC4"/>
@@ -5365,6 +6205,119 @@
       <w:lvlJc w:val="left"/>
       <w:pPr>
         <w:ind w:left="6480" w:hanging="360"/>
+      </w:pPr>
+      <w:rPr>
+        <w:rFonts w:ascii="Wingdings" w:hAnsi="Wingdings" w:hint="default"/>
+      </w:rPr>
+    </w:lvl>
+  </w:abstractNum>
+  <w:abstractNum w:abstractNumId="9">
+    <w:nsid w:val="7B27516B"/>
+    <w:multiLevelType w:val="hybridMultilevel"/>
+    <w:tmpl w:val="6C9C2782"/>
+    <w:lvl w:ilvl="0" w:tplc="100C0001">
+      <w:start w:val="1"/>
+      <w:numFmt w:val="bullet"/>
+      <w:lvlText w:val=""/>
+      <w:lvlJc w:val="left"/>
+      <w:pPr>
+        <w:ind w:left="1117" w:hanging="360"/>
+      </w:pPr>
+      <w:rPr>
+        <w:rFonts w:ascii="Symbol" w:hAnsi="Symbol" w:hint="default"/>
+      </w:rPr>
+    </w:lvl>
+    <w:lvl w:ilvl="1" w:tplc="100C0003">
+      <w:start w:val="1"/>
+      <w:numFmt w:val="bullet"/>
+      <w:lvlText w:val="o"/>
+      <w:lvlJc w:val="left"/>
+      <w:pPr>
+        <w:ind w:left="1837" w:hanging="360"/>
+      </w:pPr>
+      <w:rPr>
+        <w:rFonts w:ascii="Courier New" w:hAnsi="Courier New" w:cs="Courier New" w:hint="default"/>
+      </w:rPr>
+    </w:lvl>
+    <w:lvl w:ilvl="2" w:tplc="100C0005" w:tentative="1">
+      <w:start w:val="1"/>
+      <w:numFmt w:val="bullet"/>
+      <w:lvlText w:val=""/>
+      <w:lvlJc w:val="left"/>
+      <w:pPr>
+        <w:ind w:left="2557" w:hanging="360"/>
+      </w:pPr>
+      <w:rPr>
+        <w:rFonts w:ascii="Wingdings" w:hAnsi="Wingdings" w:hint="default"/>
+      </w:rPr>
+    </w:lvl>
+    <w:lvl w:ilvl="3" w:tplc="100C0001" w:tentative="1">
+      <w:start w:val="1"/>
+      <w:numFmt w:val="bullet"/>
+      <w:lvlText w:val=""/>
+      <w:lvlJc w:val="left"/>
+      <w:pPr>
+        <w:ind w:left="3277" w:hanging="360"/>
+      </w:pPr>
+      <w:rPr>
+        <w:rFonts w:ascii="Symbol" w:hAnsi="Symbol" w:hint="default"/>
+      </w:rPr>
+    </w:lvl>
+    <w:lvl w:ilvl="4" w:tplc="100C0003" w:tentative="1">
+      <w:start w:val="1"/>
+      <w:numFmt w:val="bullet"/>
+      <w:lvlText w:val="o"/>
+      <w:lvlJc w:val="left"/>
+      <w:pPr>
+        <w:ind w:left="3997" w:hanging="360"/>
+      </w:pPr>
+      <w:rPr>
+        <w:rFonts w:ascii="Courier New" w:hAnsi="Courier New" w:cs="Courier New" w:hint="default"/>
+      </w:rPr>
+    </w:lvl>
+    <w:lvl w:ilvl="5" w:tplc="100C0005" w:tentative="1">
+      <w:start w:val="1"/>
+      <w:numFmt w:val="bullet"/>
+      <w:lvlText w:val=""/>
+      <w:lvlJc w:val="left"/>
+      <w:pPr>
+        <w:ind w:left="4717" w:hanging="360"/>
+      </w:pPr>
+      <w:rPr>
+        <w:rFonts w:ascii="Wingdings" w:hAnsi="Wingdings" w:hint="default"/>
+      </w:rPr>
+    </w:lvl>
+    <w:lvl w:ilvl="6" w:tplc="100C0001" w:tentative="1">
+      <w:start w:val="1"/>
+      <w:numFmt w:val="bullet"/>
+      <w:lvlText w:val=""/>
+      <w:lvlJc w:val="left"/>
+      <w:pPr>
+        <w:ind w:left="5437" w:hanging="360"/>
+      </w:pPr>
+      <w:rPr>
+        <w:rFonts w:ascii="Symbol" w:hAnsi="Symbol" w:hint="default"/>
+      </w:rPr>
+    </w:lvl>
+    <w:lvl w:ilvl="7" w:tplc="100C0003" w:tentative="1">
+      <w:start w:val="1"/>
+      <w:numFmt w:val="bullet"/>
+      <w:lvlText w:val="o"/>
+      <w:lvlJc w:val="left"/>
+      <w:pPr>
+        <w:ind w:left="6157" w:hanging="360"/>
+      </w:pPr>
+      <w:rPr>
+        <w:rFonts w:ascii="Courier New" w:hAnsi="Courier New" w:cs="Courier New" w:hint="default"/>
+      </w:rPr>
+    </w:lvl>
+    <w:lvl w:ilvl="8" w:tplc="100C0005" w:tentative="1">
+      <w:start w:val="1"/>
+      <w:numFmt w:val="bullet"/>
+      <w:lvlText w:val=""/>
+      <w:lvlJc w:val="left"/>
+      <w:pPr>
+        <w:ind w:left="6877" w:hanging="360"/>
       </w:pPr>
       <w:rPr>
         <w:rFonts w:ascii="Wingdings" w:hAnsi="Wingdings" w:hint="default"/>
@@ -5393,7 +6346,13 @@
     <w:abstractNumId w:val="4"/>
   </w:num>
   <w:num w:numId="8">
+    <w:abstractNumId w:val="8"/>
+  </w:num>
+  <w:num w:numId="9">
     <w:abstractNumId w:val="7"/>
+  </w:num>
+  <w:num w:numId="10">
+    <w:abstractNumId w:val="9"/>
   </w:num>
 </w:numbering>
 </file>
@@ -6960,7 +7919,7 @@
 </file>
 
 <file path=customXml/itemProps2.xml><?xml version="1.0" encoding="utf-8"?>
-<ds:datastoreItem xmlns:ds="http://schemas.openxmlformats.org/officeDocument/2006/customXml" ds:itemID="{E2809947-3CA4-4196-8CFC-009ABE713DE4}">
+<ds:datastoreItem xmlns:ds="http://schemas.openxmlformats.org/officeDocument/2006/customXml" ds:itemID="{454A0E48-39C9-4795-B6D3-D0F535F56ACE}">
   <ds:schemaRefs>
     <ds:schemaRef ds:uri="http://schemas.openxmlformats.org/officeDocument/2006/bibliography"/>
   </ds:schemaRefs>

</xml_diff>

<commit_message>
Correction des bugs du détail produit & page principale 	+ Mise à jour contenu base de données 	+ Correction de bugs d'affichage 	+ Ajout d'images produits 	+ Correction de la structure des produits
</commit_message>
<xml_diff>
--- a/SEEMULLERJ_TPI_2015/doc/SEEMULLER Julien TPI, Documentation technique.docx
+++ b/SEEMULLERJ_TPI_2015/doc/SEEMULLER Julien TPI, Documentation technique.docx
@@ -60,7 +60,7 @@
                   </w:tcPr>
                   <w:p>
                     <w:pPr>
-                      <w:pStyle w:val="Sansinterligne"/>
+                      <w:pStyle w:val="NoSpacing"/>
                       <w:jc w:val="center"/>
                       <w:rPr>
                         <w:rFonts w:asciiTheme="majorHAnsi" w:eastAsiaTheme="majorEastAsia" w:hAnsiTheme="majorHAnsi" w:cstheme="majorBidi"/>
@@ -108,7 +108,7 @@
                   </w:tcPr>
                   <w:p>
                     <w:pPr>
-                      <w:pStyle w:val="Sansinterligne"/>
+                      <w:pStyle w:val="NoSpacing"/>
                       <w:jc w:val="center"/>
                       <w:rPr>
                         <w:rFonts w:asciiTheme="majorHAnsi" w:eastAsiaTheme="majorEastAsia" w:hAnsiTheme="majorHAnsi" w:cstheme="majorBidi"/>
@@ -116,6 +116,7 @@
                         <w:szCs w:val="80"/>
                       </w:rPr>
                     </w:pPr>
+                    <w:proofErr w:type="spellStart"/>
                     <w:r>
                       <w:rPr>
                         <w:rFonts w:asciiTheme="majorHAnsi" w:eastAsiaTheme="majorEastAsia" w:hAnsiTheme="majorHAnsi" w:cstheme="majorBidi"/>
@@ -124,6 +125,7 @@
                       </w:rPr>
                       <w:t>Catal’info</w:t>
                     </w:r>
+                    <w:proofErr w:type="spellEnd"/>
                   </w:p>
                 </w:tc>
               </w:sdtContent>
@@ -158,7 +160,7 @@
                   </w:tcPr>
                   <w:p>
                     <w:pPr>
-                      <w:pStyle w:val="Sansinterligne"/>
+                      <w:pStyle w:val="NoSpacing"/>
                       <w:jc w:val="center"/>
                       <w:rPr>
                         <w:rFonts w:asciiTheme="majorHAnsi" w:eastAsiaTheme="majorEastAsia" w:hAnsiTheme="majorHAnsi" w:cstheme="majorBidi"/>
@@ -191,7 +193,7 @@
               </w:tcPr>
               <w:p>
                 <w:pPr>
-                  <w:pStyle w:val="Sansinterligne"/>
+                  <w:pStyle w:val="NoSpacing"/>
                   <w:jc w:val="center"/>
                 </w:pPr>
               </w:p>
@@ -222,7 +224,7 @@
                   </w:tcPr>
                   <w:p>
                     <w:pPr>
-                      <w:pStyle w:val="Sansinterligne"/>
+                      <w:pStyle w:val="NoSpacing"/>
                       <w:jc w:val="center"/>
                       <w:rPr>
                         <w:b/>
@@ -271,7 +273,7 @@
                   </w:tcPr>
                   <w:p>
                     <w:pPr>
-                      <w:pStyle w:val="Sansinterligne"/>
+                      <w:pStyle w:val="NoSpacing"/>
                       <w:jc w:val="center"/>
                       <w:rPr>
                         <w:b/>
@@ -321,7 +323,7 @@
       <w:sdtContent>
         <w:p>
           <w:pPr>
-            <w:pStyle w:val="En-ttedetabledesmatires"/>
+            <w:pStyle w:val="TOCHeading"/>
           </w:pPr>
           <w:r>
             <w:rPr>
@@ -332,7 +334,7 @@
         </w:p>
         <w:p>
           <w:pPr>
-            <w:pStyle w:val="TM1"/>
+            <w:pStyle w:val="TOC1"/>
             <w:tabs>
               <w:tab w:val="right" w:leader="dot" w:pos="9062"/>
             </w:tabs>
@@ -354,7 +356,7 @@
           <w:hyperlink w:anchor="_Toc418070269" w:history="1">
             <w:r>
               <w:rPr>
-                <w:rStyle w:val="Lienhypertexte"/>
+                <w:rStyle w:val="Hyperlink"/>
                 <w:noProof/>
               </w:rPr>
               <w:t>Introduction</w:t>
@@ -411,7 +413,7 @@
         </w:p>
         <w:p>
           <w:pPr>
-            <w:pStyle w:val="TM1"/>
+            <w:pStyle w:val="TOC1"/>
             <w:tabs>
               <w:tab w:val="right" w:leader="dot" w:pos="9062"/>
             </w:tabs>
@@ -424,7 +426,7 @@
           <w:hyperlink w:anchor="_Toc418070270" w:history="1">
             <w:r>
               <w:rPr>
-                <w:rStyle w:val="Lienhypertexte"/>
+                <w:rStyle w:val="Hyperlink"/>
                 <w:noProof/>
               </w:rPr>
               <w:t>Etude d’opportunité</w:t>
@@ -481,7 +483,7 @@
         </w:p>
         <w:p>
           <w:pPr>
-            <w:pStyle w:val="TM2"/>
+            <w:pStyle w:val="TOC2"/>
             <w:tabs>
               <w:tab w:val="right" w:leader="dot" w:pos="9062"/>
             </w:tabs>
@@ -494,7 +496,7 @@
           <w:hyperlink w:anchor="_Toc418070271" w:history="1">
             <w:r>
               <w:rPr>
-                <w:rStyle w:val="Lienhypertexte"/>
+                <w:rStyle w:val="Hyperlink"/>
                 <w:rFonts w:ascii="Cambria Math" w:hAnsi="Cambria Math" w:cs="Cambria Math" w:hint="eastAsia"/>
                 <w:noProof/>
               </w:rPr>
@@ -502,7 +504,7 @@
             </w:r>
             <w:r>
               <w:rPr>
-                <w:rStyle w:val="Lienhypertexte"/>
+                <w:rStyle w:val="Hyperlink"/>
                 <w:rFonts w:ascii="Cambria Math" w:hAnsi="Cambria Math" w:cs="Cambria Math"/>
                 <w:noProof/>
               </w:rPr>
@@ -510,7 +512,7 @@
             </w:r>
             <w:r>
               <w:rPr>
-                <w:rStyle w:val="Lienhypertexte"/>
+                <w:rStyle w:val="Hyperlink"/>
                 <w:noProof/>
               </w:rPr>
               <w:t>PRODIMEX</w:t>
@@ -567,7 +569,7 @@
         </w:p>
         <w:p>
           <w:pPr>
-            <w:pStyle w:val="TM2"/>
+            <w:pStyle w:val="TOC2"/>
             <w:tabs>
               <w:tab w:val="right" w:leader="dot" w:pos="9062"/>
             </w:tabs>
@@ -580,7 +582,7 @@
           <w:hyperlink w:anchor="_Toc418070272" w:history="1">
             <w:r>
               <w:rPr>
-                <w:rStyle w:val="Lienhypertexte"/>
+                <w:rStyle w:val="Hyperlink"/>
                 <w:rFonts w:ascii="Cambria Math" w:hAnsi="Cambria Math" w:cs="Cambria Math" w:hint="eastAsia"/>
                 <w:noProof/>
               </w:rPr>
@@ -588,7 +590,7 @@
             </w:r>
             <w:r>
               <w:rPr>
-                <w:rStyle w:val="Lienhypertexte"/>
+                <w:rStyle w:val="Hyperlink"/>
                 <w:noProof/>
               </w:rPr>
               <w:t xml:space="preserve"> 1000 ORDI</w:t>
@@ -645,7 +647,7 @@
         </w:p>
         <w:p>
           <w:pPr>
-            <w:pStyle w:val="TM2"/>
+            <w:pStyle w:val="TOC2"/>
             <w:tabs>
               <w:tab w:val="right" w:leader="dot" w:pos="9062"/>
             </w:tabs>
@@ -658,7 +660,7 @@
           <w:hyperlink w:anchor="_Toc418070273" w:history="1">
             <w:r>
               <w:rPr>
-                <w:rStyle w:val="Lienhypertexte"/>
+                <w:rStyle w:val="Hyperlink"/>
                 <w:rFonts w:ascii="Cambria Math" w:hAnsi="Cambria Math" w:cs="Cambria Math" w:hint="eastAsia"/>
                 <w:noProof/>
               </w:rPr>
@@ -666,7 +668,7 @@
             </w:r>
             <w:r>
               <w:rPr>
-                <w:rStyle w:val="Lienhypertexte"/>
+                <w:rStyle w:val="Hyperlink"/>
                 <w:noProof/>
               </w:rPr>
               <w:t xml:space="preserve"> STEG</w:t>
@@ -723,7 +725,7 @@
         </w:p>
         <w:p>
           <w:pPr>
-            <w:pStyle w:val="TM1"/>
+            <w:pStyle w:val="TOC1"/>
             <w:tabs>
               <w:tab w:val="right" w:leader="dot" w:pos="9062"/>
             </w:tabs>
@@ -736,7 +738,7 @@
           <w:hyperlink w:anchor="_Toc418070274" w:history="1">
             <w:r>
               <w:rPr>
-                <w:rStyle w:val="Lienhypertexte"/>
+                <w:rStyle w:val="Hyperlink"/>
                 <w:noProof/>
               </w:rPr>
               <w:t>Analyse fonctionnelle</w:t>
@@ -793,7 +795,7 @@
         </w:p>
         <w:p>
           <w:pPr>
-            <w:pStyle w:val="TM2"/>
+            <w:pStyle w:val="TOC2"/>
             <w:tabs>
               <w:tab w:val="right" w:leader="dot" w:pos="9062"/>
             </w:tabs>
@@ -806,7 +808,7 @@
           <w:hyperlink w:anchor="_Toc418070275" w:history="1">
             <w:r>
               <w:rPr>
-                <w:rStyle w:val="Lienhypertexte"/>
+                <w:rStyle w:val="Hyperlink"/>
                 <w:noProof/>
               </w:rPr>
               <w:t>Généralités</w:t>
@@ -863,7 +865,7 @@
         </w:p>
         <w:p>
           <w:pPr>
-            <w:pStyle w:val="TM2"/>
+            <w:pStyle w:val="TOC2"/>
             <w:tabs>
               <w:tab w:val="right" w:leader="dot" w:pos="9062"/>
             </w:tabs>
@@ -876,7 +878,7 @@
           <w:hyperlink w:anchor="_Toc418070276" w:history="1">
             <w:r>
               <w:rPr>
-                <w:rStyle w:val="Lienhypertexte"/>
+                <w:rStyle w:val="Hyperlink"/>
                 <w:noProof/>
               </w:rPr>
               <w:t>Description des fonctionnalités globales</w:t>
@@ -933,7 +935,7 @@
         </w:p>
         <w:p>
           <w:pPr>
-            <w:pStyle w:val="TM2"/>
+            <w:pStyle w:val="TOC2"/>
             <w:tabs>
               <w:tab w:val="right" w:leader="dot" w:pos="9062"/>
             </w:tabs>
@@ -946,7 +948,7 @@
           <w:hyperlink w:anchor="_Toc418070277" w:history="1">
             <w:r>
               <w:rPr>
-                <w:rStyle w:val="Lienhypertexte"/>
+                <w:rStyle w:val="Hyperlink"/>
                 <w:noProof/>
               </w:rPr>
               <w:t>Description des fonctionnalités particulières</w:t>
@@ -1003,7 +1005,7 @@
         </w:p>
         <w:p>
           <w:pPr>
-            <w:pStyle w:val="TM2"/>
+            <w:pStyle w:val="TOC2"/>
             <w:tabs>
               <w:tab w:val="right" w:leader="dot" w:pos="9062"/>
             </w:tabs>
@@ -1016,7 +1018,7 @@
           <w:hyperlink w:anchor="_Toc418070278" w:history="1">
             <w:r>
               <w:rPr>
-                <w:rStyle w:val="Lienhypertexte"/>
+                <w:rStyle w:val="Hyperlink"/>
                 <w:noProof/>
               </w:rPr>
               <w:t>Description détaillée de l’interface</w:t>
@@ -1073,7 +1075,7 @@
         </w:p>
         <w:p>
           <w:pPr>
-            <w:pStyle w:val="TM3"/>
+            <w:pStyle w:val="TOC3"/>
             <w:tabs>
               <w:tab w:val="right" w:leader="dot" w:pos="9062"/>
             </w:tabs>
@@ -1086,7 +1088,7 @@
           <w:hyperlink w:anchor="_Toc418070279" w:history="1">
             <w:r>
               <w:rPr>
-                <w:rStyle w:val="Lienhypertexte"/>
+                <w:rStyle w:val="Hyperlink"/>
                 <w:rFonts w:ascii="Cambria Math" w:hAnsi="Cambria Math" w:cs="Cambria Math" w:hint="eastAsia"/>
                 <w:noProof/>
               </w:rPr>
@@ -1094,7 +1096,7 @@
             </w:r>
             <w:r>
               <w:rPr>
-                <w:rStyle w:val="Lienhypertexte"/>
+                <w:rStyle w:val="Hyperlink"/>
                 <w:noProof/>
               </w:rPr>
               <w:t xml:space="preserve">  Page principale (Visiteur)</w:t>
@@ -1151,7 +1153,7 @@
         </w:p>
         <w:p>
           <w:pPr>
-            <w:pStyle w:val="TM3"/>
+            <w:pStyle w:val="TOC3"/>
             <w:tabs>
               <w:tab w:val="right" w:leader="dot" w:pos="9062"/>
             </w:tabs>
@@ -1164,7 +1166,7 @@
           <w:hyperlink w:anchor="_Toc418070280" w:history="1">
             <w:r>
               <w:rPr>
-                <w:rStyle w:val="Lienhypertexte"/>
+                <w:rStyle w:val="Hyperlink"/>
                 <w:rFonts w:ascii="Cambria Math" w:hAnsi="Cambria Math" w:cs="Cambria Math" w:hint="eastAsia"/>
                 <w:noProof/>
               </w:rPr>
@@ -1172,7 +1174,7 @@
             </w:r>
             <w:r>
               <w:rPr>
-                <w:rStyle w:val="Lienhypertexte"/>
+                <w:rStyle w:val="Hyperlink"/>
                 <w:noProof/>
               </w:rPr>
               <w:t xml:space="preserve">  Résultat de recherche</w:t>
@@ -1229,7 +1231,7 @@
         </w:p>
         <w:p>
           <w:pPr>
-            <w:pStyle w:val="TM3"/>
+            <w:pStyle w:val="TOC3"/>
             <w:tabs>
               <w:tab w:val="right" w:leader="dot" w:pos="9062"/>
             </w:tabs>
@@ -1242,7 +1244,7 @@
           <w:hyperlink w:anchor="_Toc418070281" w:history="1">
             <w:r>
               <w:rPr>
-                <w:rStyle w:val="Lienhypertexte"/>
+                <w:rStyle w:val="Hyperlink"/>
                 <w:rFonts w:ascii="Cambria Math" w:hAnsi="Cambria Math" w:cs="Cambria Math" w:hint="eastAsia"/>
                 <w:noProof/>
               </w:rPr>
@@ -1250,7 +1252,7 @@
             </w:r>
             <w:r>
               <w:rPr>
-                <w:rStyle w:val="Lienhypertexte"/>
+                <w:rStyle w:val="Hyperlink"/>
                 <w:noProof/>
               </w:rPr>
               <w:t xml:space="preserve">  Page principale (Administrateur)</w:t>
@@ -1307,7 +1309,7 @@
         </w:p>
         <w:p>
           <w:pPr>
-            <w:pStyle w:val="TM3"/>
+            <w:pStyle w:val="TOC3"/>
             <w:tabs>
               <w:tab w:val="right" w:leader="dot" w:pos="9062"/>
             </w:tabs>
@@ -1320,7 +1322,7 @@
           <w:hyperlink w:anchor="_Toc418070282" w:history="1">
             <w:r>
               <w:rPr>
-                <w:rStyle w:val="Lienhypertexte"/>
+                <w:rStyle w:val="Hyperlink"/>
                 <w:rFonts w:ascii="Cambria Math" w:hAnsi="Cambria Math" w:cs="Cambria Math" w:hint="eastAsia"/>
                 <w:noProof/>
               </w:rPr>
@@ -1328,7 +1330,7 @@
             </w:r>
             <w:r>
               <w:rPr>
-                <w:rStyle w:val="Lienhypertexte"/>
+                <w:rStyle w:val="Hyperlink"/>
                 <w:rFonts w:ascii="Franklin Gothic Medium" w:hAnsi="Franklin Gothic Medium" w:cs="Franklin Gothic Medium"/>
                 <w:noProof/>
               </w:rPr>
@@ -1336,7 +1338,7 @@
             </w:r>
             <w:r>
               <w:rPr>
-                <w:rStyle w:val="Lienhypertexte"/>
+                <w:rStyle w:val="Hyperlink"/>
                 <w:noProof/>
               </w:rPr>
               <w:t>Menu déroulant en session administrateur</w:t>
@@ -1393,7 +1395,7 @@
         </w:p>
         <w:p>
           <w:pPr>
-            <w:pStyle w:val="TM3"/>
+            <w:pStyle w:val="TOC3"/>
             <w:tabs>
               <w:tab w:val="right" w:leader="dot" w:pos="9062"/>
             </w:tabs>
@@ -1406,7 +1408,7 @@
           <w:hyperlink w:anchor="_Toc418070283" w:history="1">
             <w:r>
               <w:rPr>
-                <w:rStyle w:val="Lienhypertexte"/>
+                <w:rStyle w:val="Hyperlink"/>
                 <w:rFonts w:ascii="Cambria Math" w:hAnsi="Cambria Math" w:cs="Cambria Math" w:hint="eastAsia"/>
                 <w:noProof/>
               </w:rPr>
@@ -1414,7 +1416,7 @@
             </w:r>
             <w:r>
               <w:rPr>
-                <w:rStyle w:val="Lienhypertexte"/>
+                <w:rStyle w:val="Hyperlink"/>
                 <w:rFonts w:ascii="Franklin Gothic Medium" w:hAnsi="Franklin Gothic Medium" w:cs="Franklin Gothic Medium"/>
                 <w:noProof/>
               </w:rPr>
@@ -1422,7 +1424,7 @@
             </w:r>
             <w:r>
               <w:rPr>
-                <w:rStyle w:val="Lienhypertexte"/>
+                <w:rStyle w:val="Hyperlink"/>
                 <w:noProof/>
               </w:rPr>
               <w:t>Connexion administrateur</w:t>
@@ -1479,7 +1481,7 @@
         </w:p>
         <w:p>
           <w:pPr>
-            <w:pStyle w:val="TM3"/>
+            <w:pStyle w:val="TOC3"/>
             <w:tabs>
               <w:tab w:val="right" w:leader="dot" w:pos="9062"/>
             </w:tabs>
@@ -1492,7 +1494,7 @@
           <w:hyperlink w:anchor="_Toc418070284" w:history="1">
             <w:r>
               <w:rPr>
-                <w:rStyle w:val="Lienhypertexte"/>
+                <w:rStyle w:val="Hyperlink"/>
                 <w:rFonts w:ascii="Cambria Math" w:hAnsi="Cambria Math" w:cs="Cambria Math" w:hint="eastAsia"/>
                 <w:noProof/>
               </w:rPr>
@@ -1500,7 +1502,7 @@
             </w:r>
             <w:r>
               <w:rPr>
-                <w:rStyle w:val="Lienhypertexte"/>
+                <w:rStyle w:val="Hyperlink"/>
                 <w:rFonts w:ascii="Franklin Gothic Medium" w:hAnsi="Franklin Gothic Medium" w:cs="Franklin Gothic Medium"/>
                 <w:noProof/>
               </w:rPr>
@@ -1508,7 +1510,7 @@
             </w:r>
             <w:r>
               <w:rPr>
-                <w:rStyle w:val="Lienhypertexte"/>
+                <w:rStyle w:val="Hyperlink"/>
                 <w:noProof/>
               </w:rPr>
               <w:t>Menu déroulant en session administrateur</w:t>
@@ -1565,7 +1567,7 @@
         </w:p>
         <w:p>
           <w:pPr>
-            <w:pStyle w:val="TM3"/>
+            <w:pStyle w:val="TOC3"/>
             <w:tabs>
               <w:tab w:val="right" w:leader="dot" w:pos="9062"/>
             </w:tabs>
@@ -1578,7 +1580,7 @@
           <w:hyperlink w:anchor="_Toc418070285" w:history="1">
             <w:r>
               <w:rPr>
-                <w:rStyle w:val="Lienhypertexte"/>
+                <w:rStyle w:val="Hyperlink"/>
                 <w:rFonts w:ascii="Cambria Math" w:hAnsi="Cambria Math" w:cs="Cambria Math" w:hint="eastAsia"/>
                 <w:noProof/>
               </w:rPr>
@@ -1586,7 +1588,7 @@
             </w:r>
             <w:r>
               <w:rPr>
-                <w:rStyle w:val="Lienhypertexte"/>
+                <w:rStyle w:val="Hyperlink"/>
                 <w:rFonts w:ascii="Cambria Math" w:hAnsi="Cambria Math" w:cs="Cambria Math"/>
                 <w:noProof/>
               </w:rPr>
@@ -1594,7 +1596,7 @@
             </w:r>
             <w:r>
               <w:rPr>
-                <w:rStyle w:val="Lienhypertexte"/>
+                <w:rStyle w:val="Hyperlink"/>
                 <w:noProof/>
               </w:rPr>
               <w:t>Connexion administrateur</w:t>
@@ -1651,7 +1653,7 @@
         </w:p>
         <w:p>
           <w:pPr>
-            <w:pStyle w:val="TM2"/>
+            <w:pStyle w:val="TOC2"/>
             <w:tabs>
               <w:tab w:val="right" w:leader="dot" w:pos="9062"/>
             </w:tabs>
@@ -1664,7 +1666,7 @@
           <w:hyperlink w:anchor="_Toc418070286" w:history="1">
             <w:r>
               <w:rPr>
-                <w:rStyle w:val="Lienhypertexte"/>
+                <w:rStyle w:val="Hyperlink"/>
                 <w:noProof/>
               </w:rPr>
               <w:t>Description des éléments de sécurité</w:t>
@@ -1721,7 +1723,7 @@
         </w:p>
         <w:p>
           <w:pPr>
-            <w:pStyle w:val="TM1"/>
+            <w:pStyle w:val="TOC1"/>
             <w:tabs>
               <w:tab w:val="right" w:leader="dot" w:pos="9062"/>
             </w:tabs>
@@ -1734,7 +1736,7 @@
           <w:hyperlink w:anchor="_Toc418070287" w:history="1">
             <w:r>
               <w:rPr>
-                <w:rStyle w:val="Lienhypertexte"/>
+                <w:rStyle w:val="Hyperlink"/>
                 <w:noProof/>
               </w:rPr>
               <w:t>Analyse organique</w:t>
@@ -1791,7 +1793,7 @@
         </w:p>
         <w:p>
           <w:pPr>
-            <w:pStyle w:val="TM2"/>
+            <w:pStyle w:val="TOC2"/>
             <w:tabs>
               <w:tab w:val="right" w:leader="dot" w:pos="9062"/>
             </w:tabs>
@@ -1804,7 +1806,7 @@
           <w:hyperlink w:anchor="_Toc418070288" w:history="1">
             <w:r>
               <w:rPr>
-                <w:rStyle w:val="Lienhypertexte"/>
+                <w:rStyle w:val="Hyperlink"/>
                 <w:noProof/>
               </w:rPr>
               <w:t>Généralités</w:t>
@@ -1861,7 +1863,7 @@
         </w:p>
         <w:p>
           <w:pPr>
-            <w:pStyle w:val="TM1"/>
+            <w:pStyle w:val="TOC1"/>
             <w:tabs>
               <w:tab w:val="right" w:leader="dot" w:pos="9062"/>
             </w:tabs>
@@ -1874,7 +1876,7 @@
           <w:hyperlink w:anchor="_Toc418070289" w:history="1">
             <w:r>
               <w:rPr>
-                <w:rStyle w:val="Lienhypertexte"/>
+                <w:rStyle w:val="Hyperlink"/>
                 <w:noProof/>
               </w:rPr>
               <w:t>Tests</w:t>
@@ -1931,7 +1933,7 @@
         </w:p>
         <w:p>
           <w:pPr>
-            <w:pStyle w:val="TM1"/>
+            <w:pStyle w:val="TOC1"/>
             <w:tabs>
               <w:tab w:val="right" w:leader="dot" w:pos="9062"/>
             </w:tabs>
@@ -1944,7 +1946,7 @@
           <w:hyperlink w:anchor="_Toc418070290" w:history="1">
             <w:r>
               <w:rPr>
-                <w:rStyle w:val="Lienhypertexte"/>
+                <w:rStyle w:val="Hyperlink"/>
                 <w:noProof/>
               </w:rPr>
               <w:t>Conclusion</w:t>
@@ -2001,7 +2003,7 @@
         </w:p>
         <w:p>
           <w:pPr>
-            <w:pStyle w:val="TM2"/>
+            <w:pStyle w:val="TOC2"/>
             <w:tabs>
               <w:tab w:val="right" w:leader="dot" w:pos="9062"/>
             </w:tabs>
@@ -2014,7 +2016,7 @@
           <w:hyperlink w:anchor="_Toc418070291" w:history="1">
             <w:r>
               <w:rPr>
-                <w:rStyle w:val="Lienhypertexte"/>
+                <w:rStyle w:val="Hyperlink"/>
                 <w:noProof/>
               </w:rPr>
               <w:t>Bilan, améliorations envisageables</w:t>
@@ -2071,7 +2073,7 @@
         </w:p>
         <w:p>
           <w:pPr>
-            <w:pStyle w:val="TM2"/>
+            <w:pStyle w:val="TOC2"/>
             <w:tabs>
               <w:tab w:val="right" w:leader="dot" w:pos="9062"/>
             </w:tabs>
@@ -2084,7 +2086,7 @@
           <w:hyperlink w:anchor="_Toc418070292" w:history="1">
             <w:r>
               <w:rPr>
-                <w:rStyle w:val="Lienhypertexte"/>
+                <w:rStyle w:val="Hyperlink"/>
                 <w:noProof/>
               </w:rPr>
               <w:t>Comparaison analyse et réalisation</w:t>
@@ -2141,7 +2143,7 @@
         </w:p>
         <w:p>
           <w:pPr>
-            <w:pStyle w:val="TM2"/>
+            <w:pStyle w:val="TOC2"/>
             <w:tabs>
               <w:tab w:val="right" w:leader="dot" w:pos="9062"/>
             </w:tabs>
@@ -2154,7 +2156,7 @@
           <w:hyperlink w:anchor="_Toc418070293" w:history="1">
             <w:r>
               <w:rPr>
-                <w:rStyle w:val="Lienhypertexte"/>
+                <w:rStyle w:val="Hyperlink"/>
                 <w:noProof/>
               </w:rPr>
               <w:t>Comparaison journal et planning</w:t>
@@ -2211,7 +2213,7 @@
         </w:p>
         <w:p>
           <w:pPr>
-            <w:pStyle w:val="TM2"/>
+            <w:pStyle w:val="TOC2"/>
             <w:tabs>
               <w:tab w:val="right" w:leader="dot" w:pos="9062"/>
             </w:tabs>
@@ -2224,7 +2226,7 @@
           <w:hyperlink w:anchor="_Toc418070294" w:history="1">
             <w:r>
               <w:rPr>
-                <w:rStyle w:val="Lienhypertexte"/>
+                <w:rStyle w:val="Hyperlink"/>
                 <w:noProof/>
               </w:rPr>
               <w:t>(Mes satisfactions, ce que j’ai appris)</w:t>
@@ -2281,7 +2283,7 @@
         </w:p>
         <w:p>
           <w:pPr>
-            <w:pStyle w:val="TM1"/>
+            <w:pStyle w:val="TOC1"/>
             <w:tabs>
               <w:tab w:val="right" w:leader="dot" w:pos="9062"/>
             </w:tabs>
@@ -2294,7 +2296,7 @@
           <w:hyperlink w:anchor="_Toc418070295" w:history="1">
             <w:r>
               <w:rPr>
-                <w:rStyle w:val="Lienhypertexte"/>
+                <w:rStyle w:val="Hyperlink"/>
                 <w:noProof/>
               </w:rPr>
               <w:t>Bibliographie</w:t>
@@ -2351,7 +2353,7 @@
         </w:p>
         <w:p>
           <w:pPr>
-            <w:pStyle w:val="TM1"/>
+            <w:pStyle w:val="TOC1"/>
             <w:tabs>
               <w:tab w:val="right" w:leader="dot" w:pos="9062"/>
             </w:tabs>
@@ -2364,7 +2366,7 @@
           <w:hyperlink w:anchor="_Toc418070296" w:history="1">
             <w:r>
               <w:rPr>
-                <w:rStyle w:val="Lienhypertexte"/>
+                <w:rStyle w:val="Hyperlink"/>
                 <w:noProof/>
               </w:rPr>
               <w:t>Remerciements</w:t>
@@ -2438,7 +2440,7 @@
     </w:p>
     <w:p>
       <w:pPr>
-        <w:pStyle w:val="Titre1"/>
+        <w:pStyle w:val="Heading1"/>
       </w:pPr>
       <w:bookmarkStart w:id="0" w:name="_Toc418070269"/>
       <w:r>
@@ -2494,7 +2496,7 @@
     </w:p>
     <w:p>
       <w:pPr>
-        <w:pStyle w:val="Paragraphedeliste"/>
+        <w:pStyle w:val="ListParagraph"/>
         <w:numPr>
           <w:ilvl w:val="0"/>
           <w:numId w:val="7"/>
@@ -2506,7 +2508,7 @@
     </w:p>
     <w:p>
       <w:pPr>
-        <w:pStyle w:val="Paragraphedeliste"/>
+        <w:pStyle w:val="ListParagraph"/>
         <w:numPr>
           <w:ilvl w:val="0"/>
           <w:numId w:val="7"/>
@@ -2518,7 +2520,7 @@
     </w:p>
     <w:p>
       <w:pPr>
-        <w:pStyle w:val="Paragraphedeliste"/>
+        <w:pStyle w:val="ListParagraph"/>
         <w:numPr>
           <w:ilvl w:val="0"/>
           <w:numId w:val="7"/>
@@ -2544,7 +2546,7 @@
     </w:p>
     <w:p>
       <w:pPr>
-        <w:pStyle w:val="Titre1"/>
+        <w:pStyle w:val="Heading1"/>
       </w:pPr>
       <w:bookmarkStart w:id="1" w:name="_Toc418070270"/>
       <w:r>
@@ -2559,7 +2561,7 @@
     </w:p>
     <w:p>
       <w:pPr>
-        <w:pStyle w:val="Titre2"/>
+        <w:pStyle w:val="Heading2"/>
       </w:pPr>
       <w:bookmarkStart w:id="2" w:name="_Toc418070271"/>
       <w:r>
@@ -2583,7 +2585,7 @@
       <w:hyperlink r:id="rId10" w:history="1">
         <w:r>
           <w:rPr>
-            <w:rStyle w:val="Lienhypertexte"/>
+            <w:rStyle w:val="Hyperlink"/>
           </w:rPr>
           <w:t>http://www.prodimex.ch/</w:t>
         </w:r>
@@ -2818,7 +2820,7 @@
     </w:p>
     <w:p>
       <w:pPr>
-        <w:pStyle w:val="Titre2"/>
+        <w:pStyle w:val="Heading2"/>
       </w:pPr>
       <w:bookmarkStart w:id="3" w:name="_Toc418070272"/>
       <w:r>
@@ -2846,7 +2848,7 @@
       <w:hyperlink r:id="rId11" w:history="1">
         <w:r>
           <w:rPr>
-            <w:rStyle w:val="Lienhypertexte"/>
+            <w:rStyle w:val="Hyperlink"/>
           </w:rPr>
           <w:t>http://www.1000ordi.ch/</w:t>
         </w:r>
@@ -3080,7 +3082,7 @@
     </w:p>
     <w:p>
       <w:pPr>
-        <w:pStyle w:val="Titre2"/>
+        <w:pStyle w:val="Heading2"/>
       </w:pPr>
       <w:bookmarkStart w:id="4" w:name="_Toc418070273"/>
       <w:r>
@@ -3107,7 +3109,7 @@
       <w:hyperlink r:id="rId12" w:history="1">
         <w:r>
           <w:rPr>
-            <w:rStyle w:val="Lienhypertexte"/>
+            <w:rStyle w:val="Hyperlink"/>
             <w:b w:val="0"/>
           </w:rPr>
           <w:t>http://www.steg-electronics.ch/fr/Default.aspx</w:t>
@@ -3362,7 +3364,15 @@
         <w:t xml:space="preserve"> </w:t>
       </w:r>
       <w:r>
-        <w:t>totalité des sites de mon échantillon est le manque d’une interface disponible pour téléphone mobile. De nos jours, les utilisateurs utilisent de plus en plus leur smartphone pour accéder à des sites web</w:t>
+        <w:t xml:space="preserve">totalité des sites de mon échantillon est le manque d’une interface disponible pour téléphone mobile. De nos jours, les utilisateurs utilisent de plus en plus leur </w:t>
+      </w:r>
+      <w:proofErr w:type="spellStart"/>
+      <w:r>
+        <w:t>smartphone</w:t>
+      </w:r>
+      <w:proofErr w:type="spellEnd"/>
+      <w:r>
+        <w:t xml:space="preserve"> pour accéder à des sites web</w:t>
       </w:r>
       <w:r>
         <w:t>.</w:t>
@@ -3376,7 +3386,7 @@
     </w:p>
     <w:p>
       <w:pPr>
-        <w:pStyle w:val="Titre1"/>
+        <w:pStyle w:val="Heading1"/>
       </w:pPr>
       <w:bookmarkStart w:id="5" w:name="_Toc418070274"/>
       <w:r>
@@ -3387,7 +3397,7 @@
     </w:p>
     <w:p>
       <w:pPr>
-        <w:pStyle w:val="Titre2"/>
+        <w:pStyle w:val="Heading2"/>
       </w:pPr>
       <w:bookmarkStart w:id="6" w:name="_Toc418070275"/>
       <w:r>
@@ -3400,7 +3410,11 @@
         <w:t>Voici le fonctionnement général d</w:t>
       </w:r>
       <w:r>
-        <w:t>e Catal</w:t>
+        <w:t xml:space="preserve">e </w:t>
+      </w:r>
+      <w:proofErr w:type="spellStart"/>
+      <w:r>
+        <w:t>Catal</w:t>
       </w:r>
       <w:r>
         <w:t>’</w:t>
@@ -3409,12 +3423,22 @@
         <w:t>i</w:t>
       </w:r>
       <w:r>
-        <w:t>nfo :</w:t>
-      </w:r>
-    </w:p>
-    <w:p>
-      <w:r>
-        <w:t>L’utilisateur est tout d’abord accueilli sur une page contenant</w:t>
+        <w:t>nfo</w:t>
+      </w:r>
+      <w:proofErr w:type="spellEnd"/>
+      <w:r>
+        <w:t> :</w:t>
+      </w:r>
+    </w:p>
+    <w:p>
+      <w:r>
+        <w:t xml:space="preserve">L’utilisateur est </w:t>
+      </w:r>
+      <w:r>
+        <w:t>tout</w:t>
+      </w:r>
+      <w:r>
+        <w:t xml:space="preserve"> d’abord accueilli sur une page contenant</w:t>
       </w:r>
       <w:r>
         <w:t xml:space="preserve"> les produits suggérés par les administrateurs du site, les produits les plus populaires</w:t>
@@ -3440,7 +3464,12 @@
         <w:t xml:space="preserve"> tels</w:t>
       </w:r>
       <w:r>
-        <w:t xml:space="preserve"> que le titre du produit, la marque ou encore des éléments de la description</w:t>
+        <w:t xml:space="preserve"> que le titre du produit,</w:t>
+      </w:r>
+      <w:bookmarkStart w:id="7" w:name="_GoBack"/>
+      <w:bookmarkEnd w:id="7"/>
+      <w:r>
+        <w:t xml:space="preserve"> la marque ou encore des éléments de la description</w:t>
       </w:r>
       <w:r>
         <w:t xml:space="preserve">, puis on mène l’utilisateur sur une page </w:t>
@@ -3619,23 +3648,31 @@
     </w:p>
     <w:p>
       <w:pPr>
-        <w:pStyle w:val="Titre2"/>
-      </w:pPr>
-      <w:bookmarkStart w:id="7" w:name="_Toc418070276"/>
+        <w:pStyle w:val="Heading2"/>
+      </w:pPr>
+      <w:bookmarkStart w:id="8" w:name="_Toc418070276"/>
       <w:r>
         <w:lastRenderedPageBreak/>
         <w:t>Description des fonctionnalités globales</w:t>
       </w:r>
-      <w:bookmarkEnd w:id="7"/>
-    </w:p>
-    <w:p>
-      <w:r>
-        <w:t xml:space="preserve">Voici les fonctionnalités globales que possède Catal’info : </w:t>
-      </w:r>
-    </w:p>
-    <w:p>
-      <w:pPr>
-        <w:pStyle w:val="Paragraphedeliste"/>
+      <w:bookmarkEnd w:id="8"/>
+    </w:p>
+    <w:p>
+      <w:r>
+        <w:t xml:space="preserve">Voici les fonctionnalités globales que possède </w:t>
+      </w:r>
+      <w:proofErr w:type="spellStart"/>
+      <w:r>
+        <w:t>Catal’info</w:t>
+      </w:r>
+      <w:proofErr w:type="spellEnd"/>
+      <w:r>
+        <w:t xml:space="preserve"> : </w:t>
+      </w:r>
+    </w:p>
+    <w:p>
+      <w:pPr>
+        <w:pStyle w:val="ListParagraph"/>
         <w:numPr>
           <w:ilvl w:val="0"/>
           <w:numId w:val="8"/>
@@ -3650,7 +3687,7 @@
     </w:p>
     <w:p>
       <w:pPr>
-        <w:pStyle w:val="Paragraphedeliste"/>
+        <w:pStyle w:val="ListParagraph"/>
         <w:numPr>
           <w:ilvl w:val="0"/>
           <w:numId w:val="8"/>
@@ -3662,7 +3699,7 @@
     </w:p>
     <w:p>
       <w:pPr>
-        <w:pStyle w:val="Paragraphedeliste"/>
+        <w:pStyle w:val="ListParagraph"/>
         <w:numPr>
           <w:ilvl w:val="0"/>
           <w:numId w:val="8"/>
@@ -3674,7 +3711,7 @@
     </w:p>
     <w:p>
       <w:pPr>
-        <w:pStyle w:val="Paragraphedeliste"/>
+        <w:pStyle w:val="ListParagraph"/>
         <w:numPr>
           <w:ilvl w:val="0"/>
           <w:numId w:val="8"/>
@@ -3686,7 +3723,7 @@
     </w:p>
     <w:p>
       <w:pPr>
-        <w:pStyle w:val="Paragraphedeliste"/>
+        <w:pStyle w:val="ListParagraph"/>
         <w:numPr>
           <w:ilvl w:val="1"/>
           <w:numId w:val="8"/>
@@ -3701,7 +3738,7 @@
     </w:p>
     <w:p>
       <w:pPr>
-        <w:pStyle w:val="Paragraphedeliste"/>
+        <w:pStyle w:val="ListParagraph"/>
         <w:numPr>
           <w:ilvl w:val="1"/>
           <w:numId w:val="8"/>
@@ -3716,7 +3753,7 @@
     </w:p>
     <w:p>
       <w:pPr>
-        <w:pStyle w:val="Paragraphedeliste"/>
+        <w:pStyle w:val="ListParagraph"/>
         <w:numPr>
           <w:ilvl w:val="1"/>
           <w:numId w:val="8"/>
@@ -3731,7 +3768,7 @@
     </w:p>
     <w:p>
       <w:pPr>
-        <w:pStyle w:val="Paragraphedeliste"/>
+        <w:pStyle w:val="ListParagraph"/>
         <w:numPr>
           <w:ilvl w:val="0"/>
           <w:numId w:val="8"/>
@@ -3743,16 +3780,16 @@
     </w:p>
     <w:p>
       <w:pPr>
-        <w:pStyle w:val="Titre2"/>
-      </w:pPr>
-      <w:bookmarkStart w:id="8" w:name="_Toc418070277"/>
+        <w:pStyle w:val="Heading2"/>
+      </w:pPr>
+      <w:bookmarkStart w:id="9" w:name="_Toc418070277"/>
       <w:r>
         <w:t xml:space="preserve">Description des fonctionnalités </w:t>
       </w:r>
       <w:r>
         <w:t>particulières</w:t>
       </w:r>
-      <w:bookmarkEnd w:id="8"/>
+      <w:bookmarkEnd w:id="9"/>
     </w:p>
     <w:p>
       <w:pPr>
@@ -3771,9 +3808,9 @@
     </w:p>
     <w:p>
       <w:pPr>
-        <w:pStyle w:val="Titre2"/>
-      </w:pPr>
-      <w:bookmarkStart w:id="9" w:name="_Toc418070278"/>
+        <w:pStyle w:val="Heading2"/>
+      </w:pPr>
+      <w:bookmarkStart w:id="10" w:name="_Toc418070278"/>
       <w:r>
         <w:rPr>
           <w:noProof/>
@@ -3883,7 +3920,7 @@
       <w:r>
         <w:t>Description détaillée de l’interface</w:t>
       </w:r>
-      <w:bookmarkEnd w:id="9"/>
+      <w:bookmarkEnd w:id="10"/>
     </w:p>
     <w:p>
       <w:pPr>
@@ -3899,7 +3936,7 @@
           <w:color w:val="262626" w:themeColor="text1" w:themeTint="D9"/>
         </w:rPr>
       </w:pPr>
-      <w:bookmarkStart w:id="10" w:name="_Toc413240868"/>
+      <w:bookmarkStart w:id="11" w:name="_Toc413240868"/>
       <w:r>
         <w:rPr>
           <w:rFonts w:ascii="Cambria Math" w:hAnsi="Cambria Math" w:cs="Cambria Math"/>
@@ -3909,9 +3946,9 @@
     </w:p>
     <w:p>
       <w:pPr>
-        <w:pStyle w:val="Titre3"/>
-      </w:pPr>
-      <w:bookmarkStart w:id="11" w:name="_Toc418070279"/>
+        <w:pStyle w:val="Heading3"/>
+      </w:pPr>
+      <w:bookmarkStart w:id="12" w:name="_Toc418070279"/>
       <w:r>
         <w:rPr>
           <w:rFonts w:ascii="Cambria Math" w:hAnsi="Cambria Math" w:cs="Cambria Math"/>
@@ -3928,11 +3965,11 @@
       <w:r>
         <w:t xml:space="preserve"> principal</w:t>
       </w:r>
-      <w:bookmarkEnd w:id="10"/>
+      <w:bookmarkEnd w:id="11"/>
       <w:r>
         <w:t>e (Visiteur)</w:t>
       </w:r>
-      <w:bookmarkEnd w:id="11"/>
+      <w:bookmarkEnd w:id="12"/>
     </w:p>
     <w:p>
       <w:pPr>
@@ -4119,10 +4156,10 @@
     </w:p>
     <w:p>
       <w:pPr>
-        <w:pStyle w:val="Titre3"/>
-      </w:pPr>
-      <w:bookmarkStart w:id="12" w:name="_Toc413240869"/>
-      <w:bookmarkStart w:id="13" w:name="_Toc418070280"/>
+        <w:pStyle w:val="Heading3"/>
+      </w:pPr>
+      <w:bookmarkStart w:id="13" w:name="_Toc413240869"/>
+      <w:bookmarkStart w:id="14" w:name="_Toc418070280"/>
       <w:r>
         <w:rPr>
           <w:rFonts w:ascii="Cambria Math" w:hAnsi="Cambria Math" w:cs="Cambria Math"/>
@@ -4132,17 +4169,17 @@
       <w:r>
         <w:t xml:space="preserve">  </w:t>
       </w:r>
-      <w:bookmarkEnd w:id="12"/>
+      <w:bookmarkEnd w:id="13"/>
       <w:r>
         <w:t>Résultat de recherche</w:t>
       </w:r>
-      <w:bookmarkEnd w:id="13"/>
+      <w:bookmarkEnd w:id="14"/>
     </w:p>
     <w:p>
       <w:pPr>
         <w:pStyle w:val="NormalDescription"/>
       </w:pPr>
-      <w:bookmarkStart w:id="14" w:name="_Toc413240870"/>
+      <w:bookmarkStart w:id="15" w:name="_Toc413240870"/>
       <w:r>
         <w:t xml:space="preserve">La page de résultat de recherche est accessible </w:t>
       </w:r>
@@ -4196,7 +4233,15 @@
         <w:t> ».</w:t>
       </w:r>
       <w:r>
-        <w:t xml:space="preserve"> Cliquer sur le texte « Catal’info » présent dans la barre supérieure renvoie l’utilisateur à la « </w:t>
+        <w:t xml:space="preserve"> Cliquer sur le texte « </w:t>
+      </w:r>
+      <w:proofErr w:type="spellStart"/>
+      <w:r>
+        <w:t>Catal’info</w:t>
+      </w:r>
+      <w:proofErr w:type="spellEnd"/>
+      <w:r>
+        <w:t> » présent dans la barre supérieure renvoie l’utilisateur à la « </w:t>
       </w:r>
       <w:r>
         <w:rPr>
@@ -4225,9 +4270,9 @@
     </w:p>
     <w:p>
       <w:pPr>
-        <w:pStyle w:val="Titre3"/>
-      </w:pPr>
-      <w:bookmarkStart w:id="15" w:name="_Toc418070281"/>
+        <w:pStyle w:val="Heading3"/>
+      </w:pPr>
+      <w:bookmarkStart w:id="16" w:name="_Toc418070281"/>
       <w:r>
         <w:rPr>
           <w:rFonts w:ascii="Cambria Math" w:hAnsi="Cambria Math" w:cs="Cambria Math"/>
@@ -4237,17 +4282,17 @@
       <w:r>
         <w:t xml:space="preserve">  </w:t>
       </w:r>
-      <w:bookmarkEnd w:id="14"/>
+      <w:bookmarkEnd w:id="15"/>
       <w:r>
         <w:t>Page principale (Administrateur)</w:t>
       </w:r>
-      <w:bookmarkEnd w:id="15"/>
+      <w:bookmarkEnd w:id="16"/>
     </w:p>
     <w:p>
       <w:pPr>
         <w:pStyle w:val="NormalDescription"/>
       </w:pPr>
-      <w:bookmarkStart w:id="16" w:name="_Toc413240871"/>
+      <w:bookmarkStart w:id="17" w:name="_Toc413240871"/>
       <w:r>
         <w:t xml:space="preserve">La page principale de l’administrateur est uniquement accessible à un </w:t>
       </w:r>
@@ -4255,7 +4300,15 @@
         <w:t>administrateur</w:t>
       </w:r>
       <w:r>
-        <w:t xml:space="preserve"> connecté à Catal’info. Cette dernière est identique à la « </w:t>
+        <w:t xml:space="preserve"> connecté à </w:t>
+      </w:r>
+      <w:proofErr w:type="spellStart"/>
+      <w:r>
+        <w:t>Catal’info</w:t>
+      </w:r>
+      <w:proofErr w:type="spellEnd"/>
+      <w:r>
+        <w:t>. Cette dernière est identique à la « </w:t>
       </w:r>
       <w:r>
         <w:rPr>
@@ -4305,10 +4358,7 @@
         <w:t xml:space="preserve"> </w:t>
       </w:r>
       <w:r>
-        <w:t>Menu déroulant en session administrateur</w:t>
-      </w:r>
-      <w:r>
-        <w:t> »</w:t>
+        <w:t>Menu déroulant en session administrateur »</w:t>
       </w:r>
     </w:p>
     <w:p>
@@ -4362,9 +4412,9 @@
     </w:p>
     <w:p>
       <w:pPr>
-        <w:pStyle w:val="Titre3"/>
-      </w:pPr>
-      <w:bookmarkStart w:id="17" w:name="_Toc418070282"/>
+        <w:pStyle w:val="Heading3"/>
+      </w:pPr>
+      <w:bookmarkStart w:id="18" w:name="_Toc418070282"/>
       <w:r>
         <w:rPr>
           <w:rFonts w:ascii="Cambria Math" w:hAnsi="Cambria Math" w:cs="Cambria Math"/>
@@ -4384,17 +4434,17 @@
         </w:rPr>
         <w:t xml:space="preserve"> </w:t>
       </w:r>
-      <w:bookmarkEnd w:id="16"/>
+      <w:bookmarkEnd w:id="17"/>
       <w:r>
         <w:t>Menu déroulant en session administrateur</w:t>
       </w:r>
-      <w:bookmarkEnd w:id="17"/>
+      <w:bookmarkEnd w:id="18"/>
     </w:p>
     <w:p>
       <w:pPr>
         <w:pStyle w:val="NormalDescription"/>
       </w:pPr>
-      <w:bookmarkStart w:id="18" w:name="_Toc413240872"/>
+      <w:bookmarkStart w:id="19" w:name="_Toc413240872"/>
       <w:r>
         <w:t>Le menu déroulant est accessible uniquement depuis une session administrateur et permet à l’administrateur de se déconnecter</w:t>
       </w:r>
@@ -4454,9 +4504,9 @@
     </w:p>
     <w:p>
       <w:pPr>
-        <w:pStyle w:val="Titre3"/>
-      </w:pPr>
-      <w:bookmarkStart w:id="19" w:name="_Toc418070283"/>
+        <w:pStyle w:val="Heading3"/>
+      </w:pPr>
+      <w:bookmarkStart w:id="20" w:name="_Toc418070283"/>
       <w:r>
         <w:rPr>
           <w:rFonts w:ascii="Cambria Math" w:hAnsi="Cambria Math" w:cs="Cambria Math"/>
@@ -4475,11 +4525,11 @@
         </w:rPr>
         <w:t xml:space="preserve"> </w:t>
       </w:r>
-      <w:bookmarkEnd w:id="18"/>
+      <w:bookmarkEnd w:id="19"/>
       <w:r>
         <w:t>Connexion administrateur</w:t>
       </w:r>
-      <w:bookmarkEnd w:id="19"/>
+      <w:bookmarkEnd w:id="20"/>
     </w:p>
     <w:p>
       <w:pPr>
@@ -4500,7 +4550,15 @@
         <w:pStyle w:val="NormalDescription"/>
       </w:pPr>
       <w:r>
-        <w:t>Ce formulaire est uniquement utile à un administrateur de Catal’info, car il lui permet de se connecter et d’accéder aux formulaires de gestion de produits.</w:t>
+        <w:t xml:space="preserve">Ce formulaire est uniquement utile à un administrateur de </w:t>
+      </w:r>
+      <w:proofErr w:type="spellStart"/>
+      <w:r>
+        <w:t>Catal’info</w:t>
+      </w:r>
+      <w:proofErr w:type="spellEnd"/>
+      <w:r>
+        <w:t>, car il lui permet de se connecter et d’accéder aux formulaires de gestion de produits.</w:t>
       </w:r>
     </w:p>
     <w:p>
@@ -4534,9 +4592,9 @@
     </w:p>
     <w:p>
       <w:pPr>
-        <w:pStyle w:val="Titre3"/>
-      </w:pPr>
-      <w:bookmarkStart w:id="20" w:name="_Toc418070284"/>
+        <w:pStyle w:val="Heading3"/>
+      </w:pPr>
+      <w:bookmarkStart w:id="21" w:name="_Toc418070284"/>
       <w:r>
         <w:rPr>
           <w:rFonts w:ascii="Cambria Math" w:hAnsi="Cambria Math" w:cs="Cambria Math"/>
@@ -4555,7 +4613,7 @@
         </w:rPr>
         <w:t xml:space="preserve"> </w:t>
       </w:r>
-      <w:bookmarkEnd w:id="20"/>
+      <w:bookmarkEnd w:id="21"/>
       <w:r>
         <w:t>Ajout d’un produit</w:t>
       </w:r>
@@ -4585,10 +4643,7 @@
         <w:ind w:hanging="357"/>
       </w:pPr>
       <w:r>
-        <w:t>Un titre</w:t>
-      </w:r>
-      <w:r>
-        <w:t xml:space="preserve"> </w:t>
+        <w:t xml:space="preserve">Un titre </w:t>
       </w:r>
     </w:p>
     <w:p>
@@ -4710,7 +4765,23 @@
         <w:spacing w:after="0"/>
       </w:pPr>
       <w:r>
-        <w:t>Des documents téléchargeables (.pdf, .xls etc…)</w:t>
+        <w:t>Des documents téléchargeables (.</w:t>
+      </w:r>
+      <w:proofErr w:type="spellStart"/>
+      <w:r>
+        <w:t>pdf</w:t>
+      </w:r>
+      <w:proofErr w:type="spellEnd"/>
+      <w:r>
+        <w:t>, .</w:t>
+      </w:r>
+      <w:proofErr w:type="spellStart"/>
+      <w:r>
+        <w:t>xls</w:t>
+      </w:r>
+      <w:proofErr w:type="spellEnd"/>
+      <w:r>
+        <w:t xml:space="preserve"> etc…)</w:t>
       </w:r>
     </w:p>
     <w:p>
@@ -4770,9 +4841,9 @@
     </w:p>
     <w:p>
       <w:pPr>
-        <w:pStyle w:val="Titre3"/>
-      </w:pPr>
-      <w:bookmarkStart w:id="21" w:name="_Toc418070285"/>
+        <w:pStyle w:val="Heading3"/>
+      </w:pPr>
+      <w:bookmarkStart w:id="22" w:name="_Toc418070285"/>
       <w:r>
         <w:rPr>
           <w:rFonts w:ascii="Cambria Math" w:hAnsi="Cambria Math" w:cs="Cambria Math"/>
@@ -4786,7 +4857,7 @@
         </w:rPr>
         <w:t xml:space="preserve"> </w:t>
       </w:r>
-      <w:bookmarkEnd w:id="21"/>
+      <w:bookmarkEnd w:id="22"/>
       <w:r>
         <w:t>Détails du produit</w:t>
       </w:r>
@@ -4810,7 +4881,23 @@
         <w:t>les unes après les autres</w:t>
       </w:r>
       <w:r>
-        <w:t>. Une description est aussi affichée en dessous de l’image du produit, des documents téléchargeables (.pdf, .xml etc…)</w:t>
+        <w:t>. Une description est aussi affichée en dessous de l’image du produit, des documents téléchargeables (.</w:t>
+      </w:r>
+      <w:proofErr w:type="spellStart"/>
+      <w:r>
+        <w:t>pdf</w:t>
+      </w:r>
+      <w:proofErr w:type="spellEnd"/>
+      <w:r>
+        <w:t>, .</w:t>
+      </w:r>
+      <w:proofErr w:type="spellStart"/>
+      <w:r>
+        <w:t>xml</w:t>
+      </w:r>
+      <w:proofErr w:type="spellEnd"/>
+      <w:r>
+        <w:t xml:space="preserve"> etc…)</w:t>
       </w:r>
       <w:r>
         <w:t xml:space="preserve"> sont aussi disponibles, voir « </w:t>
@@ -4833,22 +4920,30 @@
     </w:p>
     <w:p>
       <w:pPr>
-        <w:pStyle w:val="Titre2"/>
-      </w:pPr>
-      <w:bookmarkStart w:id="22" w:name="_Toc418070286"/>
+        <w:pStyle w:val="Heading2"/>
+      </w:pPr>
+      <w:bookmarkStart w:id="23" w:name="_Toc418070286"/>
       <w:r>
         <w:t>Description des éléments de sécurité</w:t>
       </w:r>
-      <w:bookmarkEnd w:id="22"/>
-    </w:p>
-    <w:p>
-      <w:r>
-        <w:t>Ici seront indiqués les différents éléments composant la sécurité de Catal’info.</w:t>
-      </w:r>
-    </w:p>
-    <w:p>
-      <w:pPr>
-        <w:pStyle w:val="Titre3"/>
+      <w:bookmarkEnd w:id="23"/>
+    </w:p>
+    <w:p>
+      <w:r>
+        <w:t xml:space="preserve">Ici seront indiqués les différents éléments composant la sécurité de </w:t>
+      </w:r>
+      <w:proofErr w:type="spellStart"/>
+      <w:r>
+        <w:t>Catal’info</w:t>
+      </w:r>
+      <w:proofErr w:type="spellEnd"/>
+      <w:r>
+        <w:t>.</w:t>
+      </w:r>
+    </w:p>
+    <w:p>
+      <w:pPr>
+        <w:pStyle w:val="Heading3"/>
       </w:pPr>
       <w:r>
         <w:t>Compte administrateur</w:t>
@@ -4861,7 +4956,7 @@
     </w:p>
     <w:p>
       <w:pPr>
-        <w:pStyle w:val="Titre3"/>
+        <w:pStyle w:val="Heading3"/>
       </w:pPr>
       <w:r>
         <w:t>Connexion en tant qu’Administrateur</w:t>
@@ -4869,7 +4964,15 @@
     </w:p>
     <w:p>
       <w:r>
-        <w:t>Pour sécuriser la connexion à Catal’info, les mots de passes des administrateurs seront encryptés à l’aide d’une combinaison de « SHA-1 » et de « MD5 »</w:t>
+        <w:t xml:space="preserve">Pour sécuriser la connexion à </w:t>
+      </w:r>
+      <w:proofErr w:type="spellStart"/>
+      <w:r>
+        <w:t>Catal’info</w:t>
+      </w:r>
+      <w:proofErr w:type="spellEnd"/>
+      <w:r>
+        <w:t>, les mots de passes des administrateurs seront encryptés à l’aide d’une combinaison de « SHA-1 » et de « MD5 »</w:t>
       </w:r>
       <w:r>
         <w:t>.</w:t>
@@ -4880,13 +4983,11 @@
     </w:p>
     <w:p>
       <w:pPr>
-        <w:pStyle w:val="Titre3"/>
+        <w:pStyle w:val="Heading3"/>
       </w:pPr>
       <w:r>
         <w:t>Avertissement</w:t>
       </w:r>
-      <w:bookmarkStart w:id="23" w:name="_GoBack"/>
-      <w:bookmarkEnd w:id="23"/>
       <w:r>
         <w:t xml:space="preserve"> avant suppression d’un produit</w:t>
       </w:r>
@@ -4898,7 +4999,7 @@
     </w:p>
     <w:p>
       <w:pPr>
-        <w:pStyle w:val="Titre1"/>
+        <w:pStyle w:val="Heading1"/>
       </w:pPr>
       <w:bookmarkStart w:id="24" w:name="_Toc418070287"/>
       <w:r>
@@ -4909,7 +5010,7 @@
     </w:p>
     <w:p>
       <w:pPr>
-        <w:pStyle w:val="Titre2"/>
+        <w:pStyle w:val="Heading2"/>
       </w:pPr>
       <w:bookmarkStart w:id="25" w:name="_Toc418070288"/>
       <w:r>
@@ -4919,7 +5020,7 @@
     </w:p>
     <w:p>
       <w:pPr>
-        <w:pStyle w:val="Titre1"/>
+        <w:pStyle w:val="Heading1"/>
       </w:pPr>
       <w:bookmarkStart w:id="26" w:name="_Toc418070289"/>
       <w:r>
@@ -4929,7 +5030,7 @@
     </w:p>
     <w:p>
       <w:pPr>
-        <w:pStyle w:val="Titre1"/>
+        <w:pStyle w:val="Heading1"/>
       </w:pPr>
       <w:bookmarkStart w:id="27" w:name="_Toc418070290"/>
       <w:r>
@@ -4939,7 +5040,7 @@
     </w:p>
     <w:p>
       <w:pPr>
-        <w:pStyle w:val="Titre2"/>
+        <w:pStyle w:val="Heading2"/>
       </w:pPr>
       <w:bookmarkStart w:id="28" w:name="_Toc418070291"/>
       <w:r>
@@ -4952,7 +5053,7 @@
     </w:p>
     <w:p>
       <w:pPr>
-        <w:pStyle w:val="Titre2"/>
+        <w:pStyle w:val="Heading2"/>
       </w:pPr>
       <w:bookmarkStart w:id="29" w:name="_Toc418070292"/>
       <w:r>
@@ -4965,7 +5066,7 @@
     </w:p>
     <w:p>
       <w:pPr>
-        <w:pStyle w:val="Titre2"/>
+        <w:pStyle w:val="Heading2"/>
       </w:pPr>
       <w:bookmarkStart w:id="30" w:name="_Toc418070293"/>
       <w:r>
@@ -4978,7 +5079,7 @@
     </w:p>
     <w:p>
       <w:pPr>
-        <w:pStyle w:val="Titre2"/>
+        <w:pStyle w:val="Heading2"/>
       </w:pPr>
       <w:bookmarkStart w:id="31" w:name="_Toc418070294"/>
       <w:r>
@@ -4988,7 +5089,7 @@
     </w:p>
     <w:p>
       <w:pPr>
-        <w:pStyle w:val="Titre1"/>
+        <w:pStyle w:val="Heading1"/>
       </w:pPr>
       <w:bookmarkStart w:id="32" w:name="_Toc418070295"/>
       <w:r>
@@ -4998,7 +5099,7 @@
     </w:p>
     <w:p>
       <w:pPr>
-        <w:pStyle w:val="Titre1"/>
+        <w:pStyle w:val="Heading1"/>
       </w:pPr>
       <w:bookmarkStart w:id="33" w:name="_Toc418070296"/>
       <w:r>
@@ -5043,7 +5144,7 @@
 <w:ftr xmlns:wpc="http://schemas.microsoft.com/office/word/2010/wordprocessingCanvas" xmlns:mc="http://schemas.openxmlformats.org/markup-compatibility/2006" xmlns:o="urn:schemas-microsoft-com:office:office" xmlns:r="http://schemas.openxmlformats.org/officeDocument/2006/relationships" xmlns:m="http://schemas.openxmlformats.org/officeDocument/2006/math" xmlns:v="urn:schemas-microsoft-com:vml" xmlns:wp14="http://schemas.microsoft.com/office/word/2010/wordprocessingDrawing" xmlns:wp="http://schemas.openxmlformats.org/drawingml/2006/wordprocessingDrawing" xmlns:w10="urn:schemas-microsoft-com:office:word" xmlns:w="http://schemas.openxmlformats.org/wordprocessingml/2006/main" xmlns:w14="http://schemas.microsoft.com/office/word/2010/wordml" xmlns:wpg="http://schemas.microsoft.com/office/word/2010/wordprocessingGroup" xmlns:wpi="http://schemas.microsoft.com/office/word/2010/wordprocessingInk" xmlns:wne="http://schemas.microsoft.com/office/word/2006/wordml" xmlns:wps="http://schemas.microsoft.com/office/word/2010/wordprocessingShape" mc:Ignorable="w14 wp14">
   <w:p>
     <w:pPr>
-      <w:pStyle w:val="Pieddepage"/>
+      <w:pStyle w:val="Footer"/>
       <w:pBdr>
         <w:top w:val="single" w:sz="4" w:space="1" w:color="auto"/>
       </w:pBdr>
@@ -5086,7 +5187,7 @@
         <w:noProof/>
         <w:lang w:val="fr-FR"/>
       </w:rPr>
-      <w:t>9</w:t>
+      <w:t>3</w:t>
     </w:r>
     <w:r>
       <w:fldChar w:fldCharType="end"/>
@@ -5097,29 +5198,15 @@
       </w:rPr>
       <w:t xml:space="preserve"> sur </w:t>
     </w:r>
-    <w:r>
-      <w:fldChar w:fldCharType="begin"/>
-    </w:r>
-    <w:r>
-      <w:instrText>NUMPAGES  \* Arabic  \* MERGEFORMAT</w:instrText>
-    </w:r>
-    <w:r>
-      <w:fldChar w:fldCharType="separate"/>
-    </w:r>
-    <w:r>
-      <w:rPr>
-        <w:noProof/>
-        <w:lang w:val="fr-FR"/>
-      </w:rPr>
-      <w:t>10</w:t>
-    </w:r>
-    <w:r>
-      <w:rPr>
-        <w:noProof/>
-        <w:lang w:val="fr-FR"/>
-      </w:rPr>
-      <w:fldChar w:fldCharType="end"/>
-    </w:r>
+    <w:fldSimple w:instr="NUMPAGES  \* Arabic  \* MERGEFORMAT">
+      <w:r>
+        <w:rPr>
+          <w:noProof/>
+          <w:lang w:val="fr-FR"/>
+        </w:rPr>
+        <w:t>10</w:t>
+      </w:r>
+    </w:fldSimple>
   </w:p>
 </w:ftr>
 </file>
@@ -5147,7 +5234,7 @@
 <w:hdr xmlns:wpc="http://schemas.microsoft.com/office/word/2010/wordprocessingCanvas" xmlns:mc="http://schemas.openxmlformats.org/markup-compatibility/2006" xmlns:o="urn:schemas-microsoft-com:office:office" xmlns:r="http://schemas.openxmlformats.org/officeDocument/2006/relationships" xmlns:m="http://schemas.openxmlformats.org/officeDocument/2006/math" xmlns:v="urn:schemas-microsoft-com:vml" xmlns:wp14="http://schemas.microsoft.com/office/word/2010/wordprocessingDrawing" xmlns:wp="http://schemas.openxmlformats.org/drawingml/2006/wordprocessingDrawing" xmlns:w10="urn:schemas-microsoft-com:office:word" xmlns:w="http://schemas.openxmlformats.org/wordprocessingml/2006/main" xmlns:w14="http://schemas.microsoft.com/office/word/2010/wordml" xmlns:wpg="http://schemas.microsoft.com/office/word/2010/wordprocessingGroup" xmlns:wpi="http://schemas.microsoft.com/office/word/2010/wordprocessingInk" xmlns:wne="http://schemas.microsoft.com/office/word/2006/wordml" xmlns:wps="http://schemas.microsoft.com/office/word/2010/wordprocessingShape" mc:Ignorable="w14 wp14">
   <w:p>
     <w:pPr>
-      <w:pStyle w:val="En-tte"/>
+      <w:pStyle w:val="Header"/>
       <w:pBdr>
         <w:bottom w:val="single" w:sz="4" w:space="1" w:color="auto"/>
       </w:pBdr>
@@ -5183,7 +5270,7 @@
       <w:rPr>
         <w:noProof/>
       </w:rPr>
-      <w:t>29.04.2015</w:t>
+      <w:t>05.05.2015</w:t>
     </w:r>
     <w:r>
       <w:fldChar w:fldCharType="end"/>
@@ -6521,11 +6608,11 @@
       <w:jc w:val="both"/>
     </w:pPr>
   </w:style>
-  <w:style w:type="paragraph" w:styleId="Titre1">
+  <w:style w:type="paragraph" w:styleId="Heading1">
     <w:name w:val="heading 1"/>
     <w:basedOn w:val="Normal"/>
     <w:next w:val="Normal"/>
-    <w:link w:val="Titre1Car"/>
+    <w:link w:val="Heading1Char"/>
     <w:uiPriority w:val="9"/>
     <w:qFormat/>
     <w:rsid w:val="004372BC"/>
@@ -6543,11 +6630,11 @@
       <w:szCs w:val="28"/>
     </w:rPr>
   </w:style>
-  <w:style w:type="paragraph" w:styleId="Titre2">
+  <w:style w:type="paragraph" w:styleId="Heading2">
     <w:name w:val="heading 2"/>
     <w:basedOn w:val="Normal"/>
     <w:next w:val="Normal"/>
-    <w:link w:val="Titre2Car"/>
+    <w:link w:val="Heading2Char"/>
     <w:uiPriority w:val="9"/>
     <w:unhideWhenUsed/>
     <w:qFormat/>
@@ -6566,11 +6653,11 @@
       <w:szCs w:val="26"/>
     </w:rPr>
   </w:style>
-  <w:style w:type="paragraph" w:styleId="Titre3">
+  <w:style w:type="paragraph" w:styleId="Heading3">
     <w:name w:val="heading 3"/>
     <w:basedOn w:val="Normal"/>
     <w:next w:val="Normal"/>
-    <w:link w:val="Titre3Car"/>
+    <w:link w:val="Heading3Char"/>
     <w:uiPriority w:val="9"/>
     <w:unhideWhenUsed/>
     <w:qFormat/>
@@ -6587,13 +6674,13 @@
       <w:color w:val="262626" w:themeColor="text1" w:themeTint="D9"/>
     </w:rPr>
   </w:style>
-  <w:style w:type="character" w:default="1" w:styleId="Policepardfaut">
+  <w:style w:type="character" w:default="1" w:styleId="DefaultParagraphFont">
     <w:name w:val="Default Paragraph Font"/>
     <w:uiPriority w:val="1"/>
     <w:semiHidden/>
     <w:unhideWhenUsed/>
   </w:style>
-  <w:style w:type="table" w:default="1" w:styleId="TableauNormal">
+  <w:style w:type="table" w:default="1" w:styleId="TableNormal">
     <w:name w:val="Normal Table"/>
     <w:uiPriority w:val="99"/>
     <w:semiHidden/>
@@ -6608,15 +6695,15 @@
       </w:tblCellMar>
     </w:tblPr>
   </w:style>
-  <w:style w:type="numbering" w:default="1" w:styleId="Aucuneliste">
+  <w:style w:type="numbering" w:default="1" w:styleId="NoList">
     <w:name w:val="No List"/>
     <w:uiPriority w:val="99"/>
     <w:semiHidden/>
     <w:unhideWhenUsed/>
   </w:style>
-  <w:style w:type="paragraph" w:styleId="Sansinterligne">
+  <w:style w:type="paragraph" w:styleId="NoSpacing">
     <w:name w:val="No Spacing"/>
-    <w:link w:val="SansinterligneCar"/>
+    <w:link w:val="NoSpacingChar"/>
     <w:uiPriority w:val="1"/>
     <w:qFormat/>
     <w:rsid w:val="00AC7614"/>
@@ -6628,10 +6715,10 @@
       <w:lang w:eastAsia="fr-CH"/>
     </w:rPr>
   </w:style>
-  <w:style w:type="character" w:customStyle="1" w:styleId="SansinterligneCar">
-    <w:name w:val="Sans interligne Car"/>
-    <w:basedOn w:val="Policepardfaut"/>
-    <w:link w:val="Sansinterligne"/>
+  <w:style w:type="character" w:customStyle="1" w:styleId="NoSpacingChar">
+    <w:name w:val="No Spacing Char"/>
+    <w:basedOn w:val="DefaultParagraphFont"/>
+    <w:link w:val="NoSpacing"/>
     <w:uiPriority w:val="1"/>
     <w:rsid w:val="00AC7614"/>
     <w:rPr>
@@ -6639,10 +6726,10 @@
       <w:lang w:eastAsia="fr-CH"/>
     </w:rPr>
   </w:style>
-  <w:style w:type="paragraph" w:styleId="Textedebulles">
+  <w:style w:type="paragraph" w:styleId="BalloonText">
     <w:name w:val="Balloon Text"/>
     <w:basedOn w:val="Normal"/>
-    <w:link w:val="TextedebullesCar"/>
+    <w:link w:val="BalloonTextChar"/>
     <w:uiPriority w:val="99"/>
     <w:semiHidden/>
     <w:unhideWhenUsed/>
@@ -6656,10 +6743,10 @@
       <w:szCs w:val="16"/>
     </w:rPr>
   </w:style>
-  <w:style w:type="character" w:customStyle="1" w:styleId="TextedebullesCar">
-    <w:name w:val="Texte de bulles Car"/>
-    <w:basedOn w:val="Policepardfaut"/>
-    <w:link w:val="Textedebulles"/>
+  <w:style w:type="character" w:customStyle="1" w:styleId="BalloonTextChar">
+    <w:name w:val="Balloon Text Char"/>
+    <w:basedOn w:val="DefaultParagraphFont"/>
+    <w:link w:val="BalloonText"/>
     <w:uiPriority w:val="99"/>
     <w:semiHidden/>
     <w:rsid w:val="00AC7614"/>
@@ -6669,10 +6756,10 @@
       <w:szCs w:val="16"/>
     </w:rPr>
   </w:style>
-  <w:style w:type="character" w:customStyle="1" w:styleId="Titre1Car">
-    <w:name w:val="Titre 1 Car"/>
-    <w:basedOn w:val="Policepardfaut"/>
-    <w:link w:val="Titre1"/>
+  <w:style w:type="character" w:customStyle="1" w:styleId="Heading1Char">
+    <w:name w:val="Heading 1 Char"/>
+    <w:basedOn w:val="DefaultParagraphFont"/>
+    <w:link w:val="Heading1"/>
     <w:uiPriority w:val="9"/>
     <w:rsid w:val="004372BC"/>
     <w:rPr>
@@ -6683,7 +6770,7 @@
       <w:szCs w:val="28"/>
     </w:rPr>
   </w:style>
-  <w:style w:type="paragraph" w:styleId="Paragraphedeliste">
+  <w:style w:type="paragraph" w:styleId="ListParagraph">
     <w:name w:val="List Paragraph"/>
     <w:basedOn w:val="Normal"/>
     <w:uiPriority w:val="34"/>
@@ -6694,10 +6781,10 @@
       <w:contextualSpacing/>
     </w:pPr>
   </w:style>
-  <w:style w:type="character" w:customStyle="1" w:styleId="Titre2Car">
-    <w:name w:val="Titre 2 Car"/>
-    <w:basedOn w:val="Policepardfaut"/>
-    <w:link w:val="Titre2"/>
+  <w:style w:type="character" w:customStyle="1" w:styleId="Heading2Char">
+    <w:name w:val="Heading 2 Char"/>
+    <w:basedOn w:val="DefaultParagraphFont"/>
+    <w:link w:val="Heading2"/>
     <w:uiPriority w:val="9"/>
     <w:rsid w:val="0085197C"/>
     <w:rPr>
@@ -6708,9 +6795,9 @@
       <w:szCs w:val="26"/>
     </w:rPr>
   </w:style>
-  <w:style w:type="paragraph" w:styleId="En-ttedetabledesmatires">
+  <w:style w:type="paragraph" w:styleId="TOCHeading">
     <w:name w:val="TOC Heading"/>
-    <w:basedOn w:val="Titre1"/>
+    <w:basedOn w:val="Heading1"/>
     <w:next w:val="Normal"/>
     <w:uiPriority w:val="39"/>
     <w:unhideWhenUsed/>
@@ -6724,7 +6811,7 @@
       <w:lang w:eastAsia="fr-CH"/>
     </w:rPr>
   </w:style>
-  <w:style w:type="paragraph" w:styleId="TM1">
+  <w:style w:type="paragraph" w:styleId="TOC1">
     <w:name w:val="toc 1"/>
     <w:basedOn w:val="Normal"/>
     <w:next w:val="Normal"/>
@@ -6736,7 +6823,7 @@
       <w:spacing w:after="100"/>
     </w:pPr>
   </w:style>
-  <w:style w:type="paragraph" w:styleId="TM2">
+  <w:style w:type="paragraph" w:styleId="TOC2">
     <w:name w:val="toc 2"/>
     <w:basedOn w:val="Normal"/>
     <w:next w:val="Normal"/>
@@ -6749,9 +6836,9 @@
       <w:ind w:left="220"/>
     </w:pPr>
   </w:style>
-  <w:style w:type="character" w:styleId="Lienhypertexte">
+  <w:style w:type="character" w:styleId="Hyperlink">
     <w:name w:val="Hyperlink"/>
-    <w:basedOn w:val="Policepardfaut"/>
+    <w:basedOn w:val="DefaultParagraphFont"/>
     <w:uiPriority w:val="99"/>
     <w:unhideWhenUsed/>
     <w:rsid w:val="00740571"/>
@@ -6784,7 +6871,7 @@
   </w:style>
   <w:style w:type="character" w:customStyle="1" w:styleId="PositifCar">
     <w:name w:val="Positif Car"/>
-    <w:basedOn w:val="Policepardfaut"/>
+    <w:basedOn w:val="DefaultParagraphFont"/>
     <w:link w:val="Positif"/>
     <w:rsid w:val="0045454B"/>
     <w:rPr>
@@ -6792,9 +6879,9 @@
       <w:color w:val="5C7137" w:themeColor="accent4" w:themeShade="BF"/>
     </w:rPr>
   </w:style>
-  <w:style w:type="character" w:styleId="Lienhypertextesuivivisit">
+  <w:style w:type="character" w:styleId="FollowedHyperlink">
     <w:name w:val="FollowedHyperlink"/>
-    <w:basedOn w:val="Policepardfaut"/>
+    <w:basedOn w:val="DefaultParagraphFont"/>
     <w:uiPriority w:val="99"/>
     <w:semiHidden/>
     <w:unhideWhenUsed/>
@@ -6806,7 +6893,7 @@
   </w:style>
   <w:style w:type="character" w:customStyle="1" w:styleId="NgatifCar">
     <w:name w:val="Négatif Car"/>
-    <w:basedOn w:val="Policepardfaut"/>
+    <w:basedOn w:val="DefaultParagraphFont"/>
     <w:link w:val="Ngatif"/>
     <w:rsid w:val="0045454B"/>
     <w:rPr>
@@ -6814,10 +6901,10 @@
       <w:color w:val="863103" w:themeColor="accent2" w:themeShade="80"/>
     </w:rPr>
   </w:style>
-  <w:style w:type="character" w:customStyle="1" w:styleId="Titre3Car">
-    <w:name w:val="Titre 3 Car"/>
-    <w:basedOn w:val="Policepardfaut"/>
-    <w:link w:val="Titre3"/>
+  <w:style w:type="character" w:customStyle="1" w:styleId="Heading3Char">
+    <w:name w:val="Heading 3 Char"/>
+    <w:basedOn w:val="DefaultParagraphFont"/>
+    <w:link w:val="Heading3"/>
     <w:uiPriority w:val="9"/>
     <w:rsid w:val="0000570C"/>
     <w:rPr>
@@ -6836,10 +6923,10 @@
       <w:ind w:left="397"/>
     </w:pPr>
   </w:style>
-  <w:style w:type="paragraph" w:styleId="En-tte">
+  <w:style w:type="paragraph" w:styleId="Header">
     <w:name w:val="header"/>
     <w:basedOn w:val="Normal"/>
-    <w:link w:val="En-tteCar"/>
+    <w:link w:val="HeaderChar"/>
     <w:uiPriority w:val="99"/>
     <w:unhideWhenUsed/>
     <w:rsid w:val="00217242"/>
@@ -6853,21 +6940,21 @@
   </w:style>
   <w:style w:type="character" w:customStyle="1" w:styleId="NormalDescriptionCar">
     <w:name w:val="Normal Description Car"/>
-    <w:basedOn w:val="Policepardfaut"/>
+    <w:basedOn w:val="DefaultParagraphFont"/>
     <w:link w:val="NormalDescription"/>
     <w:rsid w:val="00BD529B"/>
   </w:style>
-  <w:style w:type="character" w:customStyle="1" w:styleId="En-tteCar">
-    <w:name w:val="En-tête Car"/>
-    <w:basedOn w:val="Policepardfaut"/>
-    <w:link w:val="En-tte"/>
+  <w:style w:type="character" w:customStyle="1" w:styleId="HeaderChar">
+    <w:name w:val="Header Char"/>
+    <w:basedOn w:val="DefaultParagraphFont"/>
+    <w:link w:val="Header"/>
     <w:uiPriority w:val="99"/>
     <w:rsid w:val="00217242"/>
   </w:style>
-  <w:style w:type="paragraph" w:styleId="Pieddepage">
+  <w:style w:type="paragraph" w:styleId="Footer">
     <w:name w:val="footer"/>
     <w:basedOn w:val="Normal"/>
-    <w:link w:val="PieddepageCar"/>
+    <w:link w:val="FooterChar"/>
     <w:uiPriority w:val="99"/>
     <w:unhideWhenUsed/>
     <w:rsid w:val="00217242"/>
@@ -6879,16 +6966,16 @@
       <w:spacing w:after="0" w:line="240" w:lineRule="auto"/>
     </w:pPr>
   </w:style>
-  <w:style w:type="character" w:customStyle="1" w:styleId="PieddepageCar">
-    <w:name w:val="Pied de page Car"/>
-    <w:basedOn w:val="Policepardfaut"/>
-    <w:link w:val="Pieddepage"/>
+  <w:style w:type="character" w:customStyle="1" w:styleId="FooterChar">
+    <w:name w:val="Footer Char"/>
+    <w:basedOn w:val="DefaultParagraphFont"/>
+    <w:link w:val="Footer"/>
     <w:uiPriority w:val="99"/>
     <w:rsid w:val="00217242"/>
   </w:style>
-  <w:style w:type="character" w:styleId="Textedelespacerserv">
+  <w:style w:type="character" w:styleId="PlaceholderText">
     <w:name w:val="Placeholder Text"/>
-    <w:basedOn w:val="Policepardfaut"/>
+    <w:basedOn w:val="DefaultParagraphFont"/>
     <w:uiPriority w:val="99"/>
     <w:semiHidden/>
     <w:rsid w:val="00217242"/>
@@ -6896,7 +6983,7 @@
       <w:color w:val="808080"/>
     </w:rPr>
   </w:style>
-  <w:style w:type="paragraph" w:styleId="TM3">
+  <w:style w:type="paragraph" w:styleId="TOC3">
     <w:name w:val="toc 3"/>
     <w:basedOn w:val="Normal"/>
     <w:next w:val="Normal"/>
@@ -6909,15 +6996,16 @@
       <w:ind w:left="440"/>
     </w:pPr>
   </w:style>
-  <w:style w:type="table" w:styleId="Grilledutableau">
+  <w:style w:type="table" w:styleId="TableGrid">
     <w:name w:val="Table Grid"/>
-    <w:basedOn w:val="TableauNormal"/>
+    <w:basedOn w:val="TableNormal"/>
     <w:uiPriority w:val="59"/>
     <w:rsid w:val="004D43A2"/>
     <w:pPr>
       <w:spacing w:after="0" w:line="240" w:lineRule="auto"/>
     </w:pPr>
     <w:tblPr>
+      <w:tblInd w:w="0" w:type="dxa"/>
       <w:tblBorders>
         <w:top w:val="single" w:sz="4" w:space="0" w:color="auto"/>
         <w:left w:val="single" w:sz="4" w:space="0" w:color="auto"/>
@@ -6926,6 +7014,12 @@
         <w:insideH w:val="single" w:sz="4" w:space="0" w:color="auto"/>
         <w:insideV w:val="single" w:sz="4" w:space="0" w:color="auto"/>
       </w:tblBorders>
+      <w:tblCellMar>
+        <w:top w:w="0" w:type="dxa"/>
+        <w:left w:w="108" w:type="dxa"/>
+        <w:bottom w:w="0" w:type="dxa"/>
+        <w:right w:w="108" w:type="dxa"/>
+      </w:tblCellMar>
     </w:tblPr>
   </w:style>
   <w:style w:type="paragraph" w:customStyle="1" w:styleId="Code">
@@ -7152,11 +7246,11 @@
       <w:jc w:val="both"/>
     </w:pPr>
   </w:style>
-  <w:style w:type="paragraph" w:styleId="Titre1">
+  <w:style w:type="paragraph" w:styleId="Heading1">
     <w:name w:val="heading 1"/>
     <w:basedOn w:val="Normal"/>
     <w:next w:val="Normal"/>
-    <w:link w:val="Titre1Car"/>
+    <w:link w:val="Heading1Char"/>
     <w:uiPriority w:val="9"/>
     <w:qFormat/>
     <w:rsid w:val="004372BC"/>
@@ -7174,11 +7268,11 @@
       <w:szCs w:val="28"/>
     </w:rPr>
   </w:style>
-  <w:style w:type="paragraph" w:styleId="Titre2">
+  <w:style w:type="paragraph" w:styleId="Heading2">
     <w:name w:val="heading 2"/>
     <w:basedOn w:val="Normal"/>
     <w:next w:val="Normal"/>
-    <w:link w:val="Titre2Car"/>
+    <w:link w:val="Heading2Char"/>
     <w:uiPriority w:val="9"/>
     <w:unhideWhenUsed/>
     <w:qFormat/>
@@ -7197,11 +7291,11 @@
       <w:szCs w:val="26"/>
     </w:rPr>
   </w:style>
-  <w:style w:type="paragraph" w:styleId="Titre3">
+  <w:style w:type="paragraph" w:styleId="Heading3">
     <w:name w:val="heading 3"/>
     <w:basedOn w:val="Normal"/>
     <w:next w:val="Normal"/>
-    <w:link w:val="Titre3Car"/>
+    <w:link w:val="Heading3Char"/>
     <w:uiPriority w:val="9"/>
     <w:unhideWhenUsed/>
     <w:qFormat/>
@@ -7218,13 +7312,13 @@
       <w:color w:val="262626" w:themeColor="text1" w:themeTint="D9"/>
     </w:rPr>
   </w:style>
-  <w:style w:type="character" w:default="1" w:styleId="Policepardfaut">
+  <w:style w:type="character" w:default="1" w:styleId="DefaultParagraphFont">
     <w:name w:val="Default Paragraph Font"/>
     <w:uiPriority w:val="1"/>
     <w:semiHidden/>
     <w:unhideWhenUsed/>
   </w:style>
-  <w:style w:type="table" w:default="1" w:styleId="TableauNormal">
+  <w:style w:type="table" w:default="1" w:styleId="TableNormal">
     <w:name w:val="Normal Table"/>
     <w:uiPriority w:val="99"/>
     <w:semiHidden/>
@@ -7239,15 +7333,15 @@
       </w:tblCellMar>
     </w:tblPr>
   </w:style>
-  <w:style w:type="numbering" w:default="1" w:styleId="Aucuneliste">
+  <w:style w:type="numbering" w:default="1" w:styleId="NoList">
     <w:name w:val="No List"/>
     <w:uiPriority w:val="99"/>
     <w:semiHidden/>
     <w:unhideWhenUsed/>
   </w:style>
-  <w:style w:type="paragraph" w:styleId="Sansinterligne">
+  <w:style w:type="paragraph" w:styleId="NoSpacing">
     <w:name w:val="No Spacing"/>
-    <w:link w:val="SansinterligneCar"/>
+    <w:link w:val="NoSpacingChar"/>
     <w:uiPriority w:val="1"/>
     <w:qFormat/>
     <w:rsid w:val="00AC7614"/>
@@ -7259,10 +7353,10 @@
       <w:lang w:eastAsia="fr-CH"/>
     </w:rPr>
   </w:style>
-  <w:style w:type="character" w:customStyle="1" w:styleId="SansinterligneCar">
-    <w:name w:val="Sans interligne Car"/>
-    <w:basedOn w:val="Policepardfaut"/>
-    <w:link w:val="Sansinterligne"/>
+  <w:style w:type="character" w:customStyle="1" w:styleId="NoSpacingChar">
+    <w:name w:val="No Spacing Char"/>
+    <w:basedOn w:val="DefaultParagraphFont"/>
+    <w:link w:val="NoSpacing"/>
     <w:uiPriority w:val="1"/>
     <w:rsid w:val="00AC7614"/>
     <w:rPr>
@@ -7270,10 +7364,10 @@
       <w:lang w:eastAsia="fr-CH"/>
     </w:rPr>
   </w:style>
-  <w:style w:type="paragraph" w:styleId="Textedebulles">
+  <w:style w:type="paragraph" w:styleId="BalloonText">
     <w:name w:val="Balloon Text"/>
     <w:basedOn w:val="Normal"/>
-    <w:link w:val="TextedebullesCar"/>
+    <w:link w:val="BalloonTextChar"/>
     <w:uiPriority w:val="99"/>
     <w:semiHidden/>
     <w:unhideWhenUsed/>
@@ -7287,10 +7381,10 @@
       <w:szCs w:val="16"/>
     </w:rPr>
   </w:style>
-  <w:style w:type="character" w:customStyle="1" w:styleId="TextedebullesCar">
-    <w:name w:val="Texte de bulles Car"/>
-    <w:basedOn w:val="Policepardfaut"/>
-    <w:link w:val="Textedebulles"/>
+  <w:style w:type="character" w:customStyle="1" w:styleId="BalloonTextChar">
+    <w:name w:val="Balloon Text Char"/>
+    <w:basedOn w:val="DefaultParagraphFont"/>
+    <w:link w:val="BalloonText"/>
     <w:uiPriority w:val="99"/>
     <w:semiHidden/>
     <w:rsid w:val="00AC7614"/>
@@ -7300,10 +7394,10 @@
       <w:szCs w:val="16"/>
     </w:rPr>
   </w:style>
-  <w:style w:type="character" w:customStyle="1" w:styleId="Titre1Car">
-    <w:name w:val="Titre 1 Car"/>
-    <w:basedOn w:val="Policepardfaut"/>
-    <w:link w:val="Titre1"/>
+  <w:style w:type="character" w:customStyle="1" w:styleId="Heading1Char">
+    <w:name w:val="Heading 1 Char"/>
+    <w:basedOn w:val="DefaultParagraphFont"/>
+    <w:link w:val="Heading1"/>
     <w:uiPriority w:val="9"/>
     <w:rsid w:val="004372BC"/>
     <w:rPr>
@@ -7314,7 +7408,7 @@
       <w:szCs w:val="28"/>
     </w:rPr>
   </w:style>
-  <w:style w:type="paragraph" w:styleId="Paragraphedeliste">
+  <w:style w:type="paragraph" w:styleId="ListParagraph">
     <w:name w:val="List Paragraph"/>
     <w:basedOn w:val="Normal"/>
     <w:uiPriority w:val="34"/>
@@ -7325,10 +7419,10 @@
       <w:contextualSpacing/>
     </w:pPr>
   </w:style>
-  <w:style w:type="character" w:customStyle="1" w:styleId="Titre2Car">
-    <w:name w:val="Titre 2 Car"/>
-    <w:basedOn w:val="Policepardfaut"/>
-    <w:link w:val="Titre2"/>
+  <w:style w:type="character" w:customStyle="1" w:styleId="Heading2Char">
+    <w:name w:val="Heading 2 Char"/>
+    <w:basedOn w:val="DefaultParagraphFont"/>
+    <w:link w:val="Heading2"/>
     <w:uiPriority w:val="9"/>
     <w:rsid w:val="0085197C"/>
     <w:rPr>
@@ -7339,9 +7433,9 @@
       <w:szCs w:val="26"/>
     </w:rPr>
   </w:style>
-  <w:style w:type="paragraph" w:styleId="En-ttedetabledesmatires">
+  <w:style w:type="paragraph" w:styleId="TOCHeading">
     <w:name w:val="TOC Heading"/>
-    <w:basedOn w:val="Titre1"/>
+    <w:basedOn w:val="Heading1"/>
     <w:next w:val="Normal"/>
     <w:uiPriority w:val="39"/>
     <w:unhideWhenUsed/>
@@ -7355,7 +7449,7 @@
       <w:lang w:eastAsia="fr-CH"/>
     </w:rPr>
   </w:style>
-  <w:style w:type="paragraph" w:styleId="TM1">
+  <w:style w:type="paragraph" w:styleId="TOC1">
     <w:name w:val="toc 1"/>
     <w:basedOn w:val="Normal"/>
     <w:next w:val="Normal"/>
@@ -7367,7 +7461,7 @@
       <w:spacing w:after="100"/>
     </w:pPr>
   </w:style>
-  <w:style w:type="paragraph" w:styleId="TM2">
+  <w:style w:type="paragraph" w:styleId="TOC2">
     <w:name w:val="toc 2"/>
     <w:basedOn w:val="Normal"/>
     <w:next w:val="Normal"/>
@@ -7380,9 +7474,9 @@
       <w:ind w:left="220"/>
     </w:pPr>
   </w:style>
-  <w:style w:type="character" w:styleId="Lienhypertexte">
+  <w:style w:type="character" w:styleId="Hyperlink">
     <w:name w:val="Hyperlink"/>
-    <w:basedOn w:val="Policepardfaut"/>
+    <w:basedOn w:val="DefaultParagraphFont"/>
     <w:uiPriority w:val="99"/>
     <w:unhideWhenUsed/>
     <w:rsid w:val="00740571"/>
@@ -7415,7 +7509,7 @@
   </w:style>
   <w:style w:type="character" w:customStyle="1" w:styleId="PositifCar">
     <w:name w:val="Positif Car"/>
-    <w:basedOn w:val="Policepardfaut"/>
+    <w:basedOn w:val="DefaultParagraphFont"/>
     <w:link w:val="Positif"/>
     <w:rsid w:val="0045454B"/>
     <w:rPr>
@@ -7423,9 +7517,9 @@
       <w:color w:val="5C7137" w:themeColor="accent4" w:themeShade="BF"/>
     </w:rPr>
   </w:style>
-  <w:style w:type="character" w:styleId="Lienhypertextesuivivisit">
+  <w:style w:type="character" w:styleId="FollowedHyperlink">
     <w:name w:val="FollowedHyperlink"/>
-    <w:basedOn w:val="Policepardfaut"/>
+    <w:basedOn w:val="DefaultParagraphFont"/>
     <w:uiPriority w:val="99"/>
     <w:semiHidden/>
     <w:unhideWhenUsed/>
@@ -7437,7 +7531,7 @@
   </w:style>
   <w:style w:type="character" w:customStyle="1" w:styleId="NgatifCar">
     <w:name w:val="Négatif Car"/>
-    <w:basedOn w:val="Policepardfaut"/>
+    <w:basedOn w:val="DefaultParagraphFont"/>
     <w:link w:val="Ngatif"/>
     <w:rsid w:val="0045454B"/>
     <w:rPr>
@@ -7445,10 +7539,10 @@
       <w:color w:val="863103" w:themeColor="accent2" w:themeShade="80"/>
     </w:rPr>
   </w:style>
-  <w:style w:type="character" w:customStyle="1" w:styleId="Titre3Car">
-    <w:name w:val="Titre 3 Car"/>
-    <w:basedOn w:val="Policepardfaut"/>
-    <w:link w:val="Titre3"/>
+  <w:style w:type="character" w:customStyle="1" w:styleId="Heading3Char">
+    <w:name w:val="Heading 3 Char"/>
+    <w:basedOn w:val="DefaultParagraphFont"/>
+    <w:link w:val="Heading3"/>
     <w:uiPriority w:val="9"/>
     <w:rsid w:val="0000570C"/>
     <w:rPr>
@@ -7467,10 +7561,10 @@
       <w:ind w:left="397"/>
     </w:pPr>
   </w:style>
-  <w:style w:type="paragraph" w:styleId="En-tte">
+  <w:style w:type="paragraph" w:styleId="Header">
     <w:name w:val="header"/>
     <w:basedOn w:val="Normal"/>
-    <w:link w:val="En-tteCar"/>
+    <w:link w:val="HeaderChar"/>
     <w:uiPriority w:val="99"/>
     <w:unhideWhenUsed/>
     <w:rsid w:val="00217242"/>
@@ -7484,21 +7578,21 @@
   </w:style>
   <w:style w:type="character" w:customStyle="1" w:styleId="NormalDescriptionCar">
     <w:name w:val="Normal Description Car"/>
-    <w:basedOn w:val="Policepardfaut"/>
+    <w:basedOn w:val="DefaultParagraphFont"/>
     <w:link w:val="NormalDescription"/>
     <w:rsid w:val="00BD529B"/>
   </w:style>
-  <w:style w:type="character" w:customStyle="1" w:styleId="En-tteCar">
-    <w:name w:val="En-tête Car"/>
-    <w:basedOn w:val="Policepardfaut"/>
-    <w:link w:val="En-tte"/>
+  <w:style w:type="character" w:customStyle="1" w:styleId="HeaderChar">
+    <w:name w:val="Header Char"/>
+    <w:basedOn w:val="DefaultParagraphFont"/>
+    <w:link w:val="Header"/>
     <w:uiPriority w:val="99"/>
     <w:rsid w:val="00217242"/>
   </w:style>
-  <w:style w:type="paragraph" w:styleId="Pieddepage">
+  <w:style w:type="paragraph" w:styleId="Footer">
     <w:name w:val="footer"/>
     <w:basedOn w:val="Normal"/>
-    <w:link w:val="PieddepageCar"/>
+    <w:link w:val="FooterChar"/>
     <w:uiPriority w:val="99"/>
     <w:unhideWhenUsed/>
     <w:rsid w:val="00217242"/>
@@ -7510,16 +7604,16 @@
       <w:spacing w:after="0" w:line="240" w:lineRule="auto"/>
     </w:pPr>
   </w:style>
-  <w:style w:type="character" w:customStyle="1" w:styleId="PieddepageCar">
-    <w:name w:val="Pied de page Car"/>
-    <w:basedOn w:val="Policepardfaut"/>
-    <w:link w:val="Pieddepage"/>
+  <w:style w:type="character" w:customStyle="1" w:styleId="FooterChar">
+    <w:name w:val="Footer Char"/>
+    <w:basedOn w:val="DefaultParagraphFont"/>
+    <w:link w:val="Footer"/>
     <w:uiPriority w:val="99"/>
     <w:rsid w:val="00217242"/>
   </w:style>
-  <w:style w:type="character" w:styleId="Textedelespacerserv">
+  <w:style w:type="character" w:styleId="PlaceholderText">
     <w:name w:val="Placeholder Text"/>
-    <w:basedOn w:val="Policepardfaut"/>
+    <w:basedOn w:val="DefaultParagraphFont"/>
     <w:uiPriority w:val="99"/>
     <w:semiHidden/>
     <w:rsid w:val="00217242"/>
@@ -7527,7 +7621,7 @@
       <w:color w:val="808080"/>
     </w:rPr>
   </w:style>
-  <w:style w:type="paragraph" w:styleId="TM3">
+  <w:style w:type="paragraph" w:styleId="TOC3">
     <w:name w:val="toc 3"/>
     <w:basedOn w:val="Normal"/>
     <w:next w:val="Normal"/>
@@ -7540,15 +7634,16 @@
       <w:ind w:left="440"/>
     </w:pPr>
   </w:style>
-  <w:style w:type="table" w:styleId="Grilledutableau">
+  <w:style w:type="table" w:styleId="TableGrid">
     <w:name w:val="Table Grid"/>
-    <w:basedOn w:val="TableauNormal"/>
+    <w:basedOn w:val="TableNormal"/>
     <w:uiPriority w:val="59"/>
     <w:rsid w:val="004D43A2"/>
     <w:pPr>
       <w:spacing w:after="0" w:line="240" w:lineRule="auto"/>
     </w:pPr>
     <w:tblPr>
+      <w:tblInd w:w="0" w:type="dxa"/>
       <w:tblBorders>
         <w:top w:val="single" w:sz="4" w:space="0" w:color="auto"/>
         <w:left w:val="single" w:sz="4" w:space="0" w:color="auto"/>
@@ -7557,6 +7652,12 @@
         <w:insideH w:val="single" w:sz="4" w:space="0" w:color="auto"/>
         <w:insideV w:val="single" w:sz="4" w:space="0" w:color="auto"/>
       </w:tblBorders>
+      <w:tblCellMar>
+        <w:top w:w="0" w:type="dxa"/>
+        <w:left w:w="108" w:type="dxa"/>
+        <w:bottom w:w="0" w:type="dxa"/>
+        <w:right w:w="108" w:type="dxa"/>
+      </w:tblCellMar>
     </w:tblPr>
   </w:style>
   <w:style w:type="paragraph" w:customStyle="1" w:styleId="Code">
@@ -7919,7 +8020,7 @@
 </file>
 
 <file path=customXml/itemProps2.xml><?xml version="1.0" encoding="utf-8"?>
-<ds:datastoreItem xmlns:ds="http://schemas.openxmlformats.org/officeDocument/2006/customXml" ds:itemID="{454A0E48-39C9-4795-B6D3-D0F535F56ACE}">
+<ds:datastoreItem xmlns:ds="http://schemas.openxmlformats.org/officeDocument/2006/customXml" ds:itemID="{27704543-BF7F-4078-BBF1-6F2ED577B508}">
   <ds:schemaRefs>
     <ds:schemaRef ds:uri="http://schemas.openxmlformats.org/officeDocument/2006/bibliography"/>
   </ds:schemaRefs>

</xml_diff>

<commit_message>
Mise à jour commentaires & documentation
</commit_message>
<xml_diff>
--- a/SEEMULLERJ_TPI_2015/doc/SEEMULLER Julien TPI, Documentation technique.docx
+++ b/SEEMULLERJ_TPI_2015/doc/SEEMULLER Julien TPI, Documentation technique.docx
@@ -16843,7 +16843,16 @@
         <w:t xml:space="preserve">Voici le fonctionnement pour la connexion à la base de données : On essaye de se connecter à la base avec les informations </w:t>
       </w:r>
       <w:r>
-        <w:t xml:space="preserve">relatives à la base </w:t>
+        <w:t>nécessaire</w:t>
+      </w:r>
+      <w:r>
+        <w:t xml:space="preserve"> à la </w:t>
+      </w:r>
+      <w:r>
+        <w:t>connexion</w:t>
+      </w:r>
+      <w:r>
+        <w:t xml:space="preserve"> </w:t>
       </w:r>
       <w:r>
         <w:t>contenues à l’intérieur de constantes</w:t>
@@ -16851,8 +16860,9 @@
       <w:r>
         <w:t>.</w:t>
       </w:r>
-    </w:p>
-    <w:p>
+      <w:r>
+        <w:t xml:space="preserve"> </w:t>
+      </w:r>
       <w:r>
         <w:t>P</w:t>
       </w:r>
@@ -16860,13 +16870,24 @@
         <w:t>uis si cela réussit,</w:t>
       </w:r>
       <w:r>
-        <w:t xml:space="preserve"> on stocke le </w:t>
+        <w:t xml:space="preserve"> on stocke </w:t>
+      </w:r>
+      <w:r>
+        <w:t xml:space="preserve">et on retourne </w:t>
+      </w:r>
+      <w:r>
+        <w:t xml:space="preserve">le </w:t>
       </w:r>
       <w:r>
         <w:t>résultat</w:t>
       </w:r>
       <w:r>
-        <w:t xml:space="preserve"> dans une variable nommée « $bdd », sinon en renvoie l’erreur de PDO.</w:t>
+        <w:t xml:space="preserve">, </w:t>
+      </w:r>
+      <w:bookmarkStart w:id="76" w:name="_GoBack"/>
+      <w:bookmarkEnd w:id="76"/>
+      <w:r>
+        <w:t>sinon en renvoie l’erreur de PDO.</w:t>
       </w:r>
     </w:p>
     <w:p>
@@ -20148,8 +20169,8 @@
       <w:pPr>
         <w:pStyle w:val="Titre2"/>
       </w:pPr>
-      <w:bookmarkStart w:id="76" w:name="_Toc419272435"/>
-      <w:bookmarkStart w:id="77" w:name="_Toc419272545"/>
+      <w:bookmarkStart w:id="77" w:name="_Toc419272435"/>
+      <w:bookmarkStart w:id="78" w:name="_Toc419272545"/>
       <w:r>
         <w:lastRenderedPageBreak/>
         <w:t>Page d’</w:t>
@@ -20158,20 +20179,20 @@
         <w:t>accueil</w:t>
       </w:r>
       <w:bookmarkEnd w:id="70"/>
-      <w:bookmarkEnd w:id="76"/>
       <w:bookmarkEnd w:id="77"/>
+      <w:bookmarkEnd w:id="78"/>
     </w:p>
     <w:p>
       <w:pPr>
         <w:pStyle w:val="Titre3"/>
       </w:pPr>
-      <w:bookmarkStart w:id="78" w:name="_Toc419189603"/>
-      <w:bookmarkStart w:id="79" w:name="_Toc419272546"/>
+      <w:bookmarkStart w:id="79" w:name="_Toc419189603"/>
+      <w:bookmarkStart w:id="80" w:name="_Toc419272546"/>
       <w:r>
         <w:t>Affichage des produits les plus populaires</w:t>
       </w:r>
-      <w:bookmarkEnd w:id="78"/>
       <w:bookmarkEnd w:id="79"/>
+      <w:bookmarkEnd w:id="80"/>
     </w:p>
     <w:p>
       <w:r>
@@ -22734,8 +22755,8 @@
       <w:pPr>
         <w:pStyle w:val="Titre3"/>
       </w:pPr>
-      <w:bookmarkStart w:id="80" w:name="_Toc419189604"/>
-      <w:bookmarkStart w:id="81" w:name="_Toc419272547"/>
+      <w:bookmarkStart w:id="81" w:name="_Toc419189604"/>
+      <w:bookmarkStart w:id="82" w:name="_Toc419272547"/>
       <w:r>
         <w:lastRenderedPageBreak/>
         <w:t xml:space="preserve">Affichage des produits </w:t>
@@ -22743,8 +22764,8 @@
       <w:r>
         <w:t>recommandés</w:t>
       </w:r>
-      <w:bookmarkEnd w:id="80"/>
       <w:bookmarkEnd w:id="81"/>
+      <w:bookmarkEnd w:id="82"/>
     </w:p>
     <w:p>
       <w:r>
@@ -25257,14 +25278,14 @@
       <w:pPr>
         <w:pStyle w:val="Titre3"/>
       </w:pPr>
-      <w:bookmarkStart w:id="82" w:name="_Toc419189605"/>
-      <w:bookmarkStart w:id="83" w:name="_Toc419272548"/>
+      <w:bookmarkStart w:id="83" w:name="_Toc419189605"/>
+      <w:bookmarkStart w:id="84" w:name="_Toc419272548"/>
       <w:r>
         <w:lastRenderedPageBreak/>
         <w:t>Affichage en-tête dynamique</w:t>
       </w:r>
-      <w:bookmarkEnd w:id="82"/>
       <w:bookmarkEnd w:id="83"/>
+      <w:bookmarkEnd w:id="84"/>
     </w:p>
     <w:p>
       <w:r>
@@ -26548,7 +26569,7 @@
           <w:szCs w:val="26"/>
         </w:rPr>
       </w:pPr>
-      <w:bookmarkStart w:id="84" w:name="_Toc419189606"/>
+      <w:bookmarkStart w:id="85" w:name="_Toc419189606"/>
       <w:r>
         <w:br w:type="page"/>
       </w:r>
@@ -26557,27 +26578,27 @@
       <w:pPr>
         <w:pStyle w:val="Titre2"/>
       </w:pPr>
-      <w:bookmarkStart w:id="85" w:name="_Toc419272436"/>
-      <w:bookmarkStart w:id="86" w:name="_Toc419272549"/>
+      <w:bookmarkStart w:id="86" w:name="_Toc419272436"/>
+      <w:bookmarkStart w:id="87" w:name="_Toc419272549"/>
       <w:r>
         <w:lastRenderedPageBreak/>
         <w:t>Détail produit</w:t>
       </w:r>
-      <w:bookmarkEnd w:id="84"/>
       <w:bookmarkEnd w:id="85"/>
       <w:bookmarkEnd w:id="86"/>
+      <w:bookmarkEnd w:id="87"/>
     </w:p>
     <w:p>
       <w:pPr>
         <w:pStyle w:val="Titre3"/>
       </w:pPr>
-      <w:bookmarkStart w:id="87" w:name="_Toc419189607"/>
-      <w:bookmarkStart w:id="88" w:name="_Toc419272550"/>
+      <w:bookmarkStart w:id="88" w:name="_Toc419189607"/>
+      <w:bookmarkStart w:id="89" w:name="_Toc419272550"/>
       <w:r>
         <w:t>Affichage du détail produit</w:t>
       </w:r>
-      <w:bookmarkEnd w:id="87"/>
       <w:bookmarkEnd w:id="88"/>
+      <w:bookmarkEnd w:id="89"/>
     </w:p>
     <w:p>
       <w:r>
@@ -27695,18 +27716,18 @@
       <w:pPr>
         <w:pStyle w:val="Titre3"/>
       </w:pPr>
-      <w:bookmarkStart w:id="89" w:name="_Toc419272551"/>
+      <w:bookmarkStart w:id="90" w:name="_Toc419272551"/>
       <w:r>
         <w:lastRenderedPageBreak/>
         <w:t>Gestion des médias du détail produit</w:t>
       </w:r>
-      <w:bookmarkEnd w:id="89"/>
+      <w:bookmarkEnd w:id="90"/>
     </w:p>
     <w:p>
       <w:pPr>
         <w:jc w:val="left"/>
       </w:pPr>
-      <w:bookmarkStart w:id="90" w:name="_Toc419189609"/>
+      <w:bookmarkStart w:id="91" w:name="_Toc419189609"/>
       <w:r>
         <w:t>Les medias des produits peuvent-être résumés en deux catégories :</w:t>
       </w:r>
@@ -28911,11 +28932,11 @@
       <w:pPr>
         <w:pStyle w:val="Titre3"/>
       </w:pPr>
-      <w:bookmarkStart w:id="91" w:name="_Toc419272552"/>
+      <w:bookmarkStart w:id="92" w:name="_Toc419272552"/>
       <w:r>
         <w:t>Ajout de vues</w:t>
       </w:r>
-      <w:bookmarkEnd w:id="91"/>
+      <w:bookmarkEnd w:id="92"/>
     </w:p>
     <w:p>
       <w:r>
@@ -29860,27 +29881,27 @@
       <w:pPr>
         <w:pStyle w:val="Titre2"/>
       </w:pPr>
-      <w:bookmarkStart w:id="92" w:name="_Toc419272437"/>
-      <w:bookmarkStart w:id="93" w:name="_Toc419272553"/>
+      <w:bookmarkStart w:id="93" w:name="_Toc419272437"/>
+      <w:bookmarkStart w:id="94" w:name="_Toc419272553"/>
       <w:r>
         <w:lastRenderedPageBreak/>
         <w:t>Recherches</w:t>
       </w:r>
-      <w:bookmarkEnd w:id="90"/>
-      <w:bookmarkEnd w:id="92"/>
+      <w:bookmarkEnd w:id="91"/>
       <w:bookmarkEnd w:id="93"/>
+      <w:bookmarkEnd w:id="94"/>
     </w:p>
     <w:p>
       <w:pPr>
         <w:pStyle w:val="Titre3"/>
       </w:pPr>
-      <w:bookmarkStart w:id="94" w:name="_Toc419189610"/>
-      <w:bookmarkStart w:id="95" w:name="_Toc419272554"/>
+      <w:bookmarkStart w:id="95" w:name="_Toc419189610"/>
+      <w:bookmarkStart w:id="96" w:name="_Toc419272554"/>
       <w:r>
         <w:t>Liste déroulante des catégories</w:t>
       </w:r>
-      <w:bookmarkEnd w:id="94"/>
       <w:bookmarkEnd w:id="95"/>
+      <w:bookmarkEnd w:id="96"/>
     </w:p>
     <w:p>
       <w:r>
@@ -30747,8 +30768,8 @@
           <w:color w:val="262626" w:themeColor="text1" w:themeTint="D9"/>
         </w:rPr>
       </w:pPr>
-      <w:bookmarkStart w:id="96" w:name="_Toc419189611"/>
-      <w:bookmarkStart w:id="97" w:name="_Toc419272555"/>
+      <w:bookmarkStart w:id="97" w:name="_Toc419189611"/>
+      <w:bookmarkStart w:id="98" w:name="_Toc419272555"/>
       <w:r>
         <w:br w:type="page"/>
       </w:r>
@@ -30761,8 +30782,8 @@
         <w:lastRenderedPageBreak/>
         <w:t>Recherche par mot-clef</w:t>
       </w:r>
-      <w:bookmarkEnd w:id="96"/>
       <w:bookmarkEnd w:id="97"/>
+      <w:bookmarkEnd w:id="98"/>
     </w:p>
     <w:p>
       <w:r>
@@ -31077,6 +31098,7 @@
         <w:pStyle w:val="Code"/>
         <w:rPr>
           <w:shd w:val="clear" w:color="auto" w:fill="FEFCF5"/>
+          <w:lang w:val="de-CH"/>
         </w:rPr>
       </w:pPr>
       <w:r>
@@ -31089,12 +31111,14 @@
         <w:rPr>
           <w:color w:val="8000FF"/>
           <w:shd w:val="clear" w:color="auto" w:fill="FEFCF5"/>
+          <w:lang w:val="de-CH"/>
         </w:rPr>
         <w:t>.</w:t>
       </w:r>
       <w:r>
         <w:rPr>
           <w:shd w:val="clear" w:color="auto" w:fill="FEFCF5"/>
+          <w:lang w:val="de-CH"/>
         </w:rPr>
         <w:t xml:space="preserve"> </w:t>
       </w:r>
@@ -31102,6 +31126,7 @@
         <w:rPr>
           <w:color w:val="808080"/>
           <w:shd w:val="clear" w:color="auto" w:fill="FEFCF5"/>
+          <w:lang w:val="de-CH"/>
         </w:rPr>
         <w:t>'k.name AS keywordName '</w:t>
       </w:r>
@@ -31116,6 +31141,7 @@
       <w:r>
         <w:rPr>
           <w:shd w:val="clear" w:color="auto" w:fill="FEFCF5"/>
+          <w:lang w:val="de-CH"/>
         </w:rPr>
         <w:t xml:space="preserve">            </w:t>
       </w:r>
@@ -31123,12 +31149,14 @@
         <w:rPr>
           <w:color w:val="8000FF"/>
           <w:shd w:val="clear" w:color="auto" w:fill="FEFCF5"/>
+          <w:lang w:val="de-CH"/>
         </w:rPr>
         <w:t>.</w:t>
       </w:r>
       <w:r>
         <w:rPr>
           <w:shd w:val="clear" w:color="auto" w:fill="FEFCF5"/>
+          <w:lang w:val="de-CH"/>
         </w:rPr>
         <w:t xml:space="preserve"> </w:t>
       </w:r>
@@ -31356,14 +31384,12 @@
         <w:rPr>
           <w:color w:val="000080"/>
           <w:shd w:val="clear" w:color="auto" w:fill="FEFCF5"/>
-          <w:lang w:val="de-CH"/>
         </w:rPr>
         <w:t>$querry</w:t>
       </w:r>
       <w:r>
         <w:rPr>
           <w:shd w:val="clear" w:color="auto" w:fill="FEFCF5"/>
-          <w:lang w:val="de-CH"/>
         </w:rPr>
         <w:t xml:space="preserve"> </w:t>
       </w:r>
@@ -31371,14 +31397,12 @@
         <w:rPr>
           <w:color w:val="8000FF"/>
           <w:shd w:val="clear" w:color="auto" w:fill="FEFCF5"/>
-          <w:lang w:val="de-CH"/>
         </w:rPr>
         <w:t>.</w:t>
       </w:r>
       <w:r>
         <w:rPr>
           <w:shd w:val="clear" w:color="auto" w:fill="FEFCF5"/>
-          <w:lang w:val="de-CH"/>
         </w:rPr>
         <w:t xml:space="preserve"> </w:t>
       </w:r>
@@ -32464,8 +32488,8 @@
           <w:color w:val="262626" w:themeColor="text1" w:themeTint="D9"/>
         </w:rPr>
       </w:pPr>
-      <w:bookmarkStart w:id="98" w:name="_Toc419189612"/>
-      <w:bookmarkStart w:id="99" w:name="_Toc419272556"/>
+      <w:bookmarkStart w:id="99" w:name="_Toc419189612"/>
+      <w:bookmarkStart w:id="100" w:name="_Toc419272556"/>
       <w:r>
         <w:br w:type="page"/>
       </w:r>
@@ -32478,11 +32502,11 @@
         <w:lastRenderedPageBreak/>
         <w:t>Recherche multicritères</w:t>
       </w:r>
-      <w:bookmarkEnd w:id="98"/>
       <w:bookmarkEnd w:id="99"/>
-    </w:p>
-    <w:p>
-      <w:bookmarkStart w:id="100" w:name="_Toc419189613"/>
+      <w:bookmarkEnd w:id="100"/>
+    </w:p>
+    <w:p>
+      <w:bookmarkStart w:id="101" w:name="_Toc419189613"/>
       <w:r>
         <w:t>Pour la recherche multicritères</w:t>
       </w:r>
@@ -33665,27 +33689,27 @@
       <w:pPr>
         <w:pStyle w:val="Titre2"/>
       </w:pPr>
-      <w:bookmarkStart w:id="101" w:name="_Toc419272438"/>
-      <w:bookmarkStart w:id="102" w:name="_Toc419272557"/>
+      <w:bookmarkStart w:id="102" w:name="_Toc419272438"/>
+      <w:bookmarkStart w:id="103" w:name="_Toc419272557"/>
       <w:r>
         <w:lastRenderedPageBreak/>
         <w:t>Identification utilisateur</w:t>
       </w:r>
-      <w:bookmarkEnd w:id="100"/>
       <w:bookmarkEnd w:id="101"/>
       <w:bookmarkEnd w:id="102"/>
+      <w:bookmarkEnd w:id="103"/>
     </w:p>
     <w:p>
       <w:pPr>
         <w:pStyle w:val="Titre3"/>
       </w:pPr>
-      <w:bookmarkStart w:id="103" w:name="_Toc419189614"/>
-      <w:bookmarkStart w:id="104" w:name="_Toc419272558"/>
+      <w:bookmarkStart w:id="104" w:name="_Toc419189614"/>
+      <w:bookmarkStart w:id="105" w:name="_Toc419272558"/>
       <w:r>
         <w:t>Connexion utilisateur</w:t>
       </w:r>
-      <w:bookmarkEnd w:id="103"/>
       <w:bookmarkEnd w:id="104"/>
+      <w:bookmarkEnd w:id="105"/>
     </w:p>
     <w:p>
       <w:r>
@@ -33730,10 +33754,7 @@
         <w:t xml:space="preserve"> de passe entré par l’utilisateur et le comparer à celui présent dans la base de données.</w:t>
       </w:r>
       <w:r>
-        <w:t xml:space="preserve"> </w:t>
-      </w:r>
-      <w:r>
-        <w:t>Pour hacher le mot de passe on utilise la fonction</w:t>
+        <w:t xml:space="preserve"> Pour hacher le mot de passe on utilise la fonction</w:t>
       </w:r>
       <w:r>
         <w:t xml:space="preserve"> « hashPerso » qui utilise une combinaison de « MD5 » et de « SHA-1 » pour encrypter et </w:t>
@@ -33745,7 +33766,16 @@
         <w:t xml:space="preserve"> le mot de passe de l’utilisateur</w:t>
       </w:r>
       <w:r>
-        <w:t>, pour plus d’informations, se rendre ci-dessous pour le détail de l’</w:t>
+        <w:t xml:space="preserve">, pour plus d’informations, se rendre </w:t>
+      </w:r>
+      <w:r>
+        <w:t>c</w:t>
+      </w:r>
+      <w:r>
+        <w:t>i-dessous</w:t>
+      </w:r>
+      <w:r>
+        <w:t xml:space="preserve"> pour le détail de l’</w:t>
       </w:r>
       <w:r>
         <w:t>algorithme</w:t>
@@ -34828,8 +34858,8 @@
       <w:pPr>
         <w:pStyle w:val="Titre3"/>
       </w:pPr>
-      <w:bookmarkStart w:id="105" w:name="_Toc419189615"/>
-      <w:bookmarkStart w:id="106" w:name="_Toc419272559"/>
+      <w:bookmarkStart w:id="106" w:name="_Toc419189615"/>
+      <w:bookmarkStart w:id="107" w:name="_Toc419272559"/>
       <w:r>
         <w:t>Déconnexion</w:t>
       </w:r>
@@ -34839,14 +34869,14 @@
       <w:r>
         <w:t>utilisateur</w:t>
       </w:r>
-      <w:bookmarkEnd w:id="105"/>
       <w:bookmarkEnd w:id="106"/>
+      <w:bookmarkEnd w:id="107"/>
     </w:p>
     <w:p>
       <w:pPr>
         <w:jc w:val="left"/>
       </w:pPr>
-      <w:bookmarkStart w:id="107" w:name="_Toc419189616"/>
+      <w:bookmarkStart w:id="108" w:name="_Toc419189616"/>
       <w:r>
         <w:t xml:space="preserve">Pour déconnecter un utilisateur, on redirige l’utilisateur vers un page </w:t>
       </w:r>
@@ -34997,30 +35027,27 @@
       <w:pPr>
         <w:pStyle w:val="Titre2"/>
       </w:pPr>
-      <w:r>
-        <w:br w:type="page"/>
-      </w:r>
-      <w:bookmarkStart w:id="108" w:name="_Toc419272439"/>
-      <w:bookmarkStart w:id="109" w:name="_Toc419272560"/>
+      <w:bookmarkStart w:id="109" w:name="_Toc419272439"/>
+      <w:bookmarkStart w:id="110" w:name="_Toc419272560"/>
       <w:r>
         <w:lastRenderedPageBreak/>
         <w:t>Administration</w:t>
       </w:r>
-      <w:bookmarkEnd w:id="107"/>
       <w:bookmarkEnd w:id="108"/>
       <w:bookmarkEnd w:id="109"/>
+      <w:bookmarkEnd w:id="110"/>
     </w:p>
     <w:p>
       <w:pPr>
         <w:pStyle w:val="Titre3"/>
       </w:pPr>
-      <w:bookmarkStart w:id="110" w:name="_Toc419189617"/>
-      <w:bookmarkStart w:id="111" w:name="_Toc419272561"/>
+      <w:bookmarkStart w:id="111" w:name="_Toc419189617"/>
+      <w:bookmarkStart w:id="112" w:name="_Toc419272561"/>
       <w:r>
         <w:t>Ajout produit</w:t>
       </w:r>
-      <w:bookmarkEnd w:id="110"/>
       <w:bookmarkEnd w:id="111"/>
+      <w:bookmarkEnd w:id="112"/>
     </w:p>
     <w:p>
       <w:pPr>
@@ -35231,8 +35258,6 @@
           <w:shd w:val="clear" w:color="auto" w:fill="FEFCF5"/>
         </w:rPr>
       </w:pPr>
-      <w:bookmarkStart w:id="112" w:name="_GoBack"/>
-      <w:bookmarkEnd w:id="112"/>
       <w:r>
         <w:rPr>
           <w:bCs/>
@@ -35329,7 +35354,16 @@
         <w:t xml:space="preserve"> tel que son nom, une description courte, une description longue etc… </w:t>
       </w:r>
       <w:r>
-        <w:t>L’utilisateur peut aussi ajouter des médias.</w:t>
+        <w:t>L’utilisateur peut aussi ajouter des médias</w:t>
+      </w:r>
+      <w:r>
+        <w:t xml:space="preserve">, sélectionner une marque depuis un menu déroulant, et même sélectionner différents </w:t>
+      </w:r>
+      <w:r>
+        <w:t>mots-clefs</w:t>
+      </w:r>
+      <w:r>
+        <w:t>.</w:t>
       </w:r>
     </w:p>
     <w:p>
@@ -35337,12 +35371,34 @@
         <w:pStyle w:val="Titre4"/>
       </w:pPr>
       <w:r>
+        <w:t>Ajout de mots-clefs au produit</w:t>
+      </w:r>
+      <w:r>
+        <w:t> :</w:t>
+      </w:r>
+    </w:p>
+    <w:p>
+      <w:pPr>
+        <w:pStyle w:val="Titre4"/>
+      </w:pPr>
+      <w:r>
+        <w:t>Ajout de la marque du produit :</w:t>
+      </w:r>
+    </w:p>
+    <w:p>
+      <w:pPr>
+        <w:pStyle w:val="Titre4"/>
+      </w:pPr>
+      <w:r>
         <w:t>Ajout de medias </w:t>
       </w:r>
       <w:r>
         <w:t>au produit</w:t>
       </w:r>
       <w:r>
+        <w:t xml:space="preserve"> </w:t>
+      </w:r>
+      <w:r>
         <w:t>:</w:t>
       </w:r>
     </w:p>
@@ -35366,6 +35422,9 @@
         <w:t xml:space="preserve"> d’ajout de fichiers multiples</w:t>
       </w:r>
       <w:r>
+        <w:t>, l’attribut « required » empêche l’utilisateur d’envoyer un produit sans médias</w:t>
+      </w:r>
+      <w:r>
         <w:t xml:space="preserve">. Notez que le « dialog » d’ajout de fichier </w:t>
       </w:r>
       <w:r>
@@ -35376,6 +35435,14 @@
       </w:r>
       <w:r>
         <w:t>.</w:t>
+      </w:r>
+    </w:p>
+    <w:p>
+      <w:r>
+        <w:t>[A COMPLETER]</w:t>
+      </w:r>
+      <w:r>
+        <w:t xml:space="preserve"> </w:t>
       </w:r>
     </w:p>
     <w:p>
@@ -35470,6 +35537,831 @@
       <w:bookmarkEnd w:id="121"/>
     </w:p>
     <w:p>
+      <w:r>
+        <w:t>Le site web est compatible avec différents périphériques mobiles tels que des tablettes</w:t>
+      </w:r>
+      <w:r>
+        <w:t xml:space="preserve"> ou des smartphones.</w:t>
+      </w:r>
+      <w:r>
+        <w:t xml:space="preserve"> Le Framework « bootstrap » et des modifications des feuilles de style « CSS » on permit d’</w:t>
+      </w:r>
+      <w:r>
+        <w:t>obtenir un site web</w:t>
+      </w:r>
+      <w:r>
+        <w:t xml:space="preserve"> adaptable à différents formats. La technologie de grille de « bootstrap » </w:t>
+      </w:r>
+      <w:r>
+        <w:t>a</w:t>
+      </w:r>
+      <w:r>
+        <w:t xml:space="preserve"> été utilisée pour l’affichage des produits </w:t>
+      </w:r>
+      <w:r>
+        <w:t>recommandés</w:t>
+      </w:r>
+      <w:r>
+        <w:t xml:space="preserve"> et des produits les plus vus. Voici un exemple de code HTML utilisant </w:t>
+      </w:r>
+      <w:r>
+        <w:t>le système de</w:t>
+      </w:r>
+      <w:r>
+        <w:t xml:space="preserve"> grilles de boots</w:t>
+      </w:r>
+      <w:r>
+        <w:t>trap :</w:t>
+      </w:r>
+    </w:p>
+    <w:p>
+      <w:pPr>
+        <w:pStyle w:val="Code"/>
+        <w:rPr>
+          <w:color w:val="27AC20"/>
+        </w:rPr>
+      </w:pPr>
+      <w:r>
+        <w:rPr>
+          <w:color w:val="27AC20"/>
+        </w:rPr>
+        <w:t xml:space="preserve">&lt;!-- </w:t>
+      </w:r>
+    </w:p>
+    <w:p>
+      <w:pPr>
+        <w:pStyle w:val="Code"/>
+        <w:rPr>
+          <w:color w:val="27AC20"/>
+        </w:rPr>
+      </w:pPr>
+      <w:r>
+        <w:rPr>
+          <w:color w:val="27AC20"/>
+        </w:rPr>
+        <w:t xml:space="preserve">Le container </w:t>
+      </w:r>
+      <w:r>
+        <w:rPr>
+          <w:color w:val="27AC20"/>
+        </w:rPr>
+        <w:t>prend</w:t>
+      </w:r>
+      <w:r>
+        <w:rPr>
+          <w:color w:val="27AC20"/>
+        </w:rPr>
+        <w:t xml:space="preserve"> différentes tailles en dépendant du format</w:t>
+      </w:r>
+    </w:p>
+    <w:p>
+      <w:pPr>
+        <w:pStyle w:val="Code"/>
+        <w:rPr>
+          <w:color w:val="27AC20"/>
+        </w:rPr>
+      </w:pPr>
+      <w:r>
+        <w:rPr>
+          <w:color w:val="27AC20"/>
+        </w:rPr>
+        <w:t xml:space="preserve">Mobile      : 12 Emplacements (1 </w:t>
+      </w:r>
+      <w:r>
+        <w:rPr>
+          <w:color w:val="27AC20"/>
+        </w:rPr>
+        <w:t>Elément</w:t>
+      </w:r>
+      <w:r>
+        <w:rPr>
+          <w:color w:val="27AC20"/>
+        </w:rPr>
+        <w:t xml:space="preserve"> par ligne)</w:t>
+      </w:r>
+    </w:p>
+    <w:p>
+      <w:pPr>
+        <w:pStyle w:val="Code"/>
+        <w:rPr>
+          <w:color w:val="27AC20"/>
+        </w:rPr>
+      </w:pPr>
+      <w:r>
+        <w:rPr>
+          <w:color w:val="27AC20"/>
+        </w:rPr>
+        <w:t xml:space="preserve">Tablette    : 6 Emplacements (2 </w:t>
+      </w:r>
+      <w:r>
+        <w:rPr>
+          <w:color w:val="27AC20"/>
+        </w:rPr>
+        <w:t>Eléments</w:t>
+      </w:r>
+      <w:r>
+        <w:rPr>
+          <w:color w:val="27AC20"/>
+        </w:rPr>
+        <w:t xml:space="preserve"> par ligne)</w:t>
+      </w:r>
+    </w:p>
+    <w:p>
+      <w:pPr>
+        <w:pStyle w:val="Code"/>
+        <w:rPr>
+          <w:color w:val="27AC20"/>
+        </w:rPr>
+      </w:pPr>
+      <w:r>
+        <w:rPr>
+          <w:color w:val="27AC20"/>
+        </w:rPr>
+        <w:t xml:space="preserve">Laptop      : 4 Emplacements (3 </w:t>
+      </w:r>
+      <w:r>
+        <w:rPr>
+          <w:color w:val="27AC20"/>
+        </w:rPr>
+        <w:t>Eléments</w:t>
+      </w:r>
+      <w:r>
+        <w:rPr>
+          <w:color w:val="27AC20"/>
+        </w:rPr>
+        <w:t xml:space="preserve"> par ligne)</w:t>
+      </w:r>
+    </w:p>
+    <w:p>
+      <w:pPr>
+        <w:pStyle w:val="Code"/>
+        <w:rPr>
+          <w:color w:val="27AC20"/>
+        </w:rPr>
+      </w:pPr>
+      <w:r>
+        <w:rPr>
+          <w:color w:val="27AC20"/>
+        </w:rPr>
+        <w:t xml:space="preserve">Desktop     : 3 Emplacements (4 </w:t>
+      </w:r>
+      <w:r>
+        <w:rPr>
+          <w:color w:val="27AC20"/>
+        </w:rPr>
+        <w:t>Eléments</w:t>
+      </w:r>
+      <w:r>
+        <w:rPr>
+          <w:color w:val="27AC20"/>
+        </w:rPr>
+        <w:t xml:space="preserve"> par ligne)</w:t>
+      </w:r>
+    </w:p>
+    <w:p>
+      <w:pPr>
+        <w:pStyle w:val="Code"/>
+        <w:rPr>
+          <w:bCs/>
+          <w:color w:val="27AC20"/>
+        </w:rPr>
+      </w:pPr>
+      <w:r>
+        <w:rPr>
+          <w:color w:val="27AC20"/>
+        </w:rPr>
+        <w:t xml:space="preserve"> --&gt;</w:t>
+      </w:r>
+    </w:p>
+    <w:p>
+      <w:pPr>
+        <w:pStyle w:val="Code"/>
+        <w:rPr>
+          <w:bCs/>
+          <w:color w:val="000000"/>
+        </w:rPr>
+      </w:pPr>
+      <w:r>
+        <w:rPr>
+          <w:color w:val="0000FF"/>
+        </w:rPr>
+        <w:t>&lt;div</w:t>
+      </w:r>
+      <w:r>
+        <w:rPr>
+          <w:color w:val="000000"/>
+        </w:rPr>
+        <w:t xml:space="preserve"> </w:t>
+      </w:r>
+      <w:r>
+        <w:rPr>
+          <w:color w:val="FF0000"/>
+        </w:rPr>
+        <w:t>class</w:t>
+      </w:r>
+      <w:r>
+        <w:rPr>
+          <w:color w:val="000000"/>
+        </w:rPr>
+        <w:t>=</w:t>
+      </w:r>
+      <w:r>
+        <w:rPr>
+          <w:bCs/>
+          <w:color w:val="8000FF"/>
+        </w:rPr>
+        <w:t>"col-xs-12 col-sm-6 col-md-4 col-lg-3"</w:t>
+      </w:r>
+      <w:r>
+        <w:rPr>
+          <w:color w:val="0000FF"/>
+        </w:rPr>
+        <w:t>&gt;</w:t>
+      </w:r>
+    </w:p>
+    <w:p>
+      <w:pPr>
+        <w:pStyle w:val="Code"/>
+        <w:rPr>
+          <w:bCs/>
+          <w:color w:val="000000"/>
+        </w:rPr>
+      </w:pPr>
+      <w:r>
+        <w:rPr>
+          <w:bCs/>
+          <w:color w:val="000000"/>
+        </w:rPr>
+        <w:t xml:space="preserve">    </w:t>
+      </w:r>
+      <w:r>
+        <w:rPr>
+          <w:color w:val="0000FF"/>
+        </w:rPr>
+        <w:t>&lt;div</w:t>
+      </w:r>
+      <w:r>
+        <w:rPr>
+          <w:color w:val="000000"/>
+        </w:rPr>
+        <w:t xml:space="preserve"> </w:t>
+      </w:r>
+      <w:r>
+        <w:rPr>
+          <w:color w:val="FF0000"/>
+        </w:rPr>
+        <w:t>class</w:t>
+      </w:r>
+      <w:r>
+        <w:rPr>
+          <w:color w:val="000000"/>
+        </w:rPr>
+        <w:t>=</w:t>
+      </w:r>
+      <w:r>
+        <w:rPr>
+          <w:bCs/>
+          <w:color w:val="8000FF"/>
+        </w:rPr>
+        <w:t>"panel panel-success"</w:t>
+      </w:r>
+      <w:r>
+        <w:rPr>
+          <w:color w:val="0000FF"/>
+        </w:rPr>
+        <w:t>&gt;</w:t>
+      </w:r>
+    </w:p>
+    <w:p>
+      <w:pPr>
+        <w:pStyle w:val="Code"/>
+        <w:rPr>
+          <w:bCs/>
+          <w:color w:val="27AC20"/>
+        </w:rPr>
+      </w:pPr>
+      <w:r>
+        <w:rPr>
+          <w:bCs/>
+          <w:color w:val="27AC20"/>
+        </w:rPr>
+        <w:t xml:space="preserve">        </w:t>
+      </w:r>
+      <w:r>
+        <w:rPr>
+          <w:color w:val="27AC20"/>
+        </w:rPr>
+        <w:t>&lt;!-- CONTENU ICI --&gt;</w:t>
+      </w:r>
+    </w:p>
+    <w:p>
+      <w:pPr>
+        <w:pStyle w:val="Code"/>
+        <w:rPr>
+          <w:bCs/>
+          <w:color w:val="000000"/>
+        </w:rPr>
+      </w:pPr>
+      <w:r>
+        <w:rPr>
+          <w:bCs/>
+          <w:color w:val="000000"/>
+        </w:rPr>
+        <w:t xml:space="preserve">    </w:t>
+      </w:r>
+      <w:r>
+        <w:rPr>
+          <w:color w:val="0000FF"/>
+        </w:rPr>
+        <w:t>&lt;/div&gt;</w:t>
+      </w:r>
+    </w:p>
+    <w:p>
+      <w:pPr>
+        <w:pStyle w:val="Code"/>
+        <w:rPr>
+          <w:rFonts w:ascii="Times New Roman" w:hAnsi="Times New Roman" w:cs="Times New Roman"/>
+          <w:sz w:val="24"/>
+          <w:szCs w:val="24"/>
+        </w:rPr>
+      </w:pPr>
+      <w:r>
+        <w:rPr>
+          <w:color w:val="0000FF"/>
+        </w:rPr>
+        <w:t>&lt;/div&gt;</w:t>
+      </w:r>
+    </w:p>
+    <w:p/>
+    <w:p>
+      <w:r>
+        <w:t xml:space="preserve">Comme avec le système de grille, certains éléments du site web ont besoin de changer de propriétés CSS en dépendant de la taille de l’écran. En utilisant le sélecteur « @media » on peut changer les styles en fonction des </w:t>
+      </w:r>
+      <w:r>
+        <w:t>périphériques de consultation</w:t>
+      </w:r>
+      <w:r>
+        <w:t xml:space="preserve">. Dans notre cas, on change les </w:t>
+      </w:r>
+      <w:r>
+        <w:t>propriétés</w:t>
+      </w:r>
+      <w:r>
+        <w:t xml:space="preserve"> suivantes quand on est au f</w:t>
+      </w:r>
+      <w:r>
+        <w:t>ormat mobile (767px de largeur)</w:t>
+      </w:r>
+      <w:r>
+        <w:t> :</w:t>
+      </w:r>
+    </w:p>
+    <w:p>
+      <w:pPr>
+        <w:pStyle w:val="Paragraphedeliste"/>
+        <w:numPr>
+          <w:ilvl w:val="0"/>
+          <w:numId w:val="19"/>
+        </w:numPr>
+      </w:pPr>
+      <w:r>
+        <w:t>On change la taille de la barre de recherche pour qu’elle prenne l’entièreté de la longueur de l’écran</w:t>
+      </w:r>
+    </w:p>
+    <w:p>
+      <w:pPr>
+        <w:pStyle w:val="Paragraphedeliste"/>
+        <w:numPr>
+          <w:ilvl w:val="0"/>
+          <w:numId w:val="19"/>
+        </w:numPr>
+      </w:pPr>
+      <w:r>
+        <w:t xml:space="preserve">On change le menu des mots-clefs pour </w:t>
+      </w:r>
+      <w:r>
+        <w:t>qu’il ne s’affiche</w:t>
+      </w:r>
+      <w:r>
+        <w:t xml:space="preserve"> pas </w:t>
+      </w:r>
+      <w:r>
+        <w:t>au-dessus</w:t>
+      </w:r>
+      <w:r>
+        <w:t xml:space="preserve"> des produits.</w:t>
+      </w:r>
+    </w:p>
+    <w:p>
+      <w:pPr>
+        <w:pStyle w:val="Paragraphedeliste"/>
+        <w:numPr>
+          <w:ilvl w:val="0"/>
+          <w:numId w:val="19"/>
+        </w:numPr>
+      </w:pPr>
+      <w:r>
+        <w:t>On réduit la taille des titres (h1)</w:t>
+      </w:r>
+    </w:p>
+    <w:p>
+      <w:r>
+        <w:t>Voici à quoi ressemble la partie de la feuille de style CSS permettant de gérer le format mobile :</w:t>
+      </w:r>
+    </w:p>
+    <w:p>
+      <w:pPr>
+        <w:pStyle w:val="Code"/>
+        <w:rPr>
+          <w:rFonts w:eastAsia="Times New Roman"/>
+        </w:rPr>
+      </w:pPr>
+      <w:r>
+        <w:rPr>
+          <w:rFonts w:eastAsia="Times New Roman"/>
+          <w:bCs/>
+        </w:rPr>
+        <w:t>@</w:t>
+      </w:r>
+      <w:r>
+        <w:t xml:space="preserve">media (max-width: 767px) </w:t>
+      </w:r>
+      <w:r>
+        <w:rPr>
+          <w:rFonts w:eastAsia="Times New Roman"/>
+          <w:bCs/>
+        </w:rPr>
+        <w:t>{</w:t>
+      </w:r>
+    </w:p>
+    <w:p>
+      <w:pPr>
+        <w:pStyle w:val="Code"/>
+        <w:rPr>
+          <w:rFonts w:eastAsia="Times New Roman"/>
+          <w:bCs/>
+          <w:color w:val="8080C0"/>
+        </w:rPr>
+      </w:pPr>
+      <w:r>
+        <w:rPr>
+          <w:rFonts w:eastAsia="Times New Roman"/>
+        </w:rPr>
+        <w:t xml:space="preserve">    </w:t>
+      </w:r>
+      <w:r>
+        <w:rPr>
+          <w:rFonts w:eastAsia="Times New Roman"/>
+          <w:bCs/>
+        </w:rPr>
+        <w:t>.</w:t>
+      </w:r>
+      <w:r>
+        <w:rPr>
+          <w:rFonts w:eastAsia="Times New Roman"/>
+          <w:color w:val="FF0000"/>
+        </w:rPr>
+        <w:t>list-group</w:t>
+      </w:r>
+      <w:r>
+        <w:rPr>
+          <w:rFonts w:eastAsia="Times New Roman"/>
+          <w:bCs/>
+        </w:rPr>
+        <w:t>{</w:t>
+      </w:r>
+    </w:p>
+    <w:p>
+      <w:pPr>
+        <w:pStyle w:val="Code"/>
+        <w:rPr>
+          <w:rFonts w:eastAsia="Times New Roman"/>
+          <w:bCs/>
+          <w:color w:val="8080C0"/>
+        </w:rPr>
+      </w:pPr>
+      <w:r>
+        <w:rPr>
+          <w:rFonts w:eastAsia="Times New Roman"/>
+          <w:bCs/>
+          <w:color w:val="8080C0"/>
+        </w:rPr>
+        <w:t xml:space="preserve">        position</w:t>
+      </w:r>
+      <w:r>
+        <w:rPr>
+          <w:rFonts w:eastAsia="Times New Roman"/>
+          <w:bCs/>
+        </w:rPr>
+        <w:t>: relative;</w:t>
+      </w:r>
+    </w:p>
+    <w:p>
+      <w:pPr>
+        <w:pStyle w:val="Code"/>
+        <w:rPr>
+          <w:rFonts w:eastAsia="Times New Roman"/>
+        </w:rPr>
+      </w:pPr>
+      <w:r>
+        <w:rPr>
+          <w:rFonts w:eastAsia="Times New Roman"/>
+          <w:bCs/>
+          <w:color w:val="8080C0"/>
+        </w:rPr>
+        <w:t xml:space="preserve">    </w:t>
+      </w:r>
+      <w:r>
+        <w:rPr>
+          <w:rFonts w:eastAsia="Times New Roman"/>
+          <w:bCs/>
+        </w:rPr>
+        <w:t>}</w:t>
+      </w:r>
+    </w:p>
+    <w:p>
+      <w:pPr>
+        <w:pStyle w:val="Code"/>
+        <w:rPr>
+          <w:rFonts w:eastAsia="Times New Roman"/>
+        </w:rPr>
+      </w:pPr>
+    </w:p>
+    <w:p>
+      <w:pPr>
+        <w:pStyle w:val="Code"/>
+        <w:rPr>
+          <w:rFonts w:eastAsia="Times New Roman"/>
+          <w:bCs/>
+          <w:color w:val="8080C0"/>
+        </w:rPr>
+      </w:pPr>
+      <w:r>
+        <w:rPr>
+          <w:rFonts w:eastAsia="Times New Roman"/>
+        </w:rPr>
+        <w:t xml:space="preserve">    </w:t>
+      </w:r>
+      <w:r>
+        <w:rPr>
+          <w:rFonts w:eastAsia="Times New Roman"/>
+          <w:bCs/>
+        </w:rPr>
+        <w:t>.</w:t>
+      </w:r>
+      <w:r>
+        <w:rPr>
+          <w:rFonts w:eastAsia="Times New Roman"/>
+          <w:color w:val="FF0000"/>
+        </w:rPr>
+        <w:t>mini-submenu</w:t>
+      </w:r>
+      <w:r>
+        <w:rPr>
+          <w:rFonts w:eastAsia="Times New Roman"/>
+          <w:bCs/>
+        </w:rPr>
+        <w:t>{</w:t>
+      </w:r>
+    </w:p>
+    <w:p>
+      <w:pPr>
+        <w:pStyle w:val="Code"/>
+        <w:rPr>
+          <w:rFonts w:eastAsia="Times New Roman"/>
+          <w:bCs/>
+          <w:color w:val="8080C0"/>
+        </w:rPr>
+      </w:pPr>
+      <w:r>
+        <w:rPr>
+          <w:rFonts w:eastAsia="Times New Roman"/>
+          <w:bCs/>
+          <w:color w:val="8080C0"/>
+        </w:rPr>
+        <w:t xml:space="preserve">        position</w:t>
+      </w:r>
+      <w:r>
+        <w:rPr>
+          <w:rFonts w:eastAsia="Times New Roman"/>
+          <w:bCs/>
+        </w:rPr>
+        <w:t>: relative;</w:t>
+      </w:r>
+    </w:p>
+    <w:p>
+      <w:pPr>
+        <w:pStyle w:val="Code"/>
+        <w:rPr>
+          <w:rFonts w:eastAsia="Times New Roman"/>
+        </w:rPr>
+      </w:pPr>
+      <w:r>
+        <w:rPr>
+          <w:rFonts w:eastAsia="Times New Roman"/>
+          <w:bCs/>
+          <w:color w:val="8080C0"/>
+        </w:rPr>
+        <w:t xml:space="preserve">    </w:t>
+      </w:r>
+      <w:r>
+        <w:rPr>
+          <w:rFonts w:eastAsia="Times New Roman"/>
+          <w:bCs/>
+        </w:rPr>
+        <w:t>}</w:t>
+      </w:r>
+    </w:p>
+    <w:p>
+      <w:pPr>
+        <w:pStyle w:val="Code"/>
+        <w:rPr>
+          <w:rFonts w:eastAsia="Times New Roman"/>
+          <w:bCs/>
+          <w:color w:val="8080C0"/>
+        </w:rPr>
+      </w:pPr>
+      <w:r>
+        <w:rPr>
+          <w:rFonts w:eastAsia="Times New Roman"/>
+        </w:rPr>
+        <w:t xml:space="preserve">    </w:t>
+      </w:r>
+      <w:r>
+        <w:rPr>
+          <w:rFonts w:eastAsia="Times New Roman"/>
+          <w:bCs/>
+        </w:rPr>
+        <w:t>.</w:t>
+      </w:r>
+      <w:r>
+        <w:rPr>
+          <w:rFonts w:eastAsia="Times New Roman"/>
+          <w:color w:val="FF0000"/>
+        </w:rPr>
+        <w:t>search-bar</w:t>
+      </w:r>
+      <w:r>
+        <w:rPr>
+          <w:rFonts w:eastAsia="Times New Roman"/>
+          <w:bCs/>
+        </w:rPr>
+        <w:t>{</w:t>
+      </w:r>
+    </w:p>
+    <w:p>
+      <w:pPr>
+        <w:pStyle w:val="Code"/>
+        <w:rPr>
+          <w:rFonts w:eastAsia="Times New Roman"/>
+          <w:bCs/>
+          <w:color w:val="8080C0"/>
+        </w:rPr>
+      </w:pPr>
+      <w:r>
+        <w:rPr>
+          <w:rFonts w:eastAsia="Times New Roman"/>
+          <w:bCs/>
+          <w:color w:val="8080C0"/>
+        </w:rPr>
+        <w:t xml:space="preserve">        width</w:t>
+      </w:r>
+      <w:r>
+        <w:rPr>
+          <w:rFonts w:eastAsia="Times New Roman"/>
+          <w:bCs/>
+        </w:rPr>
+        <w:t>: 100%;</w:t>
+      </w:r>
+    </w:p>
+    <w:p>
+      <w:pPr>
+        <w:pStyle w:val="Code"/>
+        <w:rPr>
+          <w:rFonts w:eastAsia="Times New Roman"/>
+        </w:rPr>
+      </w:pPr>
+      <w:r>
+        <w:rPr>
+          <w:rFonts w:eastAsia="Times New Roman"/>
+          <w:bCs/>
+          <w:color w:val="8080C0"/>
+        </w:rPr>
+        <w:t xml:space="preserve">    </w:t>
+      </w:r>
+      <w:r>
+        <w:rPr>
+          <w:rFonts w:eastAsia="Times New Roman"/>
+          <w:bCs/>
+        </w:rPr>
+        <w:t>}</w:t>
+      </w:r>
+    </w:p>
+    <w:p>
+      <w:pPr>
+        <w:pStyle w:val="Code"/>
+        <w:rPr>
+          <w:rFonts w:eastAsia="Times New Roman"/>
+        </w:rPr>
+      </w:pPr>
+    </w:p>
+    <w:p>
+      <w:pPr>
+        <w:pStyle w:val="Code"/>
+        <w:rPr>
+          <w:rFonts w:eastAsia="Times New Roman"/>
+          <w:bCs/>
+          <w:color w:val="8080C0"/>
+        </w:rPr>
+      </w:pPr>
+      <w:r>
+        <w:rPr>
+          <w:rFonts w:eastAsia="Times New Roman"/>
+        </w:rPr>
+        <w:t xml:space="preserve">    </w:t>
+      </w:r>
+      <w:r>
+        <w:rPr>
+          <w:rFonts w:ascii="Batang" w:hAnsi="Batang"/>
+          <w:color w:val="0000FF"/>
+        </w:rPr>
+        <w:t>h1</w:t>
+      </w:r>
+      <w:r>
+        <w:rPr>
+          <w:rFonts w:eastAsia="Times New Roman"/>
+          <w:bCs/>
+        </w:rPr>
+        <w:t>{</w:t>
+      </w:r>
+    </w:p>
+    <w:p>
+      <w:pPr>
+        <w:pStyle w:val="Code"/>
+        <w:rPr>
+          <w:rFonts w:eastAsia="Times New Roman"/>
+          <w:bCs/>
+          <w:color w:val="8080C0"/>
+        </w:rPr>
+      </w:pPr>
+      <w:r>
+        <w:rPr>
+          <w:rFonts w:eastAsia="Times New Roman"/>
+          <w:bCs/>
+          <w:color w:val="8080C0"/>
+        </w:rPr>
+        <w:t xml:space="preserve">        font-size</w:t>
+      </w:r>
+      <w:r>
+        <w:rPr>
+          <w:rFonts w:eastAsia="Times New Roman"/>
+          <w:bCs/>
+        </w:rPr>
+        <w:t>: 25px;</w:t>
+      </w:r>
+    </w:p>
+    <w:p>
+      <w:pPr>
+        <w:pStyle w:val="Code"/>
+        <w:rPr>
+          <w:rFonts w:eastAsia="Times New Roman"/>
+        </w:rPr>
+      </w:pPr>
+      <w:r>
+        <w:rPr>
+          <w:rFonts w:eastAsia="Times New Roman"/>
+          <w:bCs/>
+          <w:color w:val="8080C0"/>
+        </w:rPr>
+        <w:t xml:space="preserve">    </w:t>
+      </w:r>
+      <w:r>
+        <w:rPr>
+          <w:rFonts w:eastAsia="Times New Roman"/>
+          <w:bCs/>
+        </w:rPr>
+        <w:t>}</w:t>
+      </w:r>
+    </w:p>
+    <w:p>
+      <w:pPr>
+        <w:pStyle w:val="Code"/>
+        <w:rPr>
+          <w:rFonts w:ascii="Times New Roman" w:eastAsia="Times New Roman" w:hAnsi="Times New Roman" w:cs="Times New Roman"/>
+          <w:sz w:val="24"/>
+          <w:szCs w:val="24"/>
+        </w:rPr>
+      </w:pPr>
+      <w:r>
+        <w:rPr>
+          <w:rFonts w:eastAsia="Times New Roman"/>
+          <w:bCs/>
+        </w:rPr>
+        <w:t>};</w:t>
+      </w:r>
+    </w:p>
+    <w:p/>
+    <w:p>
       <w:pPr>
         <w:pStyle w:val="Titre1"/>
       </w:pPr>
@@ -35477,6 +36369,7 @@
       <w:bookmarkStart w:id="123" w:name="_Toc419272441"/>
       <w:bookmarkStart w:id="124" w:name="_Toc419272566"/>
       <w:r>
+        <w:lastRenderedPageBreak/>
         <w:t>Tests</w:t>
       </w:r>
       <w:bookmarkEnd w:id="122"/>
@@ -35657,7 +36550,7 @@
         <w:noProof/>
         <w:lang w:val="fr-FR"/>
       </w:rPr>
-      <w:t>34</w:t>
+      <w:t>17</w:t>
     </w:r>
     <w:r>
       <w:fldChar w:fldCharType="end"/>
@@ -35668,29 +36561,15 @@
       </w:rPr>
       <w:t xml:space="preserve"> sur </w:t>
     </w:r>
-    <w:r>
-      <w:fldChar w:fldCharType="begin"/>
-    </w:r>
-    <w:r>
-      <w:instrText>NUMPAGES  \* Arabic  \* MERGEFORMAT</w:instrText>
-    </w:r>
-    <w:r>
-      <w:fldChar w:fldCharType="separate"/>
-    </w:r>
-    <w:r>
-      <w:rPr>
-        <w:noProof/>
-        <w:lang w:val="fr-FR"/>
-      </w:rPr>
-      <w:t>35</w:t>
-    </w:r>
-    <w:r>
-      <w:rPr>
-        <w:noProof/>
-        <w:lang w:val="fr-FR"/>
-      </w:rPr>
-      <w:fldChar w:fldCharType="end"/>
-    </w:r>
+    <w:fldSimple w:instr="NUMPAGES  \* Arabic  \* MERGEFORMAT">
+      <w:r>
+        <w:rPr>
+          <w:noProof/>
+          <w:lang w:val="fr-FR"/>
+        </w:rPr>
+        <w:t>36</w:t>
+      </w:r>
+    </w:fldSimple>
   </w:p>
 </w:ftr>
 </file>
@@ -35738,6 +36617,9 @@
         </w:r>
       </w:sdtContent>
     </w:sdt>
+    <w:r>
+      <w:t>– TPI 2015</w:t>
+    </w:r>
     <w:r>
       <w:ptab w:relativeTo="margin" w:alignment="right" w:leader="none"/>
     </w:r>
@@ -37014,16 +37896,16 @@
     </w:lvl>
   </w:abstractNum>
   <w:abstractNum w:abstractNumId="12">
-    <w:nsid w:val="6BD92A84"/>
+    <w:nsid w:val="68A424FC"/>
     <w:multiLevelType w:val="hybridMultilevel"/>
-    <w:tmpl w:val="929A8306"/>
+    <w:tmpl w:val="3918D75C"/>
     <w:lvl w:ilvl="0" w:tplc="100C0001">
       <w:start w:val="1"/>
       <w:numFmt w:val="bullet"/>
       <w:lvlText w:val=""/>
       <w:lvlJc w:val="left"/>
       <w:pPr>
-        <w:ind w:left="1117" w:hanging="360"/>
+        <w:ind w:left="720" w:hanging="360"/>
       </w:pPr>
       <w:rPr>
         <w:rFonts w:ascii="Symbol" w:hAnsi="Symbol" w:hint="default"/>
@@ -37035,7 +37917,7 @@
       <w:lvlText w:val="o"/>
       <w:lvlJc w:val="left"/>
       <w:pPr>
-        <w:ind w:left="1837" w:hanging="360"/>
+        <w:ind w:left="1440" w:hanging="360"/>
       </w:pPr>
       <w:rPr>
         <w:rFonts w:ascii="Courier New" w:hAnsi="Courier New" w:cs="Courier New" w:hint="default"/>
@@ -37047,7 +37929,7 @@
       <w:lvlText w:val=""/>
       <w:lvlJc w:val="left"/>
       <w:pPr>
-        <w:ind w:left="2557" w:hanging="360"/>
+        <w:ind w:left="2160" w:hanging="360"/>
       </w:pPr>
       <w:rPr>
         <w:rFonts w:ascii="Wingdings" w:hAnsi="Wingdings" w:hint="default"/>
@@ -37059,7 +37941,7 @@
       <w:lvlText w:val=""/>
       <w:lvlJc w:val="left"/>
       <w:pPr>
-        <w:ind w:left="3277" w:hanging="360"/>
+        <w:ind w:left="2880" w:hanging="360"/>
       </w:pPr>
       <w:rPr>
         <w:rFonts w:ascii="Symbol" w:hAnsi="Symbol" w:hint="default"/>
@@ -37071,7 +37953,7 @@
       <w:lvlText w:val="o"/>
       <w:lvlJc w:val="left"/>
       <w:pPr>
-        <w:ind w:left="3997" w:hanging="360"/>
+        <w:ind w:left="3600" w:hanging="360"/>
       </w:pPr>
       <w:rPr>
         <w:rFonts w:ascii="Courier New" w:hAnsi="Courier New" w:cs="Courier New" w:hint="default"/>
@@ -37083,7 +37965,7 @@
       <w:lvlText w:val=""/>
       <w:lvlJc w:val="left"/>
       <w:pPr>
-        <w:ind w:left="4717" w:hanging="360"/>
+        <w:ind w:left="4320" w:hanging="360"/>
       </w:pPr>
       <w:rPr>
         <w:rFonts w:ascii="Wingdings" w:hAnsi="Wingdings" w:hint="default"/>
@@ -37095,7 +37977,7 @@
       <w:lvlText w:val=""/>
       <w:lvlJc w:val="left"/>
       <w:pPr>
-        <w:ind w:left="5437" w:hanging="360"/>
+        <w:ind w:left="5040" w:hanging="360"/>
       </w:pPr>
       <w:rPr>
         <w:rFonts w:ascii="Symbol" w:hAnsi="Symbol" w:hint="default"/>
@@ -37107,7 +37989,7 @@
       <w:lvlText w:val="o"/>
       <w:lvlJc w:val="left"/>
       <w:pPr>
-        <w:ind w:left="6157" w:hanging="360"/>
+        <w:ind w:left="5760" w:hanging="360"/>
       </w:pPr>
       <w:rPr>
         <w:rFonts w:ascii="Courier New" w:hAnsi="Courier New" w:cs="Courier New" w:hint="default"/>
@@ -37119,7 +38001,7 @@
       <w:lvlText w:val=""/>
       <w:lvlJc w:val="left"/>
       <w:pPr>
-        <w:ind w:left="6877" w:hanging="360"/>
+        <w:ind w:left="6480" w:hanging="360"/>
       </w:pPr>
       <w:rPr>
         <w:rFonts w:ascii="Wingdings" w:hAnsi="Wingdings" w:hint="default"/>
@@ -37127,6 +38009,119 @@
     </w:lvl>
   </w:abstractNum>
   <w:abstractNum w:abstractNumId="13">
+    <w:nsid w:val="6BD92A84"/>
+    <w:multiLevelType w:val="hybridMultilevel"/>
+    <w:tmpl w:val="929A8306"/>
+    <w:lvl w:ilvl="0" w:tplc="100C0001">
+      <w:start w:val="1"/>
+      <w:numFmt w:val="bullet"/>
+      <w:lvlText w:val=""/>
+      <w:lvlJc w:val="left"/>
+      <w:pPr>
+        <w:ind w:left="1117" w:hanging="360"/>
+      </w:pPr>
+      <w:rPr>
+        <w:rFonts w:ascii="Symbol" w:hAnsi="Symbol" w:hint="default"/>
+      </w:rPr>
+    </w:lvl>
+    <w:lvl w:ilvl="1" w:tplc="100C0003" w:tentative="1">
+      <w:start w:val="1"/>
+      <w:numFmt w:val="bullet"/>
+      <w:lvlText w:val="o"/>
+      <w:lvlJc w:val="left"/>
+      <w:pPr>
+        <w:ind w:left="1837" w:hanging="360"/>
+      </w:pPr>
+      <w:rPr>
+        <w:rFonts w:ascii="Courier New" w:hAnsi="Courier New" w:cs="Courier New" w:hint="default"/>
+      </w:rPr>
+    </w:lvl>
+    <w:lvl w:ilvl="2" w:tplc="100C0005" w:tentative="1">
+      <w:start w:val="1"/>
+      <w:numFmt w:val="bullet"/>
+      <w:lvlText w:val=""/>
+      <w:lvlJc w:val="left"/>
+      <w:pPr>
+        <w:ind w:left="2557" w:hanging="360"/>
+      </w:pPr>
+      <w:rPr>
+        <w:rFonts w:ascii="Wingdings" w:hAnsi="Wingdings" w:hint="default"/>
+      </w:rPr>
+    </w:lvl>
+    <w:lvl w:ilvl="3" w:tplc="100C0001" w:tentative="1">
+      <w:start w:val="1"/>
+      <w:numFmt w:val="bullet"/>
+      <w:lvlText w:val=""/>
+      <w:lvlJc w:val="left"/>
+      <w:pPr>
+        <w:ind w:left="3277" w:hanging="360"/>
+      </w:pPr>
+      <w:rPr>
+        <w:rFonts w:ascii="Symbol" w:hAnsi="Symbol" w:hint="default"/>
+      </w:rPr>
+    </w:lvl>
+    <w:lvl w:ilvl="4" w:tplc="100C0003" w:tentative="1">
+      <w:start w:val="1"/>
+      <w:numFmt w:val="bullet"/>
+      <w:lvlText w:val="o"/>
+      <w:lvlJc w:val="left"/>
+      <w:pPr>
+        <w:ind w:left="3997" w:hanging="360"/>
+      </w:pPr>
+      <w:rPr>
+        <w:rFonts w:ascii="Courier New" w:hAnsi="Courier New" w:cs="Courier New" w:hint="default"/>
+      </w:rPr>
+    </w:lvl>
+    <w:lvl w:ilvl="5" w:tplc="100C0005" w:tentative="1">
+      <w:start w:val="1"/>
+      <w:numFmt w:val="bullet"/>
+      <w:lvlText w:val=""/>
+      <w:lvlJc w:val="left"/>
+      <w:pPr>
+        <w:ind w:left="4717" w:hanging="360"/>
+      </w:pPr>
+      <w:rPr>
+        <w:rFonts w:ascii="Wingdings" w:hAnsi="Wingdings" w:hint="default"/>
+      </w:rPr>
+    </w:lvl>
+    <w:lvl w:ilvl="6" w:tplc="100C0001" w:tentative="1">
+      <w:start w:val="1"/>
+      <w:numFmt w:val="bullet"/>
+      <w:lvlText w:val=""/>
+      <w:lvlJc w:val="left"/>
+      <w:pPr>
+        <w:ind w:left="5437" w:hanging="360"/>
+      </w:pPr>
+      <w:rPr>
+        <w:rFonts w:ascii="Symbol" w:hAnsi="Symbol" w:hint="default"/>
+      </w:rPr>
+    </w:lvl>
+    <w:lvl w:ilvl="7" w:tplc="100C0003" w:tentative="1">
+      <w:start w:val="1"/>
+      <w:numFmt w:val="bullet"/>
+      <w:lvlText w:val="o"/>
+      <w:lvlJc w:val="left"/>
+      <w:pPr>
+        <w:ind w:left="6157" w:hanging="360"/>
+      </w:pPr>
+      <w:rPr>
+        <w:rFonts w:ascii="Courier New" w:hAnsi="Courier New" w:cs="Courier New" w:hint="default"/>
+      </w:rPr>
+    </w:lvl>
+    <w:lvl w:ilvl="8" w:tplc="100C0005" w:tentative="1">
+      <w:start w:val="1"/>
+      <w:numFmt w:val="bullet"/>
+      <w:lvlText w:val=""/>
+      <w:lvlJc w:val="left"/>
+      <w:pPr>
+        <w:ind w:left="6877" w:hanging="360"/>
+      </w:pPr>
+      <w:rPr>
+        <w:rFonts w:ascii="Wingdings" w:hAnsi="Wingdings" w:hint="default"/>
+      </w:rPr>
+    </w:lvl>
+  </w:abstractNum>
+  <w:abstractNum w:abstractNumId="14">
     <w:nsid w:val="70764128"/>
     <w:multiLevelType w:val="hybridMultilevel"/>
     <w:tmpl w:val="859AF9C4"/>
@@ -37212,7 +38207,7 @@
       </w:pPr>
     </w:lvl>
   </w:abstractNum>
-  <w:abstractNum w:abstractNumId="14">
+  <w:abstractNum w:abstractNumId="15">
     <w:nsid w:val="70C45183"/>
     <w:multiLevelType w:val="hybridMultilevel"/>
     <w:tmpl w:val="ABB6FAC4"/>
@@ -37325,7 +38320,7 @@
       </w:rPr>
     </w:lvl>
   </w:abstractNum>
-  <w:abstractNum w:abstractNumId="15">
+  <w:abstractNum w:abstractNumId="16">
     <w:nsid w:val="738F0374"/>
     <w:multiLevelType w:val="hybridMultilevel"/>
     <w:tmpl w:val="859AF9C4"/>
@@ -37411,7 +38406,7 @@
       </w:pPr>
     </w:lvl>
   </w:abstractNum>
-  <w:abstractNum w:abstractNumId="16">
+  <w:abstractNum w:abstractNumId="17">
     <w:nsid w:val="76C65B8A"/>
     <w:multiLevelType w:val="hybridMultilevel"/>
     <w:tmpl w:val="2B7CA30A"/>
@@ -37524,7 +38519,7 @@
       </w:rPr>
     </w:lvl>
   </w:abstractNum>
-  <w:abstractNum w:abstractNumId="17">
+  <w:abstractNum w:abstractNumId="18">
     <w:nsid w:val="7B27516B"/>
     <w:multiLevelType w:val="hybridMultilevel"/>
     <w:tmpl w:val="6C9C2782"/>
@@ -37659,19 +38654,19 @@
     <w:abstractNumId w:val="7"/>
   </w:num>
   <w:num w:numId="8">
-    <w:abstractNumId w:val="14"/>
+    <w:abstractNumId w:val="15"/>
   </w:num>
   <w:num w:numId="9">
-    <w:abstractNumId w:val="12"/>
+    <w:abstractNumId w:val="13"/>
   </w:num>
   <w:num w:numId="10">
+    <w:abstractNumId w:val="18"/>
+  </w:num>
+  <w:num w:numId="11">
     <w:abstractNumId w:val="17"/>
   </w:num>
-  <w:num w:numId="11">
-    <w:abstractNumId w:val="16"/>
-  </w:num>
   <w:num w:numId="12">
-    <w:abstractNumId w:val="13"/>
+    <w:abstractNumId w:val="14"/>
   </w:num>
   <w:num w:numId="13">
     <w:abstractNumId w:val="9"/>
@@ -37689,7 +38684,10 @@
     <w:abstractNumId w:val="4"/>
   </w:num>
   <w:num w:numId="18">
-    <w:abstractNumId w:val="15"/>
+    <w:abstractNumId w:val="16"/>
+  </w:num>
+  <w:num w:numId="19">
+    <w:abstractNumId w:val="12"/>
   </w:num>
 </w:numbering>
 </file>
@@ -38594,6 +39592,65 @@
       <w:u w:val="single"/>
     </w:rPr>
   </w:style>
+  <w:style w:type="character" w:customStyle="1" w:styleId="sc51">
+    <w:name w:val="sc51"/>
+    <w:basedOn w:val="Policepardfaut"/>
+    <w:rsid w:val="00F83529"/>
+    <w:rPr>
+      <w:rFonts w:ascii="Courier New" w:hAnsi="Courier New" w:cs="Courier New" w:hint="default"/>
+      <w:b/>
+      <w:bCs/>
+      <w:color w:val="000000"/>
+      <w:sz w:val="20"/>
+      <w:szCs w:val="20"/>
+    </w:rPr>
+  </w:style>
+  <w:style w:type="character" w:customStyle="1" w:styleId="sc22">
+    <w:name w:val="sc22"/>
+    <w:basedOn w:val="Policepardfaut"/>
+    <w:rsid w:val="00F83529"/>
+    <w:rPr>
+      <w:rFonts w:ascii="Courier New" w:hAnsi="Courier New" w:cs="Courier New" w:hint="default"/>
+      <w:color w:val="000000"/>
+      <w:sz w:val="20"/>
+      <w:szCs w:val="20"/>
+    </w:rPr>
+  </w:style>
+  <w:style w:type="character" w:customStyle="1" w:styleId="sc0">
+    <w:name w:val="sc0"/>
+    <w:basedOn w:val="Policepardfaut"/>
+    <w:rsid w:val="00F83529"/>
+    <w:rPr>
+      <w:rFonts w:ascii="Courier New" w:hAnsi="Courier New" w:cs="Courier New" w:hint="default"/>
+      <w:color w:val="000000"/>
+      <w:sz w:val="20"/>
+      <w:szCs w:val="20"/>
+    </w:rPr>
+  </w:style>
+  <w:style w:type="character" w:customStyle="1" w:styleId="sc21">
+    <w:name w:val="sc21"/>
+    <w:basedOn w:val="Policepardfaut"/>
+    <w:rsid w:val="00F83529"/>
+    <w:rPr>
+      <w:rFonts w:ascii="Courier New" w:hAnsi="Courier New" w:cs="Courier New" w:hint="default"/>
+      <w:color w:val="FF0000"/>
+      <w:sz w:val="20"/>
+      <w:szCs w:val="20"/>
+    </w:rPr>
+  </w:style>
+  <w:style w:type="character" w:customStyle="1" w:styleId="sc81">
+    <w:name w:val="sc81"/>
+    <w:basedOn w:val="Policepardfaut"/>
+    <w:rsid w:val="00F83529"/>
+    <w:rPr>
+      <w:rFonts w:ascii="Courier New" w:hAnsi="Courier New" w:cs="Courier New" w:hint="default"/>
+      <w:b/>
+      <w:bCs/>
+      <w:color w:val="000000"/>
+      <w:sz w:val="20"/>
+      <w:szCs w:val="20"/>
+    </w:rPr>
+  </w:style>
 </w:styles>
 </file>
 
@@ -39497,6 +40554,65 @@
       <w:u w:val="single"/>
     </w:rPr>
   </w:style>
+  <w:style w:type="character" w:customStyle="1" w:styleId="sc51">
+    <w:name w:val="sc51"/>
+    <w:basedOn w:val="Policepardfaut"/>
+    <w:rsid w:val="00F83529"/>
+    <w:rPr>
+      <w:rFonts w:ascii="Courier New" w:hAnsi="Courier New" w:cs="Courier New" w:hint="default"/>
+      <w:b/>
+      <w:bCs/>
+      <w:color w:val="000000"/>
+      <w:sz w:val="20"/>
+      <w:szCs w:val="20"/>
+    </w:rPr>
+  </w:style>
+  <w:style w:type="character" w:customStyle="1" w:styleId="sc22">
+    <w:name w:val="sc22"/>
+    <w:basedOn w:val="Policepardfaut"/>
+    <w:rsid w:val="00F83529"/>
+    <w:rPr>
+      <w:rFonts w:ascii="Courier New" w:hAnsi="Courier New" w:cs="Courier New" w:hint="default"/>
+      <w:color w:val="000000"/>
+      <w:sz w:val="20"/>
+      <w:szCs w:val="20"/>
+    </w:rPr>
+  </w:style>
+  <w:style w:type="character" w:customStyle="1" w:styleId="sc0">
+    <w:name w:val="sc0"/>
+    <w:basedOn w:val="Policepardfaut"/>
+    <w:rsid w:val="00F83529"/>
+    <w:rPr>
+      <w:rFonts w:ascii="Courier New" w:hAnsi="Courier New" w:cs="Courier New" w:hint="default"/>
+      <w:color w:val="000000"/>
+      <w:sz w:val="20"/>
+      <w:szCs w:val="20"/>
+    </w:rPr>
+  </w:style>
+  <w:style w:type="character" w:customStyle="1" w:styleId="sc21">
+    <w:name w:val="sc21"/>
+    <w:basedOn w:val="Policepardfaut"/>
+    <w:rsid w:val="00F83529"/>
+    <w:rPr>
+      <w:rFonts w:ascii="Courier New" w:hAnsi="Courier New" w:cs="Courier New" w:hint="default"/>
+      <w:color w:val="FF0000"/>
+      <w:sz w:val="20"/>
+      <w:szCs w:val="20"/>
+    </w:rPr>
+  </w:style>
+  <w:style w:type="character" w:customStyle="1" w:styleId="sc81">
+    <w:name w:val="sc81"/>
+    <w:basedOn w:val="Policepardfaut"/>
+    <w:rsid w:val="00F83529"/>
+    <w:rPr>
+      <w:rFonts w:ascii="Courier New" w:hAnsi="Courier New" w:cs="Courier New" w:hint="default"/>
+      <w:b/>
+      <w:bCs/>
+      <w:color w:val="000000"/>
+      <w:sz w:val="20"/>
+      <w:szCs w:val="20"/>
+    </w:rPr>
+  </w:style>
 </w:styles>
 </file>
 
@@ -39800,7 +40916,7 @@
 </file>
 
 <file path=customXml/itemProps2.xml><?xml version="1.0" encoding="utf-8"?>
-<ds:datastoreItem xmlns:ds="http://schemas.openxmlformats.org/officeDocument/2006/customXml" ds:itemID="{06FD107E-B888-49E4-8858-D21347D620ED}">
+<ds:datastoreItem xmlns:ds="http://schemas.openxmlformats.org/officeDocument/2006/customXml" ds:itemID="{64EB88D0-10EE-464B-BF1E-484C6D176C55}">
   <ds:schemaRefs>
     <ds:schemaRef ds:uri="http://schemas.openxmlformats.org/officeDocument/2006/bibliography"/>
   </ds:schemaRefs>

</xml_diff>

<commit_message>
Ajout manuel utilisateur et mise à jour documentation
</commit_message>
<xml_diff>
--- a/SEEMULLERJ_TPI_2015/doc/SEEMULLER Julien TPI, Documentation technique.docx
+++ b/SEEMULLERJ_TPI_2015/doc/SEEMULLER Julien TPI, Documentation technique.docx
@@ -352,7 +352,7 @@
       <w:r>
         <w:fldChar w:fldCharType="separate"/>
       </w:r>
-      <w:hyperlink w:anchor="_Toc419460838" w:history="1">
+      <w:hyperlink w:anchor="_Toc419465453" w:history="1">
         <w:r>
           <w:rPr>
             <w:rStyle w:val="Lienhypertexte"/>
@@ -394,7 +394,7 @@
             <w:noProof/>
             <w:webHidden/>
           </w:rPr>
-          <w:instrText xml:space="preserve"> PAGEREF _Toc419460838 \h </w:instrText>
+          <w:instrText xml:space="preserve"> PAGEREF _Toc419465453 \h </w:instrText>
         </w:r>
         <w:r>
           <w:rPr>
@@ -438,7 +438,7 @@
           <w:lang w:eastAsia="fr-CH"/>
         </w:rPr>
       </w:pPr>
-      <w:hyperlink w:anchor="_Toc419460839" w:history="1">
+      <w:hyperlink w:anchor="_Toc419465454" w:history="1">
         <w:r>
           <w:rPr>
             <w:rStyle w:val="Lienhypertexte"/>
@@ -480,7 +480,7 @@
             <w:noProof/>
             <w:webHidden/>
           </w:rPr>
-          <w:instrText xml:space="preserve"> PAGEREF _Toc419460839 \h </w:instrText>
+          <w:instrText xml:space="preserve"> PAGEREF _Toc419465454 \h </w:instrText>
         </w:r>
         <w:r>
           <w:rPr>
@@ -524,7 +524,7 @@
           <w:lang w:eastAsia="fr-CH"/>
         </w:rPr>
       </w:pPr>
-      <w:hyperlink w:anchor="_Toc419460840" w:history="1">
+      <w:hyperlink w:anchor="_Toc419465455" w:history="1">
         <w:r>
           <w:rPr>
             <w:rStyle w:val="Lienhypertexte"/>
@@ -582,7 +582,7 @@
             <w:noProof/>
             <w:webHidden/>
           </w:rPr>
-          <w:instrText xml:space="preserve"> PAGEREF _Toc419460840 \h </w:instrText>
+          <w:instrText xml:space="preserve"> PAGEREF _Toc419465455 \h </w:instrText>
         </w:r>
         <w:r>
           <w:rPr>
@@ -626,7 +626,7 @@
           <w:lang w:eastAsia="fr-CH"/>
         </w:rPr>
       </w:pPr>
-      <w:hyperlink w:anchor="_Toc419460841" w:history="1">
+      <w:hyperlink w:anchor="_Toc419465456" w:history="1">
         <w:r>
           <w:rPr>
             <w:rStyle w:val="Lienhypertexte"/>
@@ -676,7 +676,7 @@
             <w:noProof/>
             <w:webHidden/>
           </w:rPr>
-          <w:instrText xml:space="preserve"> PAGEREF _Toc419460841 \h </w:instrText>
+          <w:instrText xml:space="preserve"> PAGEREF _Toc419465456 \h </w:instrText>
         </w:r>
         <w:r>
           <w:rPr>
@@ -720,7 +720,7 @@
           <w:lang w:eastAsia="fr-CH"/>
         </w:rPr>
       </w:pPr>
-      <w:hyperlink w:anchor="_Toc419460842" w:history="1">
+      <w:hyperlink w:anchor="_Toc419465457" w:history="1">
         <w:r>
           <w:rPr>
             <w:rStyle w:val="Lienhypertexte"/>
@@ -770,7 +770,7 @@
             <w:noProof/>
             <w:webHidden/>
           </w:rPr>
-          <w:instrText xml:space="preserve"> PAGEREF _Toc419460842 \h </w:instrText>
+          <w:instrText xml:space="preserve"> PAGEREF _Toc419465457 \h </w:instrText>
         </w:r>
         <w:r>
           <w:rPr>
@@ -814,7 +814,7 @@
           <w:lang w:eastAsia="fr-CH"/>
         </w:rPr>
       </w:pPr>
-      <w:hyperlink w:anchor="_Toc419460843" w:history="1">
+      <w:hyperlink w:anchor="_Toc419465458" w:history="1">
         <w:r>
           <w:rPr>
             <w:rStyle w:val="Lienhypertexte"/>
@@ -856,7 +856,7 @@
             <w:noProof/>
             <w:webHidden/>
           </w:rPr>
-          <w:instrText xml:space="preserve"> PAGEREF _Toc419460843 \h </w:instrText>
+          <w:instrText xml:space="preserve"> PAGEREF _Toc419465458 \h </w:instrText>
         </w:r>
         <w:r>
           <w:rPr>
@@ -900,7 +900,7 @@
           <w:lang w:eastAsia="fr-CH"/>
         </w:rPr>
       </w:pPr>
-      <w:hyperlink w:anchor="_Toc419460844" w:history="1">
+      <w:hyperlink w:anchor="_Toc419465459" w:history="1">
         <w:r>
           <w:rPr>
             <w:rStyle w:val="Lienhypertexte"/>
@@ -942,7 +942,7 @@
             <w:noProof/>
             <w:webHidden/>
           </w:rPr>
-          <w:instrText xml:space="preserve"> PAGEREF _Toc419460844 \h </w:instrText>
+          <w:instrText xml:space="preserve"> PAGEREF _Toc419465459 \h </w:instrText>
         </w:r>
         <w:r>
           <w:rPr>
@@ -986,7 +986,7 @@
           <w:lang w:eastAsia="fr-CH"/>
         </w:rPr>
       </w:pPr>
-      <w:hyperlink w:anchor="_Toc419460845" w:history="1">
+      <w:hyperlink w:anchor="_Toc419465460" w:history="1">
         <w:r>
           <w:rPr>
             <w:rStyle w:val="Lienhypertexte"/>
@@ -1028,7 +1028,7 @@
             <w:noProof/>
             <w:webHidden/>
           </w:rPr>
-          <w:instrText xml:space="preserve"> PAGEREF _Toc419460845 \h </w:instrText>
+          <w:instrText xml:space="preserve"> PAGEREF _Toc419465460 \h </w:instrText>
         </w:r>
         <w:r>
           <w:rPr>
@@ -1072,7 +1072,7 @@
           <w:lang w:eastAsia="fr-CH"/>
         </w:rPr>
       </w:pPr>
-      <w:hyperlink w:anchor="_Toc419460846" w:history="1">
+      <w:hyperlink w:anchor="_Toc419465461" w:history="1">
         <w:r>
           <w:rPr>
             <w:rStyle w:val="Lienhypertexte"/>
@@ -1114,7 +1114,7 @@
             <w:noProof/>
             <w:webHidden/>
           </w:rPr>
-          <w:instrText xml:space="preserve"> PAGEREF _Toc419460846 \h </w:instrText>
+          <w:instrText xml:space="preserve"> PAGEREF _Toc419465461 \h </w:instrText>
         </w:r>
         <w:r>
           <w:rPr>
@@ -1158,7 +1158,7 @@
           <w:lang w:eastAsia="fr-CH"/>
         </w:rPr>
       </w:pPr>
-      <w:hyperlink w:anchor="_Toc419460847" w:history="1">
+      <w:hyperlink w:anchor="_Toc419465462" w:history="1">
         <w:r>
           <w:rPr>
             <w:rStyle w:val="Lienhypertexte"/>
@@ -1208,7 +1208,7 @@
             <w:noProof/>
             <w:webHidden/>
           </w:rPr>
-          <w:instrText xml:space="preserve"> PAGEREF _Toc419460847 \h </w:instrText>
+          <w:instrText xml:space="preserve"> PAGEREF _Toc419465462 \h </w:instrText>
         </w:r>
         <w:r>
           <w:rPr>
@@ -1252,7 +1252,7 @@
           <w:lang w:eastAsia="fr-CH"/>
         </w:rPr>
       </w:pPr>
-      <w:hyperlink w:anchor="_Toc419460848" w:history="1">
+      <w:hyperlink w:anchor="_Toc419465463" w:history="1">
         <w:r>
           <w:rPr>
             <w:rStyle w:val="Lienhypertexte"/>
@@ -1302,7 +1302,7 @@
             <w:noProof/>
             <w:webHidden/>
           </w:rPr>
-          <w:instrText xml:space="preserve"> PAGEREF _Toc419460848 \h </w:instrText>
+          <w:instrText xml:space="preserve"> PAGEREF _Toc419465463 \h </w:instrText>
         </w:r>
         <w:r>
           <w:rPr>
@@ -1346,7 +1346,7 @@
           <w:lang w:eastAsia="fr-CH"/>
         </w:rPr>
       </w:pPr>
-      <w:hyperlink w:anchor="_Toc419460849" w:history="1">
+      <w:hyperlink w:anchor="_Toc419465464" w:history="1">
         <w:r>
           <w:rPr>
             <w:rStyle w:val="Lienhypertexte"/>
@@ -1396,7 +1396,7 @@
             <w:noProof/>
             <w:webHidden/>
           </w:rPr>
-          <w:instrText xml:space="preserve"> PAGEREF _Toc419460849 \h </w:instrText>
+          <w:instrText xml:space="preserve"> PAGEREF _Toc419465464 \h </w:instrText>
         </w:r>
         <w:r>
           <w:rPr>
@@ -1440,7 +1440,7 @@
           <w:lang w:eastAsia="fr-CH"/>
         </w:rPr>
       </w:pPr>
-      <w:hyperlink w:anchor="_Toc419460850" w:history="1">
+      <w:hyperlink w:anchor="_Toc419465465" w:history="1">
         <w:r>
           <w:rPr>
             <w:rStyle w:val="Lienhypertexte"/>
@@ -1498,7 +1498,7 @@
             <w:noProof/>
             <w:webHidden/>
           </w:rPr>
-          <w:instrText xml:space="preserve"> PAGEREF _Toc419460850 \h </w:instrText>
+          <w:instrText xml:space="preserve"> PAGEREF _Toc419465465 \h </w:instrText>
         </w:r>
         <w:r>
           <w:rPr>
@@ -1542,7 +1542,7 @@
           <w:lang w:eastAsia="fr-CH"/>
         </w:rPr>
       </w:pPr>
-      <w:hyperlink w:anchor="_Toc419460851" w:history="1">
+      <w:hyperlink w:anchor="_Toc419465466" w:history="1">
         <w:r>
           <w:rPr>
             <w:rStyle w:val="Lienhypertexte"/>
@@ -1600,7 +1600,7 @@
             <w:noProof/>
             <w:webHidden/>
           </w:rPr>
-          <w:instrText xml:space="preserve"> PAGEREF _Toc419460851 \h </w:instrText>
+          <w:instrText xml:space="preserve"> PAGEREF _Toc419465466 \h </w:instrText>
         </w:r>
         <w:r>
           <w:rPr>
@@ -1644,7 +1644,7 @@
           <w:lang w:eastAsia="fr-CH"/>
         </w:rPr>
       </w:pPr>
-      <w:hyperlink w:anchor="_Toc419460852" w:history="1">
+      <w:hyperlink w:anchor="_Toc419465467" w:history="1">
         <w:r>
           <w:rPr>
             <w:rStyle w:val="Lienhypertexte"/>
@@ -1702,7 +1702,7 @@
             <w:noProof/>
             <w:webHidden/>
           </w:rPr>
-          <w:instrText xml:space="preserve"> PAGEREF _Toc419460852 \h </w:instrText>
+          <w:instrText xml:space="preserve"> PAGEREF _Toc419465467 \h </w:instrText>
         </w:r>
         <w:r>
           <w:rPr>
@@ -1746,7 +1746,7 @@
           <w:lang w:eastAsia="fr-CH"/>
         </w:rPr>
       </w:pPr>
-      <w:hyperlink w:anchor="_Toc419460853" w:history="1">
+      <w:hyperlink w:anchor="_Toc419465468" w:history="1">
         <w:r>
           <w:rPr>
             <w:rStyle w:val="Lienhypertexte"/>
@@ -1804,7 +1804,7 @@
             <w:noProof/>
             <w:webHidden/>
           </w:rPr>
-          <w:instrText xml:space="preserve"> PAGEREF _Toc419460853 \h </w:instrText>
+          <w:instrText xml:space="preserve"> PAGEREF _Toc419465468 \h </w:instrText>
         </w:r>
         <w:r>
           <w:rPr>
@@ -1848,7 +1848,7 @@
           <w:lang w:eastAsia="fr-CH"/>
         </w:rPr>
       </w:pPr>
-      <w:hyperlink w:anchor="_Toc419460854" w:history="1">
+      <w:hyperlink w:anchor="_Toc419465469" w:history="1">
         <w:r>
           <w:rPr>
             <w:rStyle w:val="Lienhypertexte"/>
@@ -1890,7 +1890,7 @@
             <w:noProof/>
             <w:webHidden/>
           </w:rPr>
-          <w:instrText xml:space="preserve"> PAGEREF _Toc419460854 \h </w:instrText>
+          <w:instrText xml:space="preserve"> PAGEREF _Toc419465469 \h </w:instrText>
         </w:r>
         <w:r>
           <w:rPr>
@@ -1934,7 +1934,7 @@
           <w:lang w:eastAsia="fr-CH"/>
         </w:rPr>
       </w:pPr>
-      <w:hyperlink w:anchor="_Toc419460855" w:history="1">
+      <w:hyperlink w:anchor="_Toc419465470" w:history="1">
         <w:r>
           <w:rPr>
             <w:rStyle w:val="Lienhypertexte"/>
@@ -1976,7 +1976,7 @@
             <w:noProof/>
             <w:webHidden/>
           </w:rPr>
-          <w:instrText xml:space="preserve"> PAGEREF _Toc419460855 \h </w:instrText>
+          <w:instrText xml:space="preserve"> PAGEREF _Toc419465470 \h </w:instrText>
         </w:r>
         <w:r>
           <w:rPr>
@@ -2020,7 +2020,7 @@
           <w:lang w:eastAsia="fr-CH"/>
         </w:rPr>
       </w:pPr>
-      <w:hyperlink w:anchor="_Toc419460856" w:history="1">
+      <w:hyperlink w:anchor="_Toc419465471" w:history="1">
         <w:r>
           <w:rPr>
             <w:rStyle w:val="Lienhypertexte"/>
@@ -2062,7 +2062,7 @@
             <w:noProof/>
             <w:webHidden/>
           </w:rPr>
-          <w:instrText xml:space="preserve"> PAGEREF _Toc419460856 \h </w:instrText>
+          <w:instrText xml:space="preserve"> PAGEREF _Toc419465471 \h </w:instrText>
         </w:r>
         <w:r>
           <w:rPr>
@@ -2106,7 +2106,7 @@
           <w:lang w:eastAsia="fr-CH"/>
         </w:rPr>
       </w:pPr>
-      <w:hyperlink w:anchor="_Toc419460857" w:history="1">
+      <w:hyperlink w:anchor="_Toc419465472" w:history="1">
         <w:r>
           <w:rPr>
             <w:rStyle w:val="Lienhypertexte"/>
@@ -2148,7 +2148,7 @@
             <w:noProof/>
             <w:webHidden/>
           </w:rPr>
-          <w:instrText xml:space="preserve"> PAGEREF _Toc419460857 \h </w:instrText>
+          <w:instrText xml:space="preserve"> PAGEREF _Toc419465472 \h </w:instrText>
         </w:r>
         <w:r>
           <w:rPr>
@@ -2192,7 +2192,7 @@
           <w:lang w:eastAsia="fr-CH"/>
         </w:rPr>
       </w:pPr>
-      <w:hyperlink w:anchor="_Toc419460858" w:history="1">
+      <w:hyperlink w:anchor="_Toc419465473" w:history="1">
         <w:r>
           <w:rPr>
             <w:rStyle w:val="Lienhypertexte"/>
@@ -2234,7 +2234,7 @@
             <w:noProof/>
             <w:webHidden/>
           </w:rPr>
-          <w:instrText xml:space="preserve"> PAGEREF _Toc419460858 \h </w:instrText>
+          <w:instrText xml:space="preserve"> PAGEREF _Toc419465473 \h </w:instrText>
         </w:r>
         <w:r>
           <w:rPr>
@@ -2278,7 +2278,7 @@
           <w:lang w:eastAsia="fr-CH"/>
         </w:rPr>
       </w:pPr>
-      <w:hyperlink w:anchor="_Toc419460859" w:history="1">
+      <w:hyperlink w:anchor="_Toc419465474" w:history="1">
         <w:r>
           <w:rPr>
             <w:rStyle w:val="Lienhypertexte"/>
@@ -2320,7 +2320,7 @@
             <w:noProof/>
             <w:webHidden/>
           </w:rPr>
-          <w:instrText xml:space="preserve"> PAGEREF _Toc419460859 \h </w:instrText>
+          <w:instrText xml:space="preserve"> PAGEREF _Toc419465474 \h </w:instrText>
         </w:r>
         <w:r>
           <w:rPr>
@@ -2364,7 +2364,7 @@
           <w:lang w:eastAsia="fr-CH"/>
         </w:rPr>
       </w:pPr>
-      <w:hyperlink w:anchor="_Toc419460860" w:history="1">
+      <w:hyperlink w:anchor="_Toc419465475" w:history="1">
         <w:r>
           <w:rPr>
             <w:rStyle w:val="Lienhypertexte"/>
@@ -2406,7 +2406,7 @@
             <w:noProof/>
             <w:webHidden/>
           </w:rPr>
-          <w:instrText xml:space="preserve"> PAGEREF _Toc419460860 \h </w:instrText>
+          <w:instrText xml:space="preserve"> PAGEREF _Toc419465475 \h </w:instrText>
         </w:r>
         <w:r>
           <w:rPr>
@@ -2450,7 +2450,7 @@
           <w:lang w:eastAsia="fr-CH"/>
         </w:rPr>
       </w:pPr>
-      <w:hyperlink w:anchor="_Toc419460861" w:history="1">
+      <w:hyperlink w:anchor="_Toc419465476" w:history="1">
         <w:r>
           <w:rPr>
             <w:rStyle w:val="Lienhypertexte"/>
@@ -2492,7 +2492,7 @@
             <w:noProof/>
             <w:webHidden/>
           </w:rPr>
-          <w:instrText xml:space="preserve"> PAGEREF _Toc419460861 \h </w:instrText>
+          <w:instrText xml:space="preserve"> PAGEREF _Toc419465476 \h </w:instrText>
         </w:r>
         <w:r>
           <w:rPr>
@@ -2536,7 +2536,7 @@
           <w:lang w:eastAsia="fr-CH"/>
         </w:rPr>
       </w:pPr>
-      <w:hyperlink w:anchor="_Toc419460862" w:history="1">
+      <w:hyperlink w:anchor="_Toc419465477" w:history="1">
         <w:r>
           <w:rPr>
             <w:rStyle w:val="Lienhypertexte"/>
@@ -2578,7 +2578,7 @@
             <w:noProof/>
             <w:webHidden/>
           </w:rPr>
-          <w:instrText xml:space="preserve"> PAGEREF _Toc419460862 \h </w:instrText>
+          <w:instrText xml:space="preserve"> PAGEREF _Toc419465477 \h </w:instrText>
         </w:r>
         <w:r>
           <w:rPr>
@@ -2622,7 +2622,7 @@
           <w:lang w:eastAsia="fr-CH"/>
         </w:rPr>
       </w:pPr>
-      <w:hyperlink w:anchor="_Toc419460863" w:history="1">
+      <w:hyperlink w:anchor="_Toc419465478" w:history="1">
         <w:r>
           <w:rPr>
             <w:rStyle w:val="Lienhypertexte"/>
@@ -2664,7 +2664,7 @@
             <w:noProof/>
             <w:webHidden/>
           </w:rPr>
-          <w:instrText xml:space="preserve"> PAGEREF _Toc419460863 \h </w:instrText>
+          <w:instrText xml:space="preserve"> PAGEREF _Toc419465478 \h </w:instrText>
         </w:r>
         <w:r>
           <w:rPr>
@@ -2708,7 +2708,7 @@
           <w:lang w:eastAsia="fr-CH"/>
         </w:rPr>
       </w:pPr>
-      <w:hyperlink w:anchor="_Toc419460864" w:history="1">
+      <w:hyperlink w:anchor="_Toc419465479" w:history="1">
         <w:r>
           <w:rPr>
             <w:rStyle w:val="Lienhypertexte"/>
@@ -2750,7 +2750,7 @@
             <w:noProof/>
             <w:webHidden/>
           </w:rPr>
-          <w:instrText xml:space="preserve"> PAGEREF _Toc419460864 \h </w:instrText>
+          <w:instrText xml:space="preserve"> PAGEREF _Toc419465479 \h </w:instrText>
         </w:r>
         <w:r>
           <w:rPr>
@@ -2794,7 +2794,7 @@
           <w:lang w:eastAsia="fr-CH"/>
         </w:rPr>
       </w:pPr>
-      <w:hyperlink w:anchor="_Toc419460865" w:history="1">
+      <w:hyperlink w:anchor="_Toc419465480" w:history="1">
         <w:r>
           <w:rPr>
             <w:rStyle w:val="Lienhypertexte"/>
@@ -2836,7 +2836,7 @@
             <w:noProof/>
             <w:webHidden/>
           </w:rPr>
-          <w:instrText xml:space="preserve"> PAGEREF _Toc419460865 \h </w:instrText>
+          <w:instrText xml:space="preserve"> PAGEREF _Toc419465480 \h </w:instrText>
         </w:r>
         <w:r>
           <w:rPr>
@@ -2880,7 +2880,7 @@
           <w:lang w:eastAsia="fr-CH"/>
         </w:rPr>
       </w:pPr>
-      <w:hyperlink w:anchor="_Toc419460866" w:history="1">
+      <w:hyperlink w:anchor="_Toc419465481" w:history="1">
         <w:r>
           <w:rPr>
             <w:rStyle w:val="Lienhypertexte"/>
@@ -2922,7 +2922,7 @@
             <w:noProof/>
             <w:webHidden/>
           </w:rPr>
-          <w:instrText xml:space="preserve"> PAGEREF _Toc419460866 \h </w:instrText>
+          <w:instrText xml:space="preserve"> PAGEREF _Toc419465481 \h </w:instrText>
         </w:r>
         <w:r>
           <w:rPr>
@@ -2966,7 +2966,7 @@
           <w:lang w:eastAsia="fr-CH"/>
         </w:rPr>
       </w:pPr>
-      <w:hyperlink w:anchor="_Toc419460867" w:history="1">
+      <w:hyperlink w:anchor="_Toc419465482" w:history="1">
         <w:r>
           <w:rPr>
             <w:rStyle w:val="Lienhypertexte"/>
@@ -3008,7 +3008,7 @@
             <w:noProof/>
             <w:webHidden/>
           </w:rPr>
-          <w:instrText xml:space="preserve"> PAGEREF _Toc419460867 \h </w:instrText>
+          <w:instrText xml:space="preserve"> PAGEREF _Toc419465482 \h </w:instrText>
         </w:r>
         <w:r>
           <w:rPr>
@@ -3052,7 +3052,7 @@
           <w:lang w:eastAsia="fr-CH"/>
         </w:rPr>
       </w:pPr>
-      <w:hyperlink w:anchor="_Toc419460868" w:history="1">
+      <w:hyperlink w:anchor="_Toc419465483" w:history="1">
         <w:r>
           <w:rPr>
             <w:rStyle w:val="Lienhypertexte"/>
@@ -3094,7 +3094,7 @@
             <w:noProof/>
             <w:webHidden/>
           </w:rPr>
-          <w:instrText xml:space="preserve"> PAGEREF _Toc419460868 \h </w:instrText>
+          <w:instrText xml:space="preserve"> PAGEREF _Toc419465483 \h </w:instrText>
         </w:r>
         <w:r>
           <w:rPr>
@@ -3138,7 +3138,7 @@
           <w:lang w:eastAsia="fr-CH"/>
         </w:rPr>
       </w:pPr>
-      <w:hyperlink w:anchor="_Toc419460869" w:history="1">
+      <w:hyperlink w:anchor="_Toc419465484" w:history="1">
         <w:r>
           <w:rPr>
             <w:rStyle w:val="Lienhypertexte"/>
@@ -3180,7 +3180,7 @@
             <w:noProof/>
             <w:webHidden/>
           </w:rPr>
-          <w:instrText xml:space="preserve"> PAGEREF _Toc419460869 \h </w:instrText>
+          <w:instrText xml:space="preserve"> PAGEREF _Toc419465484 \h </w:instrText>
         </w:r>
         <w:r>
           <w:rPr>
@@ -3224,7 +3224,7 @@
           <w:lang w:eastAsia="fr-CH"/>
         </w:rPr>
       </w:pPr>
-      <w:hyperlink w:anchor="_Toc419460870" w:history="1">
+      <w:hyperlink w:anchor="_Toc419465485" w:history="1">
         <w:r>
           <w:rPr>
             <w:rStyle w:val="Lienhypertexte"/>
@@ -3266,7 +3266,7 @@
             <w:noProof/>
             <w:webHidden/>
           </w:rPr>
-          <w:instrText xml:space="preserve"> PAGEREF _Toc419460870 \h </w:instrText>
+          <w:instrText xml:space="preserve"> PAGEREF _Toc419465485 \h </w:instrText>
         </w:r>
         <w:r>
           <w:rPr>
@@ -3310,7 +3310,7 @@
           <w:lang w:eastAsia="fr-CH"/>
         </w:rPr>
       </w:pPr>
-      <w:hyperlink w:anchor="_Toc419460871" w:history="1">
+      <w:hyperlink w:anchor="_Toc419465486" w:history="1">
         <w:r>
           <w:rPr>
             <w:rStyle w:val="Lienhypertexte"/>
@@ -3352,7 +3352,7 @@
             <w:noProof/>
             <w:webHidden/>
           </w:rPr>
-          <w:instrText xml:space="preserve"> PAGEREF _Toc419460871 \h </w:instrText>
+          <w:instrText xml:space="preserve"> PAGEREF _Toc419465486 \h </w:instrText>
         </w:r>
         <w:r>
           <w:rPr>
@@ -3396,7 +3396,7 @@
           <w:lang w:eastAsia="fr-CH"/>
         </w:rPr>
       </w:pPr>
-      <w:hyperlink w:anchor="_Toc419460872" w:history="1">
+      <w:hyperlink w:anchor="_Toc419465487" w:history="1">
         <w:r>
           <w:rPr>
             <w:rStyle w:val="Lienhypertexte"/>
@@ -3438,7 +3438,7 @@
             <w:noProof/>
             <w:webHidden/>
           </w:rPr>
-          <w:instrText xml:space="preserve"> PAGEREF _Toc419460872 \h </w:instrText>
+          <w:instrText xml:space="preserve"> PAGEREF _Toc419465487 \h </w:instrText>
         </w:r>
         <w:r>
           <w:rPr>
@@ -3482,7 +3482,7 @@
           <w:lang w:eastAsia="fr-CH"/>
         </w:rPr>
       </w:pPr>
-      <w:hyperlink w:anchor="_Toc419460873" w:history="1">
+      <w:hyperlink w:anchor="_Toc419465488" w:history="1">
         <w:r>
           <w:rPr>
             <w:rStyle w:val="Lienhypertexte"/>
@@ -3524,7 +3524,7 @@
             <w:noProof/>
             <w:webHidden/>
           </w:rPr>
-          <w:instrText xml:space="preserve"> PAGEREF _Toc419460873 \h </w:instrText>
+          <w:instrText xml:space="preserve"> PAGEREF _Toc419465488 \h </w:instrText>
         </w:r>
         <w:r>
           <w:rPr>
@@ -3568,7 +3568,7 @@
           <w:lang w:eastAsia="fr-CH"/>
         </w:rPr>
       </w:pPr>
-      <w:hyperlink w:anchor="_Toc419460874" w:history="1">
+      <w:hyperlink w:anchor="_Toc419465489" w:history="1">
         <w:r>
           <w:rPr>
             <w:rStyle w:val="Lienhypertexte"/>
@@ -3610,7 +3610,7 @@
             <w:noProof/>
             <w:webHidden/>
           </w:rPr>
-          <w:instrText xml:space="preserve"> PAGEREF _Toc419460874 \h </w:instrText>
+          <w:instrText xml:space="preserve"> PAGEREF _Toc419465489 \h </w:instrText>
         </w:r>
         <w:r>
           <w:rPr>
@@ -3654,7 +3654,7 @@
           <w:lang w:eastAsia="fr-CH"/>
         </w:rPr>
       </w:pPr>
-      <w:hyperlink w:anchor="_Toc419460875" w:history="1">
+      <w:hyperlink w:anchor="_Toc419465490" w:history="1">
         <w:r>
           <w:rPr>
             <w:rStyle w:val="Lienhypertexte"/>
@@ -3696,7 +3696,7 @@
             <w:noProof/>
             <w:webHidden/>
           </w:rPr>
-          <w:instrText xml:space="preserve"> PAGEREF _Toc419460875 \h </w:instrText>
+          <w:instrText xml:space="preserve"> PAGEREF _Toc419465490 \h </w:instrText>
         </w:r>
         <w:r>
           <w:rPr>
@@ -3740,7 +3740,7 @@
           <w:lang w:eastAsia="fr-CH"/>
         </w:rPr>
       </w:pPr>
-      <w:hyperlink w:anchor="_Toc419460876" w:history="1">
+      <w:hyperlink w:anchor="_Toc419465491" w:history="1">
         <w:r>
           <w:rPr>
             <w:rStyle w:val="Lienhypertexte"/>
@@ -3782,7 +3782,7 @@
             <w:noProof/>
             <w:webHidden/>
           </w:rPr>
-          <w:instrText xml:space="preserve"> PAGEREF _Toc419460876 \h </w:instrText>
+          <w:instrText xml:space="preserve"> PAGEREF _Toc419465491 \h </w:instrText>
         </w:r>
         <w:r>
           <w:rPr>
@@ -3826,7 +3826,7 @@
           <w:lang w:eastAsia="fr-CH"/>
         </w:rPr>
       </w:pPr>
-      <w:hyperlink w:anchor="_Toc419460877" w:history="1">
+      <w:hyperlink w:anchor="_Toc419465492" w:history="1">
         <w:r>
           <w:rPr>
             <w:rStyle w:val="Lienhypertexte"/>
@@ -3868,7 +3868,7 @@
             <w:noProof/>
             <w:webHidden/>
           </w:rPr>
-          <w:instrText xml:space="preserve"> PAGEREF _Toc419460877 \h </w:instrText>
+          <w:instrText xml:space="preserve"> PAGEREF _Toc419465492 \h </w:instrText>
         </w:r>
         <w:r>
           <w:rPr>
@@ -3912,7 +3912,7 @@
           <w:lang w:eastAsia="fr-CH"/>
         </w:rPr>
       </w:pPr>
-      <w:hyperlink w:anchor="_Toc419460878" w:history="1">
+      <w:hyperlink w:anchor="_Toc419465493" w:history="1">
         <w:r>
           <w:rPr>
             <w:rStyle w:val="Lienhypertexte"/>
@@ -3954,7 +3954,7 @@
             <w:noProof/>
             <w:webHidden/>
           </w:rPr>
-          <w:instrText xml:space="preserve"> PAGEREF _Toc419460878 \h </w:instrText>
+          <w:instrText xml:space="preserve"> PAGEREF _Toc419465493 \h </w:instrText>
         </w:r>
         <w:r>
           <w:rPr>
@@ -3998,7 +3998,7 @@
           <w:lang w:eastAsia="fr-CH"/>
         </w:rPr>
       </w:pPr>
-      <w:hyperlink w:anchor="_Toc419460879" w:history="1">
+      <w:hyperlink w:anchor="_Toc419465494" w:history="1">
         <w:r>
           <w:rPr>
             <w:rStyle w:val="Lienhypertexte"/>
@@ -4040,7 +4040,7 @@
             <w:noProof/>
             <w:webHidden/>
           </w:rPr>
-          <w:instrText xml:space="preserve"> PAGEREF _Toc419460879 \h </w:instrText>
+          <w:instrText xml:space="preserve"> PAGEREF _Toc419465494 \h </w:instrText>
         </w:r>
         <w:r>
           <w:rPr>
@@ -4084,7 +4084,7 @@
           <w:lang w:eastAsia="fr-CH"/>
         </w:rPr>
       </w:pPr>
-      <w:hyperlink w:anchor="_Toc419460880" w:history="1">
+      <w:hyperlink w:anchor="_Toc419465495" w:history="1">
         <w:r>
           <w:rPr>
             <w:rStyle w:val="Lienhypertexte"/>
@@ -4126,7 +4126,7 @@
             <w:noProof/>
             <w:webHidden/>
           </w:rPr>
-          <w:instrText xml:space="preserve"> PAGEREF _Toc419460880 \h </w:instrText>
+          <w:instrText xml:space="preserve"> PAGEREF _Toc419465495 \h </w:instrText>
         </w:r>
         <w:r>
           <w:rPr>
@@ -4170,7 +4170,7 @@
           <w:lang w:eastAsia="fr-CH"/>
         </w:rPr>
       </w:pPr>
-      <w:hyperlink w:anchor="_Toc419460881" w:history="1">
+      <w:hyperlink w:anchor="_Toc419465496" w:history="1">
         <w:r>
           <w:rPr>
             <w:rStyle w:val="Lienhypertexte"/>
@@ -4212,7 +4212,7 @@
             <w:noProof/>
             <w:webHidden/>
           </w:rPr>
-          <w:instrText xml:space="preserve"> PAGEREF _Toc419460881 \h </w:instrText>
+          <w:instrText xml:space="preserve"> PAGEREF _Toc419465496 \h </w:instrText>
         </w:r>
         <w:r>
           <w:rPr>
@@ -4255,7 +4255,7 @@
           <w:lang w:eastAsia="fr-CH"/>
         </w:rPr>
       </w:pPr>
-      <w:hyperlink w:anchor="_Toc419460882" w:history="1">
+      <w:hyperlink w:anchor="_Toc419465497" w:history="1">
         <w:r>
           <w:rPr>
             <w:rStyle w:val="Lienhypertexte"/>
@@ -4282,7 +4282,7 @@
             <w:noProof/>
             <w:webHidden/>
           </w:rPr>
-          <w:instrText xml:space="preserve"> PAGEREF _Toc419460882 \h </w:instrText>
+          <w:instrText xml:space="preserve"> PAGEREF _Toc419465497 \h </w:instrText>
         </w:r>
         <w:r>
           <w:rPr>
@@ -4326,7 +4326,7 @@
           <w:lang w:eastAsia="fr-CH"/>
         </w:rPr>
       </w:pPr>
-      <w:hyperlink w:anchor="_Toc419460883" w:history="1">
+      <w:hyperlink w:anchor="_Toc419465498" w:history="1">
         <w:r>
           <w:rPr>
             <w:rStyle w:val="Lienhypertexte"/>
@@ -4368,7 +4368,7 @@
             <w:noProof/>
             <w:webHidden/>
           </w:rPr>
-          <w:instrText xml:space="preserve"> PAGEREF _Toc419460883 \h </w:instrText>
+          <w:instrText xml:space="preserve"> PAGEREF _Toc419465498 \h </w:instrText>
         </w:r>
         <w:r>
           <w:rPr>
@@ -4412,7 +4412,7 @@
           <w:lang w:eastAsia="fr-CH"/>
         </w:rPr>
       </w:pPr>
-      <w:hyperlink w:anchor="_Toc419460884" w:history="1">
+      <w:hyperlink w:anchor="_Toc419465499" w:history="1">
         <w:r>
           <w:rPr>
             <w:rStyle w:val="Lienhypertexte"/>
@@ -4454,7 +4454,7 @@
             <w:noProof/>
             <w:webHidden/>
           </w:rPr>
-          <w:instrText xml:space="preserve"> PAGEREF _Toc419460884 \h </w:instrText>
+          <w:instrText xml:space="preserve"> PAGEREF _Toc419465499 \h </w:instrText>
         </w:r>
         <w:r>
           <w:rPr>
@@ -4498,7 +4498,7 @@
           <w:lang w:eastAsia="fr-CH"/>
         </w:rPr>
       </w:pPr>
-      <w:hyperlink w:anchor="_Toc419460885" w:history="1">
+      <w:hyperlink w:anchor="_Toc419465500" w:history="1">
         <w:r>
           <w:rPr>
             <w:rStyle w:val="Lienhypertexte"/>
@@ -4540,7 +4540,7 @@
             <w:noProof/>
             <w:webHidden/>
           </w:rPr>
-          <w:instrText xml:space="preserve"> PAGEREF _Toc419460885 \h </w:instrText>
+          <w:instrText xml:space="preserve"> PAGEREF _Toc419465500 \h </w:instrText>
         </w:r>
         <w:r>
           <w:rPr>
@@ -4584,7 +4584,7 @@
           <w:lang w:eastAsia="fr-CH"/>
         </w:rPr>
       </w:pPr>
-      <w:hyperlink w:anchor="_Toc419460886" w:history="1">
+      <w:hyperlink w:anchor="_Toc419465501" w:history="1">
         <w:r>
           <w:rPr>
             <w:rStyle w:val="Lienhypertexte"/>
@@ -4626,7 +4626,7 @@
             <w:noProof/>
             <w:webHidden/>
           </w:rPr>
-          <w:instrText xml:space="preserve"> PAGEREF _Toc419460886 \h </w:instrText>
+          <w:instrText xml:space="preserve"> PAGEREF _Toc419465501 \h </w:instrText>
         </w:r>
         <w:r>
           <w:rPr>
@@ -4670,7 +4670,7 @@
           <w:lang w:eastAsia="fr-CH"/>
         </w:rPr>
       </w:pPr>
-      <w:hyperlink w:anchor="_Toc419460887" w:history="1">
+      <w:hyperlink w:anchor="_Toc419465502" w:history="1">
         <w:r>
           <w:rPr>
             <w:rStyle w:val="Lienhypertexte"/>
@@ -4712,7 +4712,7 @@
             <w:noProof/>
             <w:webHidden/>
           </w:rPr>
-          <w:instrText xml:space="preserve"> PAGEREF _Toc419460887 \h </w:instrText>
+          <w:instrText xml:space="preserve"> PAGEREF _Toc419465502 \h </w:instrText>
         </w:r>
         <w:r>
           <w:rPr>
@@ -4756,7 +4756,7 @@
           <w:lang w:eastAsia="fr-CH"/>
         </w:rPr>
       </w:pPr>
-      <w:hyperlink w:anchor="_Toc419460888" w:history="1">
+      <w:hyperlink w:anchor="_Toc419465503" w:history="1">
         <w:r>
           <w:rPr>
             <w:rStyle w:val="Lienhypertexte"/>
@@ -4798,7 +4798,7 @@
             <w:noProof/>
             <w:webHidden/>
           </w:rPr>
-          <w:instrText xml:space="preserve"> PAGEREF _Toc419460888 \h </w:instrText>
+          <w:instrText xml:space="preserve"> PAGEREF _Toc419465503 \h </w:instrText>
         </w:r>
         <w:r>
           <w:rPr>
@@ -4842,7 +4842,7 @@
           <w:lang w:eastAsia="fr-CH"/>
         </w:rPr>
       </w:pPr>
-      <w:hyperlink w:anchor="_Toc419460889" w:history="1">
+      <w:hyperlink w:anchor="_Toc419465504" w:history="1">
         <w:r>
           <w:rPr>
             <w:rStyle w:val="Lienhypertexte"/>
@@ -4884,7 +4884,7 @@
             <w:noProof/>
             <w:webHidden/>
           </w:rPr>
-          <w:instrText xml:space="preserve"> PAGEREF _Toc419460889 \h </w:instrText>
+          <w:instrText xml:space="preserve"> PAGEREF _Toc419465504 \h </w:instrText>
         </w:r>
         <w:r>
           <w:rPr>
@@ -4928,7 +4928,7 @@
           <w:lang w:eastAsia="fr-CH"/>
         </w:rPr>
       </w:pPr>
-      <w:hyperlink w:anchor="_Toc419460890" w:history="1">
+      <w:hyperlink w:anchor="_Toc419465505" w:history="1">
         <w:r>
           <w:rPr>
             <w:rStyle w:val="Lienhypertexte"/>
@@ -4970,7 +4970,7 @@
             <w:noProof/>
             <w:webHidden/>
           </w:rPr>
-          <w:instrText xml:space="preserve"> PAGEREF _Toc419460890 \h </w:instrText>
+          <w:instrText xml:space="preserve"> PAGEREF _Toc419465505 \h </w:instrText>
         </w:r>
         <w:r>
           <w:rPr>
@@ -5014,7 +5014,7 @@
           <w:lang w:eastAsia="fr-CH"/>
         </w:rPr>
       </w:pPr>
-      <w:hyperlink w:anchor="_Toc419460891" w:history="1">
+      <w:hyperlink w:anchor="_Toc419465506" w:history="1">
         <w:r>
           <w:rPr>
             <w:rStyle w:val="Lienhypertexte"/>
@@ -5056,7 +5056,7 @@
             <w:noProof/>
             <w:webHidden/>
           </w:rPr>
-          <w:instrText xml:space="preserve"> PAGEREF _Toc419460891 \h </w:instrText>
+          <w:instrText xml:space="preserve"> PAGEREF _Toc419465506 \h </w:instrText>
         </w:r>
         <w:r>
           <w:rPr>
@@ -5100,7 +5100,7 @@
           <w:lang w:eastAsia="fr-CH"/>
         </w:rPr>
       </w:pPr>
-      <w:hyperlink w:anchor="_Toc419460892" w:history="1">
+      <w:hyperlink w:anchor="_Toc419465507" w:history="1">
         <w:r>
           <w:rPr>
             <w:rStyle w:val="Lienhypertexte"/>
@@ -5142,7 +5142,7 @@
             <w:noProof/>
             <w:webHidden/>
           </w:rPr>
-          <w:instrText xml:space="preserve"> PAGEREF _Toc419460892 \h </w:instrText>
+          <w:instrText xml:space="preserve"> PAGEREF _Toc419465507 \h </w:instrText>
         </w:r>
         <w:r>
           <w:rPr>
@@ -5186,7 +5186,7 @@
           <w:lang w:eastAsia="fr-CH"/>
         </w:rPr>
       </w:pPr>
-      <w:hyperlink w:anchor="_Toc419460893" w:history="1">
+      <w:hyperlink w:anchor="_Toc419465508" w:history="1">
         <w:r>
           <w:rPr>
             <w:rStyle w:val="Lienhypertexte"/>
@@ -5228,7 +5228,7 @@
             <w:noProof/>
             <w:webHidden/>
           </w:rPr>
-          <w:instrText xml:space="preserve"> PAGEREF _Toc419460893 \h </w:instrText>
+          <w:instrText xml:space="preserve"> PAGEREF _Toc419465508 \h </w:instrText>
         </w:r>
         <w:r>
           <w:rPr>
@@ -5272,7 +5272,7 @@
           <w:lang w:eastAsia="fr-CH"/>
         </w:rPr>
       </w:pPr>
-      <w:hyperlink w:anchor="_Toc419460894" w:history="1">
+      <w:hyperlink w:anchor="_Toc419465509" w:history="1">
         <w:r>
           <w:rPr>
             <w:rStyle w:val="Lienhypertexte"/>
@@ -5314,7 +5314,7 @@
             <w:noProof/>
             <w:webHidden/>
           </w:rPr>
-          <w:instrText xml:space="preserve"> PAGEREF _Toc419460894 \h </w:instrText>
+          <w:instrText xml:space="preserve"> PAGEREF _Toc419465509 \h </w:instrText>
         </w:r>
         <w:r>
           <w:rPr>
@@ -5358,7 +5358,7 @@
           <w:lang w:eastAsia="fr-CH"/>
         </w:rPr>
       </w:pPr>
-      <w:hyperlink w:anchor="_Toc419460895" w:history="1">
+      <w:hyperlink w:anchor="_Toc419465510" w:history="1">
         <w:r>
           <w:rPr>
             <w:rStyle w:val="Lienhypertexte"/>
@@ -5400,7 +5400,7 @@
             <w:noProof/>
             <w:webHidden/>
           </w:rPr>
-          <w:instrText xml:space="preserve"> PAGEREF _Toc419460895 \h </w:instrText>
+          <w:instrText xml:space="preserve"> PAGEREF _Toc419465510 \h </w:instrText>
         </w:r>
         <w:r>
           <w:rPr>
@@ -5444,7 +5444,7 @@
           <w:lang w:eastAsia="fr-CH"/>
         </w:rPr>
       </w:pPr>
-      <w:hyperlink w:anchor="_Toc419460896" w:history="1">
+      <w:hyperlink w:anchor="_Toc419465511" w:history="1">
         <w:r>
           <w:rPr>
             <w:rStyle w:val="Lienhypertexte"/>
@@ -5486,7 +5486,7 @@
             <w:noProof/>
             <w:webHidden/>
           </w:rPr>
-          <w:instrText xml:space="preserve"> PAGEREF _Toc419460896 \h </w:instrText>
+          <w:instrText xml:space="preserve"> PAGEREF _Toc419465511 \h </w:instrText>
         </w:r>
         <w:r>
           <w:rPr>
@@ -5530,7 +5530,7 @@
           <w:lang w:eastAsia="fr-CH"/>
         </w:rPr>
       </w:pPr>
-      <w:hyperlink w:anchor="_Toc419460897" w:history="1">
+      <w:hyperlink w:anchor="_Toc419465512" w:history="1">
         <w:r>
           <w:rPr>
             <w:rStyle w:val="Lienhypertexte"/>
@@ -5572,7 +5572,7 @@
             <w:noProof/>
             <w:webHidden/>
           </w:rPr>
-          <w:instrText xml:space="preserve"> PAGEREF _Toc419460897 \h </w:instrText>
+          <w:instrText xml:space="preserve"> PAGEREF _Toc419465512 \h </w:instrText>
         </w:r>
         <w:r>
           <w:rPr>
@@ -5616,7 +5616,7 @@
           <w:lang w:eastAsia="fr-CH"/>
         </w:rPr>
       </w:pPr>
-      <w:hyperlink w:anchor="_Toc419460898" w:history="1">
+      <w:hyperlink w:anchor="_Toc419465513" w:history="1">
         <w:r>
           <w:rPr>
             <w:rStyle w:val="Lienhypertexte"/>
@@ -5658,7 +5658,7 @@
             <w:noProof/>
             <w:webHidden/>
           </w:rPr>
-          <w:instrText xml:space="preserve"> PAGEREF _Toc419460898 \h </w:instrText>
+          <w:instrText xml:space="preserve"> PAGEREF _Toc419465513 \h </w:instrText>
         </w:r>
         <w:r>
           <w:rPr>
@@ -5702,7 +5702,7 @@
           <w:lang w:eastAsia="fr-CH"/>
         </w:rPr>
       </w:pPr>
-      <w:hyperlink w:anchor="_Toc419460899" w:history="1">
+      <w:hyperlink w:anchor="_Toc419465514" w:history="1">
         <w:r>
           <w:rPr>
             <w:rStyle w:val="Lienhypertexte"/>
@@ -5744,7 +5744,7 @@
             <w:noProof/>
             <w:webHidden/>
           </w:rPr>
-          <w:instrText xml:space="preserve"> PAGEREF _Toc419460899 \h </w:instrText>
+          <w:instrText xml:space="preserve"> PAGEREF _Toc419465514 \h </w:instrText>
         </w:r>
         <w:r>
           <w:rPr>
@@ -5788,7 +5788,7 @@
           <w:lang w:eastAsia="fr-CH"/>
         </w:rPr>
       </w:pPr>
-      <w:hyperlink w:anchor="_Toc419460900" w:history="1">
+      <w:hyperlink w:anchor="_Toc419465515" w:history="1">
         <w:r>
           <w:rPr>
             <w:rStyle w:val="Lienhypertexte"/>
@@ -5830,7 +5830,7 @@
             <w:noProof/>
             <w:webHidden/>
           </w:rPr>
-          <w:instrText xml:space="preserve"> PAGEREF _Toc419460900 \h </w:instrText>
+          <w:instrText xml:space="preserve"> PAGEREF _Toc419465515 \h </w:instrText>
         </w:r>
         <w:r>
           <w:rPr>
@@ -5874,7 +5874,7 @@
           <w:lang w:eastAsia="fr-CH"/>
         </w:rPr>
       </w:pPr>
-      <w:hyperlink w:anchor="_Toc419460901" w:history="1">
+      <w:hyperlink w:anchor="_Toc419465516" w:history="1">
         <w:r>
           <w:rPr>
             <w:rStyle w:val="Lienhypertexte"/>
@@ -5916,7 +5916,7 @@
             <w:noProof/>
             <w:webHidden/>
           </w:rPr>
-          <w:instrText xml:space="preserve"> PAGEREF _Toc419460901 \h </w:instrText>
+          <w:instrText xml:space="preserve"> PAGEREF _Toc419465516 \h </w:instrText>
         </w:r>
         <w:r>
           <w:rPr>
@@ -5960,7 +5960,7 @@
           <w:lang w:eastAsia="fr-CH"/>
         </w:rPr>
       </w:pPr>
-      <w:hyperlink w:anchor="_Toc419460902" w:history="1">
+      <w:hyperlink w:anchor="_Toc419465517" w:history="1">
         <w:r>
           <w:rPr>
             <w:rStyle w:val="Lienhypertexte"/>
@@ -6002,7 +6002,7 @@
             <w:noProof/>
             <w:webHidden/>
           </w:rPr>
-          <w:instrText xml:space="preserve"> PAGEREF _Toc419460902 \h </w:instrText>
+          <w:instrText xml:space="preserve"> PAGEREF _Toc419465517 \h </w:instrText>
         </w:r>
         <w:r>
           <w:rPr>
@@ -6046,7 +6046,7 @@
           <w:lang w:eastAsia="fr-CH"/>
         </w:rPr>
       </w:pPr>
-      <w:hyperlink w:anchor="_Toc419460903" w:history="1">
+      <w:hyperlink w:anchor="_Toc419465518" w:history="1">
         <w:r>
           <w:rPr>
             <w:rStyle w:val="Lienhypertexte"/>
@@ -6088,7 +6088,7 @@
             <w:noProof/>
             <w:webHidden/>
           </w:rPr>
-          <w:instrText xml:space="preserve"> PAGEREF _Toc419460903 \h </w:instrText>
+          <w:instrText xml:space="preserve"> PAGEREF _Toc419465518 \h </w:instrText>
         </w:r>
         <w:r>
           <w:rPr>
@@ -6132,7 +6132,7 @@
           <w:lang w:eastAsia="fr-CH"/>
         </w:rPr>
       </w:pPr>
-      <w:hyperlink w:anchor="_Toc419460904" w:history="1">
+      <w:hyperlink w:anchor="_Toc419465519" w:history="1">
         <w:r>
           <w:rPr>
             <w:rStyle w:val="Lienhypertexte"/>
@@ -6174,7 +6174,7 @@
             <w:noProof/>
             <w:webHidden/>
           </w:rPr>
-          <w:instrText xml:space="preserve"> PAGEREF _Toc419460904 \h </w:instrText>
+          <w:instrText xml:space="preserve"> PAGEREF _Toc419465519 \h </w:instrText>
         </w:r>
         <w:r>
           <w:rPr>
@@ -6218,7 +6218,7 @@
           <w:lang w:eastAsia="fr-CH"/>
         </w:rPr>
       </w:pPr>
-      <w:hyperlink w:anchor="_Toc419460905" w:history="1">
+      <w:hyperlink w:anchor="_Toc419465520" w:history="1">
         <w:r>
           <w:rPr>
             <w:rStyle w:val="Lienhypertexte"/>
@@ -6260,7 +6260,7 @@
             <w:noProof/>
             <w:webHidden/>
           </w:rPr>
-          <w:instrText xml:space="preserve"> PAGEREF _Toc419460905 \h </w:instrText>
+          <w:instrText xml:space="preserve"> PAGEREF _Toc419465520 \h </w:instrText>
         </w:r>
         <w:r>
           <w:rPr>
@@ -6304,7 +6304,7 @@
           <w:lang w:eastAsia="fr-CH"/>
         </w:rPr>
       </w:pPr>
-      <w:hyperlink w:anchor="_Toc419460906" w:history="1">
+      <w:hyperlink w:anchor="_Toc419465521" w:history="1">
         <w:r>
           <w:rPr>
             <w:rStyle w:val="Lienhypertexte"/>
@@ -6346,7 +6346,7 @@
             <w:noProof/>
             <w:webHidden/>
           </w:rPr>
-          <w:instrText xml:space="preserve"> PAGEREF _Toc419460906 \h </w:instrText>
+          <w:instrText xml:space="preserve"> PAGEREF _Toc419465521 \h </w:instrText>
         </w:r>
         <w:r>
           <w:rPr>
@@ -6390,7 +6390,7 @@
           <w:lang w:eastAsia="fr-CH"/>
         </w:rPr>
       </w:pPr>
-      <w:hyperlink w:anchor="_Toc419460907" w:history="1">
+      <w:hyperlink w:anchor="_Toc419465522" w:history="1">
         <w:r>
           <w:rPr>
             <w:rStyle w:val="Lienhypertexte"/>
@@ -6432,7 +6432,7 @@
             <w:noProof/>
             <w:webHidden/>
           </w:rPr>
-          <w:instrText xml:space="preserve"> PAGEREF _Toc419460907 \h </w:instrText>
+          <w:instrText xml:space="preserve"> PAGEREF _Toc419465522 \h </w:instrText>
         </w:r>
         <w:r>
           <w:rPr>
@@ -6476,7 +6476,7 @@
           <w:lang w:eastAsia="fr-CH"/>
         </w:rPr>
       </w:pPr>
-      <w:hyperlink w:anchor="_Toc419460908" w:history="1">
+      <w:hyperlink w:anchor="_Toc419465523" w:history="1">
         <w:r>
           <w:rPr>
             <w:rStyle w:val="Lienhypertexte"/>
@@ -6518,7 +6518,7 @@
             <w:noProof/>
             <w:webHidden/>
           </w:rPr>
-          <w:instrText xml:space="preserve"> PAGEREF _Toc419460908 \h </w:instrText>
+          <w:instrText xml:space="preserve"> PAGEREF _Toc419465523 \h </w:instrText>
         </w:r>
         <w:r>
           <w:rPr>
@@ -6562,7 +6562,7 @@
           <w:lang w:eastAsia="fr-CH"/>
         </w:rPr>
       </w:pPr>
-      <w:hyperlink w:anchor="_Toc419460909" w:history="1">
+      <w:hyperlink w:anchor="_Toc419465524" w:history="1">
         <w:r>
           <w:rPr>
             <w:rStyle w:val="Lienhypertexte"/>
@@ -6604,7 +6604,7 @@
             <w:noProof/>
             <w:webHidden/>
           </w:rPr>
-          <w:instrText xml:space="preserve"> PAGEREF _Toc419460909 \h </w:instrText>
+          <w:instrText xml:space="preserve"> PAGEREF _Toc419465524 \h </w:instrText>
         </w:r>
         <w:r>
           <w:rPr>
@@ -6648,7 +6648,7 @@
           <w:lang w:eastAsia="fr-CH"/>
         </w:rPr>
       </w:pPr>
-      <w:hyperlink w:anchor="_Toc419460910" w:history="1">
+      <w:hyperlink w:anchor="_Toc419465525" w:history="1">
         <w:r>
           <w:rPr>
             <w:rStyle w:val="Lienhypertexte"/>
@@ -6690,7 +6690,7 @@
             <w:noProof/>
             <w:webHidden/>
           </w:rPr>
-          <w:instrText xml:space="preserve"> PAGEREF _Toc419460910 \h </w:instrText>
+          <w:instrText xml:space="preserve"> PAGEREF _Toc419465525 \h </w:instrText>
         </w:r>
         <w:r>
           <w:rPr>
@@ -6734,7 +6734,7 @@
           <w:lang w:eastAsia="fr-CH"/>
         </w:rPr>
       </w:pPr>
-      <w:hyperlink w:anchor="_Toc419460911" w:history="1">
+      <w:hyperlink w:anchor="_Toc419465526" w:history="1">
         <w:r>
           <w:rPr>
             <w:rStyle w:val="Lienhypertexte"/>
@@ -6776,7 +6776,7 @@
             <w:noProof/>
             <w:webHidden/>
           </w:rPr>
-          <w:instrText xml:space="preserve"> PAGEREF _Toc419460911 \h </w:instrText>
+          <w:instrText xml:space="preserve"> PAGEREF _Toc419465526 \h </w:instrText>
         </w:r>
         <w:r>
           <w:rPr>
@@ -6820,7 +6820,7 @@
           <w:lang w:eastAsia="fr-CH"/>
         </w:rPr>
       </w:pPr>
-      <w:hyperlink w:anchor="_Toc419460912" w:history="1">
+      <w:hyperlink w:anchor="_Toc419465527" w:history="1">
         <w:r>
           <w:rPr>
             <w:rStyle w:val="Lienhypertexte"/>
@@ -6862,7 +6862,7 @@
             <w:noProof/>
             <w:webHidden/>
           </w:rPr>
-          <w:instrText xml:space="preserve"> PAGEREF _Toc419460912 \h </w:instrText>
+          <w:instrText xml:space="preserve"> PAGEREF _Toc419465527 \h </w:instrText>
         </w:r>
         <w:r>
           <w:rPr>
@@ -6906,7 +6906,7 @@
           <w:lang w:eastAsia="fr-CH"/>
         </w:rPr>
       </w:pPr>
-      <w:hyperlink w:anchor="_Toc419460913" w:history="1">
+      <w:hyperlink w:anchor="_Toc419465528" w:history="1">
         <w:r>
           <w:rPr>
             <w:rStyle w:val="Lienhypertexte"/>
@@ -6948,7 +6948,93 @@
             <w:noProof/>
             <w:webHidden/>
           </w:rPr>
-          <w:instrText xml:space="preserve"> PAGEREF _Toc419460913 \h </w:instrText>
+          <w:instrText xml:space="preserve"> PAGEREF _Toc419465528 \h </w:instrText>
+        </w:r>
+        <w:r>
+          <w:rPr>
+            <w:noProof/>
+            <w:webHidden/>
+          </w:rPr>
+        </w:r>
+        <w:r>
+          <w:rPr>
+            <w:noProof/>
+            <w:webHidden/>
+          </w:rPr>
+          <w:fldChar w:fldCharType="separate"/>
+        </w:r>
+        <w:r>
+          <w:rPr>
+            <w:noProof/>
+            <w:webHidden/>
+          </w:rPr>
+          <w:t>50</w:t>
+        </w:r>
+        <w:r>
+          <w:rPr>
+            <w:noProof/>
+            <w:webHidden/>
+          </w:rPr>
+          <w:fldChar w:fldCharType="end"/>
+        </w:r>
+      </w:hyperlink>
+    </w:p>
+    <w:p>
+      <w:pPr>
+        <w:pStyle w:val="TM2"/>
+        <w:tabs>
+          <w:tab w:val="left" w:pos="880"/>
+          <w:tab w:val="right" w:leader="dot" w:pos="9062"/>
+        </w:tabs>
+        <w:rPr>
+          <w:rFonts w:eastAsiaTheme="minorEastAsia"/>
+          <w:noProof/>
+          <w:lang w:eastAsia="fr-CH"/>
+        </w:rPr>
+      </w:pPr>
+      <w:hyperlink w:anchor="_Toc419465529" w:history="1">
+        <w:r>
+          <w:rPr>
+            <w:rStyle w:val="Lienhypertexte"/>
+            <w:noProof/>
+          </w:rPr>
+          <w:t>6.4.</w:t>
+        </w:r>
+        <w:r>
+          <w:rPr>
+            <w:rFonts w:eastAsiaTheme="minorEastAsia"/>
+            <w:noProof/>
+            <w:lang w:eastAsia="fr-CH"/>
+          </w:rPr>
+          <w:tab/>
+        </w:r>
+        <w:r>
+          <w:rPr>
+            <w:rStyle w:val="Lienhypertexte"/>
+            <w:noProof/>
+          </w:rPr>
+          <w:t>Comparaison analyse et réalisation</w:t>
+        </w:r>
+        <w:r>
+          <w:rPr>
+            <w:noProof/>
+            <w:webHidden/>
+          </w:rPr>
+          <w:tab/>
+        </w:r>
+        <w:r>
+          <w:rPr>
+            <w:noProof/>
+            <w:webHidden/>
+          </w:rPr>
+          <w:fldChar w:fldCharType="begin"/>
+        </w:r>
+        <w:r>
+          <w:rPr>
+            <w:noProof/>
+            <w:webHidden/>
+          </w:rPr>
+          <w:instrText xml:space="preserve"> PAGEREF _Toc419465529 \h </w:instrText>
         </w:r>
         <w:r>
           <w:rPr>
@@ -6992,7 +7078,7 @@
           <w:lang w:eastAsia="fr-CH"/>
         </w:rPr>
       </w:pPr>
-      <w:hyperlink w:anchor="_Toc419460914" w:history="1">
+      <w:hyperlink w:anchor="_Toc419465530" w:history="1">
         <w:r>
           <w:rPr>
             <w:rStyle w:val="Lienhypertexte"/>
@@ -7034,7 +7120,7 @@
             <w:noProof/>
             <w:webHidden/>
           </w:rPr>
-          <w:instrText xml:space="preserve"> PAGEREF _Toc419460914 \h </w:instrText>
+          <w:instrText xml:space="preserve"> PAGEREF _Toc419465530 \h </w:instrText>
         </w:r>
         <w:r>
           <w:rPr>
@@ -7100,7 +7186,7 @@
           <w:numId w:val="33"/>
         </w:numPr>
       </w:pPr>
-      <w:bookmarkStart w:id="3" w:name="_Toc419460838"/>
+      <w:bookmarkStart w:id="3" w:name="_Toc419465453"/>
       <w:r>
         <w:lastRenderedPageBreak/>
         <w:t>Introductio</w:t>
@@ -7179,18 +7265,6 @@
       </w:r>
     </w:p>
     <w:p>
-      <w:pPr>
-        <w:pStyle w:val="Paragraphedeliste"/>
-        <w:numPr>
-          <w:ilvl w:val="0"/>
-          <w:numId w:val="7"/>
-        </w:numPr>
-      </w:pPr>
-      <w:r>
-        <w:t>Trier par date d’ajout</w:t>
-      </w:r>
-    </w:p>
-    <w:p>
       <w:r>
         <w:t xml:space="preserve">En plus d’une fonction de classement, il </w:t>
       </w:r>
@@ -7214,7 +7288,7 @@
       </w:pPr>
       <w:bookmarkStart w:id="4" w:name="_Toc419189578"/>
       <w:bookmarkStart w:id="5" w:name="_Toc419272422"/>
-      <w:bookmarkStart w:id="6" w:name="_Toc419460839"/>
+      <w:bookmarkStart w:id="6" w:name="_Toc419465454"/>
       <w:r>
         <w:t>Etude d’opportunité</w:t>
       </w:r>
@@ -7238,7 +7312,7 @@
       </w:pPr>
       <w:bookmarkStart w:id="7" w:name="_Toc419189579"/>
       <w:bookmarkStart w:id="8" w:name="_Toc419272423"/>
-      <w:bookmarkStart w:id="9" w:name="_Toc419460840"/>
+      <w:bookmarkStart w:id="9" w:name="_Toc419465455"/>
       <w:r>
         <w:rPr>
           <w:rFonts w:ascii="Cambria Math" w:hAnsi="Cambria Math" w:cs="Cambria Math"/>
@@ -7506,7 +7580,7 @@
       </w:pPr>
       <w:bookmarkStart w:id="10" w:name="_Toc419189580"/>
       <w:bookmarkStart w:id="11" w:name="_Toc419272424"/>
-      <w:bookmarkStart w:id="12" w:name="_Toc419460841"/>
+      <w:bookmarkStart w:id="12" w:name="_Toc419465456"/>
       <w:r>
         <w:rPr>
           <w:rFonts w:ascii="Cambria Math" w:hAnsi="Cambria Math" w:cs="Cambria Math"/>
@@ -7777,7 +7851,7 @@
       </w:pPr>
       <w:bookmarkStart w:id="13" w:name="_Toc419189581"/>
       <w:bookmarkStart w:id="14" w:name="_Toc419272425"/>
-      <w:bookmarkStart w:id="15" w:name="_Toc419460842"/>
+      <w:bookmarkStart w:id="15" w:name="_Toc419465457"/>
       <w:r>
         <w:rPr>
           <w:rFonts w:ascii="Cambria Math" w:hAnsi="Cambria Math" w:cs="Cambria Math"/>
@@ -8081,7 +8155,7 @@
       </w:pPr>
       <w:bookmarkStart w:id="16" w:name="_Toc419189582"/>
       <w:bookmarkStart w:id="17" w:name="_Toc419272426"/>
-      <w:bookmarkStart w:id="18" w:name="_Toc419460843"/>
+      <w:bookmarkStart w:id="18" w:name="_Toc419465458"/>
       <w:r>
         <w:lastRenderedPageBreak/>
         <w:t>Analyse fonctionnelle</w:t>
@@ -8101,7 +8175,7 @@
       </w:pPr>
       <w:bookmarkStart w:id="19" w:name="_Toc419189583"/>
       <w:bookmarkStart w:id="20" w:name="_Toc419272427"/>
-      <w:bookmarkStart w:id="21" w:name="_Toc419460844"/>
+      <w:bookmarkStart w:id="21" w:name="_Toc419465459"/>
       <w:r>
         <w:t>Généralités</w:t>
       </w:r>
@@ -8347,7 +8421,7 @@
         <w:mirrorIndents/>
         <w:jc w:val="left"/>
       </w:pPr>
-      <w:bookmarkStart w:id="24" w:name="_Toc419460845"/>
+      <w:bookmarkStart w:id="24" w:name="_Toc419465460"/>
       <w:r>
         <w:lastRenderedPageBreak/>
         <w:t>Description des fonctionnalités</w:t>
@@ -8497,7 +8571,7 @@
       </w:pPr>
       <w:bookmarkStart w:id="25" w:name="_Toc419189586"/>
       <w:bookmarkStart w:id="26" w:name="_Toc419272430"/>
-      <w:bookmarkStart w:id="27" w:name="_Toc419460846"/>
+      <w:bookmarkStart w:id="27" w:name="_Toc419465461"/>
       <w:r>
         <w:rPr>
           <w:noProof/>
@@ -8645,7 +8719,7 @@
         <w:jc w:val="left"/>
       </w:pPr>
       <w:bookmarkStart w:id="29" w:name="_Toc419189587"/>
-      <w:bookmarkStart w:id="30" w:name="_Toc419460847"/>
+      <w:bookmarkStart w:id="30" w:name="_Toc419465462"/>
       <w:r>
         <w:rPr>
           <w:rFonts w:ascii="Cambria Math" w:hAnsi="Cambria Math" w:cs="Cambria Math"/>
@@ -8865,7 +8939,7 @@
       </w:pPr>
       <w:bookmarkStart w:id="31" w:name="_Toc413240869"/>
       <w:bookmarkStart w:id="32" w:name="_Toc419189588"/>
-      <w:bookmarkStart w:id="33" w:name="_Toc419460848"/>
+      <w:bookmarkStart w:id="33" w:name="_Toc419465463"/>
       <w:r>
         <w:rPr>
           <w:rFonts w:ascii="Cambria Math" w:hAnsi="Cambria Math" w:cs="Cambria Math"/>
@@ -8979,7 +9053,7 @@
         <w:jc w:val="left"/>
       </w:pPr>
       <w:bookmarkStart w:id="35" w:name="_Toc419189589"/>
-      <w:bookmarkStart w:id="36" w:name="_Toc419460849"/>
+      <w:bookmarkStart w:id="36" w:name="_Toc419465464"/>
       <w:r>
         <w:rPr>
           <w:rFonts w:ascii="Cambria Math" w:hAnsi="Cambria Math" w:cs="Cambria Math"/>
@@ -9122,7 +9196,7 @@
         <w:jc w:val="left"/>
       </w:pPr>
       <w:bookmarkStart w:id="38" w:name="_Toc419189590"/>
-      <w:bookmarkStart w:id="39" w:name="_Toc419460850"/>
+      <w:bookmarkStart w:id="39" w:name="_Toc419465465"/>
       <w:r>
         <w:rPr>
           <w:rFonts w:ascii="Cambria Math" w:hAnsi="Cambria Math" w:cs="Cambria Math"/>
@@ -9223,7 +9297,7 @@
         <w:jc w:val="left"/>
       </w:pPr>
       <w:bookmarkStart w:id="41" w:name="_Toc419189591"/>
-      <w:bookmarkStart w:id="42" w:name="_Toc419460851"/>
+      <w:bookmarkStart w:id="42" w:name="_Toc419465466"/>
       <w:r>
         <w:rPr>
           <w:rFonts w:ascii="Cambria Math" w:hAnsi="Cambria Math" w:cs="Cambria Math"/>
@@ -9312,7 +9386,7 @@
         <w:jc w:val="left"/>
       </w:pPr>
       <w:bookmarkStart w:id="43" w:name="_Toc419189592"/>
-      <w:bookmarkStart w:id="44" w:name="_Toc419460852"/>
+      <w:bookmarkStart w:id="44" w:name="_Toc419465467"/>
       <w:r>
         <w:rPr>
           <w:rFonts w:ascii="Cambria Math" w:hAnsi="Cambria Math" w:cs="Cambria Math"/>
@@ -9554,7 +9628,7 @@
         <w:jc w:val="left"/>
       </w:pPr>
       <w:bookmarkStart w:id="45" w:name="_Toc419189593"/>
-      <w:bookmarkStart w:id="46" w:name="_Toc419460853"/>
+      <w:bookmarkStart w:id="46" w:name="_Toc419465468"/>
       <w:r>
         <w:rPr>
           <w:rFonts w:ascii="Cambria Math" w:hAnsi="Cambria Math" w:cs="Cambria Math"/>
@@ -9627,7 +9701,7 @@
       </w:pPr>
       <w:bookmarkStart w:id="47" w:name="_Toc419189594"/>
       <w:bookmarkStart w:id="48" w:name="_Toc419272431"/>
-      <w:bookmarkStart w:id="49" w:name="_Toc419460854"/>
+      <w:bookmarkStart w:id="49" w:name="_Toc419465469"/>
       <w:r>
         <w:t>Description des éléments de sécurité</w:t>
       </w:r>
@@ -9652,7 +9726,7 @@
         <w:jc w:val="left"/>
       </w:pPr>
       <w:bookmarkStart w:id="50" w:name="_Toc419189595"/>
-      <w:bookmarkStart w:id="51" w:name="_Toc419460855"/>
+      <w:bookmarkStart w:id="51" w:name="_Toc419465470"/>
       <w:r>
         <w:t>Compte administrateur</w:t>
       </w:r>
@@ -9676,7 +9750,7 @@
         <w:jc w:val="left"/>
       </w:pPr>
       <w:bookmarkStart w:id="52" w:name="_Toc419189596"/>
-      <w:bookmarkStart w:id="53" w:name="_Toc419460856"/>
+      <w:bookmarkStart w:id="53" w:name="_Toc419465471"/>
       <w:r>
         <w:t>Connexion en tant qu’Administrateur</w:t>
       </w:r>
@@ -9706,7 +9780,7 @@
         <w:jc w:val="left"/>
       </w:pPr>
       <w:bookmarkStart w:id="54" w:name="_Toc419189597"/>
-      <w:bookmarkStart w:id="55" w:name="_Toc419460857"/>
+      <w:bookmarkStart w:id="55" w:name="_Toc419465472"/>
       <w:r>
         <w:t>Avertissement</w:t>
       </w:r>
@@ -9749,7 +9823,7 @@
       </w:pPr>
       <w:bookmarkStart w:id="56" w:name="_Toc419189598"/>
       <w:bookmarkStart w:id="57" w:name="_Toc419272432"/>
-      <w:bookmarkStart w:id="58" w:name="_Toc419460858"/>
+      <w:bookmarkStart w:id="58" w:name="_Toc419465473"/>
       <w:r>
         <w:lastRenderedPageBreak/>
         <w:t>Analyse organique</w:t>
@@ -9771,7 +9845,7 @@
       </w:pPr>
       <w:bookmarkStart w:id="59" w:name="_Toc419189599"/>
       <w:bookmarkStart w:id="60" w:name="_Toc419272433"/>
-      <w:bookmarkStart w:id="61" w:name="_Toc419460859"/>
+      <w:bookmarkStart w:id="61" w:name="_Toc419465474"/>
       <w:r>
         <w:t>Généralités</w:t>
       </w:r>
@@ -9950,7 +10024,7 @@
         <w:jc w:val="left"/>
       </w:pPr>
       <w:bookmarkStart w:id="62" w:name="_Toc419189600"/>
-      <w:bookmarkStart w:id="63" w:name="_Toc419460860"/>
+      <w:bookmarkStart w:id="63" w:name="_Toc419465475"/>
       <w:r>
         <w:t>Backups du site web</w:t>
       </w:r>
@@ -10014,7 +10088,7 @@
         <w:jc w:val="left"/>
       </w:pPr>
       <w:bookmarkStart w:id="64" w:name="_Toc419189601"/>
-      <w:bookmarkStart w:id="65" w:name="_Toc419460861"/>
+      <w:bookmarkStart w:id="65" w:name="_Toc419465476"/>
       <w:r>
         <w:t>Structure</w:t>
       </w:r>
@@ -10159,7 +10233,7 @@
       </w:pPr>
       <w:bookmarkStart w:id="66" w:name="_Toc419272434"/>
       <w:bookmarkStart w:id="67" w:name="_Toc419189602"/>
-      <w:bookmarkStart w:id="68" w:name="_Toc419460862"/>
+      <w:bookmarkStart w:id="68" w:name="_Toc419465477"/>
       <w:r>
         <w:lastRenderedPageBreak/>
         <w:t>Base de données</w:t>
@@ -10178,7 +10252,7 @@
         <w:mirrorIndents/>
         <w:jc w:val="left"/>
       </w:pPr>
-      <w:bookmarkStart w:id="69" w:name="_Toc419460863"/>
+      <w:bookmarkStart w:id="69" w:name="_Toc419465478"/>
       <w:r>
         <w:t>Introduction</w:t>
       </w:r>
@@ -10232,7 +10306,7 @@
         <w:mirrorIndents/>
         <w:jc w:val="left"/>
       </w:pPr>
-      <w:bookmarkStart w:id="70" w:name="_Toc419460864"/>
+      <w:bookmarkStart w:id="70" w:name="_Toc419465479"/>
       <w:r>
         <w:t>Modèle relationnel de la base de données</w:t>
       </w:r>
@@ -10312,7 +10386,7 @@
         <w:mirrorIndents/>
         <w:jc w:val="left"/>
       </w:pPr>
-      <w:bookmarkStart w:id="71" w:name="_Toc419460865"/>
+      <w:bookmarkStart w:id="71" w:name="_Toc419465480"/>
       <w:r>
         <w:t>Dictionnaire de données</w:t>
       </w:r>
@@ -19185,7 +19259,7 @@
         <w:mirrorIndents/>
         <w:jc w:val="left"/>
       </w:pPr>
-      <w:bookmarkStart w:id="72" w:name="_Toc419460866"/>
+      <w:bookmarkStart w:id="72" w:name="_Toc419465481"/>
       <w:r>
         <w:lastRenderedPageBreak/>
         <w:t>Script des f</w:t>
@@ -19553,7 +19627,7 @@
         <w:mirrorIndents/>
         <w:jc w:val="left"/>
       </w:pPr>
-      <w:bookmarkStart w:id="73" w:name="_Toc419460867"/>
+      <w:bookmarkStart w:id="73" w:name="_Toc419465482"/>
       <w:r>
         <w:t>Fonctions principales relatives à la base</w:t>
       </w:r>
@@ -22950,7 +23024,7 @@
         <w:jc w:val="left"/>
       </w:pPr>
       <w:bookmarkStart w:id="74" w:name="_Toc419272435"/>
-      <w:bookmarkStart w:id="75" w:name="_Toc419460868"/>
+      <w:bookmarkStart w:id="75" w:name="_Toc419465483"/>
       <w:r>
         <w:lastRenderedPageBreak/>
         <w:t>Page d’</w:t>
@@ -22974,7 +23048,7 @@
         <w:jc w:val="left"/>
       </w:pPr>
       <w:bookmarkStart w:id="76" w:name="_Toc419189603"/>
-      <w:bookmarkStart w:id="77" w:name="_Toc419460869"/>
+      <w:bookmarkStart w:id="77" w:name="_Toc419465484"/>
       <w:r>
         <w:t>Affichage des produits les plus populaires</w:t>
       </w:r>
@@ -25550,7 +25624,7 @@
         <w:jc w:val="left"/>
       </w:pPr>
       <w:bookmarkStart w:id="78" w:name="_Toc419189604"/>
-      <w:bookmarkStart w:id="79" w:name="_Toc419460870"/>
+      <w:bookmarkStart w:id="79" w:name="_Toc419465485"/>
       <w:r>
         <w:lastRenderedPageBreak/>
         <w:t xml:space="preserve">Affichage des produits </w:t>
@@ -28080,7 +28154,7 @@
         <w:jc w:val="left"/>
       </w:pPr>
       <w:bookmarkStart w:id="80" w:name="_Toc419189605"/>
-      <w:bookmarkStart w:id="81" w:name="_Toc419460871"/>
+      <w:bookmarkStart w:id="81" w:name="_Toc419465486"/>
       <w:r>
         <w:lastRenderedPageBreak/>
         <w:t>Affichage en-tête dynamique</w:t>
@@ -29387,7 +29461,7 @@
         <w:jc w:val="left"/>
       </w:pPr>
       <w:bookmarkStart w:id="83" w:name="_Toc419272436"/>
-      <w:bookmarkStart w:id="84" w:name="_Toc419460872"/>
+      <w:bookmarkStart w:id="84" w:name="_Toc419465487"/>
       <w:r>
         <w:lastRenderedPageBreak/>
         <w:t>Détail produit</w:t>
@@ -29408,7 +29482,7 @@
         <w:jc w:val="left"/>
       </w:pPr>
       <w:bookmarkStart w:id="85" w:name="_Toc419189607"/>
-      <w:bookmarkStart w:id="86" w:name="_Toc419460873"/>
+      <w:bookmarkStart w:id="86" w:name="_Toc419465488"/>
       <w:r>
         <w:t>Affichage du détail produit</w:t>
       </w:r>
@@ -30538,7 +30612,7 @@
         <w:mirrorIndents/>
         <w:jc w:val="left"/>
       </w:pPr>
-      <w:bookmarkStart w:id="87" w:name="_Toc419460874"/>
+      <w:bookmarkStart w:id="87" w:name="_Toc419465489"/>
       <w:r>
         <w:lastRenderedPageBreak/>
         <w:t>Gestion des médias du détail produit</w:t>
@@ -31761,7 +31835,7 @@
         <w:mirrorIndents/>
         <w:jc w:val="left"/>
       </w:pPr>
-      <w:bookmarkStart w:id="89" w:name="_Toc419460875"/>
+      <w:bookmarkStart w:id="89" w:name="_Toc419465490"/>
       <w:r>
         <w:t>Ajout de vues</w:t>
       </w:r>
@@ -32718,7 +32792,7 @@
         <w:jc w:val="left"/>
       </w:pPr>
       <w:bookmarkStart w:id="90" w:name="_Toc419272437"/>
-      <w:bookmarkStart w:id="91" w:name="_Toc419460876"/>
+      <w:bookmarkStart w:id="91" w:name="_Toc419465491"/>
       <w:r>
         <w:lastRenderedPageBreak/>
         <w:t>Recherches</w:t>
@@ -32739,7 +32813,7 @@
         <w:jc w:val="left"/>
       </w:pPr>
       <w:bookmarkStart w:id="92" w:name="_Toc419189610"/>
-      <w:bookmarkStart w:id="93" w:name="_Toc419460877"/>
+      <w:bookmarkStart w:id="93" w:name="_Toc419465492"/>
       <w:r>
         <w:t>Liste déroulante des catégories</w:t>
       </w:r>
@@ -33627,7 +33701,7 @@
         <w:mirrorIndents/>
         <w:jc w:val="left"/>
       </w:pPr>
-      <w:bookmarkStart w:id="95" w:name="_Toc419460878"/>
+      <w:bookmarkStart w:id="95" w:name="_Toc419465493"/>
       <w:r>
         <w:lastRenderedPageBreak/>
         <w:t>Recherche par mot-clef</w:t>
@@ -34014,25 +34088,29 @@
         <w:rPr>
           <w:color w:val="808080"/>
           <w:shd w:val="clear" w:color="auto" w:fill="FEFCF5"/>
+          <w:lang w:val="de-CH"/>
         </w:rPr>
         <w:t>'FROM '</w:t>
       </w:r>
       <w:r>
         <w:rPr>
           <w:shd w:val="clear" w:color="auto" w:fill="FEFCF5"/>
-        </w:rPr>
-        <w:t xml:space="preserve"> </w:t>
-      </w:r>
-      <w:r>
-        <w:rPr>
-          <w:color w:val="8000FF"/>
-          <w:shd w:val="clear" w:color="auto" w:fill="FEFCF5"/>
+          <w:lang w:val="de-CH"/>
+        </w:rPr>
+        <w:t xml:space="preserve"> </w:t>
+      </w:r>
+      <w:r>
+        <w:rPr>
+          <w:color w:val="8000FF"/>
+          <w:shd w:val="clear" w:color="auto" w:fill="FEFCF5"/>
+          <w:lang w:val="de-CH"/>
         </w:rPr>
         <w:t>.</w:t>
       </w:r>
       <w:r>
         <w:rPr>
           <w:shd w:val="clear" w:color="auto" w:fill="FEFCF5"/>
+          <w:lang w:val="de-CH"/>
         </w:rPr>
         <w:t xml:space="preserve"> </w:t>
       </w:r>
@@ -35354,7 +35432,7 @@
         <w:mirrorIndents/>
         <w:jc w:val="left"/>
       </w:pPr>
-      <w:bookmarkStart w:id="97" w:name="_Toc419460879"/>
+      <w:bookmarkStart w:id="97" w:name="_Toc419465494"/>
       <w:r>
         <w:lastRenderedPageBreak/>
         <w:t>Recherche multicritères</w:t>
@@ -36554,7 +36632,7 @@
         <w:jc w:val="left"/>
       </w:pPr>
       <w:bookmarkStart w:id="99" w:name="_Toc419272438"/>
-      <w:bookmarkStart w:id="100" w:name="_Toc419460880"/>
+      <w:bookmarkStart w:id="100" w:name="_Toc419465495"/>
       <w:r>
         <w:lastRenderedPageBreak/>
         <w:t>Identification utilisateur</w:t>
@@ -36575,7 +36653,7 @@
         <w:jc w:val="left"/>
       </w:pPr>
       <w:bookmarkStart w:id="101" w:name="_Toc419189614"/>
-      <w:bookmarkStart w:id="102" w:name="_Toc419460881"/>
+      <w:bookmarkStart w:id="102" w:name="_Toc419465496"/>
       <w:r>
         <w:t>Connexion utilisateur</w:t>
       </w:r>
@@ -37732,7 +37810,7 @@
         <w:jc w:val="left"/>
       </w:pPr>
       <w:bookmarkStart w:id="103" w:name="_Toc419189615"/>
-      <w:bookmarkStart w:id="104" w:name="_Toc419460882"/>
+      <w:bookmarkStart w:id="104" w:name="_Toc419465497"/>
       <w:r>
         <w:t>Déconnexion</w:t>
       </w:r>
@@ -37908,7 +37986,7 @@
         <w:jc w:val="left"/>
       </w:pPr>
       <w:bookmarkStart w:id="106" w:name="_Toc419272439"/>
-      <w:bookmarkStart w:id="107" w:name="_Toc419460883"/>
+      <w:bookmarkStart w:id="107" w:name="_Toc419465498"/>
       <w:r>
         <w:lastRenderedPageBreak/>
         <w:t>Administration</w:t>
@@ -37929,7 +38007,7 @@
         <w:jc w:val="left"/>
       </w:pPr>
       <w:bookmarkStart w:id="108" w:name="_Toc419189617"/>
-      <w:bookmarkStart w:id="109" w:name="_Toc419460884"/>
+      <w:bookmarkStart w:id="109" w:name="_Toc419465499"/>
       <w:r>
         <w:t>Ajout produit</w:t>
       </w:r>
@@ -41698,7 +41776,7 @@
         <w:mirrorIndents/>
         <w:jc w:val="left"/>
       </w:pPr>
-      <w:bookmarkStart w:id="111" w:name="_Toc419460885"/>
+      <w:bookmarkStart w:id="111" w:name="_Toc419465500"/>
       <w:r>
         <w:lastRenderedPageBreak/>
         <w:t>Modification produit</w:t>
@@ -47102,7 +47180,7 @@
         <w:mirrorIndents/>
         <w:jc w:val="left"/>
       </w:pPr>
-      <w:bookmarkStart w:id="115" w:name="_Toc419460886"/>
+      <w:bookmarkStart w:id="115" w:name="_Toc419465501"/>
       <w:r>
         <w:lastRenderedPageBreak/>
         <w:t>Suppression d’un produit.</w:t>
@@ -47990,6 +48068,7 @@
         <w:pStyle w:val="Code"/>
         <w:rPr>
           <w:shd w:val="clear" w:color="auto" w:fill="FEFCF5"/>
+          <w:lang w:val="de-CH"/>
         </w:rPr>
       </w:pPr>
       <w:r>
@@ -48002,25 +48081,29 @@
         <w:rPr>
           <w:color w:val="000080"/>
           <w:shd w:val="clear" w:color="auto" w:fill="FEFCF5"/>
+          <w:lang w:val="de-CH"/>
         </w:rPr>
         <w:t>$req</w:t>
       </w:r>
       <w:r>
         <w:rPr>
           <w:shd w:val="clear" w:color="auto" w:fill="FEFCF5"/>
-        </w:rPr>
-        <w:t xml:space="preserve"> </w:t>
-      </w:r>
-      <w:r>
-        <w:rPr>
-          <w:color w:val="8000FF"/>
-          <w:shd w:val="clear" w:color="auto" w:fill="FEFCF5"/>
+          <w:lang w:val="de-CH"/>
+        </w:rPr>
+        <w:t xml:space="preserve"> </w:t>
+      </w:r>
+      <w:r>
+        <w:rPr>
+          <w:color w:val="8000FF"/>
+          <w:shd w:val="clear" w:color="auto" w:fill="FEFCF5"/>
+          <w:lang w:val="de-CH"/>
         </w:rPr>
         <w:t>=</w:t>
       </w:r>
       <w:r>
         <w:rPr>
           <w:shd w:val="clear" w:color="auto" w:fill="FEFCF5"/>
+          <w:lang w:val="de-CH"/>
         </w:rPr>
         <w:t xml:space="preserve"> </w:t>
       </w:r>
@@ -48028,6 +48111,7 @@
         <w:rPr>
           <w:color w:val="808080"/>
           <w:shd w:val="clear" w:color="auto" w:fill="FEFCF5"/>
+          <w:lang w:val="de-CH"/>
         </w:rPr>
         <w:t xml:space="preserve">"DELETE FROM </w:t>
       </w:r>
@@ -48036,6 +48120,7 @@
           <w:bCs/>
           <w:color w:val="808080"/>
           <w:shd w:val="clear" w:color="auto" w:fill="FEFCF5"/>
+          <w:lang w:val="de-CH"/>
         </w:rPr>
         <w:t>$table</w:t>
       </w:r>
@@ -48043,6 +48128,7 @@
         <w:rPr>
           <w:color w:val="808080"/>
           <w:shd w:val="clear" w:color="auto" w:fill="FEFCF5"/>
+          <w:lang w:val="de-CH"/>
         </w:rPr>
         <w:t xml:space="preserve"> "</w:t>
       </w:r>
@@ -48058,6 +48144,7 @@
       <w:r>
         <w:rPr>
           <w:shd w:val="clear" w:color="auto" w:fill="FEFCF5"/>
+          <w:lang w:val="de-CH"/>
         </w:rPr>
         <w:t xml:space="preserve">            </w:t>
       </w:r>
@@ -48553,7 +48640,7 @@
         <w:mirrorIndents/>
         <w:jc w:val="left"/>
       </w:pPr>
-      <w:bookmarkStart w:id="116" w:name="_Toc419460887"/>
+      <w:bookmarkStart w:id="116" w:name="_Toc419465502"/>
       <w:r>
         <w:lastRenderedPageBreak/>
         <w:t>Fonctionnalités supplémentaires</w:t>
@@ -48574,7 +48661,7 @@
         <w:jc w:val="left"/>
       </w:pPr>
       <w:bookmarkStart w:id="117" w:name="_Toc419189621"/>
-      <w:bookmarkStart w:id="118" w:name="_Toc419460888"/>
+      <w:bookmarkStart w:id="118" w:name="_Toc419465503"/>
       <w:r>
         <w:t>Site web mobile</w:t>
       </w:r>
@@ -49419,7 +49506,7 @@
       </w:pPr>
       <w:bookmarkStart w:id="119" w:name="_Toc419189622"/>
       <w:bookmarkStart w:id="120" w:name="_Toc419272441"/>
-      <w:bookmarkStart w:id="121" w:name="_Toc419460889"/>
+      <w:bookmarkStart w:id="121" w:name="_Toc419465504"/>
       <w:r>
         <w:lastRenderedPageBreak/>
         <w:t>Tests</w:t>
@@ -49438,7 +49525,7 @@
         <w:spacing w:after="240"/>
         <w:ind w:left="0" w:firstLine="0"/>
       </w:pPr>
-      <w:bookmarkStart w:id="122" w:name="_Toc419460890"/>
+      <w:bookmarkStart w:id="122" w:name="_Toc419465505"/>
       <w:r>
         <w:t>Affichage des produits</w:t>
       </w:r>
@@ -49510,7 +49597,7 @@
         <w:spacing w:after="240"/>
         <w:ind w:left="0" w:firstLine="0"/>
       </w:pPr>
-      <w:bookmarkStart w:id="123" w:name="_Toc419460891"/>
+      <w:bookmarkStart w:id="123" w:name="_Toc419465506"/>
       <w:r>
         <w:t>Menu déroulant</w:t>
       </w:r>
@@ -49582,7 +49669,7 @@
         <w:spacing w:after="240"/>
         <w:ind w:left="0" w:firstLine="0"/>
       </w:pPr>
-      <w:bookmarkStart w:id="124" w:name="_Toc419460892"/>
+      <w:bookmarkStart w:id="124" w:name="_Toc419465507"/>
       <w:r>
         <w:t>Af</w:t>
       </w:r>
@@ -49657,7 +49744,7 @@
         <w:spacing w:after="240"/>
         <w:ind w:left="0" w:firstLine="0"/>
       </w:pPr>
-      <w:bookmarkStart w:id="125" w:name="_Toc419460893"/>
+      <w:bookmarkStart w:id="125" w:name="_Toc419465508"/>
       <w:r>
         <w:lastRenderedPageBreak/>
         <w:t>Affichage du détail du produit</w:t>
@@ -49730,7 +49817,7 @@
         <w:spacing w:after="240"/>
         <w:ind w:left="0" w:firstLine="0"/>
       </w:pPr>
-      <w:bookmarkStart w:id="126" w:name="_Toc419460894"/>
+      <w:bookmarkStart w:id="126" w:name="_Toc419465509"/>
       <w:r>
         <w:t>Connexion utilisateur</w:t>
       </w:r>
@@ -49802,7 +49889,7 @@
         <w:spacing w:after="240"/>
         <w:ind w:left="0" w:firstLine="0"/>
       </w:pPr>
-      <w:bookmarkStart w:id="127" w:name="_Toc419460895"/>
+      <w:bookmarkStart w:id="127" w:name="_Toc419465510"/>
       <w:r>
         <w:t>Déconnexion utilisateur</w:t>
       </w:r>
@@ -49874,7 +49961,7 @@
         <w:spacing w:after="240"/>
         <w:ind w:left="0" w:firstLine="0"/>
       </w:pPr>
-      <w:bookmarkStart w:id="128" w:name="_Toc419460896"/>
+      <w:bookmarkStart w:id="128" w:name="_Toc419465511"/>
       <w:r>
         <w:t>Ajout d’un produit</w:t>
       </w:r>
@@ -49961,7 +50048,7 @@
         <w:spacing w:after="240"/>
         <w:ind w:left="0" w:firstLine="0"/>
       </w:pPr>
-      <w:bookmarkStart w:id="129" w:name="_Toc419460897"/>
+      <w:bookmarkStart w:id="129" w:name="_Toc419465512"/>
       <w:r>
         <w:lastRenderedPageBreak/>
         <w:t>Modification d’un produit</w:t>
@@ -50034,7 +50121,7 @@
         <w:spacing w:after="240"/>
         <w:ind w:left="0" w:firstLine="0"/>
       </w:pPr>
-      <w:bookmarkStart w:id="130" w:name="_Toc419460898"/>
+      <w:bookmarkStart w:id="130" w:name="_Toc419465513"/>
       <w:r>
         <w:t>Suppression du media d’un produit</w:t>
       </w:r>
@@ -50106,7 +50193,7 @@
         <w:spacing w:after="240"/>
         <w:ind w:left="0" w:firstLine="0"/>
       </w:pPr>
-      <w:bookmarkStart w:id="131" w:name="_Toc419460899"/>
+      <w:bookmarkStart w:id="131" w:name="_Toc419465514"/>
       <w:r>
         <w:t>Suppression d’un produit</w:t>
       </w:r>
@@ -50178,7 +50265,7 @@
         <w:spacing w:after="240"/>
         <w:ind w:left="0" w:firstLine="0"/>
       </w:pPr>
-      <w:bookmarkStart w:id="132" w:name="_Toc419460900"/>
+      <w:bookmarkStart w:id="132" w:name="_Toc419465515"/>
       <w:r>
         <w:t>Mise à jour de l’en-tête dynamique</w:t>
       </w:r>
@@ -50259,7 +50346,7 @@
       </w:pPr>
       <w:bookmarkStart w:id="133" w:name="_Toc419189623"/>
       <w:bookmarkStart w:id="134" w:name="_Toc419272442"/>
-      <w:bookmarkStart w:id="135" w:name="_Toc419460901"/>
+      <w:bookmarkStart w:id="135" w:name="_Toc419465516"/>
       <w:r>
         <w:lastRenderedPageBreak/>
         <w:t>Conclusion</w:t>
@@ -50281,7 +50368,7 @@
       </w:pPr>
       <w:bookmarkStart w:id="136" w:name="_Toc419189624"/>
       <w:bookmarkStart w:id="137" w:name="_Toc419272443"/>
-      <w:bookmarkStart w:id="138" w:name="_Toc419460902"/>
+      <w:bookmarkStart w:id="138" w:name="_Toc419465517"/>
       <w:r>
         <w:t>Bilan</w:t>
       </w:r>
@@ -50363,7 +50450,7 @@
         <w:mirrorIndents/>
         <w:jc w:val="left"/>
       </w:pPr>
-      <w:bookmarkStart w:id="139" w:name="_Toc419460903"/>
+      <w:bookmarkStart w:id="139" w:name="_Toc419465518"/>
       <w:r>
         <w:t>A</w:t>
       </w:r>
@@ -50386,7 +50473,7 @@
         </w:numPr>
         <w:ind w:left="0" w:firstLine="0"/>
       </w:pPr>
-      <w:bookmarkStart w:id="140" w:name="_Toc419460904"/>
+      <w:bookmarkStart w:id="140" w:name="_Toc419465519"/>
       <w:r>
         <w:t>Pagination sur la page de recherche des produits</w:t>
       </w:r>
@@ -50417,7 +50504,7 @@
         </w:numPr>
         <w:ind w:left="0" w:firstLine="0"/>
       </w:pPr>
-      <w:bookmarkStart w:id="141" w:name="_Toc419460905"/>
+      <w:bookmarkStart w:id="141" w:name="_Toc419465520"/>
       <w:r>
         <w:t>Ajout de medias au produit sans rafraichir la page (AJAX)</w:t>
       </w:r>
@@ -50440,7 +50527,7 @@
         </w:numPr>
         <w:ind w:left="0" w:firstLine="0"/>
       </w:pPr>
-      <w:bookmarkStart w:id="142" w:name="_Toc419460906"/>
+      <w:bookmarkStart w:id="142" w:name="_Toc419465521"/>
       <w:r>
         <w:t>Utilisation de « dropzone.js » pour ajouter des medias</w:t>
       </w:r>
@@ -50463,7 +50550,7 @@
         </w:numPr>
         <w:ind w:left="0" w:firstLine="0"/>
       </w:pPr>
-      <w:bookmarkStart w:id="143" w:name="_Toc419460907"/>
+      <w:bookmarkStart w:id="143" w:name="_Toc419465522"/>
       <w:r>
         <w:t>Suppression des medias sans rafraichir la page (AJAX)</w:t>
       </w:r>
@@ -50500,7 +50587,7 @@
         </w:numPr>
         <w:ind w:left="0" w:firstLine="0"/>
       </w:pPr>
-      <w:bookmarkStart w:id="144" w:name="_Toc419460908"/>
+      <w:bookmarkStart w:id="144" w:name="_Toc419465523"/>
       <w:r>
         <w:lastRenderedPageBreak/>
         <w:t>Système de favoris</w:t>
@@ -50524,7 +50611,7 @@
         </w:numPr>
         <w:ind w:left="0" w:firstLine="0"/>
       </w:pPr>
-      <w:bookmarkStart w:id="145" w:name="_Toc419460909"/>
+      <w:bookmarkStart w:id="145" w:name="_Toc419465524"/>
       <w:r>
         <w:t>Tri par catégories</w:t>
       </w:r>
@@ -50565,7 +50652,7 @@
         <w:mirrorIndents/>
         <w:jc w:val="left"/>
       </w:pPr>
-      <w:bookmarkStart w:id="148" w:name="_Toc419460910"/>
+      <w:bookmarkStart w:id="148" w:name="_Toc419465525"/>
       <w:r>
         <w:lastRenderedPageBreak/>
         <w:t>Comparaison journal et planning</w:t>
@@ -50588,7 +50675,7 @@
         </w:numPr>
         <w:ind w:left="0" w:firstLine="0"/>
       </w:pPr>
-      <w:bookmarkStart w:id="149" w:name="_Toc419460911"/>
+      <w:bookmarkStart w:id="149" w:name="_Toc419465526"/>
       <w:r>
         <w:t>Planning prévu :</w:t>
       </w:r>
@@ -50659,7 +50746,7 @@
         </w:numPr>
         <w:ind w:left="0" w:firstLine="0"/>
       </w:pPr>
-      <w:bookmarkStart w:id="150" w:name="_Toc419460912"/>
+      <w:bookmarkStart w:id="150" w:name="_Toc419465527"/>
       <w:r>
         <w:t>Planning réel :</w:t>
       </w:r>
@@ -50733,7 +50820,7 @@
         </w:numPr>
         <w:ind w:left="0" w:firstLine="0"/>
       </w:pPr>
-      <w:bookmarkStart w:id="151" w:name="_Toc419460913"/>
+      <w:bookmarkStart w:id="151" w:name="_Toc419465528"/>
       <w:r>
         <w:t>Conclusion :</w:t>
       </w:r>
@@ -50742,13 +50829,6 @@
     <w:p>
       <w:pPr>
         <w:jc w:val="left"/>
-        <w:rPr>
-          <w:rFonts w:asciiTheme="majorHAnsi" w:eastAsiaTheme="majorEastAsia" w:hAnsiTheme="majorHAnsi" w:cstheme="majorBidi"/>
-          <w:bCs/>
-          <w:color w:val="5A5C5E" w:themeColor="accent1" w:themeShade="BF"/>
-          <w:sz w:val="28"/>
-          <w:szCs w:val="28"/>
-        </w:rPr>
       </w:pPr>
       <w:bookmarkStart w:id="152" w:name="_Toc419189628"/>
       <w:bookmarkStart w:id="153" w:name="_Toc419272447"/>
@@ -50769,6 +50849,76 @@
       </w:r>
       <w:r>
         <w:t xml:space="preserve"> entièrement été complété. </w:t>
+      </w:r>
+    </w:p>
+    <w:p>
+      <w:pPr>
+        <w:pStyle w:val="Titre2"/>
+        <w:numPr>
+          <w:ilvl w:val="1"/>
+          <w:numId w:val="33"/>
+        </w:numPr>
+        <w:ind w:left="0" w:firstLine="0"/>
+        <w:mirrorIndents/>
+        <w:jc w:val="left"/>
+      </w:pPr>
+      <w:bookmarkStart w:id="154" w:name="_Toc419465529"/>
+      <w:r>
+        <w:t>Comparaison analyse et réalisation</w:t>
+      </w:r>
+      <w:bookmarkEnd w:id="154"/>
+    </w:p>
+    <w:p>
+      <w:r>
+        <w:t xml:space="preserve">Toutes les fonctionnalités de Catal’info ont étés réalisées en suivant scrupuleusement l’analyse préliminaire, à l’exception d’une seule. En effet, le menu d’administration </w:t>
+      </w:r>
+      <w:r>
+        <w:t>qui</w:t>
+      </w:r>
+      <w:r>
+        <w:t xml:space="preserve"> </w:t>
+      </w:r>
+      <w:r>
+        <w:t>donne</w:t>
+      </w:r>
+      <w:r>
+        <w:t xml:space="preserve"> l’accès à la modification et à la suppression du produit</w:t>
+      </w:r>
+      <w:r>
+        <w:t xml:space="preserve"> était initialement sensé être affiché</w:t>
+      </w:r>
+      <w:r>
+        <w:t xml:space="preserve"> </w:t>
+      </w:r>
+      <w:r>
+        <w:t>à côté de chaque produit</w:t>
+      </w:r>
+      <w:r>
+        <w:t>,</w:t>
+      </w:r>
+      <w:r>
+        <w:t xml:space="preserve"> affiché quand on est connecté en administrateur. </w:t>
+      </w:r>
+    </w:p>
+    <w:p>
+      <w:r>
+        <w:t>Ce menu a été déplacé dans le détail du produit et est visible seulement aux administrateurs.</w:t>
+      </w:r>
+      <w:r>
+        <w:t xml:space="preserve"> Le détail produit possédait beaucoup d’espace libre et ajouter des boutons de modification et de suppression du produit sur la page principale surchargerait l’interface des administrateurs du site web.</w:t>
+      </w:r>
+    </w:p>
+    <w:p>
+      <w:pPr>
+        <w:rPr>
+          <w:rFonts w:asciiTheme="majorHAnsi" w:eastAsiaTheme="majorEastAsia" w:hAnsiTheme="majorHAnsi" w:cstheme="majorBidi"/>
+          <w:color w:val="797B7E" w:themeColor="accent1"/>
+          <w:sz w:val="26"/>
+          <w:szCs w:val="26"/>
+        </w:rPr>
+      </w:pPr>
+      <w:r>
+        <w:t>Le reste des fonctions respectent le cahier des charges et sont identiques à celles présentées dans l’analyse.</w:t>
       </w:r>
       <w:r>
         <w:br w:type="page"/>
@@ -50785,14 +50935,14 @@
         <w:mirrorIndents/>
         <w:jc w:val="left"/>
       </w:pPr>
-      <w:bookmarkStart w:id="154" w:name="_Toc419460914"/>
+      <w:bookmarkStart w:id="155" w:name="_Toc419465530"/>
       <w:r>
         <w:lastRenderedPageBreak/>
         <w:t>Bibliographie</w:t>
       </w:r>
       <w:bookmarkEnd w:id="152"/>
       <w:bookmarkEnd w:id="153"/>
-      <w:bookmarkEnd w:id="154"/>
+      <w:bookmarkEnd w:id="155"/>
     </w:p>
     <w:p>
       <w:pPr>
@@ -50801,27 +50951,17 @@
           <w:ilvl w:val="0"/>
           <w:numId w:val="20"/>
         </w:numPr>
-        <w:rPr>
-          <w:lang w:val="de-CH"/>
-        </w:rPr>
-      </w:pPr>
-      <w:r>
-        <w:rPr>
-          <w:lang w:val="de-CH"/>
-        </w:rPr>
+      </w:pPr>
+      <w:r>
         <w:t>Framework B</w:t>
       </w:r>
       <w:r>
-        <w:rPr>
-          <w:lang w:val="de-CH"/>
-        </w:rPr>
         <w:t xml:space="preserve">ootstrap : </w:t>
       </w:r>
       <w:hyperlink r:id="rId30" w:history="1">
         <w:r>
           <w:rPr>
             <w:rStyle w:val="Lienhypertexte"/>
-            <w:lang w:val="de-CH"/>
           </w:rPr>
           <w:t>http://getbootstrap.com/</w:t>
         </w:r>
@@ -51112,7 +51252,7 @@
         <w:noProof/>
         <w:lang w:val="fr-FR"/>
       </w:rPr>
-      <w:t>3</w:t>
+      <w:t>4</w:t>
     </w:r>
     <w:r>
       <w:fldChar w:fldCharType="end"/>
@@ -56841,7 +56981,7 @@
 </file>
 
 <file path=customXml/itemProps2.xml><?xml version="1.0" encoding="utf-8"?>
-<ds:datastoreItem xmlns:ds="http://schemas.openxmlformats.org/officeDocument/2006/customXml" ds:itemID="{C19E39FF-558B-4B89-87F8-EF751EC8BFCD}">
+<ds:datastoreItem xmlns:ds="http://schemas.openxmlformats.org/officeDocument/2006/customXml" ds:itemID="{4B04D3CB-0584-4BF6-96D4-C8A282DFE91F}">
   <ds:schemaRefs>
     <ds:schemaRef ds:uri="http://schemas.openxmlformats.org/officeDocument/2006/bibliography"/>
   </ds:schemaRefs>

</xml_diff>